<commit_message>
Add information about the tool in the manual
</commit_message>
<xml_diff>
--- a/assets/manual/Manual da Ferramenta.docx
+++ b/assets/manual/Manual da Ferramenta.docx
@@ -2141,7 +2141,7 @@
           <w:r>
             <w:fldChar w:fldCharType="separate"/>
           </w:r>
-          <w:hyperlink w:anchor="_Toc118226434" w:history="1">
+          <w:hyperlink w:anchor="_Toc124099328" w:history="1">
             <w:r>
               <w:rPr>
                 <w:rStyle w:val="Hyperlink"/>
@@ -2190,7 +2190,7 @@
                 <w:noProof/>
                 <w:webHidden/>
               </w:rPr>
-              <w:instrText xml:space="preserve"> PAGEREF _Toc118226434 \h </w:instrText>
+              <w:instrText xml:space="preserve"> PAGEREF _Toc124099328 \h </w:instrText>
             </w:r>
             <w:r>
               <w:rPr>
@@ -2235,7 +2235,7 @@
               <w:lang w:eastAsia="pt-BR"/>
             </w:rPr>
           </w:pPr>
-          <w:hyperlink w:anchor="_Toc118226435" w:history="1">
+          <w:hyperlink w:anchor="_Toc124099329" w:history="1">
             <w:r>
               <w:rPr>
                 <w:rStyle w:val="Hyperlink"/>
@@ -2284,7 +2284,7 @@
                 <w:noProof/>
                 <w:webHidden/>
               </w:rPr>
-              <w:instrText xml:space="preserve"> PAGEREF _Toc118226435 \h </w:instrText>
+              <w:instrText xml:space="preserve"> PAGEREF _Toc124099329 \h </w:instrText>
             </w:r>
             <w:r>
               <w:rPr>
@@ -2328,7 +2328,7 @@
               <w:lang w:eastAsia="pt-BR"/>
             </w:rPr>
           </w:pPr>
-          <w:hyperlink w:anchor="_Toc118226436" w:history="1">
+          <w:hyperlink w:anchor="_Toc124099330" w:history="1">
             <w:r>
               <w:rPr>
                 <w:rStyle w:val="Hyperlink"/>
@@ -2358,7 +2358,7 @@
                 <w:noProof/>
                 <w:webHidden/>
               </w:rPr>
-              <w:instrText xml:space="preserve"> PAGEREF _Toc118226436 \h </w:instrText>
+              <w:instrText xml:space="preserve"> PAGEREF _Toc124099330 \h </w:instrText>
             </w:r>
             <w:r>
               <w:rPr>
@@ -2403,7 +2403,7 @@
               <w:lang w:eastAsia="pt-BR"/>
             </w:rPr>
           </w:pPr>
-          <w:hyperlink w:anchor="_Toc118226437" w:history="1">
+          <w:hyperlink w:anchor="_Toc124099331" w:history="1">
             <w:r>
               <w:rPr>
                 <w:rStyle w:val="Hyperlink"/>
@@ -2431,7 +2431,27 @@
                 <w:bCs/>
                 <w:noProof/>
               </w:rPr>
-              <w:t>Usabilidade</w:t>
+              <w:t>Usab</w:t>
+            </w:r>
+            <w:r>
+              <w:rPr>
+                <w:rStyle w:val="Hyperlink"/>
+                <w:rFonts w:ascii="Arial" w:hAnsi="Arial" w:cs="Arial"/>
+                <w:b/>
+                <w:bCs/>
+                <w:noProof/>
+              </w:rPr>
+              <w:t>i</w:t>
+            </w:r>
+            <w:r>
+              <w:rPr>
+                <w:rStyle w:val="Hyperlink"/>
+                <w:rFonts w:ascii="Arial" w:hAnsi="Arial" w:cs="Arial"/>
+                <w:b/>
+                <w:bCs/>
+                <w:noProof/>
+              </w:rPr>
+              <w:t>lidade</w:t>
             </w:r>
             <w:r>
               <w:rPr>
@@ -2452,7 +2472,7 @@
                 <w:noProof/>
                 <w:webHidden/>
               </w:rPr>
-              <w:instrText xml:space="preserve"> PAGEREF _Toc118226437 \h </w:instrText>
+              <w:instrText xml:space="preserve"> PAGEREF _Toc124099331 \h </w:instrText>
             </w:r>
             <w:r>
               <w:rPr>
@@ -2473,6 +2493,1042 @@
                 <w:webHidden/>
               </w:rPr>
               <w:t>5</w:t>
+            </w:r>
+            <w:r>
+              <w:rPr>
+                <w:noProof/>
+                <w:webHidden/>
+              </w:rPr>
+              <w:fldChar w:fldCharType="end"/>
+            </w:r>
+          </w:hyperlink>
+        </w:p>
+        <w:p>
+          <w:pPr>
+            <w:pStyle w:val="Sumrio2"/>
+            <w:tabs>
+              <w:tab w:val="right" w:leader="dot" w:pos="9734"/>
+            </w:tabs>
+            <w:rPr>
+              <w:noProof/>
+              <w:sz w:val="22"/>
+              <w:szCs w:val="22"/>
+              <w:lang w:eastAsia="pt-BR"/>
+            </w:rPr>
+          </w:pPr>
+          <w:hyperlink w:anchor="_Toc124099332" w:history="1">
+            <w:r>
+              <w:rPr>
+                <w:rStyle w:val="Hyperlink"/>
+                <w:rFonts w:ascii="Arial" w:hAnsi="Arial" w:cs="Arial"/>
+                <w:b/>
+                <w:bCs/>
+                <w:noProof/>
+              </w:rPr>
+              <w:t>3.1 Estrutura de Pastas da Ferramenta</w:t>
+            </w:r>
+            <w:r>
+              <w:rPr>
+                <w:noProof/>
+                <w:webHidden/>
+              </w:rPr>
+              <w:tab/>
+            </w:r>
+            <w:r>
+              <w:rPr>
+                <w:noProof/>
+                <w:webHidden/>
+              </w:rPr>
+              <w:fldChar w:fldCharType="begin"/>
+            </w:r>
+            <w:r>
+              <w:rPr>
+                <w:noProof/>
+                <w:webHidden/>
+              </w:rPr>
+              <w:instrText xml:space="preserve"> PAGEREF _Toc124099332 \h </w:instrText>
+            </w:r>
+            <w:r>
+              <w:rPr>
+                <w:noProof/>
+                <w:webHidden/>
+              </w:rPr>
+            </w:r>
+            <w:r>
+              <w:rPr>
+                <w:noProof/>
+                <w:webHidden/>
+              </w:rPr>
+              <w:fldChar w:fldCharType="separate"/>
+            </w:r>
+            <w:r>
+              <w:rPr>
+                <w:noProof/>
+                <w:webHidden/>
+              </w:rPr>
+              <w:t>5</w:t>
+            </w:r>
+            <w:r>
+              <w:rPr>
+                <w:noProof/>
+                <w:webHidden/>
+              </w:rPr>
+              <w:fldChar w:fldCharType="end"/>
+            </w:r>
+          </w:hyperlink>
+        </w:p>
+        <w:p>
+          <w:pPr>
+            <w:pStyle w:val="Sumrio2"/>
+            <w:tabs>
+              <w:tab w:val="right" w:leader="dot" w:pos="9734"/>
+            </w:tabs>
+            <w:rPr>
+              <w:noProof/>
+              <w:sz w:val="22"/>
+              <w:szCs w:val="22"/>
+              <w:lang w:eastAsia="pt-BR"/>
+            </w:rPr>
+          </w:pPr>
+          <w:hyperlink w:anchor="_Toc124099333" w:history="1">
+            <w:r>
+              <w:rPr>
+                <w:rStyle w:val="Hyperlink"/>
+                <w:rFonts w:ascii="Arial" w:hAnsi="Arial" w:cs="Arial"/>
+                <w:b/>
+                <w:bCs/>
+                <w:noProof/>
+              </w:rPr>
+              <w:t>3.2 Inicializar a Ferramenta</w:t>
+            </w:r>
+            <w:r>
+              <w:rPr>
+                <w:noProof/>
+                <w:webHidden/>
+              </w:rPr>
+              <w:tab/>
+            </w:r>
+            <w:r>
+              <w:rPr>
+                <w:noProof/>
+                <w:webHidden/>
+              </w:rPr>
+              <w:fldChar w:fldCharType="begin"/>
+            </w:r>
+            <w:r>
+              <w:rPr>
+                <w:noProof/>
+                <w:webHidden/>
+              </w:rPr>
+              <w:instrText xml:space="preserve"> PAGEREF _Toc124099333 \h </w:instrText>
+            </w:r>
+            <w:r>
+              <w:rPr>
+                <w:noProof/>
+                <w:webHidden/>
+              </w:rPr>
+            </w:r>
+            <w:r>
+              <w:rPr>
+                <w:noProof/>
+                <w:webHidden/>
+              </w:rPr>
+              <w:fldChar w:fldCharType="separate"/>
+            </w:r>
+            <w:r>
+              <w:rPr>
+                <w:noProof/>
+                <w:webHidden/>
+              </w:rPr>
+              <w:t>5</w:t>
+            </w:r>
+            <w:r>
+              <w:rPr>
+                <w:noProof/>
+                <w:webHidden/>
+              </w:rPr>
+              <w:fldChar w:fldCharType="end"/>
+            </w:r>
+          </w:hyperlink>
+        </w:p>
+        <w:p>
+          <w:pPr>
+            <w:pStyle w:val="Sumrio2"/>
+            <w:tabs>
+              <w:tab w:val="right" w:leader="dot" w:pos="9734"/>
+            </w:tabs>
+            <w:rPr>
+              <w:noProof/>
+              <w:sz w:val="22"/>
+              <w:szCs w:val="22"/>
+              <w:lang w:eastAsia="pt-BR"/>
+            </w:rPr>
+          </w:pPr>
+          <w:hyperlink w:anchor="_Toc124099334" w:history="1">
+            <w:r>
+              <w:rPr>
+                <w:rStyle w:val="Hyperlink"/>
+                <w:rFonts w:ascii="Arial" w:hAnsi="Arial" w:cs="Arial"/>
+                <w:b/>
+                <w:bCs/>
+                <w:noProof/>
+              </w:rPr>
+              <w:t>3.3 Estrutura da Ferramenta no Excel</w:t>
+            </w:r>
+            <w:r>
+              <w:rPr>
+                <w:noProof/>
+                <w:webHidden/>
+              </w:rPr>
+              <w:tab/>
+            </w:r>
+            <w:r>
+              <w:rPr>
+                <w:noProof/>
+                <w:webHidden/>
+              </w:rPr>
+              <w:fldChar w:fldCharType="begin"/>
+            </w:r>
+            <w:r>
+              <w:rPr>
+                <w:noProof/>
+                <w:webHidden/>
+              </w:rPr>
+              <w:instrText xml:space="preserve"> PAGEREF _Toc124099334 \h </w:instrText>
+            </w:r>
+            <w:r>
+              <w:rPr>
+                <w:noProof/>
+                <w:webHidden/>
+              </w:rPr>
+            </w:r>
+            <w:r>
+              <w:rPr>
+                <w:noProof/>
+                <w:webHidden/>
+              </w:rPr>
+              <w:fldChar w:fldCharType="separate"/>
+            </w:r>
+            <w:r>
+              <w:rPr>
+                <w:noProof/>
+                <w:webHidden/>
+              </w:rPr>
+              <w:t>7</w:t>
+            </w:r>
+            <w:r>
+              <w:rPr>
+                <w:noProof/>
+                <w:webHidden/>
+              </w:rPr>
+              <w:fldChar w:fldCharType="end"/>
+            </w:r>
+          </w:hyperlink>
+        </w:p>
+        <w:p>
+          <w:pPr>
+            <w:pStyle w:val="Sumrio2"/>
+            <w:tabs>
+              <w:tab w:val="right" w:leader="dot" w:pos="9734"/>
+            </w:tabs>
+            <w:rPr>
+              <w:noProof/>
+              <w:sz w:val="22"/>
+              <w:szCs w:val="22"/>
+              <w:lang w:eastAsia="pt-BR"/>
+            </w:rPr>
+          </w:pPr>
+          <w:hyperlink w:anchor="_Toc124099335" w:history="1">
+            <w:r>
+              <w:rPr>
+                <w:rStyle w:val="Hyperlink"/>
+                <w:rFonts w:ascii="Arial" w:hAnsi="Arial" w:cs="Arial"/>
+                <w:b/>
+                <w:bCs/>
+                <w:noProof/>
+              </w:rPr>
+              <w:t>3.3.1 Sumário</w:t>
+            </w:r>
+            <w:r>
+              <w:rPr>
+                <w:noProof/>
+                <w:webHidden/>
+              </w:rPr>
+              <w:tab/>
+            </w:r>
+            <w:r>
+              <w:rPr>
+                <w:noProof/>
+                <w:webHidden/>
+              </w:rPr>
+              <w:fldChar w:fldCharType="begin"/>
+            </w:r>
+            <w:r>
+              <w:rPr>
+                <w:noProof/>
+                <w:webHidden/>
+              </w:rPr>
+              <w:instrText xml:space="preserve"> PAGEREF _Toc124099335 \h </w:instrText>
+            </w:r>
+            <w:r>
+              <w:rPr>
+                <w:noProof/>
+                <w:webHidden/>
+              </w:rPr>
+            </w:r>
+            <w:r>
+              <w:rPr>
+                <w:noProof/>
+                <w:webHidden/>
+              </w:rPr>
+              <w:fldChar w:fldCharType="separate"/>
+            </w:r>
+            <w:r>
+              <w:rPr>
+                <w:noProof/>
+                <w:webHidden/>
+              </w:rPr>
+              <w:t>7</w:t>
+            </w:r>
+            <w:r>
+              <w:rPr>
+                <w:noProof/>
+                <w:webHidden/>
+              </w:rPr>
+              <w:fldChar w:fldCharType="end"/>
+            </w:r>
+          </w:hyperlink>
+        </w:p>
+        <w:p>
+          <w:pPr>
+            <w:pStyle w:val="Sumrio2"/>
+            <w:tabs>
+              <w:tab w:val="right" w:leader="dot" w:pos="9734"/>
+            </w:tabs>
+            <w:rPr>
+              <w:noProof/>
+              <w:sz w:val="22"/>
+              <w:szCs w:val="22"/>
+              <w:lang w:eastAsia="pt-BR"/>
+            </w:rPr>
+          </w:pPr>
+          <w:hyperlink w:anchor="_Toc124099336" w:history="1">
+            <w:r>
+              <w:rPr>
+                <w:rStyle w:val="Hyperlink"/>
+                <w:rFonts w:ascii="Arial" w:hAnsi="Arial" w:cs="Arial"/>
+                <w:b/>
+                <w:bCs/>
+                <w:noProof/>
+              </w:rPr>
+              <w:t>3.3.2 Municípios</w:t>
+            </w:r>
+            <w:r>
+              <w:rPr>
+                <w:noProof/>
+                <w:webHidden/>
+              </w:rPr>
+              <w:tab/>
+            </w:r>
+            <w:r>
+              <w:rPr>
+                <w:noProof/>
+                <w:webHidden/>
+              </w:rPr>
+              <w:fldChar w:fldCharType="begin"/>
+            </w:r>
+            <w:r>
+              <w:rPr>
+                <w:noProof/>
+                <w:webHidden/>
+              </w:rPr>
+              <w:instrText xml:space="preserve"> PAGEREF _Toc124099336 \h </w:instrText>
+            </w:r>
+            <w:r>
+              <w:rPr>
+                <w:noProof/>
+                <w:webHidden/>
+              </w:rPr>
+            </w:r>
+            <w:r>
+              <w:rPr>
+                <w:noProof/>
+                <w:webHidden/>
+              </w:rPr>
+              <w:fldChar w:fldCharType="separate"/>
+            </w:r>
+            <w:r>
+              <w:rPr>
+                <w:noProof/>
+                <w:webHidden/>
+              </w:rPr>
+              <w:t>7</w:t>
+            </w:r>
+            <w:r>
+              <w:rPr>
+                <w:noProof/>
+                <w:webHidden/>
+              </w:rPr>
+              <w:fldChar w:fldCharType="end"/>
+            </w:r>
+          </w:hyperlink>
+        </w:p>
+        <w:p>
+          <w:pPr>
+            <w:pStyle w:val="Sumrio2"/>
+            <w:tabs>
+              <w:tab w:val="right" w:leader="dot" w:pos="9734"/>
+            </w:tabs>
+            <w:rPr>
+              <w:noProof/>
+              <w:sz w:val="22"/>
+              <w:szCs w:val="22"/>
+              <w:lang w:eastAsia="pt-BR"/>
+            </w:rPr>
+          </w:pPr>
+          <w:hyperlink w:anchor="_Toc124099337" w:history="1">
+            <w:r>
+              <w:rPr>
+                <w:rStyle w:val="Hyperlink"/>
+                <w:rFonts w:ascii="Arial" w:hAnsi="Arial" w:cs="Arial"/>
+                <w:b/>
+                <w:bCs/>
+                <w:noProof/>
+              </w:rPr>
+              <w:t>3.3.3 Municípios Selecionados</w:t>
+            </w:r>
+            <w:r>
+              <w:rPr>
+                <w:noProof/>
+                <w:webHidden/>
+              </w:rPr>
+              <w:tab/>
+            </w:r>
+            <w:r>
+              <w:rPr>
+                <w:noProof/>
+                <w:webHidden/>
+              </w:rPr>
+              <w:fldChar w:fldCharType="begin"/>
+            </w:r>
+            <w:r>
+              <w:rPr>
+                <w:noProof/>
+                <w:webHidden/>
+              </w:rPr>
+              <w:instrText xml:space="preserve"> PAGEREF _Toc124099337 \h </w:instrText>
+            </w:r>
+            <w:r>
+              <w:rPr>
+                <w:noProof/>
+                <w:webHidden/>
+              </w:rPr>
+            </w:r>
+            <w:r>
+              <w:rPr>
+                <w:noProof/>
+                <w:webHidden/>
+              </w:rPr>
+              <w:fldChar w:fldCharType="separate"/>
+            </w:r>
+            <w:r>
+              <w:rPr>
+                <w:noProof/>
+                <w:webHidden/>
+              </w:rPr>
+              <w:t>8</w:t>
+            </w:r>
+            <w:r>
+              <w:rPr>
+                <w:noProof/>
+                <w:webHidden/>
+              </w:rPr>
+              <w:fldChar w:fldCharType="end"/>
+            </w:r>
+          </w:hyperlink>
+        </w:p>
+        <w:p>
+          <w:pPr>
+            <w:pStyle w:val="Sumrio2"/>
+            <w:tabs>
+              <w:tab w:val="right" w:leader="dot" w:pos="9734"/>
+            </w:tabs>
+            <w:rPr>
+              <w:noProof/>
+              <w:sz w:val="22"/>
+              <w:szCs w:val="22"/>
+              <w:lang w:eastAsia="pt-BR"/>
+            </w:rPr>
+          </w:pPr>
+          <w:hyperlink w:anchor="_Toc124099338" w:history="1">
+            <w:r>
+              <w:rPr>
+                <w:rStyle w:val="Hyperlink"/>
+                <w:rFonts w:ascii="Arial" w:hAnsi="Arial" w:cs="Arial"/>
+                <w:b/>
+                <w:bCs/>
+                <w:noProof/>
+              </w:rPr>
+              <w:t>3.3.4 Distância entre Municípios</w:t>
+            </w:r>
+            <w:r>
+              <w:rPr>
+                <w:noProof/>
+                <w:webHidden/>
+              </w:rPr>
+              <w:tab/>
+            </w:r>
+            <w:r>
+              <w:rPr>
+                <w:noProof/>
+                <w:webHidden/>
+              </w:rPr>
+              <w:fldChar w:fldCharType="begin"/>
+            </w:r>
+            <w:r>
+              <w:rPr>
+                <w:noProof/>
+                <w:webHidden/>
+              </w:rPr>
+              <w:instrText xml:space="preserve"> PAGEREF _Toc124099338 \h </w:instrText>
+            </w:r>
+            <w:r>
+              <w:rPr>
+                <w:noProof/>
+                <w:webHidden/>
+              </w:rPr>
+            </w:r>
+            <w:r>
+              <w:rPr>
+                <w:noProof/>
+                <w:webHidden/>
+              </w:rPr>
+              <w:fldChar w:fldCharType="separate"/>
+            </w:r>
+            <w:r>
+              <w:rPr>
+                <w:noProof/>
+                <w:webHidden/>
+              </w:rPr>
+              <w:t>8</w:t>
+            </w:r>
+            <w:r>
+              <w:rPr>
+                <w:noProof/>
+                <w:webHidden/>
+              </w:rPr>
+              <w:fldChar w:fldCharType="end"/>
+            </w:r>
+          </w:hyperlink>
+        </w:p>
+        <w:p>
+          <w:pPr>
+            <w:pStyle w:val="Sumrio2"/>
+            <w:tabs>
+              <w:tab w:val="right" w:leader="dot" w:pos="9734"/>
+            </w:tabs>
+            <w:rPr>
+              <w:noProof/>
+              <w:sz w:val="22"/>
+              <w:szCs w:val="22"/>
+              <w:lang w:eastAsia="pt-BR"/>
+            </w:rPr>
+          </w:pPr>
+          <w:hyperlink w:anchor="_Toc124099339" w:history="1">
+            <w:r>
+              <w:rPr>
+                <w:rStyle w:val="Hyperlink"/>
+                <w:rFonts w:ascii="Arial" w:hAnsi="Arial" w:cs="Arial"/>
+                <w:b/>
+                <w:bCs/>
+                <w:noProof/>
+              </w:rPr>
+              <w:t>3.3.5 Arranjos</w:t>
+            </w:r>
+            <w:r>
+              <w:rPr>
+                <w:noProof/>
+                <w:webHidden/>
+              </w:rPr>
+              <w:tab/>
+            </w:r>
+            <w:r>
+              <w:rPr>
+                <w:noProof/>
+                <w:webHidden/>
+              </w:rPr>
+              <w:fldChar w:fldCharType="begin"/>
+            </w:r>
+            <w:r>
+              <w:rPr>
+                <w:noProof/>
+                <w:webHidden/>
+              </w:rPr>
+              <w:instrText xml:space="preserve"> PAGEREF _Toc124099339 \h </w:instrText>
+            </w:r>
+            <w:r>
+              <w:rPr>
+                <w:noProof/>
+                <w:webHidden/>
+              </w:rPr>
+            </w:r>
+            <w:r>
+              <w:rPr>
+                <w:noProof/>
+                <w:webHidden/>
+              </w:rPr>
+              <w:fldChar w:fldCharType="separate"/>
+            </w:r>
+            <w:r>
+              <w:rPr>
+                <w:noProof/>
+                <w:webHidden/>
+              </w:rPr>
+              <w:t>8</w:t>
+            </w:r>
+            <w:r>
+              <w:rPr>
+                <w:noProof/>
+                <w:webHidden/>
+              </w:rPr>
+              <w:fldChar w:fldCharType="end"/>
+            </w:r>
+          </w:hyperlink>
+        </w:p>
+        <w:p>
+          <w:pPr>
+            <w:pStyle w:val="Sumrio2"/>
+            <w:tabs>
+              <w:tab w:val="right" w:leader="dot" w:pos="9734"/>
+            </w:tabs>
+            <w:rPr>
+              <w:noProof/>
+              <w:sz w:val="22"/>
+              <w:szCs w:val="22"/>
+              <w:lang w:eastAsia="pt-BR"/>
+            </w:rPr>
+          </w:pPr>
+          <w:hyperlink w:anchor="_Toc124099340" w:history="1">
+            <w:r>
+              <w:rPr>
+                <w:rStyle w:val="Hyperlink"/>
+                <w:rFonts w:ascii="Arial" w:hAnsi="Arial" w:cs="Arial"/>
+                <w:b/>
+                <w:bCs/>
+                <w:noProof/>
+              </w:rPr>
+              <w:t>3.3.6 Arranjos Consolidados</w:t>
+            </w:r>
+            <w:r>
+              <w:rPr>
+                <w:noProof/>
+                <w:webHidden/>
+              </w:rPr>
+              <w:tab/>
+            </w:r>
+            <w:r>
+              <w:rPr>
+                <w:noProof/>
+                <w:webHidden/>
+              </w:rPr>
+              <w:fldChar w:fldCharType="begin"/>
+            </w:r>
+            <w:r>
+              <w:rPr>
+                <w:noProof/>
+                <w:webHidden/>
+              </w:rPr>
+              <w:instrText xml:space="preserve"> PAGEREF _Toc124099340 \h </w:instrText>
+            </w:r>
+            <w:r>
+              <w:rPr>
+                <w:noProof/>
+                <w:webHidden/>
+              </w:rPr>
+            </w:r>
+            <w:r>
+              <w:rPr>
+                <w:noProof/>
+                <w:webHidden/>
+              </w:rPr>
+              <w:fldChar w:fldCharType="separate"/>
+            </w:r>
+            <w:r>
+              <w:rPr>
+                <w:noProof/>
+                <w:webHidden/>
+              </w:rPr>
+              <w:t>8</w:t>
+            </w:r>
+            <w:r>
+              <w:rPr>
+                <w:noProof/>
+                <w:webHidden/>
+              </w:rPr>
+              <w:fldChar w:fldCharType="end"/>
+            </w:r>
+          </w:hyperlink>
+        </w:p>
+        <w:p>
+          <w:pPr>
+            <w:pStyle w:val="Sumrio2"/>
+            <w:tabs>
+              <w:tab w:val="right" w:leader="dot" w:pos="9734"/>
+            </w:tabs>
+            <w:rPr>
+              <w:noProof/>
+              <w:sz w:val="22"/>
+              <w:szCs w:val="22"/>
+              <w:lang w:eastAsia="pt-BR"/>
+            </w:rPr>
+          </w:pPr>
+          <w:hyperlink w:anchor="_Toc124099341" w:history="1">
+            <w:r>
+              <w:rPr>
+                <w:rStyle w:val="Hyperlink"/>
+                <w:rFonts w:ascii="Arial" w:hAnsi="Arial" w:cs="Arial"/>
+                <w:b/>
+                <w:bCs/>
+                <w:noProof/>
+              </w:rPr>
+              <w:t>3.3.7 Dados - Gráfico</w:t>
+            </w:r>
+            <w:r>
+              <w:rPr>
+                <w:noProof/>
+                <w:webHidden/>
+              </w:rPr>
+              <w:tab/>
+            </w:r>
+            <w:r>
+              <w:rPr>
+                <w:noProof/>
+                <w:webHidden/>
+              </w:rPr>
+              <w:fldChar w:fldCharType="begin"/>
+            </w:r>
+            <w:r>
+              <w:rPr>
+                <w:noProof/>
+                <w:webHidden/>
+              </w:rPr>
+              <w:instrText xml:space="preserve"> PAGEREF _Toc124099341 \h </w:instrText>
+            </w:r>
+            <w:r>
+              <w:rPr>
+                <w:noProof/>
+                <w:webHidden/>
+              </w:rPr>
+            </w:r>
+            <w:r>
+              <w:rPr>
+                <w:noProof/>
+                <w:webHidden/>
+              </w:rPr>
+              <w:fldChar w:fldCharType="separate"/>
+            </w:r>
+            <w:r>
+              <w:rPr>
+                <w:noProof/>
+                <w:webHidden/>
+              </w:rPr>
+              <w:t>8</w:t>
+            </w:r>
+            <w:r>
+              <w:rPr>
+                <w:noProof/>
+                <w:webHidden/>
+              </w:rPr>
+              <w:fldChar w:fldCharType="end"/>
+            </w:r>
+          </w:hyperlink>
+        </w:p>
+        <w:p>
+          <w:pPr>
+            <w:pStyle w:val="Sumrio2"/>
+            <w:tabs>
+              <w:tab w:val="right" w:leader="dot" w:pos="9734"/>
+            </w:tabs>
+            <w:rPr>
+              <w:noProof/>
+              <w:sz w:val="22"/>
+              <w:szCs w:val="22"/>
+              <w:lang w:eastAsia="pt-BR"/>
+            </w:rPr>
+          </w:pPr>
+          <w:hyperlink w:anchor="_Toc124099342" w:history="1">
+            <w:r>
+              <w:rPr>
+                <w:rStyle w:val="Hyperlink"/>
+                <w:rFonts w:ascii="Arial" w:hAnsi="Arial" w:cs="Arial"/>
+                <w:b/>
+                <w:bCs/>
+                <w:noProof/>
+              </w:rPr>
+              <w:t>3.3.8 Dashboard</w:t>
+            </w:r>
+            <w:r>
+              <w:rPr>
+                <w:noProof/>
+                <w:webHidden/>
+              </w:rPr>
+              <w:tab/>
+            </w:r>
+            <w:r>
+              <w:rPr>
+                <w:noProof/>
+                <w:webHidden/>
+              </w:rPr>
+              <w:fldChar w:fldCharType="begin"/>
+            </w:r>
+            <w:r>
+              <w:rPr>
+                <w:noProof/>
+                <w:webHidden/>
+              </w:rPr>
+              <w:instrText xml:space="preserve"> PAGEREF _Toc124099342 \h </w:instrText>
+            </w:r>
+            <w:r>
+              <w:rPr>
+                <w:noProof/>
+                <w:webHidden/>
+              </w:rPr>
+            </w:r>
+            <w:r>
+              <w:rPr>
+                <w:noProof/>
+                <w:webHidden/>
+              </w:rPr>
+              <w:fldChar w:fldCharType="separate"/>
+            </w:r>
+            <w:r>
+              <w:rPr>
+                <w:noProof/>
+                <w:webHidden/>
+              </w:rPr>
+              <w:t>8</w:t>
+            </w:r>
+            <w:r>
+              <w:rPr>
+                <w:noProof/>
+                <w:webHidden/>
+              </w:rPr>
+              <w:fldChar w:fldCharType="end"/>
+            </w:r>
+          </w:hyperlink>
+        </w:p>
+        <w:p>
+          <w:pPr>
+            <w:pStyle w:val="Sumrio2"/>
+            <w:tabs>
+              <w:tab w:val="right" w:leader="dot" w:pos="9734"/>
+            </w:tabs>
+            <w:rPr>
+              <w:noProof/>
+              <w:sz w:val="22"/>
+              <w:szCs w:val="22"/>
+              <w:lang w:eastAsia="pt-BR"/>
+            </w:rPr>
+          </w:pPr>
+          <w:hyperlink w:anchor="_Toc124099343" w:history="1">
+            <w:r>
+              <w:rPr>
+                <w:rStyle w:val="Hyperlink"/>
+                <w:rFonts w:ascii="Arial" w:hAnsi="Arial" w:cs="Arial"/>
+                <w:b/>
+                <w:bCs/>
+                <w:noProof/>
+              </w:rPr>
+              <w:t>3.3.9 Dados - Bridges</w:t>
+            </w:r>
+            <w:r>
+              <w:rPr>
+                <w:noProof/>
+                <w:webHidden/>
+              </w:rPr>
+              <w:tab/>
+            </w:r>
+            <w:r>
+              <w:rPr>
+                <w:noProof/>
+                <w:webHidden/>
+              </w:rPr>
+              <w:fldChar w:fldCharType="begin"/>
+            </w:r>
+            <w:r>
+              <w:rPr>
+                <w:noProof/>
+                <w:webHidden/>
+              </w:rPr>
+              <w:instrText xml:space="preserve"> PAGEREF _Toc124099343 \h </w:instrText>
+            </w:r>
+            <w:r>
+              <w:rPr>
+                <w:noProof/>
+                <w:webHidden/>
+              </w:rPr>
+            </w:r>
+            <w:r>
+              <w:rPr>
+                <w:noProof/>
+                <w:webHidden/>
+              </w:rPr>
+              <w:fldChar w:fldCharType="separate"/>
+            </w:r>
+            <w:r>
+              <w:rPr>
+                <w:noProof/>
+                <w:webHidden/>
+              </w:rPr>
+              <w:t>8</w:t>
+            </w:r>
+            <w:r>
+              <w:rPr>
+                <w:noProof/>
+                <w:webHidden/>
+              </w:rPr>
+              <w:fldChar w:fldCharType="end"/>
+            </w:r>
+          </w:hyperlink>
+        </w:p>
+        <w:p>
+          <w:pPr>
+            <w:pStyle w:val="Sumrio2"/>
+            <w:tabs>
+              <w:tab w:val="right" w:leader="dot" w:pos="9734"/>
+            </w:tabs>
+            <w:rPr>
+              <w:noProof/>
+              <w:sz w:val="22"/>
+              <w:szCs w:val="22"/>
+              <w:lang w:eastAsia="pt-BR"/>
+            </w:rPr>
+          </w:pPr>
+          <w:hyperlink w:anchor="_Toc124099344" w:history="1">
+            <w:r>
+              <w:rPr>
+                <w:rStyle w:val="Hyperlink"/>
+                <w:rFonts w:ascii="Arial" w:hAnsi="Arial" w:cs="Arial"/>
+                <w:b/>
+                <w:bCs/>
+                <w:noProof/>
+              </w:rPr>
+              <w:t>3.3.10 Bridges</w:t>
+            </w:r>
+            <w:r>
+              <w:rPr>
+                <w:noProof/>
+                <w:webHidden/>
+              </w:rPr>
+              <w:tab/>
+            </w:r>
+            <w:r>
+              <w:rPr>
+                <w:noProof/>
+                <w:webHidden/>
+              </w:rPr>
+              <w:fldChar w:fldCharType="begin"/>
+            </w:r>
+            <w:r>
+              <w:rPr>
+                <w:noProof/>
+                <w:webHidden/>
+              </w:rPr>
+              <w:instrText xml:space="preserve"> PAGEREF _Toc124099344 \h </w:instrText>
+            </w:r>
+            <w:r>
+              <w:rPr>
+                <w:noProof/>
+                <w:webHidden/>
+              </w:rPr>
+            </w:r>
+            <w:r>
+              <w:rPr>
+                <w:noProof/>
+                <w:webHidden/>
+              </w:rPr>
+              <w:fldChar w:fldCharType="separate"/>
+            </w:r>
+            <w:r>
+              <w:rPr>
+                <w:noProof/>
+                <w:webHidden/>
+              </w:rPr>
+              <w:t>8</w:t>
+            </w:r>
+            <w:r>
+              <w:rPr>
+                <w:noProof/>
+                <w:webHidden/>
+              </w:rPr>
+              <w:fldChar w:fldCharType="end"/>
+            </w:r>
+          </w:hyperlink>
+        </w:p>
+        <w:p>
+          <w:pPr>
+            <w:pStyle w:val="Sumrio2"/>
+            <w:tabs>
+              <w:tab w:val="right" w:leader="dot" w:pos="9734"/>
+            </w:tabs>
+            <w:rPr>
+              <w:noProof/>
+              <w:sz w:val="22"/>
+              <w:szCs w:val="22"/>
+              <w:lang w:eastAsia="pt-BR"/>
+            </w:rPr>
+          </w:pPr>
+          <w:hyperlink w:anchor="_Toc124099345" w:history="1">
+            <w:r>
+              <w:rPr>
+                <w:rStyle w:val="Hyperlink"/>
+                <w:rFonts w:ascii="Arial" w:hAnsi="Arial" w:cs="Arial"/>
+                <w:b/>
+                <w:bCs/>
+                <w:noProof/>
+              </w:rPr>
+              <w:t>3.3.11 Relatório</w:t>
+            </w:r>
+            <w:r>
+              <w:rPr>
+                <w:noProof/>
+                <w:webHidden/>
+              </w:rPr>
+              <w:tab/>
+            </w:r>
+            <w:r>
+              <w:rPr>
+                <w:noProof/>
+                <w:webHidden/>
+              </w:rPr>
+              <w:fldChar w:fldCharType="begin"/>
+            </w:r>
+            <w:r>
+              <w:rPr>
+                <w:noProof/>
+                <w:webHidden/>
+              </w:rPr>
+              <w:instrText xml:space="preserve"> PAGEREF _Toc124099345 \h </w:instrText>
+            </w:r>
+            <w:r>
+              <w:rPr>
+                <w:noProof/>
+                <w:webHidden/>
+              </w:rPr>
+            </w:r>
+            <w:r>
+              <w:rPr>
+                <w:noProof/>
+                <w:webHidden/>
+              </w:rPr>
+              <w:fldChar w:fldCharType="separate"/>
+            </w:r>
+            <w:r>
+              <w:rPr>
+                <w:noProof/>
+                <w:webHidden/>
+              </w:rPr>
+              <w:t>8</w:t>
             </w:r>
             <w:r>
               <w:rPr>
@@ -2533,7 +3589,7 @@
           <w:szCs w:val="24"/>
         </w:rPr>
       </w:pPr>
-      <w:bookmarkStart w:id="0" w:name="_Toc118226434"/>
+      <w:bookmarkStart w:id="0" w:name="_Toc124099328"/>
       <w:r>
         <w:rPr>
           <w:rFonts w:ascii="Arial" w:hAnsi="Arial" w:cs="Arial"/>
@@ -2712,14 +3768,7 @@
           <w:rFonts w:ascii="Arial" w:hAnsi="Arial" w:cs="Arial"/>
           <w:color w:val="000000" w:themeColor="text1"/>
         </w:rPr>
-        <w:t xml:space="preserve">Memória: </w:t>
-      </w:r>
-      <w:r>
-        <w:rPr>
-          <w:rFonts w:ascii="Arial" w:hAnsi="Arial" w:cs="Arial"/>
-          <w:color w:val="000000" w:themeColor="text1"/>
-        </w:rPr>
-        <w:t>4 GB de RAM</w:t>
+        <w:t>Memória: 4 GB de RAM</w:t>
       </w:r>
     </w:p>
     <w:p>
@@ -2782,7 +3831,23 @@
           <w:rFonts w:ascii="Arial" w:hAnsi="Arial" w:cs="Arial"/>
           <w:color w:val="000000" w:themeColor="text1"/>
         </w:rPr>
-        <w:t>Monitor com resolução FullHD (</w:t>
+        <w:t xml:space="preserve">Monitor com resolução </w:t>
+      </w:r>
+      <w:proofErr w:type="spellStart"/>
+      <w:r>
+        <w:rPr>
+          <w:rFonts w:ascii="Arial" w:hAnsi="Arial" w:cs="Arial"/>
+          <w:color w:val="000000" w:themeColor="text1"/>
+        </w:rPr>
+        <w:t>FullHD</w:t>
+      </w:r>
+      <w:proofErr w:type="spellEnd"/>
+      <w:r>
+        <w:rPr>
+          <w:rFonts w:ascii="Arial" w:hAnsi="Arial" w:cs="Arial"/>
+          <w:color w:val="000000" w:themeColor="text1"/>
+        </w:rPr>
+        <w:t xml:space="preserve"> (</w:t>
       </w:r>
       <w:r>
         <w:rPr>
@@ -2825,7 +3890,7 @@
           <w:szCs w:val="24"/>
         </w:rPr>
       </w:pPr>
-      <w:bookmarkStart w:id="1" w:name="_Toc118226435"/>
+      <w:bookmarkStart w:id="1" w:name="_Toc124099329"/>
       <w:r>
         <w:rPr>
           <w:rFonts w:ascii="Arial" w:hAnsi="Arial" w:cs="Arial"/>
@@ -2861,7 +3926,28 @@
           <w:rFonts w:ascii="Arial" w:hAnsi="Arial" w:cs="Arial"/>
           <w:color w:val="000000" w:themeColor="text1"/>
         </w:rPr>
-        <w:t>Nessa seção será abordada a instalação e configuração do Python</w:t>
+        <w:t>Nessa seção será abordada a instalação</w:t>
+      </w:r>
+      <w:r>
+        <w:rPr>
+          <w:rFonts w:ascii="Arial" w:hAnsi="Arial" w:cs="Arial"/>
+          <w:color w:val="000000" w:themeColor="text1"/>
+        </w:rPr>
+        <w:t xml:space="preserve"> e configuração</w:t>
+      </w:r>
+      <w:r>
+        <w:rPr>
+          <w:rFonts w:ascii="Arial" w:hAnsi="Arial" w:cs="Arial"/>
+          <w:color w:val="000000" w:themeColor="text1"/>
+        </w:rPr>
+        <w:t xml:space="preserve"> do Python</w:t>
+      </w:r>
+      <w:r>
+        <w:rPr>
+          <w:rFonts w:ascii="Arial" w:hAnsi="Arial" w:cs="Arial"/>
+          <w:color w:val="000000" w:themeColor="text1"/>
+        </w:rPr>
+        <w:t>, necessário para o correto funcionamento da ferramenta</w:t>
       </w:r>
       <w:r>
         <w:rPr>
@@ -2892,7 +3978,7 @@
           <w:szCs w:val="24"/>
         </w:rPr>
       </w:pPr>
-      <w:bookmarkStart w:id="2" w:name="_Toc118226436"/>
+      <w:bookmarkStart w:id="2" w:name="_Toc124099330"/>
       <w:r>
         <w:rPr>
           <w:rFonts w:ascii="Arial" w:hAnsi="Arial" w:cs="Arial"/>
@@ -2955,6 +4041,7 @@
         </w:rPr>
         <w:t xml:space="preserve"> pasta “</w:t>
       </w:r>
+      <w:proofErr w:type="spellStart"/>
       <w:r>
         <w:rPr>
           <w:rFonts w:ascii="Arial" w:hAnsi="Arial" w:cs="Arial"/>
@@ -2962,6 +4049,7 @@
         </w:rPr>
         <w:t>gestaoregionalizadarsu</w:t>
       </w:r>
+      <w:proofErr w:type="spellEnd"/>
       <w:r>
         <w:rPr>
           <w:rFonts w:ascii="Arial" w:hAnsi="Arial" w:cs="Arial"/>
@@ -2969,6 +4057,7 @@
         </w:rPr>
         <w:t xml:space="preserve"> &gt; </w:t>
       </w:r>
+      <w:proofErr w:type="spellStart"/>
       <w:r>
         <w:rPr>
           <w:rFonts w:ascii="Arial" w:hAnsi="Arial" w:cs="Arial"/>
@@ -2976,6 +4065,7 @@
         </w:rPr>
         <w:t>resources</w:t>
       </w:r>
+      <w:proofErr w:type="spellEnd"/>
       <w:r>
         <w:rPr>
           <w:rFonts w:ascii="Arial" w:hAnsi="Arial" w:cs="Arial"/>
@@ -2988,7 +4078,14 @@
           <w:rFonts w:ascii="Arial" w:hAnsi="Arial" w:cs="Arial"/>
           <w:color w:val="000000" w:themeColor="text1"/>
         </w:rPr>
-        <w:t>, que é fornecida juntamente com a aplicação</w:t>
+        <w:t xml:space="preserve">, que é fornecida juntamente com a </w:t>
+      </w:r>
+      <w:r>
+        <w:rPr>
+          <w:rFonts w:ascii="Arial" w:hAnsi="Arial" w:cs="Arial"/>
+          <w:color w:val="000000" w:themeColor="text1"/>
+        </w:rPr>
+        <w:t>ferramenta</w:t>
       </w:r>
       <w:r>
         <w:rPr>
@@ -3053,6 +4150,29 @@
         </w:rPr>
         <w:t>” para iniciar a instalação</w:t>
       </w:r>
+      <w:r>
+        <w:rPr>
+          <w:rFonts w:ascii="Arial" w:hAnsi="Arial" w:cs="Arial"/>
+          <w:color w:val="000000" w:themeColor="text1"/>
+        </w:rPr>
+        <w:t>.</w:t>
+      </w:r>
+      <w:r>
+        <w:rPr>
+          <w:rFonts w:ascii="Arial" w:hAnsi="Arial" w:cs="Arial"/>
+          <w:color w:val="000000" w:themeColor="text1"/>
+        </w:rPr>
+        <w:t xml:space="preserve"> O instalador mais recente pode ser encontrado no site </w:t>
+      </w:r>
+      <w:hyperlink r:id="rId24" w:history="1">
+        <w:r>
+          <w:rPr>
+            <w:rStyle w:val="Hyperlink"/>
+            <w:rFonts w:ascii="Arial" w:hAnsi="Arial" w:cs="Arial"/>
+          </w:rPr>
+          <w:t>https://www.python.org/downloads/</w:t>
+        </w:r>
+      </w:hyperlink>
       <w:r>
         <w:rPr>
           <w:rFonts w:ascii="Arial" w:hAnsi="Arial" w:cs="Arial"/>
@@ -3117,139 +4237,6 @@
             <wp:extent cx="5040000" cy="3111724"/>
             <wp:effectExtent l="0" t="0" r="8255" b="0"/>
             <wp:docPr id="1" name="Imagem 1"/>
-            <wp:cNvGraphicFramePr>
-              <a:graphicFrameLocks xmlns:a="http://schemas.openxmlformats.org/drawingml/2006/main" noChangeAspect="1"/>
-            </wp:cNvGraphicFramePr>
-            <a:graphic xmlns:a="http://schemas.openxmlformats.org/drawingml/2006/main">
-              <a:graphicData uri="http://schemas.openxmlformats.org/drawingml/2006/picture">
-                <pic:pic xmlns:pic="http://schemas.openxmlformats.org/drawingml/2006/picture">
-                  <pic:nvPicPr>
-                    <pic:cNvPr id="1" name=""/>
-                    <pic:cNvPicPr/>
-                  </pic:nvPicPr>
-                  <pic:blipFill>
-                    <a:blip r:embed="rId24"/>
-                    <a:stretch>
-                      <a:fillRect/>
-                    </a:stretch>
-                  </pic:blipFill>
-                  <pic:spPr>
-                    <a:xfrm>
-                      <a:off x="0" y="0"/>
-                      <a:ext cx="5040000" cy="3111724"/>
-                    </a:xfrm>
-                    <a:prstGeom prst="rect">
-                      <a:avLst/>
-                    </a:prstGeom>
-                  </pic:spPr>
-                </pic:pic>
-              </a:graphicData>
-            </a:graphic>
-          </wp:inline>
-        </w:drawing>
-      </w:r>
-    </w:p>
-    <w:p>
-      <w:pPr>
-        <w:jc w:val="both"/>
-        <w:rPr>
-          <w:rFonts w:ascii="Arial" w:hAnsi="Arial" w:cs="Arial"/>
-          <w:color w:val="000000" w:themeColor="text1"/>
-        </w:rPr>
-      </w:pPr>
-    </w:p>
-    <w:p>
-      <w:pPr>
-        <w:pStyle w:val="PargrafodaLista"/>
-        <w:numPr>
-          <w:ilvl w:val="0"/>
-          <w:numId w:val="6"/>
-        </w:numPr>
-        <w:jc w:val="both"/>
-        <w:rPr>
-          <w:rFonts w:ascii="Arial" w:hAnsi="Arial" w:cs="Arial"/>
-          <w:color w:val="000000" w:themeColor="text1"/>
-        </w:rPr>
-      </w:pPr>
-      <w:r>
-        <w:rPr>
-          <w:rFonts w:ascii="Arial" w:hAnsi="Arial" w:cs="Arial"/>
-          <w:color w:val="000000" w:themeColor="text1"/>
-        </w:rPr>
-        <w:t>Marcar a opção “</w:t>
-      </w:r>
-      <w:r>
-        <w:rPr>
-          <w:rFonts w:ascii="Consolas" w:hAnsi="Consolas" w:cs="Arial"/>
-          <w:color w:val="000000" w:themeColor="text1"/>
-        </w:rPr>
-        <w:t>Add python.exe to PATH</w:t>
-      </w:r>
-      <w:r>
-        <w:rPr>
-          <w:rFonts w:ascii="Arial" w:hAnsi="Arial" w:cs="Arial"/>
-          <w:color w:val="000000" w:themeColor="text1"/>
-        </w:rPr>
-        <w:t>”</w:t>
-      </w:r>
-      <w:r>
-        <w:rPr>
-          <w:rFonts w:ascii="Arial" w:hAnsi="Arial" w:cs="Arial"/>
-          <w:color w:val="000000" w:themeColor="text1"/>
-        </w:rPr>
-        <w:t xml:space="preserve"> conforme imagem acima</w:t>
-      </w:r>
-      <w:r>
-        <w:rPr>
-          <w:rFonts w:ascii="Arial" w:hAnsi="Arial" w:cs="Arial"/>
-          <w:color w:val="000000" w:themeColor="text1"/>
-        </w:rPr>
-        <w:t xml:space="preserve"> e clicar em </w:t>
-      </w:r>
-      <w:r>
-        <w:rPr>
-          <w:rFonts w:ascii="Consolas" w:hAnsi="Consolas" w:cs="Arial"/>
-          <w:color w:val="000000" w:themeColor="text1"/>
-        </w:rPr>
-        <w:t>Install Now</w:t>
-      </w:r>
-      <w:r>
-        <w:rPr>
-          <w:rFonts w:ascii="Arial" w:hAnsi="Arial" w:cs="Arial"/>
-          <w:color w:val="000000" w:themeColor="text1"/>
-        </w:rPr>
-        <w:t>:</w:t>
-      </w:r>
-    </w:p>
-    <w:p>
-      <w:pPr>
-        <w:jc w:val="both"/>
-        <w:rPr>
-          <w:rFonts w:ascii="Arial" w:hAnsi="Arial" w:cs="Arial"/>
-          <w:color w:val="000000" w:themeColor="text1"/>
-        </w:rPr>
-      </w:pPr>
-    </w:p>
-    <w:p>
-      <w:pPr>
-        <w:jc w:val="center"/>
-        <w:rPr>
-          <w:rFonts w:ascii="Arial" w:hAnsi="Arial" w:cs="Arial"/>
-          <w:color w:val="000000" w:themeColor="text1"/>
-        </w:rPr>
-      </w:pPr>
-      <w:r>
-        <w:rPr>
-          <w:rFonts w:ascii="Arial" w:hAnsi="Arial" w:cs="Arial"/>
-          <w:noProof/>
-          <w:color w:val="000000" w:themeColor="text1"/>
-        </w:rPr>
-        <w:lastRenderedPageBreak/>
-        <w:drawing>
-          <wp:inline distT="0" distB="0" distL="0" distR="0" wp14:anchorId="0E3D4C84" wp14:editId="30943523">
-            <wp:extent cx="5040000" cy="3111207"/>
-            <wp:effectExtent l="0" t="0" r="8255" b="0"/>
-            <wp:docPr id="2" name="Imagem 2"/>
             <wp:cNvGraphicFramePr>
               <a:graphicFrameLocks xmlns:a="http://schemas.openxmlformats.org/drawingml/2006/main" noChangeAspect="1"/>
             </wp:cNvGraphicFramePr>
@@ -3269,7 +4256,7 @@
                   <pic:spPr>
                     <a:xfrm>
                       <a:off x="0" y="0"/>
-                      <a:ext cx="5040000" cy="3111207"/>
+                      <a:ext cx="5040000" cy="3111724"/>
                     </a:xfrm>
                     <a:prstGeom prst="rect">
                       <a:avLst/>
@@ -3309,14 +4296,92 @@
           <w:rFonts w:ascii="Arial" w:hAnsi="Arial" w:cs="Arial"/>
           <w:color w:val="000000" w:themeColor="text1"/>
         </w:rPr>
-        <w:t>Aguardar a instalação concluir.</w:t>
-      </w:r>
-      <w:r>
-        <w:rPr>
-          <w:rFonts w:ascii="Arial" w:hAnsi="Arial" w:cs="Arial"/>
-          <w:color w:val="000000" w:themeColor="text1"/>
-        </w:rPr>
-        <w:t xml:space="preserve"> A tela abaixo será exibida e a instalação concluída:</w:t>
+        <w:t>Marcar a opção “</w:t>
+      </w:r>
+      <w:proofErr w:type="spellStart"/>
+      <w:r>
+        <w:rPr>
+          <w:rFonts w:ascii="Consolas" w:hAnsi="Consolas" w:cs="Arial"/>
+          <w:color w:val="000000" w:themeColor="text1"/>
+        </w:rPr>
+        <w:t>Add</w:t>
+      </w:r>
+      <w:proofErr w:type="spellEnd"/>
+      <w:r>
+        <w:rPr>
+          <w:rFonts w:ascii="Consolas" w:hAnsi="Consolas" w:cs="Arial"/>
+          <w:color w:val="000000" w:themeColor="text1"/>
+        </w:rPr>
+        <w:t xml:space="preserve"> python.exe </w:t>
+      </w:r>
+      <w:proofErr w:type="spellStart"/>
+      <w:r>
+        <w:rPr>
+          <w:rFonts w:ascii="Consolas" w:hAnsi="Consolas" w:cs="Arial"/>
+          <w:color w:val="000000" w:themeColor="text1"/>
+        </w:rPr>
+        <w:t>to</w:t>
+      </w:r>
+      <w:proofErr w:type="spellEnd"/>
+      <w:r>
+        <w:rPr>
+          <w:rFonts w:ascii="Consolas" w:hAnsi="Consolas" w:cs="Arial"/>
+          <w:color w:val="000000" w:themeColor="text1"/>
+        </w:rPr>
+        <w:t xml:space="preserve"> PATH</w:t>
+      </w:r>
+      <w:r>
+        <w:rPr>
+          <w:rFonts w:ascii="Arial" w:hAnsi="Arial" w:cs="Arial"/>
+          <w:color w:val="000000" w:themeColor="text1"/>
+        </w:rPr>
+        <w:t>”</w:t>
+      </w:r>
+      <w:r>
+        <w:rPr>
+          <w:rFonts w:ascii="Arial" w:hAnsi="Arial" w:cs="Arial"/>
+          <w:color w:val="000000" w:themeColor="text1"/>
+        </w:rPr>
+        <w:t xml:space="preserve"> conforme imagem acima</w:t>
+      </w:r>
+      <w:r>
+        <w:rPr>
+          <w:rFonts w:ascii="Arial" w:hAnsi="Arial" w:cs="Arial"/>
+          <w:color w:val="000000" w:themeColor="text1"/>
+        </w:rPr>
+        <w:t xml:space="preserve"> e clicar em </w:t>
+      </w:r>
+      <w:proofErr w:type="spellStart"/>
+      <w:r>
+        <w:rPr>
+          <w:rFonts w:ascii="Consolas" w:hAnsi="Consolas" w:cs="Arial"/>
+          <w:color w:val="000000" w:themeColor="text1"/>
+        </w:rPr>
+        <w:t>Install</w:t>
+      </w:r>
+      <w:proofErr w:type="spellEnd"/>
+      <w:r>
+        <w:rPr>
+          <w:rFonts w:ascii="Consolas" w:hAnsi="Consolas" w:cs="Arial"/>
+          <w:color w:val="000000" w:themeColor="text1"/>
+        </w:rPr>
+        <w:t xml:space="preserve"> </w:t>
+      </w:r>
+      <w:proofErr w:type="spellStart"/>
+      <w:r>
+        <w:rPr>
+          <w:rFonts w:ascii="Consolas" w:hAnsi="Consolas" w:cs="Arial"/>
+          <w:color w:val="000000" w:themeColor="text1"/>
+        </w:rPr>
+        <w:t>Now</w:t>
+      </w:r>
+      <w:proofErr w:type="spellEnd"/>
+      <w:r>
+        <w:rPr>
+          <w:rFonts w:ascii="Arial" w:hAnsi="Arial" w:cs="Arial"/>
+          <w:color w:val="000000" w:themeColor="text1"/>
+        </w:rPr>
+        <w:t>:</w:t>
       </w:r>
     </w:p>
     <w:p>
@@ -3338,13 +4403,16 @@
       </w:pPr>
       <w:r>
         <w:rPr>
+          <w:rFonts w:ascii="Arial" w:hAnsi="Arial" w:cs="Arial"/>
           <w:noProof/>
-        </w:rPr>
+          <w:color w:val="000000" w:themeColor="text1"/>
+        </w:rPr>
+        <w:lastRenderedPageBreak/>
         <w:drawing>
-          <wp:inline distT="0" distB="0" distL="0" distR="0" wp14:anchorId="7B4D5E78" wp14:editId="351E9475">
-            <wp:extent cx="5029352" cy="3105150"/>
-            <wp:effectExtent l="0" t="0" r="0" b="0"/>
-            <wp:docPr id="5" name="Imagem 5"/>
+          <wp:inline distT="0" distB="0" distL="0" distR="0" wp14:anchorId="0E3D4C84" wp14:editId="30943523">
+            <wp:extent cx="5040000" cy="3111207"/>
+            <wp:effectExtent l="0" t="0" r="8255" b="0"/>
+            <wp:docPr id="2" name="Imagem 2"/>
             <wp:cNvGraphicFramePr>
               <a:graphicFrameLocks xmlns:a="http://schemas.openxmlformats.org/drawingml/2006/main" noChangeAspect="1"/>
             </wp:cNvGraphicFramePr>
@@ -3364,7 +4432,7 @@
                   <pic:spPr>
                     <a:xfrm>
                       <a:off x="0" y="0"/>
-                      <a:ext cx="5029352" cy="3105150"/>
+                      <a:ext cx="5040000" cy="3111207"/>
                     </a:xfrm>
                     <a:prstGeom prst="rect">
                       <a:avLst/>
@@ -3379,7 +4447,7 @@
     </w:p>
     <w:p>
       <w:pPr>
-        <w:jc w:val="center"/>
+        <w:jc w:val="both"/>
         <w:rPr>
           <w:rFonts w:ascii="Arial" w:hAnsi="Arial" w:cs="Arial"/>
           <w:color w:val="000000" w:themeColor="text1"/>
@@ -3404,21 +4472,14 @@
           <w:rFonts w:ascii="Arial" w:hAnsi="Arial" w:cs="Arial"/>
           <w:color w:val="000000" w:themeColor="text1"/>
         </w:rPr>
-        <w:t>Para conferir se a instalação terminou com sucesso, basta abrir o “Prompt de Comando” e digitar “</w:t>
-      </w:r>
-      <w:r>
-        <w:rPr>
-          <w:rFonts w:ascii="Consolas" w:hAnsi="Consolas" w:cs="Arial"/>
-          <w:color w:val="000000" w:themeColor="text1"/>
-        </w:rPr>
-        <w:t>python --version</w:t>
-      </w:r>
-      <w:r>
-        <w:rPr>
-          <w:rFonts w:ascii="Arial" w:hAnsi="Arial" w:cs="Arial"/>
-          <w:color w:val="000000" w:themeColor="text1"/>
-        </w:rPr>
-        <w:t>”. A informação abaixo será exibida:</w:t>
+        <w:t>Aguardar a instalação concluir.</w:t>
+      </w:r>
+      <w:r>
+        <w:rPr>
+          <w:rFonts w:ascii="Arial" w:hAnsi="Arial" w:cs="Arial"/>
+          <w:color w:val="000000" w:themeColor="text1"/>
+        </w:rPr>
+        <w:t xml:space="preserve"> A tela abaixo será exibida e a instalação concluída:</w:t>
       </w:r>
     </w:p>
     <w:p>
@@ -3432,23 +4493,21 @@
     </w:p>
     <w:p>
       <w:pPr>
-        <w:jc w:val="both"/>
-        <w:rPr>
-          <w:rFonts w:ascii="Arial" w:hAnsi="Arial" w:cs="Arial"/>
-          <w:color w:val="000000" w:themeColor="text1"/>
-        </w:rPr>
-      </w:pPr>
-      <w:r>
-        <w:rPr>
-          <w:rFonts w:ascii="Arial" w:hAnsi="Arial" w:cs="Arial"/>
+        <w:jc w:val="center"/>
+        <w:rPr>
+          <w:rFonts w:ascii="Arial" w:hAnsi="Arial" w:cs="Arial"/>
+          <w:color w:val="000000" w:themeColor="text1"/>
+        </w:rPr>
+      </w:pPr>
+      <w:r>
+        <w:rPr>
           <w:noProof/>
-          <w:color w:val="000000" w:themeColor="text1"/>
         </w:rPr>
         <w:drawing>
-          <wp:inline distT="0" distB="0" distL="0" distR="0" wp14:anchorId="144B7D10" wp14:editId="71CDF5CF">
-            <wp:extent cx="6187440" cy="1137285"/>
-            <wp:effectExtent l="0" t="0" r="3810" b="5715"/>
-            <wp:docPr id="7" name="Imagem 7"/>
+          <wp:inline distT="0" distB="0" distL="0" distR="0" wp14:anchorId="7B4D5E78" wp14:editId="351E9475">
+            <wp:extent cx="5029352" cy="3105150"/>
+            <wp:effectExtent l="0" t="0" r="0" b="0"/>
+            <wp:docPr id="5" name="Imagem 5"/>
             <wp:cNvGraphicFramePr>
               <a:graphicFrameLocks xmlns:a="http://schemas.openxmlformats.org/drawingml/2006/main" noChangeAspect="1"/>
             </wp:cNvGraphicFramePr>
@@ -3468,7 +4527,7 @@
                   <pic:spPr>
                     <a:xfrm>
                       <a:off x="0" y="0"/>
-                      <a:ext cx="6187440" cy="1137285"/>
+                      <a:ext cx="5029352" cy="3105150"/>
                     </a:xfrm>
                     <a:prstGeom prst="rect">
                       <a:avLst/>
@@ -3483,7 +4542,7 @@
     </w:p>
     <w:p>
       <w:pPr>
-        <w:jc w:val="both"/>
+        <w:jc w:val="center"/>
         <w:rPr>
           <w:rFonts w:ascii="Arial" w:hAnsi="Arial" w:cs="Arial"/>
           <w:color w:val="000000" w:themeColor="text1"/>
@@ -3508,29 +4567,39 @@
           <w:rFonts w:ascii="Arial" w:hAnsi="Arial" w:cs="Arial"/>
           <w:color w:val="000000" w:themeColor="text1"/>
         </w:rPr>
-        <w:lastRenderedPageBreak/>
-        <w:t>Posteriormente, é necessário configurar as bibliotecas adicionais. Navegar até a pasta “</w:t>
-      </w:r>
+        <w:t>Para conferir se a instalação terminou com sucesso, basta abrir o “Prompt de Comando” e digitar “</w:t>
+      </w:r>
+      <w:proofErr w:type="spellStart"/>
       <w:r>
         <w:rPr>
           <w:rFonts w:ascii="Consolas" w:hAnsi="Consolas" w:cs="Arial"/>
           <w:color w:val="000000" w:themeColor="text1"/>
         </w:rPr>
-        <w:t>gestaoregionalizadarsu &gt; src</w:t>
-      </w:r>
+        <w:t>python</w:t>
+      </w:r>
+      <w:proofErr w:type="spellEnd"/>
       <w:r>
         <w:rPr>
           <w:rFonts w:ascii="Consolas" w:hAnsi="Consolas" w:cs="Arial"/>
           <w:color w:val="000000" w:themeColor="text1"/>
         </w:rPr>
-        <w:t xml:space="preserve"> &gt; combinations</w:t>
-      </w:r>
-      <w:r>
-        <w:rPr>
-          <w:rFonts w:ascii="Arial" w:hAnsi="Arial" w:cs="Arial"/>
-          <w:color w:val="000000" w:themeColor="text1"/>
-        </w:rPr>
-        <w:t>” e copiar o caminho:</w:t>
+        <w:t xml:space="preserve"> --</w:t>
+      </w:r>
+      <w:proofErr w:type="spellStart"/>
+      <w:r>
+        <w:rPr>
+          <w:rFonts w:ascii="Consolas" w:hAnsi="Consolas" w:cs="Arial"/>
+          <w:color w:val="000000" w:themeColor="text1"/>
+        </w:rPr>
+        <w:t>version</w:t>
+      </w:r>
+      <w:proofErr w:type="spellEnd"/>
+      <w:r>
+        <w:rPr>
+          <w:rFonts w:ascii="Arial" w:hAnsi="Arial" w:cs="Arial"/>
+          <w:color w:val="000000" w:themeColor="text1"/>
+        </w:rPr>
+        <w:t>”. A informação abaixo será exibida:</w:t>
       </w:r>
     </w:p>
     <w:p>
@@ -3544,21 +4613,23 @@
     </w:p>
     <w:p>
       <w:pPr>
-        <w:jc w:val="center"/>
-        <w:rPr>
-          <w:rFonts w:ascii="Arial" w:hAnsi="Arial" w:cs="Arial"/>
-          <w:color w:val="000000" w:themeColor="text1"/>
-        </w:rPr>
-      </w:pPr>
-      <w:r>
-        <w:rPr>
+        <w:jc w:val="both"/>
+        <w:rPr>
+          <w:rFonts w:ascii="Arial" w:hAnsi="Arial" w:cs="Arial"/>
+          <w:color w:val="000000" w:themeColor="text1"/>
+        </w:rPr>
+      </w:pPr>
+      <w:r>
+        <w:rPr>
+          <w:rFonts w:ascii="Arial" w:hAnsi="Arial" w:cs="Arial"/>
           <w:noProof/>
+          <w:color w:val="000000" w:themeColor="text1"/>
         </w:rPr>
         <w:drawing>
-          <wp:inline distT="0" distB="0" distL="0" distR="0" wp14:anchorId="6100D00D" wp14:editId="773A72E3">
-            <wp:extent cx="4762500" cy="2133600"/>
-            <wp:effectExtent l="0" t="0" r="0" b="0"/>
-            <wp:docPr id="9" name="Imagem 9"/>
+          <wp:inline distT="0" distB="0" distL="0" distR="0" wp14:anchorId="144B7D10" wp14:editId="71CDF5CF">
+            <wp:extent cx="6187440" cy="1137285"/>
+            <wp:effectExtent l="0" t="0" r="3810" b="5715"/>
+            <wp:docPr id="7" name="Imagem 7"/>
             <wp:cNvGraphicFramePr>
               <a:graphicFrameLocks xmlns:a="http://schemas.openxmlformats.org/drawingml/2006/main" noChangeAspect="1"/>
             </wp:cNvGraphicFramePr>
@@ -3578,7 +4649,7 @@
                   <pic:spPr>
                     <a:xfrm>
                       <a:off x="0" y="0"/>
-                      <a:ext cx="4762500" cy="2133600"/>
+                      <a:ext cx="6187440" cy="1137285"/>
                     </a:xfrm>
                     <a:prstGeom prst="rect">
                       <a:avLst/>
@@ -3618,7 +4689,69 @@
           <w:rFonts w:ascii="Arial" w:hAnsi="Arial" w:cs="Arial"/>
           <w:color w:val="000000" w:themeColor="text1"/>
         </w:rPr>
-        <w:t xml:space="preserve">Abrir novamente o “Prompt de Comando” e digitar: </w:t>
+        <w:t xml:space="preserve">Posteriormente, é necessário configurar as bibliotecas adicionais. </w:t>
+      </w:r>
+      <w:r>
+        <w:rPr>
+          <w:rFonts w:ascii="Arial" w:hAnsi="Arial" w:cs="Arial"/>
+          <w:color w:val="000000" w:themeColor="text1"/>
+        </w:rPr>
+        <w:t>Para tal, n</w:t>
+      </w:r>
+      <w:r>
+        <w:rPr>
+          <w:rFonts w:ascii="Arial" w:hAnsi="Arial" w:cs="Arial"/>
+          <w:color w:val="000000" w:themeColor="text1"/>
+        </w:rPr>
+        <w:t>avegar até a pasta “</w:t>
+      </w:r>
+      <w:proofErr w:type="spellStart"/>
+      <w:r>
+        <w:rPr>
+          <w:rFonts w:ascii="Consolas" w:hAnsi="Consolas" w:cs="Arial"/>
+          <w:color w:val="000000" w:themeColor="text1"/>
+        </w:rPr>
+        <w:t>gestaoregionalizadarsu</w:t>
+      </w:r>
+      <w:proofErr w:type="spellEnd"/>
+      <w:r>
+        <w:rPr>
+          <w:rFonts w:ascii="Consolas" w:hAnsi="Consolas" w:cs="Arial"/>
+          <w:color w:val="000000" w:themeColor="text1"/>
+        </w:rPr>
+        <w:t xml:space="preserve"> &gt; </w:t>
+      </w:r>
+      <w:proofErr w:type="spellStart"/>
+      <w:r>
+        <w:rPr>
+          <w:rFonts w:ascii="Consolas" w:hAnsi="Consolas" w:cs="Arial"/>
+          <w:color w:val="000000" w:themeColor="text1"/>
+        </w:rPr>
+        <w:t>src</w:t>
+      </w:r>
+      <w:proofErr w:type="spellEnd"/>
+      <w:r>
+        <w:rPr>
+          <w:rFonts w:ascii="Consolas" w:hAnsi="Consolas" w:cs="Arial"/>
+          <w:color w:val="000000" w:themeColor="text1"/>
+        </w:rPr>
+        <w:t xml:space="preserve"> &gt; </w:t>
+      </w:r>
+      <w:proofErr w:type="spellStart"/>
+      <w:r>
+        <w:rPr>
+          <w:rFonts w:ascii="Consolas" w:hAnsi="Consolas" w:cs="Arial"/>
+          <w:color w:val="000000" w:themeColor="text1"/>
+        </w:rPr>
+        <w:t>combinations</w:t>
+      </w:r>
+      <w:proofErr w:type="spellEnd"/>
+      <w:r>
+        <w:rPr>
+          <w:rFonts w:ascii="Arial" w:hAnsi="Arial" w:cs="Arial"/>
+          <w:color w:val="000000" w:themeColor="text1"/>
+        </w:rPr>
+        <w:t>” e copiar o caminho:</w:t>
       </w:r>
     </w:p>
     <w:p>
@@ -3632,131 +4765,6 @@
     </w:p>
     <w:p>
       <w:pPr>
-        <w:pStyle w:val="PargrafodaLista"/>
-        <w:numPr>
-          <w:ilvl w:val="0"/>
-          <w:numId w:val="4"/>
-        </w:numPr>
-        <w:jc w:val="both"/>
-        <w:rPr>
-          <w:rFonts w:ascii="Consolas" w:hAnsi="Consolas" w:cs="Arial"/>
-          <w:color w:val="000000" w:themeColor="text1"/>
-        </w:rPr>
-      </w:pPr>
-      <w:r>
-        <w:rPr>
-          <w:rFonts w:ascii="Consolas" w:hAnsi="Consolas" w:cs="Arial"/>
-          <w:color w:val="000000" w:themeColor="text1"/>
-        </w:rPr>
-        <w:t>cd “&lt;caminho copiado&gt;”</w:t>
-      </w:r>
-    </w:p>
-    <w:p>
-      <w:pPr>
-        <w:pStyle w:val="PargrafodaLista"/>
-        <w:numPr>
-          <w:ilvl w:val="0"/>
-          <w:numId w:val="4"/>
-        </w:numPr>
-        <w:jc w:val="both"/>
-        <w:rPr>
-          <w:rFonts w:ascii="Arial" w:hAnsi="Arial" w:cs="Arial"/>
-          <w:color w:val="000000" w:themeColor="text1"/>
-        </w:rPr>
-      </w:pPr>
-      <w:r>
-        <w:rPr>
-          <w:rFonts w:ascii="Arial" w:hAnsi="Arial" w:cs="Arial"/>
-          <w:color w:val="000000" w:themeColor="text1"/>
-        </w:rPr>
-        <w:t>Apertar Enter</w:t>
-      </w:r>
-    </w:p>
-    <w:p>
-      <w:pPr>
-        <w:jc w:val="both"/>
-        <w:rPr>
-          <w:rFonts w:ascii="Arial" w:hAnsi="Arial" w:cs="Arial"/>
-          <w:color w:val="000000" w:themeColor="text1"/>
-        </w:rPr>
-      </w:pPr>
-    </w:p>
-    <w:p>
-      <w:pPr>
-        <w:jc w:val="both"/>
-        <w:rPr>
-          <w:rFonts w:ascii="Arial" w:hAnsi="Arial" w:cs="Arial"/>
-          <w:color w:val="000000" w:themeColor="text1"/>
-        </w:rPr>
-      </w:pPr>
-      <w:r>
-        <w:rPr>
-          <w:rFonts w:ascii="Arial" w:hAnsi="Arial" w:cs="Arial"/>
-          <w:color w:val="000000" w:themeColor="text1"/>
-        </w:rPr>
-        <w:t xml:space="preserve">Exemplo: </w:t>
-      </w:r>
-    </w:p>
-    <w:p>
-      <w:pPr>
-        <w:jc w:val="both"/>
-        <w:rPr>
-          <w:rFonts w:ascii="Consolas" w:hAnsi="Consolas" w:cs="Arial"/>
-          <w:color w:val="000000" w:themeColor="text1"/>
-          <w:sz w:val="22"/>
-          <w:szCs w:val="22"/>
-        </w:rPr>
-      </w:pPr>
-    </w:p>
-    <w:p>
-      <w:pPr>
-        <w:jc w:val="both"/>
-        <w:rPr>
-          <w:rFonts w:ascii="Arial" w:hAnsi="Arial" w:cs="Arial"/>
-          <w:color w:val="000000" w:themeColor="text1"/>
-          <w:sz w:val="22"/>
-          <w:szCs w:val="22"/>
-        </w:rPr>
-      </w:pPr>
-      <w:r>
-        <w:rPr>
-          <w:rFonts w:ascii="Consolas" w:hAnsi="Consolas" w:cs="Arial"/>
-          <w:color w:val="000000" w:themeColor="text1"/>
-          <w:sz w:val="22"/>
-          <w:szCs w:val="22"/>
-        </w:rPr>
-        <w:t xml:space="preserve">cd </w:t>
-      </w:r>
-      <w:r>
-        <w:rPr>
-          <w:rFonts w:ascii="Consolas" w:hAnsi="Consolas" w:cs="Arial"/>
-          <w:color w:val="000000" w:themeColor="text1"/>
-          <w:sz w:val="22"/>
-          <w:szCs w:val="22"/>
-        </w:rPr>
-        <w:t>“C:\Users\cristiansimioni\Desktop\gestaoregionalizadarsu\src\combinations”</w:t>
-      </w:r>
-      <w:r>
-        <w:rPr>
-          <w:rFonts w:ascii="Arial" w:hAnsi="Arial" w:cs="Arial"/>
-          <w:color w:val="000000" w:themeColor="text1"/>
-          <w:sz w:val="22"/>
-          <w:szCs w:val="22"/>
-        </w:rPr>
-        <w:t>:</w:t>
-      </w:r>
-    </w:p>
-    <w:p>
-      <w:pPr>
-        <w:jc w:val="both"/>
-        <w:rPr>
-          <w:rFonts w:ascii="Arial" w:hAnsi="Arial" w:cs="Arial"/>
-          <w:color w:val="000000" w:themeColor="text1"/>
-        </w:rPr>
-      </w:pPr>
-    </w:p>
-    <w:p>
-      <w:pPr>
         <w:jc w:val="center"/>
         <w:rPr>
           <w:rFonts w:ascii="Arial" w:hAnsi="Arial" w:cs="Arial"/>
@@ -3765,15 +4773,13 @@
       </w:pPr>
       <w:r>
         <w:rPr>
-          <w:rFonts w:ascii="Arial" w:hAnsi="Arial" w:cs="Arial"/>
           <w:noProof/>
-          <w:color w:val="000000" w:themeColor="text1"/>
         </w:rPr>
         <w:drawing>
-          <wp:inline distT="0" distB="0" distL="0" distR="0" wp14:anchorId="4F7326A5" wp14:editId="088E6F13">
-            <wp:extent cx="6187440" cy="991870"/>
-            <wp:effectExtent l="0" t="0" r="3810" b="0"/>
-            <wp:docPr id="14" name="Imagem 14"/>
+          <wp:inline distT="0" distB="0" distL="0" distR="0" wp14:anchorId="6100D00D" wp14:editId="773A72E3">
+            <wp:extent cx="4762500" cy="2133600"/>
+            <wp:effectExtent l="0" t="0" r="0" b="0"/>
+            <wp:docPr id="9" name="Imagem 9"/>
             <wp:cNvGraphicFramePr>
               <a:graphicFrameLocks xmlns:a="http://schemas.openxmlformats.org/drawingml/2006/main" noChangeAspect="1"/>
             </wp:cNvGraphicFramePr>
@@ -3793,7 +4799,7 @@
                   <pic:spPr>
                     <a:xfrm>
                       <a:off x="0" y="0"/>
-                      <a:ext cx="6187440" cy="991870"/>
+                      <a:ext cx="4762500" cy="2133600"/>
                     </a:xfrm>
                     <a:prstGeom prst="rect">
                       <a:avLst/>
@@ -3808,7 +4814,7 @@
     </w:p>
     <w:p>
       <w:pPr>
-        <w:jc w:val="center"/>
+        <w:jc w:val="both"/>
         <w:rPr>
           <w:rFonts w:ascii="Arial" w:hAnsi="Arial" w:cs="Arial"/>
           <w:color w:val="000000" w:themeColor="text1"/>
@@ -3822,49 +4828,23 @@
           <w:ilvl w:val="0"/>
           <w:numId w:val="6"/>
         </w:numPr>
-        <w:rPr>
-          <w:rFonts w:ascii="Arial" w:hAnsi="Arial" w:cs="Arial"/>
-          <w:color w:val="000000" w:themeColor="text1"/>
-        </w:rPr>
-      </w:pPr>
-      <w:r>
-        <w:rPr>
-          <w:rFonts w:ascii="Arial" w:hAnsi="Arial" w:cs="Arial"/>
-          <w:color w:val="000000" w:themeColor="text1"/>
-        </w:rPr>
-        <w:t xml:space="preserve">Após entrar na pasta via </w:t>
-      </w:r>
-      <w:r>
-        <w:rPr>
-          <w:rFonts w:ascii="Arial" w:hAnsi="Arial" w:cs="Arial"/>
-          <w:color w:val="000000" w:themeColor="text1"/>
-        </w:rPr>
-        <w:t>“</w:t>
-      </w:r>
-      <w:r>
-        <w:rPr>
-          <w:rFonts w:ascii="Arial" w:hAnsi="Arial" w:cs="Arial"/>
-          <w:color w:val="000000" w:themeColor="text1"/>
-        </w:rPr>
-        <w:t>Prompt de Comando</w:t>
-      </w:r>
-      <w:r>
-        <w:rPr>
-          <w:rFonts w:ascii="Arial" w:hAnsi="Arial" w:cs="Arial"/>
-          <w:color w:val="000000" w:themeColor="text1"/>
-        </w:rPr>
-        <w:t>”</w:t>
-      </w:r>
-      <w:r>
-        <w:rPr>
-          <w:rFonts w:ascii="Arial" w:hAnsi="Arial" w:cs="Arial"/>
-          <w:color w:val="000000" w:themeColor="text1"/>
-        </w:rPr>
-        <w:t>, digitar:</w:t>
-      </w:r>
-    </w:p>
-    <w:p>
-      <w:pPr>
+        <w:jc w:val="both"/>
+        <w:rPr>
+          <w:rFonts w:ascii="Arial" w:hAnsi="Arial" w:cs="Arial"/>
+          <w:color w:val="000000" w:themeColor="text1"/>
+        </w:rPr>
+      </w:pPr>
+      <w:r>
+        <w:rPr>
+          <w:rFonts w:ascii="Arial" w:hAnsi="Arial" w:cs="Arial"/>
+          <w:color w:val="000000" w:themeColor="text1"/>
+        </w:rPr>
+        <w:t xml:space="preserve">Abrir novamente o “Prompt de Comando” e digitar: </w:t>
+      </w:r>
+    </w:p>
+    <w:p>
+      <w:pPr>
+        <w:jc w:val="both"/>
         <w:rPr>
           <w:rFonts w:ascii="Arial" w:hAnsi="Arial" w:cs="Arial"/>
           <w:color w:val="000000" w:themeColor="text1"/>
@@ -3876,19 +4856,29 @@
         <w:pStyle w:val="PargrafodaLista"/>
         <w:numPr>
           <w:ilvl w:val="0"/>
-          <w:numId w:val="5"/>
+          <w:numId w:val="4"/>
         </w:numPr>
+        <w:jc w:val="both"/>
         <w:rPr>
           <w:rFonts w:ascii="Consolas" w:hAnsi="Consolas" w:cs="Arial"/>
           <w:color w:val="000000" w:themeColor="text1"/>
         </w:rPr>
       </w:pPr>
+      <w:proofErr w:type="spellStart"/>
       <w:r>
         <w:rPr>
           <w:rFonts w:ascii="Consolas" w:hAnsi="Consolas" w:cs="Arial"/>
           <w:color w:val="000000" w:themeColor="text1"/>
         </w:rPr>
-        <w:t>pip install -r requiriments.txt</w:t>
+        <w:t>cd</w:t>
+      </w:r>
+      <w:proofErr w:type="spellEnd"/>
+      <w:r>
+        <w:rPr>
+          <w:rFonts w:ascii="Consolas" w:hAnsi="Consolas" w:cs="Arial"/>
+          <w:color w:val="000000" w:themeColor="text1"/>
+        </w:rPr>
+        <w:t xml:space="preserve"> “&lt;caminho copiado&gt;”</w:t>
       </w:r>
     </w:p>
     <w:p>
@@ -3896,32 +4886,128 @@
         <w:pStyle w:val="PargrafodaLista"/>
         <w:numPr>
           <w:ilvl w:val="0"/>
-          <w:numId w:val="5"/>
+          <w:numId w:val="4"/>
         </w:numPr>
-        <w:rPr>
-          <w:rFonts w:ascii="Arial" w:hAnsi="Arial" w:cs="Arial"/>
-          <w:color w:val="000000" w:themeColor="text1"/>
-        </w:rPr>
-      </w:pPr>
-      <w:r>
-        <w:rPr>
-          <w:rFonts w:ascii="Arial" w:hAnsi="Arial" w:cs="Arial"/>
-          <w:color w:val="000000" w:themeColor="text1"/>
-        </w:rPr>
-        <w:t>Apertar Enter</w:t>
-      </w:r>
-    </w:p>
-    <w:p>
-      <w:pPr>
-        <w:pStyle w:val="PargrafodaLista"/>
-        <w:rPr>
-          <w:rFonts w:ascii="Arial" w:hAnsi="Arial" w:cs="Arial"/>
-          <w:color w:val="000000" w:themeColor="text1"/>
-        </w:rPr>
-      </w:pPr>
-    </w:p>
-    <w:p>
-      <w:pPr>
+        <w:jc w:val="both"/>
+        <w:rPr>
+          <w:rFonts w:ascii="Arial" w:hAnsi="Arial" w:cs="Arial"/>
+          <w:color w:val="000000" w:themeColor="text1"/>
+        </w:rPr>
+      </w:pPr>
+      <w:r>
+        <w:rPr>
+          <w:rFonts w:ascii="Arial" w:hAnsi="Arial" w:cs="Arial"/>
+          <w:color w:val="000000" w:themeColor="text1"/>
+        </w:rPr>
+        <w:t xml:space="preserve">Apertar </w:t>
+      </w:r>
+      <w:proofErr w:type="spellStart"/>
+      <w:r>
+        <w:rPr>
+          <w:rFonts w:ascii="Arial" w:hAnsi="Arial" w:cs="Arial"/>
+          <w:color w:val="000000" w:themeColor="text1"/>
+        </w:rPr>
+        <w:t>Enter</w:t>
+      </w:r>
+      <w:proofErr w:type="spellEnd"/>
+    </w:p>
+    <w:p>
+      <w:pPr>
+        <w:jc w:val="both"/>
+        <w:rPr>
+          <w:rFonts w:ascii="Arial" w:hAnsi="Arial" w:cs="Arial"/>
+          <w:color w:val="000000" w:themeColor="text1"/>
+        </w:rPr>
+      </w:pPr>
+    </w:p>
+    <w:p>
+      <w:pPr>
+        <w:jc w:val="both"/>
+        <w:rPr>
+          <w:rFonts w:ascii="Arial" w:hAnsi="Arial" w:cs="Arial"/>
+          <w:color w:val="000000" w:themeColor="text1"/>
+        </w:rPr>
+      </w:pPr>
+      <w:r>
+        <w:rPr>
+          <w:rFonts w:ascii="Arial" w:hAnsi="Arial" w:cs="Arial"/>
+          <w:color w:val="000000" w:themeColor="text1"/>
+        </w:rPr>
+        <w:t xml:space="preserve">Exemplo: </w:t>
+      </w:r>
+    </w:p>
+    <w:p>
+      <w:pPr>
+        <w:jc w:val="both"/>
+        <w:rPr>
+          <w:rFonts w:ascii="Consolas" w:hAnsi="Consolas" w:cs="Arial"/>
+          <w:color w:val="000000" w:themeColor="text1"/>
+          <w:sz w:val="22"/>
+          <w:szCs w:val="22"/>
+        </w:rPr>
+      </w:pPr>
+    </w:p>
+    <w:p>
+      <w:pPr>
+        <w:jc w:val="both"/>
+        <w:rPr>
+          <w:rFonts w:ascii="Arial" w:hAnsi="Arial" w:cs="Arial"/>
+          <w:color w:val="000000" w:themeColor="text1"/>
+          <w:sz w:val="22"/>
+          <w:szCs w:val="22"/>
+        </w:rPr>
+      </w:pPr>
+      <w:proofErr w:type="spellStart"/>
+      <w:r>
+        <w:rPr>
+          <w:rFonts w:ascii="Consolas" w:hAnsi="Consolas" w:cs="Arial"/>
+          <w:color w:val="000000" w:themeColor="text1"/>
+          <w:sz w:val="22"/>
+          <w:szCs w:val="22"/>
+        </w:rPr>
+        <w:t>cd</w:t>
+      </w:r>
+      <w:proofErr w:type="spellEnd"/>
+      <w:r>
+        <w:rPr>
+          <w:rFonts w:ascii="Consolas" w:hAnsi="Consolas" w:cs="Arial"/>
+          <w:color w:val="000000" w:themeColor="text1"/>
+          <w:sz w:val="22"/>
+          <w:szCs w:val="22"/>
+        </w:rPr>
+        <w:t xml:space="preserve"> </w:t>
+      </w:r>
+      <w:r>
+        <w:rPr>
+          <w:rFonts w:ascii="Consolas" w:hAnsi="Consolas" w:cs="Arial"/>
+          <w:color w:val="000000" w:themeColor="text1"/>
+          <w:sz w:val="22"/>
+          <w:szCs w:val="22"/>
+        </w:rPr>
+        <w:t>“C:\Users\cristiansimioni\Desktop\gestaoregionalizadarsu\src\combinations”</w:t>
+      </w:r>
+      <w:r>
+        <w:rPr>
+          <w:rFonts w:ascii="Arial" w:hAnsi="Arial" w:cs="Arial"/>
+          <w:color w:val="000000" w:themeColor="text1"/>
+          <w:sz w:val="22"/>
+          <w:szCs w:val="22"/>
+        </w:rPr>
+        <w:t>:</w:t>
+      </w:r>
+    </w:p>
+    <w:p>
+      <w:pPr>
+        <w:jc w:val="both"/>
+        <w:rPr>
+          <w:rFonts w:ascii="Arial" w:hAnsi="Arial" w:cs="Arial"/>
+          <w:color w:val="000000" w:themeColor="text1"/>
+        </w:rPr>
+      </w:pPr>
+    </w:p>
+    <w:p>
+      <w:pPr>
+        <w:jc w:val="center"/>
         <w:rPr>
           <w:rFonts w:ascii="Arial" w:hAnsi="Arial" w:cs="Arial"/>
           <w:color w:val="000000" w:themeColor="text1"/>
@@ -3934,10 +5020,10 @@
           <w:color w:val="000000" w:themeColor="text1"/>
         </w:rPr>
         <w:drawing>
-          <wp:inline distT="0" distB="0" distL="0" distR="0" wp14:anchorId="70B3B335" wp14:editId="2D8FDAFE">
-            <wp:extent cx="6187440" cy="1346200"/>
-            <wp:effectExtent l="0" t="0" r="3810" b="6350"/>
-            <wp:docPr id="15" name="Imagem 15"/>
+          <wp:inline distT="0" distB="0" distL="0" distR="0" wp14:anchorId="4F7326A5" wp14:editId="088E6F13">
+            <wp:extent cx="6187440" cy="991870"/>
+            <wp:effectExtent l="0" t="0" r="3810" b="0"/>
+            <wp:docPr id="14" name="Imagem 14"/>
             <wp:cNvGraphicFramePr>
               <a:graphicFrameLocks xmlns:a="http://schemas.openxmlformats.org/drawingml/2006/main" noChangeAspect="1"/>
             </wp:cNvGraphicFramePr>
@@ -3957,6 +5043,204 @@
                   <pic:spPr>
                     <a:xfrm>
                       <a:off x="0" y="0"/>
+                      <a:ext cx="6187440" cy="991870"/>
+                    </a:xfrm>
+                    <a:prstGeom prst="rect">
+                      <a:avLst/>
+                    </a:prstGeom>
+                  </pic:spPr>
+                </pic:pic>
+              </a:graphicData>
+            </a:graphic>
+          </wp:inline>
+        </w:drawing>
+      </w:r>
+    </w:p>
+    <w:p>
+      <w:pPr>
+        <w:jc w:val="center"/>
+        <w:rPr>
+          <w:rFonts w:ascii="Arial" w:hAnsi="Arial" w:cs="Arial"/>
+          <w:color w:val="000000" w:themeColor="text1"/>
+        </w:rPr>
+      </w:pPr>
+    </w:p>
+    <w:p>
+      <w:pPr>
+        <w:pStyle w:val="PargrafodaLista"/>
+        <w:numPr>
+          <w:ilvl w:val="0"/>
+          <w:numId w:val="6"/>
+        </w:numPr>
+        <w:rPr>
+          <w:rFonts w:ascii="Arial" w:hAnsi="Arial" w:cs="Arial"/>
+          <w:color w:val="000000" w:themeColor="text1"/>
+        </w:rPr>
+      </w:pPr>
+      <w:r>
+        <w:rPr>
+          <w:rFonts w:ascii="Arial" w:hAnsi="Arial" w:cs="Arial"/>
+          <w:color w:val="000000" w:themeColor="text1"/>
+        </w:rPr>
+        <w:t xml:space="preserve">Após entrar na pasta via </w:t>
+      </w:r>
+      <w:r>
+        <w:rPr>
+          <w:rFonts w:ascii="Arial" w:hAnsi="Arial" w:cs="Arial"/>
+          <w:color w:val="000000" w:themeColor="text1"/>
+        </w:rPr>
+        <w:t>“</w:t>
+      </w:r>
+      <w:r>
+        <w:rPr>
+          <w:rFonts w:ascii="Arial" w:hAnsi="Arial" w:cs="Arial"/>
+          <w:color w:val="000000" w:themeColor="text1"/>
+        </w:rPr>
+        <w:t>Prompt de Comando</w:t>
+      </w:r>
+      <w:r>
+        <w:rPr>
+          <w:rFonts w:ascii="Arial" w:hAnsi="Arial" w:cs="Arial"/>
+          <w:color w:val="000000" w:themeColor="text1"/>
+        </w:rPr>
+        <w:t>”</w:t>
+      </w:r>
+      <w:r>
+        <w:rPr>
+          <w:rFonts w:ascii="Arial" w:hAnsi="Arial" w:cs="Arial"/>
+          <w:color w:val="000000" w:themeColor="text1"/>
+        </w:rPr>
+        <w:t>, digitar:</w:t>
+      </w:r>
+    </w:p>
+    <w:p>
+      <w:pPr>
+        <w:rPr>
+          <w:rFonts w:ascii="Arial" w:hAnsi="Arial" w:cs="Arial"/>
+          <w:color w:val="000000" w:themeColor="text1"/>
+        </w:rPr>
+      </w:pPr>
+    </w:p>
+    <w:p>
+      <w:pPr>
+        <w:pStyle w:val="PargrafodaLista"/>
+        <w:numPr>
+          <w:ilvl w:val="0"/>
+          <w:numId w:val="5"/>
+        </w:numPr>
+        <w:rPr>
+          <w:rFonts w:ascii="Consolas" w:hAnsi="Consolas" w:cs="Arial"/>
+          <w:color w:val="000000" w:themeColor="text1"/>
+        </w:rPr>
+      </w:pPr>
+      <w:proofErr w:type="spellStart"/>
+      <w:r>
+        <w:rPr>
+          <w:rFonts w:ascii="Consolas" w:hAnsi="Consolas" w:cs="Arial"/>
+          <w:color w:val="000000" w:themeColor="text1"/>
+        </w:rPr>
+        <w:t>pip</w:t>
+      </w:r>
+      <w:proofErr w:type="spellEnd"/>
+      <w:r>
+        <w:rPr>
+          <w:rFonts w:ascii="Consolas" w:hAnsi="Consolas" w:cs="Arial"/>
+          <w:color w:val="000000" w:themeColor="text1"/>
+        </w:rPr>
+        <w:t xml:space="preserve"> </w:t>
+      </w:r>
+      <w:proofErr w:type="spellStart"/>
+      <w:r>
+        <w:rPr>
+          <w:rFonts w:ascii="Consolas" w:hAnsi="Consolas" w:cs="Arial"/>
+          <w:color w:val="000000" w:themeColor="text1"/>
+        </w:rPr>
+        <w:t>install</w:t>
+      </w:r>
+      <w:proofErr w:type="spellEnd"/>
+      <w:r>
+        <w:rPr>
+          <w:rFonts w:ascii="Consolas" w:hAnsi="Consolas" w:cs="Arial"/>
+          <w:color w:val="000000" w:themeColor="text1"/>
+        </w:rPr>
+        <w:t xml:space="preserve"> -r requiriments.txt</w:t>
+      </w:r>
+    </w:p>
+    <w:p>
+      <w:pPr>
+        <w:pStyle w:val="PargrafodaLista"/>
+        <w:numPr>
+          <w:ilvl w:val="0"/>
+          <w:numId w:val="5"/>
+        </w:numPr>
+        <w:rPr>
+          <w:rFonts w:ascii="Arial" w:hAnsi="Arial" w:cs="Arial"/>
+          <w:color w:val="000000" w:themeColor="text1"/>
+        </w:rPr>
+      </w:pPr>
+      <w:r>
+        <w:rPr>
+          <w:rFonts w:ascii="Arial" w:hAnsi="Arial" w:cs="Arial"/>
+          <w:color w:val="000000" w:themeColor="text1"/>
+        </w:rPr>
+        <w:t xml:space="preserve">Apertar </w:t>
+      </w:r>
+      <w:proofErr w:type="spellStart"/>
+      <w:r>
+        <w:rPr>
+          <w:rFonts w:ascii="Arial" w:hAnsi="Arial" w:cs="Arial"/>
+          <w:color w:val="000000" w:themeColor="text1"/>
+        </w:rPr>
+        <w:t>Enter</w:t>
+      </w:r>
+      <w:proofErr w:type="spellEnd"/>
+    </w:p>
+    <w:p>
+      <w:pPr>
+        <w:pStyle w:val="PargrafodaLista"/>
+        <w:rPr>
+          <w:rFonts w:ascii="Arial" w:hAnsi="Arial" w:cs="Arial"/>
+          <w:color w:val="000000" w:themeColor="text1"/>
+        </w:rPr>
+      </w:pPr>
+    </w:p>
+    <w:p>
+      <w:pPr>
+        <w:rPr>
+          <w:rFonts w:ascii="Arial" w:hAnsi="Arial" w:cs="Arial"/>
+          <w:color w:val="000000" w:themeColor="text1"/>
+        </w:rPr>
+      </w:pPr>
+      <w:r>
+        <w:rPr>
+          <w:rFonts w:ascii="Arial" w:hAnsi="Arial" w:cs="Arial"/>
+          <w:noProof/>
+          <w:color w:val="000000" w:themeColor="text1"/>
+        </w:rPr>
+        <w:drawing>
+          <wp:inline distT="0" distB="0" distL="0" distR="0" wp14:anchorId="70B3B335" wp14:editId="2D8FDAFE">
+            <wp:extent cx="6187440" cy="1346200"/>
+            <wp:effectExtent l="0" t="0" r="3810" b="6350"/>
+            <wp:docPr id="15" name="Imagem 15"/>
+            <wp:cNvGraphicFramePr>
+              <a:graphicFrameLocks xmlns:a="http://schemas.openxmlformats.org/drawingml/2006/main" noChangeAspect="1"/>
+            </wp:cNvGraphicFramePr>
+            <a:graphic xmlns:a="http://schemas.openxmlformats.org/drawingml/2006/main">
+              <a:graphicData uri="http://schemas.openxmlformats.org/drawingml/2006/picture">
+                <pic:pic xmlns:pic="http://schemas.openxmlformats.org/drawingml/2006/picture">
+                  <pic:nvPicPr>
+                    <pic:cNvPr id="1" name=""/>
+                    <pic:cNvPicPr/>
+                  </pic:nvPicPr>
+                  <pic:blipFill>
+                    <a:blip r:embed="rId31"/>
+                    <a:stretch>
+                      <a:fillRect/>
+                    </a:stretch>
+                  </pic:blipFill>
+                  <pic:spPr>
+                    <a:xfrm>
+                      <a:off x="0" y="0"/>
                       <a:ext cx="6187440" cy="1346200"/>
                     </a:xfrm>
                     <a:prstGeom prst="rect">
@@ -3996,7 +5280,15 @@
           <w:rFonts w:ascii="Arial" w:hAnsi="Arial" w:cs="Arial"/>
           <w:color w:val="000000" w:themeColor="text1"/>
         </w:rPr>
-        <w:t xml:space="preserve">A instalação das bibliotecas adicionais será realizada. Nota: é necessário conexão com a Internet. Após a conclusão o Python está instalado com sucesso e as bibliotecas adicionais necessárias para o funcionamento da ferramenta </w:t>
+        <w:t xml:space="preserve">A instalação das bibliotecas adicionais será realizada. Nota: é necessário conexão com a Internet. Após a conclusão o Python está instalado com sucesso e as </w:t>
+      </w:r>
+      <w:r>
+        <w:rPr>
+          <w:rFonts w:ascii="Arial" w:hAnsi="Arial" w:cs="Arial"/>
+          <w:color w:val="000000" w:themeColor="text1"/>
+        </w:rPr>
+        <w:lastRenderedPageBreak/>
+        <w:t xml:space="preserve">bibliotecas adicionais necessárias para o funcionamento da ferramenta </w:t>
       </w:r>
       <w:r>
         <w:rPr>
@@ -4011,6 +5303,41 @@
           <w:color w:val="000000" w:themeColor="text1"/>
         </w:rPr>
         <w:t>.</w:t>
+      </w:r>
+    </w:p>
+    <w:p>
+      <w:pPr>
+        <w:pStyle w:val="PargrafodaLista"/>
+        <w:numPr>
+          <w:ilvl w:val="0"/>
+          <w:numId w:val="6"/>
+        </w:numPr>
+        <w:jc w:val="both"/>
+        <w:rPr>
+          <w:rFonts w:ascii="Arial" w:hAnsi="Arial" w:cs="Arial"/>
+          <w:color w:val="000000" w:themeColor="text1"/>
+        </w:rPr>
+      </w:pPr>
+      <w:r>
+        <w:rPr>
+          <w:rFonts w:ascii="Arial" w:hAnsi="Arial" w:cs="Arial"/>
+          <w:color w:val="000000" w:themeColor="text1"/>
+        </w:rPr>
+        <w:t>Para abrir a ferramenta basta abrir o arquivo Excel chamando “</w:t>
+      </w:r>
+      <w:r>
+        <w:rPr>
+          <w:rFonts w:ascii="Arial" w:hAnsi="Arial" w:cs="Arial"/>
+          <w:color w:val="000000" w:themeColor="text1"/>
+        </w:rPr>
+        <w:t>Gestão Regionalizada RSU - Simulação Rotas Tecnológicas.xlsm</w:t>
+      </w:r>
+      <w:r>
+        <w:rPr>
+          <w:rFonts w:ascii="Arial" w:hAnsi="Arial" w:cs="Arial"/>
+          <w:color w:val="000000" w:themeColor="text1"/>
+        </w:rPr>
+        <w:t>”</w:t>
       </w:r>
     </w:p>
     <w:p>
@@ -4039,7 +5366,7 @@
           <w:szCs w:val="24"/>
         </w:rPr>
       </w:pPr>
-      <w:bookmarkStart w:id="3" w:name="_Toc118226437"/>
+      <w:bookmarkStart w:id="3" w:name="_Toc124099331"/>
       <w:r>
         <w:rPr>
           <w:rFonts w:ascii="Arial" w:hAnsi="Arial" w:cs="Arial"/>
@@ -4069,38 +5396,1860 @@
           <w:rFonts w:ascii="Arial" w:hAnsi="Arial" w:cs="Arial"/>
           <w:color w:val="000000" w:themeColor="text1"/>
         </w:rPr>
+      </w:pPr>
+      <w:r>
+        <w:rPr>
+          <w:rFonts w:ascii="Arial" w:hAnsi="Arial" w:cs="Arial"/>
+          <w:color w:val="000000" w:themeColor="text1"/>
+        </w:rPr>
+        <w:t xml:space="preserve">A ferramenta </w:t>
+      </w:r>
+      <w:r>
+        <w:rPr>
+          <w:rFonts w:ascii="Arial" w:hAnsi="Arial" w:cs="Arial"/>
+          <w:color w:val="000000" w:themeColor="text1"/>
+        </w:rPr>
+        <w:t>Gestão Regionalizada RSU - Simulação Rotas Tecnológicas</w:t>
+      </w:r>
+      <w:r>
+        <w:rPr>
+          <w:rFonts w:ascii="Arial" w:hAnsi="Arial" w:cs="Arial"/>
+          <w:color w:val="000000" w:themeColor="text1"/>
+        </w:rPr>
+        <w:t xml:space="preserve"> </w:t>
+      </w:r>
+      <w:r>
+        <w:rPr>
+          <w:rFonts w:ascii="Arial" w:hAnsi="Arial" w:cs="Arial"/>
+          <w:color w:val="000000" w:themeColor="text1"/>
+        </w:rPr>
+        <w:t>é uma ferramenta desenvolvida em Excel com integração com um algoritmo em Python. Depois de configurado e instalado o Python conforme seção dois, toda a interação com a ferramenta é realizada via Excel</w:t>
+      </w:r>
+      <w:r>
+        <w:rPr>
+          <w:rFonts w:ascii="Arial" w:hAnsi="Arial" w:cs="Arial"/>
+          <w:color w:val="000000" w:themeColor="text1"/>
+        </w:rPr>
+        <w:t xml:space="preserve"> através dos formulários desenvolvidos em VBA</w:t>
+      </w:r>
+      <w:r>
+        <w:rPr>
+          <w:rFonts w:ascii="Arial" w:hAnsi="Arial" w:cs="Arial"/>
+          <w:color w:val="000000" w:themeColor="text1"/>
+        </w:rPr>
+        <w:t>.</w:t>
+      </w:r>
+    </w:p>
+    <w:p>
+      <w:pPr>
+        <w:jc w:val="both"/>
+        <w:rPr>
+          <w:rFonts w:ascii="Arial" w:hAnsi="Arial" w:cs="Arial"/>
+          <w:color w:val="000000" w:themeColor="text1"/>
+        </w:rPr>
+      </w:pPr>
+    </w:p>
+    <w:p>
+      <w:pPr>
+        <w:pStyle w:val="Ttulo2"/>
+        <w:rPr>
+          <w:rFonts w:ascii="Arial" w:hAnsi="Arial" w:cs="Arial"/>
+          <w:b/>
+          <w:bCs/>
+          <w:color w:val="000000" w:themeColor="text1"/>
+          <w:sz w:val="24"/>
+          <w:szCs w:val="24"/>
+        </w:rPr>
+      </w:pPr>
+      <w:bookmarkStart w:id="4" w:name="_Toc124099332"/>
+      <w:r>
+        <w:rPr>
+          <w:rFonts w:ascii="Arial" w:hAnsi="Arial" w:cs="Arial"/>
+          <w:b/>
+          <w:bCs/>
+          <w:color w:val="000000" w:themeColor="text1"/>
+          <w:sz w:val="24"/>
+          <w:szCs w:val="24"/>
+        </w:rPr>
+        <w:t>3</w:t>
+      </w:r>
+      <w:r>
+        <w:rPr>
+          <w:rFonts w:ascii="Arial" w:hAnsi="Arial" w:cs="Arial"/>
+          <w:b/>
+          <w:bCs/>
+          <w:color w:val="000000" w:themeColor="text1"/>
+          <w:sz w:val="24"/>
+          <w:szCs w:val="24"/>
+        </w:rPr>
+        <w:t xml:space="preserve">.1 </w:t>
+      </w:r>
+      <w:r>
+        <w:rPr>
+          <w:rFonts w:ascii="Arial" w:hAnsi="Arial" w:cs="Arial"/>
+          <w:b/>
+          <w:bCs/>
+          <w:color w:val="000000" w:themeColor="text1"/>
+          <w:sz w:val="24"/>
+          <w:szCs w:val="24"/>
+        </w:rPr>
+        <w:t>Estrutura de Pastas da Ferramenta</w:t>
+      </w:r>
+      <w:bookmarkEnd w:id="4"/>
+    </w:p>
+    <w:p/>
+    <w:p>
+      <w:pPr>
+        <w:jc w:val="both"/>
+        <w:rPr>
+          <w:rFonts w:ascii="Arial" w:hAnsi="Arial" w:cs="Arial"/>
+        </w:rPr>
+      </w:pPr>
+      <w:r>
+        <w:rPr>
+          <w:rFonts w:ascii="Arial" w:hAnsi="Arial" w:cs="Arial"/>
+        </w:rPr>
+        <w:t xml:space="preserve">Ao realizar o download da ferramenta e descompactar o arquivo, </w:t>
+      </w:r>
+      <w:r>
+        <w:rPr>
+          <w:rFonts w:ascii="Arial" w:hAnsi="Arial" w:cs="Arial"/>
+        </w:rPr>
+        <w:t xml:space="preserve">a seguinte estrutura é </w:t>
+      </w:r>
+      <w:r>
+        <w:rPr>
+          <w:rFonts w:ascii="Arial" w:hAnsi="Arial" w:cs="Arial"/>
+        </w:rPr>
+        <w:t>montada:</w:t>
+      </w:r>
+    </w:p>
+    <w:p>
+      <w:pPr>
+        <w:rPr>
+          <w:rFonts w:ascii="Arial" w:hAnsi="Arial" w:cs="Arial"/>
+        </w:rPr>
+      </w:pPr>
+    </w:p>
+    <w:p>
+      <w:pPr>
+        <w:jc w:val="center"/>
+        <w:rPr>
+          <w:rFonts w:ascii="Arial" w:hAnsi="Arial" w:cs="Arial"/>
+        </w:rPr>
+      </w:pPr>
+      <w:r>
+        <w:rPr>
+          <w:noProof/>
+        </w:rPr>
+        <w:drawing>
+          <wp:inline distT="0" distB="0" distL="0" distR="0" wp14:anchorId="62389169" wp14:editId="6952F492">
+            <wp:extent cx="3631592" cy="1589705"/>
+            <wp:effectExtent l="0" t="0" r="6985" b="0"/>
+            <wp:docPr id="4" name="Imagem 4"/>
+            <wp:cNvGraphicFramePr>
+              <a:graphicFrameLocks xmlns:a="http://schemas.openxmlformats.org/drawingml/2006/main" noChangeAspect="1"/>
+            </wp:cNvGraphicFramePr>
+            <a:graphic xmlns:a="http://schemas.openxmlformats.org/drawingml/2006/main">
+              <a:graphicData uri="http://schemas.openxmlformats.org/drawingml/2006/picture">
+                <pic:pic xmlns:pic="http://schemas.openxmlformats.org/drawingml/2006/picture">
+                  <pic:nvPicPr>
+                    <pic:cNvPr id="1" name=""/>
+                    <pic:cNvPicPr/>
+                  </pic:nvPicPr>
+                  <pic:blipFill>
+                    <a:blip r:embed="rId32"/>
+                    <a:stretch>
+                      <a:fillRect/>
+                    </a:stretch>
+                  </pic:blipFill>
+                  <pic:spPr>
+                    <a:xfrm>
+                      <a:off x="0" y="0"/>
+                      <a:ext cx="3640016" cy="1593393"/>
+                    </a:xfrm>
+                    <a:prstGeom prst="rect">
+                      <a:avLst/>
+                    </a:prstGeom>
+                  </pic:spPr>
+                </pic:pic>
+              </a:graphicData>
+            </a:graphic>
+          </wp:inline>
+        </w:drawing>
+      </w:r>
+    </w:p>
+    <w:p>
+      <w:pPr>
+        <w:jc w:val="center"/>
+        <w:rPr>
+          <w:rFonts w:ascii="Arial" w:hAnsi="Arial" w:cs="Arial"/>
+        </w:rPr>
+      </w:pPr>
+    </w:p>
+    <w:p>
+      <w:pPr>
+        <w:jc w:val="both"/>
+        <w:rPr>
+          <w:rFonts w:ascii="Arial" w:hAnsi="Arial" w:cs="Arial"/>
+        </w:rPr>
+      </w:pPr>
+      <w:r>
+        <w:rPr>
+          <w:rFonts w:ascii="Arial" w:hAnsi="Arial" w:cs="Arial"/>
+        </w:rPr>
+        <w:t xml:space="preserve">A pasta </w:t>
+      </w:r>
+      <w:proofErr w:type="spellStart"/>
+      <w:r>
+        <w:rPr>
+          <w:rFonts w:ascii="Arial" w:hAnsi="Arial" w:cs="Arial"/>
+          <w:b/>
+          <w:bCs/>
+          <w:i/>
+          <w:iCs/>
+        </w:rPr>
+        <w:t>assets</w:t>
+      </w:r>
+      <w:proofErr w:type="spellEnd"/>
+      <w:r>
+        <w:rPr>
+          <w:rFonts w:ascii="Arial" w:hAnsi="Arial" w:cs="Arial"/>
+        </w:rPr>
+        <w:t xml:space="preserve"> contém as imagens e ícones utilizados na ferramenta, além do manual da ferramenta. A pasta </w:t>
+      </w:r>
+      <w:r>
+        <w:rPr>
+          <w:rFonts w:ascii="Arial" w:hAnsi="Arial" w:cs="Arial"/>
+          <w:b/>
+          <w:bCs/>
+          <w:i/>
+          <w:iCs/>
+        </w:rPr>
+        <w:t>extras</w:t>
+      </w:r>
+      <w:r>
+        <w:rPr>
+          <w:rFonts w:ascii="Arial" w:hAnsi="Arial" w:cs="Arial"/>
+        </w:rPr>
+        <w:t xml:space="preserve"> contém alguns exemplos de consórcios reais anteriormente simulados que podem ser utilizados como exemplos. A pasta </w:t>
+      </w:r>
+      <w:proofErr w:type="spellStart"/>
+      <w:r>
+        <w:rPr>
+          <w:rFonts w:ascii="Arial" w:hAnsi="Arial" w:cs="Arial"/>
+          <w:b/>
+          <w:bCs/>
+          <w:i/>
+          <w:iCs/>
+        </w:rPr>
+        <w:t>resources</w:t>
+      </w:r>
+      <w:proofErr w:type="spellEnd"/>
+      <w:r>
+        <w:rPr>
+          <w:rFonts w:ascii="Arial" w:hAnsi="Arial" w:cs="Arial"/>
+        </w:rPr>
+        <w:t xml:space="preserve"> co</w:t>
+      </w:r>
+      <w:r>
+        <w:rPr>
+          <w:rFonts w:ascii="Arial" w:hAnsi="Arial" w:cs="Arial"/>
+        </w:rPr>
+        <w:t>n</w:t>
+      </w:r>
+      <w:r>
+        <w:rPr>
+          <w:rFonts w:ascii="Arial" w:hAnsi="Arial" w:cs="Arial"/>
+        </w:rPr>
+        <w:t xml:space="preserve">tém o </w:t>
+      </w:r>
+      <w:r>
+        <w:rPr>
+          <w:rFonts w:ascii="Arial" w:hAnsi="Arial" w:cs="Arial"/>
+        </w:rPr>
+        <w:t>instalador do Python caso o usuário não possua acesso ao instalador via Internet.</w:t>
+      </w:r>
+      <w:r>
+        <w:rPr>
+          <w:rFonts w:ascii="Arial" w:hAnsi="Arial" w:cs="Arial"/>
+        </w:rPr>
+        <w:t xml:space="preserve"> A pasta </w:t>
+      </w:r>
+      <w:proofErr w:type="spellStart"/>
+      <w:r>
+        <w:rPr>
+          <w:rFonts w:ascii="Arial" w:hAnsi="Arial" w:cs="Arial"/>
+          <w:b/>
+          <w:bCs/>
+          <w:i/>
+          <w:iCs/>
+        </w:rPr>
+        <w:t>src</w:t>
+      </w:r>
+      <w:proofErr w:type="spellEnd"/>
+      <w:r>
+        <w:rPr>
+          <w:rFonts w:ascii="Arial" w:hAnsi="Arial" w:cs="Arial"/>
+        </w:rPr>
+        <w:t xml:space="preserve"> contém o código fonte da ferramenta e o script em Python. A pasta </w:t>
+      </w:r>
+      <w:proofErr w:type="spellStart"/>
+      <w:r>
+        <w:rPr>
+          <w:rFonts w:ascii="Arial" w:hAnsi="Arial" w:cs="Arial"/>
+          <w:b/>
+          <w:bCs/>
+          <w:i/>
+          <w:iCs/>
+        </w:rPr>
+        <w:t>templates</w:t>
+      </w:r>
+      <w:proofErr w:type="spellEnd"/>
+      <w:r>
+        <w:rPr>
+          <w:rFonts w:ascii="Arial" w:hAnsi="Arial" w:cs="Arial"/>
+        </w:rPr>
+        <w:t xml:space="preserve"> contém as ferramentas adicionais utilizadas para as simulações da ferramenta</w:t>
+      </w:r>
+      <w:r>
+        <w:rPr>
+          <w:rFonts w:ascii="Arial" w:hAnsi="Arial" w:cs="Arial"/>
+        </w:rPr>
+        <w:t xml:space="preserve"> </w:t>
+      </w:r>
+      <w:r>
+        <w:rPr>
+          <w:rFonts w:ascii="Arial" w:hAnsi="Arial" w:cs="Arial"/>
+          <w:i/>
+          <w:iCs/>
+          <w:color w:val="000000" w:themeColor="text1"/>
+        </w:rPr>
+        <w:t>Gestão Regionalizada RSU</w:t>
+      </w:r>
+      <w:r>
+        <w:rPr>
+          <w:rFonts w:ascii="Arial" w:hAnsi="Arial" w:cs="Arial"/>
+        </w:rPr>
+        <w:t>.</w:t>
+      </w:r>
+      <w:r>
+        <w:rPr>
+          <w:rFonts w:ascii="Arial" w:hAnsi="Arial" w:cs="Arial"/>
+        </w:rPr>
+        <w:t xml:space="preserve"> O arquivo </w:t>
+      </w:r>
+      <w:r>
+        <w:rPr>
+          <w:rFonts w:ascii="Arial" w:hAnsi="Arial" w:cs="Arial"/>
+          <w:b/>
+          <w:bCs/>
+        </w:rPr>
+        <w:t>“Gestão Regionalizada RSU - Simulação Rotas Tecnológicas.xlsm</w:t>
+      </w:r>
+      <w:r>
+        <w:rPr>
+          <w:rFonts w:ascii="Arial" w:hAnsi="Arial" w:cs="Arial"/>
+        </w:rPr>
+        <w:t xml:space="preserve">” é o arquivo Excel que dá acesso a ferramenta. Por fim, o arquivo </w:t>
+      </w:r>
+      <w:r>
+        <w:rPr>
+          <w:rFonts w:ascii="Arial" w:hAnsi="Arial" w:cs="Arial"/>
+          <w:b/>
+          <w:bCs/>
+        </w:rPr>
+        <w:t>“README.md”</w:t>
+      </w:r>
+      <w:r>
+        <w:rPr>
+          <w:rFonts w:ascii="Arial" w:hAnsi="Arial" w:cs="Arial"/>
+        </w:rPr>
+        <w:t>, contém algumas informações técnicas da ferramenta.</w:t>
+      </w:r>
+    </w:p>
+    <w:p>
+      <w:pPr>
+        <w:jc w:val="both"/>
+        <w:rPr>
+          <w:rFonts w:ascii="Arial" w:hAnsi="Arial" w:cs="Arial"/>
+        </w:rPr>
+      </w:pPr>
+    </w:p>
+    <w:p>
+      <w:pPr>
+        <w:pStyle w:val="Ttulo2"/>
+        <w:rPr>
+          <w:rFonts w:ascii="Arial" w:hAnsi="Arial" w:cs="Arial"/>
+          <w:b/>
+          <w:bCs/>
+          <w:color w:val="000000" w:themeColor="text1"/>
+          <w:sz w:val="24"/>
+          <w:szCs w:val="24"/>
+        </w:rPr>
+      </w:pPr>
+      <w:bookmarkStart w:id="5" w:name="_Toc124099333"/>
+      <w:r>
+        <w:rPr>
+          <w:rFonts w:ascii="Arial" w:hAnsi="Arial" w:cs="Arial"/>
+          <w:b/>
+          <w:bCs/>
+          <w:color w:val="000000" w:themeColor="text1"/>
+          <w:sz w:val="24"/>
+          <w:szCs w:val="24"/>
+        </w:rPr>
+        <w:t>3</w:t>
+      </w:r>
+      <w:r>
+        <w:rPr>
+          <w:rFonts w:ascii="Arial" w:hAnsi="Arial" w:cs="Arial"/>
+          <w:b/>
+          <w:bCs/>
+          <w:color w:val="000000" w:themeColor="text1"/>
+          <w:sz w:val="24"/>
+          <w:szCs w:val="24"/>
+        </w:rPr>
+        <w:t>.</w:t>
+      </w:r>
+      <w:r>
+        <w:rPr>
+          <w:rFonts w:ascii="Arial" w:hAnsi="Arial" w:cs="Arial"/>
+          <w:b/>
+          <w:bCs/>
+          <w:color w:val="000000" w:themeColor="text1"/>
+          <w:sz w:val="24"/>
+          <w:szCs w:val="24"/>
+        </w:rPr>
+        <w:t>2 Inicializar a Ferramenta</w:t>
+      </w:r>
+      <w:bookmarkEnd w:id="5"/>
+    </w:p>
+    <w:p/>
+    <w:p>
+      <w:pPr>
+        <w:jc w:val="both"/>
+        <w:rPr>
+          <w:rFonts w:ascii="Arial" w:hAnsi="Arial" w:cs="Arial"/>
+        </w:rPr>
+      </w:pPr>
+      <w:r>
+        <w:rPr>
+          <w:rFonts w:ascii="Arial" w:hAnsi="Arial" w:cs="Arial"/>
+        </w:rPr>
+        <w:t xml:space="preserve">Para inicializar a ferramenta é necessário que o Excel 2016 ou superior esteja previamente instalado na sua máquina local conforme descrito na seção de pré-requisitos. Basta então dar </w:t>
+      </w:r>
+      <w:r>
+        <w:rPr>
+          <w:rFonts w:ascii="Arial" w:hAnsi="Arial" w:cs="Arial"/>
+        </w:rPr>
+        <w:t xml:space="preserve">um duplo clique no arquivo </w:t>
+      </w:r>
+      <w:r>
+        <w:rPr>
+          <w:rFonts w:ascii="Arial" w:hAnsi="Arial" w:cs="Arial"/>
+          <w:b/>
+          <w:bCs/>
+        </w:rPr>
+        <w:t>“Gestão Regionalizada RSU - Simulação Rotas Tecnológicas.xlsm</w:t>
+      </w:r>
+      <w:r>
+        <w:rPr>
+          <w:rFonts w:ascii="Arial" w:hAnsi="Arial" w:cs="Arial"/>
+        </w:rPr>
+        <w:t>”. A tela abaixo será exibida:</w:t>
+      </w:r>
+    </w:p>
+    <w:p>
+      <w:pPr>
+        <w:jc w:val="both"/>
+        <w:rPr>
+          <w:rFonts w:ascii="Arial" w:hAnsi="Arial" w:cs="Arial"/>
+        </w:rPr>
+      </w:pPr>
+    </w:p>
+    <w:p>
+      <w:pPr>
+        <w:jc w:val="center"/>
+        <w:rPr>
+          <w:rFonts w:ascii="Arial" w:hAnsi="Arial" w:cs="Arial"/>
+        </w:rPr>
+      </w:pPr>
+      <w:r>
+        <w:rPr>
+          <w:noProof/>
+        </w:rPr>
+        <w:lastRenderedPageBreak/>
+        <w:drawing>
+          <wp:inline distT="0" distB="0" distL="0" distR="0" wp14:anchorId="5AD03F06" wp14:editId="4C443534">
+            <wp:extent cx="6187440" cy="3673475"/>
+            <wp:effectExtent l="0" t="0" r="3810" b="3175"/>
+            <wp:docPr id="16" name="Imagem 16"/>
+            <wp:cNvGraphicFramePr>
+              <a:graphicFrameLocks xmlns:a="http://schemas.openxmlformats.org/drawingml/2006/main" noChangeAspect="1"/>
+            </wp:cNvGraphicFramePr>
+            <a:graphic xmlns:a="http://schemas.openxmlformats.org/drawingml/2006/main">
+              <a:graphicData uri="http://schemas.openxmlformats.org/drawingml/2006/picture">
+                <pic:pic xmlns:pic="http://schemas.openxmlformats.org/drawingml/2006/picture">
+                  <pic:nvPicPr>
+                    <pic:cNvPr id="1" name=""/>
+                    <pic:cNvPicPr/>
+                  </pic:nvPicPr>
+                  <pic:blipFill>
+                    <a:blip r:embed="rId33"/>
+                    <a:stretch>
+                      <a:fillRect/>
+                    </a:stretch>
+                  </pic:blipFill>
+                  <pic:spPr>
+                    <a:xfrm>
+                      <a:off x="0" y="0"/>
+                      <a:ext cx="6187440" cy="3673475"/>
+                    </a:xfrm>
+                    <a:prstGeom prst="rect">
+                      <a:avLst/>
+                    </a:prstGeom>
+                  </pic:spPr>
+                </pic:pic>
+              </a:graphicData>
+            </a:graphic>
+          </wp:inline>
+        </w:drawing>
+      </w:r>
+    </w:p>
+    <w:p>
+      <w:pPr>
+        <w:jc w:val="center"/>
+        <w:rPr>
+          <w:rFonts w:ascii="Arial" w:hAnsi="Arial" w:cs="Arial"/>
+        </w:rPr>
+      </w:pPr>
+    </w:p>
+    <w:p>
+      <w:pPr>
+        <w:jc w:val="both"/>
+        <w:rPr>
+          <w:rFonts w:ascii="Arial" w:hAnsi="Arial" w:cs="Arial"/>
+        </w:rPr>
+      </w:pPr>
+      <w:r>
+        <w:rPr>
+          <w:rFonts w:ascii="Arial" w:hAnsi="Arial" w:cs="Arial"/>
+        </w:rPr>
+        <w:t>Nota: dependendo da configuração de segurança relacionadas a macros e código VBA do seu Excel, pode ser necessário habilit</w:t>
+      </w:r>
+      <w:r>
+        <w:rPr>
+          <w:rFonts w:ascii="Arial" w:hAnsi="Arial" w:cs="Arial"/>
+        </w:rPr>
+        <w:t>ar o conteúdo extra</w:t>
+      </w:r>
+      <w:r>
+        <w:rPr>
+          <w:rFonts w:ascii="Arial" w:hAnsi="Arial" w:cs="Arial"/>
+        </w:rPr>
+        <w:t xml:space="preserve"> no primeiro acesso. Se esse for o caso, o Excel irá exibir a faixa em amarelo de aviso de segurança conforme abaixo, sendo necessário clicar em “Habilitar Conteúdo” para dar o acesso necessário a ferramenta.</w:t>
+      </w:r>
+    </w:p>
+    <w:p>
+      <w:pPr>
+        <w:jc w:val="center"/>
+        <w:rPr>
+          <w:rFonts w:ascii="Arial" w:hAnsi="Arial" w:cs="Arial"/>
+        </w:rPr>
+      </w:pPr>
+    </w:p>
+    <w:p>
+      <w:pPr>
+        <w:jc w:val="center"/>
+        <w:rPr>
+          <w:rFonts w:ascii="Arial" w:hAnsi="Arial" w:cs="Arial"/>
+        </w:rPr>
+      </w:pPr>
+      <w:r>
+        <w:rPr>
+          <w:noProof/>
+        </w:rPr>
+        <w:drawing>
+          <wp:inline distT="0" distB="0" distL="0" distR="0" wp14:anchorId="31391331" wp14:editId="3F6A1A06">
+            <wp:extent cx="6187440" cy="2036445"/>
+            <wp:effectExtent l="0" t="0" r="3810" b="1905"/>
+            <wp:docPr id="6" name="Imagem 6"/>
+            <wp:cNvGraphicFramePr>
+              <a:graphicFrameLocks xmlns:a="http://schemas.openxmlformats.org/drawingml/2006/main" noChangeAspect="1"/>
+            </wp:cNvGraphicFramePr>
+            <a:graphic xmlns:a="http://schemas.openxmlformats.org/drawingml/2006/main">
+              <a:graphicData uri="http://schemas.openxmlformats.org/drawingml/2006/picture">
+                <pic:pic xmlns:pic="http://schemas.openxmlformats.org/drawingml/2006/picture">
+                  <pic:nvPicPr>
+                    <pic:cNvPr id="1" name=""/>
+                    <pic:cNvPicPr/>
+                  </pic:nvPicPr>
+                  <pic:blipFill>
+                    <a:blip r:embed="rId34"/>
+                    <a:stretch>
+                      <a:fillRect/>
+                    </a:stretch>
+                  </pic:blipFill>
+                  <pic:spPr>
+                    <a:xfrm>
+                      <a:off x="0" y="0"/>
+                      <a:ext cx="6187440" cy="2036445"/>
+                    </a:xfrm>
+                    <a:prstGeom prst="rect">
+                      <a:avLst/>
+                    </a:prstGeom>
+                  </pic:spPr>
+                </pic:pic>
+              </a:graphicData>
+            </a:graphic>
+          </wp:inline>
+        </w:drawing>
+      </w:r>
+    </w:p>
+    <w:p>
+      <w:pPr>
+        <w:jc w:val="both"/>
+        <w:rPr>
+          <w:rFonts w:ascii="Arial" w:hAnsi="Arial" w:cs="Arial"/>
+        </w:rPr>
+      </w:pPr>
+    </w:p>
+    <w:p>
+      <w:pPr>
+        <w:jc w:val="both"/>
+        <w:rPr>
+          <w:rFonts w:ascii="Arial" w:hAnsi="Arial" w:cs="Arial"/>
+          <w:color w:val="000000" w:themeColor="text1"/>
+        </w:rPr>
+      </w:pPr>
+    </w:p>
+    <w:p>
+      <w:pPr>
+        <w:jc w:val="both"/>
+        <w:rPr>
+          <w:rFonts w:ascii="Arial" w:hAnsi="Arial" w:cs="Arial"/>
+          <w:color w:val="000000" w:themeColor="text1"/>
+        </w:rPr>
+      </w:pPr>
+      <w:r>
+        <w:rPr>
+          <w:rFonts w:ascii="Arial" w:hAnsi="Arial" w:cs="Arial"/>
+          <w:color w:val="000000" w:themeColor="text1"/>
+        </w:rPr>
+        <w:t>Importante destacar que toda a interação com a ferramenta é feita via os formulários construídos em VBA, porém é possível visualizar o Excel e suas respectivas abas fechando o formulário principal. Para abrir novamente, basta clicar em “Iniciar Aplicação”.  Ao iniciar a aplicação, se outro arquivo Excel estiver aberto a ferramenta irá esconder e deixar em segundo plano, até que o formulário seja novamente fechado. Isso é necessário pois a ferramenta realiza uma série de manipulações com outros arquivos no formato Excel e, portanto, não é possível manipular um outro arquivo em paralelo ao usar a ferramenta.</w:t>
+      </w:r>
+    </w:p>
+    <w:p>
+      <w:pPr>
+        <w:jc w:val="both"/>
+        <w:rPr>
+          <w:rFonts w:ascii="Arial" w:hAnsi="Arial" w:cs="Arial"/>
+          <w:color w:val="000000" w:themeColor="text1"/>
+        </w:rPr>
+      </w:pPr>
+    </w:p>
+    <w:p>
+      <w:pPr>
+        <w:pStyle w:val="Ttulo2"/>
+        <w:rPr>
+          <w:rFonts w:ascii="Arial" w:hAnsi="Arial" w:cs="Arial"/>
+          <w:b/>
+          <w:bCs/>
+          <w:color w:val="000000" w:themeColor="text1"/>
+          <w:sz w:val="24"/>
+          <w:szCs w:val="24"/>
+        </w:rPr>
+      </w:pPr>
+      <w:bookmarkStart w:id="6" w:name="_Toc124099334"/>
+      <w:r>
+        <w:rPr>
+          <w:rFonts w:ascii="Arial" w:hAnsi="Arial" w:cs="Arial"/>
+          <w:b/>
+          <w:bCs/>
+          <w:color w:val="000000" w:themeColor="text1"/>
+          <w:sz w:val="24"/>
+          <w:szCs w:val="24"/>
+        </w:rPr>
+        <w:lastRenderedPageBreak/>
+        <w:t>3</w:t>
+      </w:r>
+      <w:r>
+        <w:rPr>
+          <w:rFonts w:ascii="Arial" w:hAnsi="Arial" w:cs="Arial"/>
+          <w:b/>
+          <w:bCs/>
+          <w:color w:val="000000" w:themeColor="text1"/>
+          <w:sz w:val="24"/>
+          <w:szCs w:val="24"/>
+        </w:rPr>
+        <w:t>.</w:t>
+      </w:r>
+      <w:r>
+        <w:rPr>
+          <w:rFonts w:ascii="Arial" w:hAnsi="Arial" w:cs="Arial"/>
+          <w:b/>
+          <w:bCs/>
+          <w:color w:val="000000" w:themeColor="text1"/>
+          <w:sz w:val="24"/>
+          <w:szCs w:val="24"/>
+        </w:rPr>
+        <w:t>3 Estrutura da Ferramenta no Excel</w:t>
+      </w:r>
+      <w:bookmarkEnd w:id="6"/>
+    </w:p>
+    <w:p/>
+    <w:p>
+      <w:pPr>
+        <w:jc w:val="both"/>
+      </w:pPr>
+      <w:r>
+        <w:t>A ferramenta é composta pelas abas sumário, municípios, banco de dados, municípios selecionados, distância entre municípios, arranjos, arranjos consolidados, dados</w:t>
+      </w:r>
+      <w:r>
+        <w:t xml:space="preserve"> – gráfico, dashboard, dados – bridges, bridges e relatório.</w:t>
+      </w:r>
+    </w:p>
+    <w:p>
+      <w:pPr>
+        <w:jc w:val="both"/>
+      </w:pPr>
+    </w:p>
+    <w:p>
+      <w:pPr>
+        <w:pStyle w:val="Ttulo2"/>
+        <w:rPr>
+          <w:rFonts w:ascii="Arial" w:hAnsi="Arial" w:cs="Arial"/>
+          <w:b/>
+          <w:bCs/>
+          <w:color w:val="000000" w:themeColor="text1"/>
+          <w:sz w:val="24"/>
+          <w:szCs w:val="24"/>
+        </w:rPr>
+      </w:pPr>
+      <w:bookmarkStart w:id="7" w:name="_Toc124099335"/>
+      <w:r>
+        <w:rPr>
+          <w:rFonts w:ascii="Arial" w:hAnsi="Arial" w:cs="Arial"/>
+          <w:b/>
+          <w:bCs/>
+          <w:color w:val="000000" w:themeColor="text1"/>
+          <w:sz w:val="24"/>
+          <w:szCs w:val="24"/>
+        </w:rPr>
+        <w:t>3</w:t>
+      </w:r>
+      <w:r>
+        <w:rPr>
+          <w:rFonts w:ascii="Arial" w:hAnsi="Arial" w:cs="Arial"/>
+          <w:b/>
+          <w:bCs/>
+          <w:color w:val="000000" w:themeColor="text1"/>
+          <w:sz w:val="24"/>
+          <w:szCs w:val="24"/>
+        </w:rPr>
+        <w:t>.</w:t>
+      </w:r>
+      <w:r>
+        <w:rPr>
+          <w:rFonts w:ascii="Arial" w:hAnsi="Arial" w:cs="Arial"/>
+          <w:b/>
+          <w:bCs/>
+          <w:color w:val="000000" w:themeColor="text1"/>
+          <w:sz w:val="24"/>
+          <w:szCs w:val="24"/>
+        </w:rPr>
+        <w:t>3</w:t>
+      </w:r>
+      <w:r>
+        <w:rPr>
+          <w:rFonts w:ascii="Arial" w:hAnsi="Arial" w:cs="Arial"/>
+          <w:b/>
+          <w:bCs/>
+          <w:color w:val="000000" w:themeColor="text1"/>
+          <w:sz w:val="24"/>
+          <w:szCs w:val="24"/>
+        </w:rPr>
+        <w:t>.1</w:t>
+      </w:r>
+      <w:r>
+        <w:rPr>
+          <w:rFonts w:ascii="Arial" w:hAnsi="Arial" w:cs="Arial"/>
+          <w:b/>
+          <w:bCs/>
+          <w:color w:val="000000" w:themeColor="text1"/>
+          <w:sz w:val="24"/>
+          <w:szCs w:val="24"/>
+        </w:rPr>
+        <w:t xml:space="preserve"> </w:t>
+      </w:r>
+      <w:r>
+        <w:rPr>
+          <w:rFonts w:ascii="Arial" w:hAnsi="Arial" w:cs="Arial"/>
+          <w:b/>
+          <w:bCs/>
+          <w:color w:val="000000" w:themeColor="text1"/>
+          <w:sz w:val="24"/>
+          <w:szCs w:val="24"/>
+        </w:rPr>
+        <w:t>Sumário</w:t>
+      </w:r>
+      <w:bookmarkEnd w:id="7"/>
+    </w:p>
+    <w:p/>
+    <w:p>
+      <w:pPr>
+        <w:jc w:val="both"/>
+      </w:pPr>
+      <w:r>
+        <w:t xml:space="preserve">A </w:t>
+      </w:r>
+      <w:proofErr w:type="gramStart"/>
+      <w:r>
+        <w:t>aba sumário</w:t>
+      </w:r>
+      <w:proofErr w:type="gramEnd"/>
+      <w:r>
+        <w:t xml:space="preserve"> contém o botão para abrir a ferramenta e informações da versão da ferramenta e data de lançamento.</w:t>
+      </w:r>
+    </w:p>
+    <w:p>
+      <w:pPr>
+        <w:jc w:val="both"/>
+      </w:pPr>
+    </w:p>
+    <w:p>
+      <w:pPr>
+        <w:jc w:val="both"/>
+      </w:pPr>
+      <w:r>
+        <w:rPr>
+          <w:noProof/>
+        </w:rPr>
+        <w:drawing>
+          <wp:inline distT="0" distB="0" distL="0" distR="0" wp14:anchorId="3EBB1887" wp14:editId="073C02A2">
+            <wp:extent cx="6187440" cy="3327400"/>
+            <wp:effectExtent l="0" t="0" r="3810" b="6350"/>
+            <wp:docPr id="10" name="Imagem 10"/>
+            <wp:cNvGraphicFramePr>
+              <a:graphicFrameLocks xmlns:a="http://schemas.openxmlformats.org/drawingml/2006/main" noChangeAspect="1"/>
+            </wp:cNvGraphicFramePr>
+            <a:graphic xmlns:a="http://schemas.openxmlformats.org/drawingml/2006/main">
+              <a:graphicData uri="http://schemas.openxmlformats.org/drawingml/2006/picture">
+                <pic:pic xmlns:pic="http://schemas.openxmlformats.org/drawingml/2006/picture">
+                  <pic:nvPicPr>
+                    <pic:cNvPr id="1" name=""/>
+                    <pic:cNvPicPr/>
+                  </pic:nvPicPr>
+                  <pic:blipFill>
+                    <a:blip r:embed="rId35"/>
+                    <a:stretch>
+                      <a:fillRect/>
+                    </a:stretch>
+                  </pic:blipFill>
+                  <pic:spPr>
+                    <a:xfrm>
+                      <a:off x="0" y="0"/>
+                      <a:ext cx="6187440" cy="3327400"/>
+                    </a:xfrm>
+                    <a:prstGeom prst="rect">
+                      <a:avLst/>
+                    </a:prstGeom>
+                  </pic:spPr>
+                </pic:pic>
+              </a:graphicData>
+            </a:graphic>
+          </wp:inline>
+        </w:drawing>
+      </w:r>
+    </w:p>
+    <w:p/>
+    <w:p>
+      <w:pPr>
+        <w:pStyle w:val="Ttulo2"/>
+        <w:rPr>
+          <w:rFonts w:ascii="Arial" w:hAnsi="Arial" w:cs="Arial"/>
+          <w:b/>
+          <w:bCs/>
+          <w:color w:val="000000" w:themeColor="text1"/>
+          <w:sz w:val="24"/>
+          <w:szCs w:val="24"/>
+        </w:rPr>
+      </w:pPr>
+      <w:bookmarkStart w:id="8" w:name="_Toc124099336"/>
+      <w:r>
+        <w:rPr>
+          <w:rFonts w:ascii="Arial" w:hAnsi="Arial" w:cs="Arial"/>
+          <w:b/>
+          <w:bCs/>
+          <w:color w:val="000000" w:themeColor="text1"/>
+          <w:sz w:val="24"/>
+          <w:szCs w:val="24"/>
+        </w:rPr>
+        <w:t>3</w:t>
+      </w:r>
+      <w:r>
+        <w:rPr>
+          <w:rFonts w:ascii="Arial" w:hAnsi="Arial" w:cs="Arial"/>
+          <w:b/>
+          <w:bCs/>
+          <w:color w:val="000000" w:themeColor="text1"/>
+          <w:sz w:val="24"/>
+          <w:szCs w:val="24"/>
+        </w:rPr>
+        <w:t>.</w:t>
+      </w:r>
+      <w:r>
+        <w:rPr>
+          <w:rFonts w:ascii="Arial" w:hAnsi="Arial" w:cs="Arial"/>
+          <w:b/>
+          <w:bCs/>
+          <w:color w:val="000000" w:themeColor="text1"/>
+          <w:sz w:val="24"/>
+          <w:szCs w:val="24"/>
+        </w:rPr>
+        <w:t>3.</w:t>
+      </w:r>
+      <w:r>
+        <w:rPr>
+          <w:rFonts w:ascii="Arial" w:hAnsi="Arial" w:cs="Arial"/>
+          <w:b/>
+          <w:bCs/>
+          <w:color w:val="000000" w:themeColor="text1"/>
+          <w:sz w:val="24"/>
+          <w:szCs w:val="24"/>
+        </w:rPr>
+        <w:t>2</w:t>
+      </w:r>
+      <w:r>
+        <w:rPr>
+          <w:rFonts w:ascii="Arial" w:hAnsi="Arial" w:cs="Arial"/>
+          <w:b/>
+          <w:bCs/>
+          <w:color w:val="000000" w:themeColor="text1"/>
+          <w:sz w:val="24"/>
+          <w:szCs w:val="24"/>
+        </w:rPr>
+        <w:t xml:space="preserve"> </w:t>
+      </w:r>
+      <w:r>
+        <w:rPr>
+          <w:rFonts w:ascii="Arial" w:hAnsi="Arial" w:cs="Arial"/>
+          <w:b/>
+          <w:bCs/>
+          <w:color w:val="000000" w:themeColor="text1"/>
+          <w:sz w:val="24"/>
+          <w:szCs w:val="24"/>
+        </w:rPr>
+        <w:t>Municípios</w:t>
+      </w:r>
+      <w:bookmarkEnd w:id="8"/>
+    </w:p>
+    <w:p/>
+    <w:p>
+      <w:pPr>
+        <w:jc w:val="both"/>
+      </w:pPr>
+      <w:r>
+        <w:t>A aba município contém</w:t>
+      </w:r>
+      <w:r>
+        <w:t xml:space="preserve"> uma lista com</w:t>
+      </w:r>
+      <w:r>
+        <w:t xml:space="preserve"> todos </w:t>
+      </w:r>
+      <w:r>
+        <w:t>os 5570 municípios brasileiros de acordo com o IBGE. A tabela conta com a UF, código da UF, código do município, código do IBGE, nome do município, população, latitude e longitude. Os dados foram coletados do site do IBGE no link:</w:t>
+      </w:r>
+    </w:p>
+    <w:p/>
+    <w:p>
+      <w:pPr>
+        <w:pStyle w:val="PargrafodaLista"/>
+        <w:numPr>
+          <w:ilvl w:val="0"/>
+          <w:numId w:val="7"/>
+        </w:numPr>
+      </w:pPr>
+      <w:hyperlink r:id="rId36" w:history="1">
+        <w:r>
+          <w:rPr>
+            <w:rStyle w:val="Hyperlink"/>
+          </w:rPr>
+          <w:t>https://www.ibge.gov.br/estatisticas/sociais/populacao/9103-estimativas-de-populacao.html?=&amp;t=resultados</w:t>
+        </w:r>
+      </w:hyperlink>
+      <w:r>
+        <w:t>.</w:t>
+      </w:r>
+    </w:p>
+    <w:p/>
+    <w:p>
+      <w:r>
+        <w:t>Nota: esses dados precisam ser atualizados com o passar do tempo e de acordo com os novos censos realizados pelo IBGE.</w:t>
+      </w:r>
+    </w:p>
+    <w:p/>
+    <w:p/>
+    <w:p>
+      <w:r>
+        <w:rPr>
+          <w:noProof/>
+        </w:rPr>
+        <w:lastRenderedPageBreak/>
+        <w:drawing>
+          <wp:inline distT="0" distB="0" distL="0" distR="0" wp14:anchorId="5525785F" wp14:editId="69A1E51E">
+            <wp:extent cx="6187440" cy="3143885"/>
+            <wp:effectExtent l="0" t="0" r="3810" b="0"/>
+            <wp:docPr id="18" name="Imagem 18"/>
+            <wp:cNvGraphicFramePr>
+              <a:graphicFrameLocks xmlns:a="http://schemas.openxmlformats.org/drawingml/2006/main" noChangeAspect="1"/>
+            </wp:cNvGraphicFramePr>
+            <a:graphic xmlns:a="http://schemas.openxmlformats.org/drawingml/2006/main">
+              <a:graphicData uri="http://schemas.openxmlformats.org/drawingml/2006/picture">
+                <pic:pic xmlns:pic="http://schemas.openxmlformats.org/drawingml/2006/picture">
+                  <pic:nvPicPr>
+                    <pic:cNvPr id="1" name=""/>
+                    <pic:cNvPicPr/>
+                  </pic:nvPicPr>
+                  <pic:blipFill>
+                    <a:blip r:embed="rId37"/>
+                    <a:stretch>
+                      <a:fillRect/>
+                    </a:stretch>
+                  </pic:blipFill>
+                  <pic:spPr>
+                    <a:xfrm>
+                      <a:off x="0" y="0"/>
+                      <a:ext cx="6187440" cy="3143885"/>
+                    </a:xfrm>
+                    <a:prstGeom prst="rect">
+                      <a:avLst/>
+                    </a:prstGeom>
+                  </pic:spPr>
+                </pic:pic>
+              </a:graphicData>
+            </a:graphic>
+          </wp:inline>
+        </w:drawing>
+      </w:r>
+    </w:p>
+    <w:p>
+      <w:pPr>
+        <w:jc w:val="both"/>
+      </w:pPr>
+    </w:p>
+    <w:p>
+      <w:pPr>
+        <w:pStyle w:val="Ttulo2"/>
+        <w:rPr>
+          <w:rFonts w:ascii="Arial" w:hAnsi="Arial" w:cs="Arial"/>
+          <w:b/>
+          <w:bCs/>
+          <w:color w:val="000000" w:themeColor="text1"/>
+          <w:sz w:val="24"/>
+          <w:szCs w:val="24"/>
+        </w:rPr>
+      </w:pPr>
+      <w:bookmarkStart w:id="9" w:name="_Toc124099337"/>
+      <w:r>
+        <w:rPr>
+          <w:rFonts w:ascii="Arial" w:hAnsi="Arial" w:cs="Arial"/>
+          <w:b/>
+          <w:bCs/>
+          <w:color w:val="000000" w:themeColor="text1"/>
+          <w:sz w:val="24"/>
+          <w:szCs w:val="24"/>
+        </w:rPr>
+        <w:t>3</w:t>
+      </w:r>
+      <w:r>
+        <w:rPr>
+          <w:rFonts w:ascii="Arial" w:hAnsi="Arial" w:cs="Arial"/>
+          <w:b/>
+          <w:bCs/>
+          <w:color w:val="000000" w:themeColor="text1"/>
+          <w:sz w:val="24"/>
+          <w:szCs w:val="24"/>
+        </w:rPr>
+        <w:t>.</w:t>
+      </w:r>
+      <w:r>
+        <w:rPr>
+          <w:rFonts w:ascii="Arial" w:hAnsi="Arial" w:cs="Arial"/>
+          <w:b/>
+          <w:bCs/>
+          <w:color w:val="000000" w:themeColor="text1"/>
+          <w:sz w:val="24"/>
+          <w:szCs w:val="24"/>
+        </w:rPr>
+        <w:t>3.</w:t>
+      </w:r>
+      <w:r>
+        <w:rPr>
+          <w:rFonts w:ascii="Arial" w:hAnsi="Arial" w:cs="Arial"/>
+          <w:b/>
+          <w:bCs/>
+          <w:color w:val="000000" w:themeColor="text1"/>
+          <w:sz w:val="24"/>
+          <w:szCs w:val="24"/>
+        </w:rPr>
+        <w:t>3</w:t>
+      </w:r>
+      <w:r>
+        <w:rPr>
+          <w:rFonts w:ascii="Arial" w:hAnsi="Arial" w:cs="Arial"/>
+          <w:b/>
+          <w:bCs/>
+          <w:color w:val="000000" w:themeColor="text1"/>
+          <w:sz w:val="24"/>
+          <w:szCs w:val="24"/>
+        </w:rPr>
+        <w:t xml:space="preserve"> Municípios</w:t>
+      </w:r>
+      <w:r>
+        <w:rPr>
+          <w:rFonts w:ascii="Arial" w:hAnsi="Arial" w:cs="Arial"/>
+          <w:b/>
+          <w:bCs/>
+          <w:color w:val="000000" w:themeColor="text1"/>
+          <w:sz w:val="24"/>
+          <w:szCs w:val="24"/>
+        </w:rPr>
+        <w:t xml:space="preserve"> Selecionados</w:t>
+      </w:r>
+      <w:bookmarkEnd w:id="9"/>
+    </w:p>
+    <w:p/>
+    <w:p>
+      <w:pPr>
+        <w:pStyle w:val="Ttulo2"/>
+        <w:rPr>
+          <w:rFonts w:ascii="Arial" w:hAnsi="Arial" w:cs="Arial"/>
+          <w:b/>
+          <w:bCs/>
+          <w:color w:val="000000" w:themeColor="text1"/>
+          <w:sz w:val="24"/>
+          <w:szCs w:val="24"/>
+        </w:rPr>
+      </w:pPr>
+      <w:bookmarkStart w:id="10" w:name="_Toc124099338"/>
+      <w:r>
+        <w:rPr>
+          <w:rFonts w:ascii="Arial" w:hAnsi="Arial" w:cs="Arial"/>
+          <w:b/>
+          <w:bCs/>
+          <w:color w:val="000000" w:themeColor="text1"/>
+          <w:sz w:val="24"/>
+          <w:szCs w:val="24"/>
+        </w:rPr>
+        <w:t>3</w:t>
+      </w:r>
+      <w:r>
+        <w:rPr>
+          <w:rFonts w:ascii="Arial" w:hAnsi="Arial" w:cs="Arial"/>
+          <w:b/>
+          <w:bCs/>
+          <w:color w:val="000000" w:themeColor="text1"/>
+          <w:sz w:val="24"/>
+          <w:szCs w:val="24"/>
+        </w:rPr>
+        <w:t>.</w:t>
+      </w:r>
+      <w:r>
+        <w:rPr>
+          <w:rFonts w:ascii="Arial" w:hAnsi="Arial" w:cs="Arial"/>
+          <w:b/>
+          <w:bCs/>
+          <w:color w:val="000000" w:themeColor="text1"/>
+          <w:sz w:val="24"/>
+          <w:szCs w:val="24"/>
+        </w:rPr>
+        <w:t>3.</w:t>
+      </w:r>
+      <w:r>
+        <w:rPr>
+          <w:rFonts w:ascii="Arial" w:hAnsi="Arial" w:cs="Arial"/>
+          <w:b/>
+          <w:bCs/>
+          <w:color w:val="000000" w:themeColor="text1"/>
+          <w:sz w:val="24"/>
+          <w:szCs w:val="24"/>
+        </w:rPr>
+        <w:t>4</w:t>
+      </w:r>
+      <w:r>
+        <w:rPr>
+          <w:rFonts w:ascii="Arial" w:hAnsi="Arial" w:cs="Arial"/>
+          <w:b/>
+          <w:bCs/>
+          <w:color w:val="000000" w:themeColor="text1"/>
+          <w:sz w:val="24"/>
+          <w:szCs w:val="24"/>
+        </w:rPr>
+        <w:t xml:space="preserve"> </w:t>
+      </w:r>
+      <w:r>
+        <w:rPr>
+          <w:rFonts w:ascii="Arial" w:hAnsi="Arial" w:cs="Arial"/>
+          <w:b/>
+          <w:bCs/>
+          <w:color w:val="000000" w:themeColor="text1"/>
+          <w:sz w:val="24"/>
+          <w:szCs w:val="24"/>
+        </w:rPr>
+        <w:t>Distância entre Municípios</w:t>
+      </w:r>
+      <w:bookmarkEnd w:id="10"/>
+    </w:p>
+    <w:p/>
+    <w:p>
+      <w:pPr>
+        <w:pStyle w:val="Ttulo2"/>
+        <w:rPr>
+          <w:rFonts w:ascii="Arial" w:hAnsi="Arial" w:cs="Arial"/>
+          <w:b/>
+          <w:bCs/>
+          <w:color w:val="000000" w:themeColor="text1"/>
+          <w:sz w:val="24"/>
+          <w:szCs w:val="24"/>
+        </w:rPr>
+      </w:pPr>
+      <w:bookmarkStart w:id="11" w:name="_Toc124099339"/>
+      <w:r>
+        <w:rPr>
+          <w:rFonts w:ascii="Arial" w:hAnsi="Arial" w:cs="Arial"/>
+          <w:b/>
+          <w:bCs/>
+          <w:color w:val="000000" w:themeColor="text1"/>
+          <w:sz w:val="24"/>
+          <w:szCs w:val="24"/>
+        </w:rPr>
+        <w:t>3</w:t>
+      </w:r>
+      <w:r>
+        <w:rPr>
+          <w:rFonts w:ascii="Arial" w:hAnsi="Arial" w:cs="Arial"/>
+          <w:b/>
+          <w:bCs/>
+          <w:color w:val="000000" w:themeColor="text1"/>
+          <w:sz w:val="24"/>
+          <w:szCs w:val="24"/>
+        </w:rPr>
+        <w:t>.</w:t>
+      </w:r>
+      <w:r>
+        <w:rPr>
+          <w:rFonts w:ascii="Arial" w:hAnsi="Arial" w:cs="Arial"/>
+          <w:b/>
+          <w:bCs/>
+          <w:color w:val="000000" w:themeColor="text1"/>
+          <w:sz w:val="24"/>
+          <w:szCs w:val="24"/>
+        </w:rPr>
+        <w:t>3.</w:t>
+      </w:r>
+      <w:r>
+        <w:rPr>
+          <w:rFonts w:ascii="Arial" w:hAnsi="Arial" w:cs="Arial"/>
+          <w:b/>
+          <w:bCs/>
+          <w:color w:val="000000" w:themeColor="text1"/>
+          <w:sz w:val="24"/>
+          <w:szCs w:val="24"/>
+        </w:rPr>
+        <w:t>5</w:t>
+      </w:r>
+      <w:r>
+        <w:rPr>
+          <w:rFonts w:ascii="Arial" w:hAnsi="Arial" w:cs="Arial"/>
+          <w:b/>
+          <w:bCs/>
+          <w:color w:val="000000" w:themeColor="text1"/>
+          <w:sz w:val="24"/>
+          <w:szCs w:val="24"/>
+        </w:rPr>
+        <w:t xml:space="preserve"> </w:t>
+      </w:r>
+      <w:r>
+        <w:rPr>
+          <w:rFonts w:ascii="Arial" w:hAnsi="Arial" w:cs="Arial"/>
+          <w:b/>
+          <w:bCs/>
+          <w:color w:val="000000" w:themeColor="text1"/>
+          <w:sz w:val="24"/>
+          <w:szCs w:val="24"/>
+        </w:rPr>
+        <w:t>Arranjos</w:t>
+      </w:r>
+      <w:bookmarkEnd w:id="11"/>
+    </w:p>
+    <w:p/>
+    <w:p>
+      <w:pPr>
+        <w:pStyle w:val="Ttulo2"/>
+        <w:rPr>
+          <w:rFonts w:ascii="Arial" w:hAnsi="Arial" w:cs="Arial"/>
+          <w:b/>
+          <w:bCs/>
+          <w:color w:val="000000" w:themeColor="text1"/>
+          <w:sz w:val="24"/>
+          <w:szCs w:val="24"/>
+        </w:rPr>
+      </w:pPr>
+      <w:bookmarkStart w:id="12" w:name="_Toc124099340"/>
+      <w:r>
+        <w:rPr>
+          <w:rFonts w:ascii="Arial" w:hAnsi="Arial" w:cs="Arial"/>
+          <w:b/>
+          <w:bCs/>
+          <w:color w:val="000000" w:themeColor="text1"/>
+          <w:sz w:val="24"/>
+          <w:szCs w:val="24"/>
+        </w:rPr>
+        <w:t>3</w:t>
+      </w:r>
+      <w:r>
+        <w:rPr>
+          <w:rFonts w:ascii="Arial" w:hAnsi="Arial" w:cs="Arial"/>
+          <w:b/>
+          <w:bCs/>
+          <w:color w:val="000000" w:themeColor="text1"/>
+          <w:sz w:val="24"/>
+          <w:szCs w:val="24"/>
+        </w:rPr>
+        <w:t>.</w:t>
+      </w:r>
+      <w:r>
+        <w:rPr>
+          <w:rFonts w:ascii="Arial" w:hAnsi="Arial" w:cs="Arial"/>
+          <w:b/>
+          <w:bCs/>
+          <w:color w:val="000000" w:themeColor="text1"/>
+          <w:sz w:val="24"/>
+          <w:szCs w:val="24"/>
+        </w:rPr>
+        <w:t>3.</w:t>
+      </w:r>
+      <w:r>
+        <w:rPr>
+          <w:rFonts w:ascii="Arial" w:hAnsi="Arial" w:cs="Arial"/>
+          <w:b/>
+          <w:bCs/>
+          <w:color w:val="000000" w:themeColor="text1"/>
+          <w:sz w:val="24"/>
+          <w:szCs w:val="24"/>
+        </w:rPr>
+        <w:t>6</w:t>
+      </w:r>
+      <w:r>
+        <w:rPr>
+          <w:rFonts w:ascii="Arial" w:hAnsi="Arial" w:cs="Arial"/>
+          <w:b/>
+          <w:bCs/>
+          <w:color w:val="000000" w:themeColor="text1"/>
+          <w:sz w:val="24"/>
+          <w:szCs w:val="24"/>
+        </w:rPr>
+        <w:t xml:space="preserve"> Arranjos</w:t>
+      </w:r>
+      <w:r>
+        <w:rPr>
+          <w:rFonts w:ascii="Arial" w:hAnsi="Arial" w:cs="Arial"/>
+          <w:b/>
+          <w:bCs/>
+          <w:color w:val="000000" w:themeColor="text1"/>
+          <w:sz w:val="24"/>
+          <w:szCs w:val="24"/>
+        </w:rPr>
+        <w:t xml:space="preserve"> Consolidados</w:t>
+      </w:r>
+      <w:bookmarkEnd w:id="12"/>
+    </w:p>
+    <w:p/>
+    <w:p>
+      <w:pPr>
+        <w:pStyle w:val="Ttulo2"/>
+        <w:rPr>
+          <w:rFonts w:ascii="Arial" w:hAnsi="Arial" w:cs="Arial"/>
+          <w:b/>
+          <w:bCs/>
+          <w:color w:val="000000" w:themeColor="text1"/>
+          <w:sz w:val="24"/>
+          <w:szCs w:val="24"/>
+        </w:rPr>
+      </w:pPr>
+      <w:bookmarkStart w:id="13" w:name="_Toc124099341"/>
+      <w:r>
+        <w:rPr>
+          <w:rFonts w:ascii="Arial" w:hAnsi="Arial" w:cs="Arial"/>
+          <w:b/>
+          <w:bCs/>
+          <w:color w:val="000000" w:themeColor="text1"/>
+          <w:sz w:val="24"/>
+          <w:szCs w:val="24"/>
+        </w:rPr>
+        <w:t>3</w:t>
+      </w:r>
+      <w:r>
+        <w:rPr>
+          <w:rFonts w:ascii="Arial" w:hAnsi="Arial" w:cs="Arial"/>
+          <w:b/>
+          <w:bCs/>
+          <w:color w:val="000000" w:themeColor="text1"/>
+          <w:sz w:val="24"/>
+          <w:szCs w:val="24"/>
+        </w:rPr>
+        <w:t>.</w:t>
+      </w:r>
+      <w:r>
+        <w:rPr>
+          <w:rFonts w:ascii="Arial" w:hAnsi="Arial" w:cs="Arial"/>
+          <w:b/>
+          <w:bCs/>
+          <w:color w:val="000000" w:themeColor="text1"/>
+          <w:sz w:val="24"/>
+          <w:szCs w:val="24"/>
+        </w:rPr>
+        <w:t>3.</w:t>
+      </w:r>
+      <w:r>
+        <w:rPr>
+          <w:rFonts w:ascii="Arial" w:hAnsi="Arial" w:cs="Arial"/>
+          <w:b/>
+          <w:bCs/>
+          <w:color w:val="000000" w:themeColor="text1"/>
+          <w:sz w:val="24"/>
+          <w:szCs w:val="24"/>
+        </w:rPr>
+        <w:t>7</w:t>
+      </w:r>
+      <w:r>
+        <w:rPr>
+          <w:rFonts w:ascii="Arial" w:hAnsi="Arial" w:cs="Arial"/>
+          <w:b/>
+          <w:bCs/>
+          <w:color w:val="000000" w:themeColor="text1"/>
+          <w:sz w:val="24"/>
+          <w:szCs w:val="24"/>
+        </w:rPr>
+        <w:t xml:space="preserve"> </w:t>
+      </w:r>
+      <w:r>
+        <w:rPr>
+          <w:rFonts w:ascii="Arial" w:hAnsi="Arial" w:cs="Arial"/>
+          <w:b/>
+          <w:bCs/>
+          <w:color w:val="000000" w:themeColor="text1"/>
+          <w:sz w:val="24"/>
+          <w:szCs w:val="24"/>
+        </w:rPr>
+        <w:t>Dados - Gráfico</w:t>
+      </w:r>
+      <w:bookmarkEnd w:id="13"/>
+    </w:p>
+    <w:p/>
+    <w:p>
+      <w:pPr>
+        <w:pStyle w:val="Ttulo2"/>
+        <w:rPr>
+          <w:rFonts w:ascii="Arial" w:hAnsi="Arial" w:cs="Arial"/>
+          <w:b/>
+          <w:bCs/>
+          <w:color w:val="000000" w:themeColor="text1"/>
+          <w:sz w:val="24"/>
+          <w:szCs w:val="24"/>
+        </w:rPr>
+      </w:pPr>
+      <w:bookmarkStart w:id="14" w:name="_Toc124099342"/>
+      <w:r>
+        <w:rPr>
+          <w:rFonts w:ascii="Arial" w:hAnsi="Arial" w:cs="Arial"/>
+          <w:b/>
+          <w:bCs/>
+          <w:color w:val="000000" w:themeColor="text1"/>
+          <w:sz w:val="24"/>
+          <w:szCs w:val="24"/>
+        </w:rPr>
+        <w:t>3</w:t>
+      </w:r>
+      <w:r>
+        <w:rPr>
+          <w:rFonts w:ascii="Arial" w:hAnsi="Arial" w:cs="Arial"/>
+          <w:b/>
+          <w:bCs/>
+          <w:color w:val="000000" w:themeColor="text1"/>
+          <w:sz w:val="24"/>
+          <w:szCs w:val="24"/>
+        </w:rPr>
+        <w:t>.</w:t>
+      </w:r>
+      <w:r>
+        <w:rPr>
+          <w:rFonts w:ascii="Arial" w:hAnsi="Arial" w:cs="Arial"/>
+          <w:b/>
+          <w:bCs/>
+          <w:color w:val="000000" w:themeColor="text1"/>
+          <w:sz w:val="24"/>
+          <w:szCs w:val="24"/>
+        </w:rPr>
+        <w:t>3.</w:t>
+      </w:r>
+      <w:r>
+        <w:rPr>
+          <w:rFonts w:ascii="Arial" w:hAnsi="Arial" w:cs="Arial"/>
+          <w:b/>
+          <w:bCs/>
+          <w:color w:val="000000" w:themeColor="text1"/>
+          <w:sz w:val="24"/>
+          <w:szCs w:val="24"/>
+        </w:rPr>
+        <w:t>8</w:t>
+      </w:r>
+      <w:r>
+        <w:rPr>
+          <w:rFonts w:ascii="Arial" w:hAnsi="Arial" w:cs="Arial"/>
+          <w:b/>
+          <w:bCs/>
+          <w:color w:val="000000" w:themeColor="text1"/>
+          <w:sz w:val="24"/>
+          <w:szCs w:val="24"/>
+        </w:rPr>
+        <w:t xml:space="preserve"> </w:t>
+      </w:r>
+      <w:r>
+        <w:rPr>
+          <w:rFonts w:ascii="Arial" w:hAnsi="Arial" w:cs="Arial"/>
+          <w:b/>
+          <w:bCs/>
+          <w:color w:val="000000" w:themeColor="text1"/>
+          <w:sz w:val="24"/>
+          <w:szCs w:val="24"/>
+        </w:rPr>
+        <w:t>Dashboard</w:t>
+      </w:r>
+      <w:bookmarkEnd w:id="14"/>
+    </w:p>
+    <w:p/>
+    <w:p>
+      <w:pPr>
+        <w:pStyle w:val="Ttulo2"/>
+        <w:rPr>
+          <w:rFonts w:ascii="Arial" w:hAnsi="Arial" w:cs="Arial"/>
+          <w:b/>
+          <w:bCs/>
+          <w:color w:val="000000" w:themeColor="text1"/>
+          <w:sz w:val="24"/>
+          <w:szCs w:val="24"/>
+        </w:rPr>
+      </w:pPr>
+      <w:bookmarkStart w:id="15" w:name="_Toc124099343"/>
+      <w:r>
+        <w:rPr>
+          <w:rFonts w:ascii="Arial" w:hAnsi="Arial" w:cs="Arial"/>
+          <w:b/>
+          <w:bCs/>
+          <w:color w:val="000000" w:themeColor="text1"/>
+          <w:sz w:val="24"/>
+          <w:szCs w:val="24"/>
+        </w:rPr>
+        <w:t>3</w:t>
+      </w:r>
+      <w:r>
+        <w:rPr>
+          <w:rFonts w:ascii="Arial" w:hAnsi="Arial" w:cs="Arial"/>
+          <w:b/>
+          <w:bCs/>
+          <w:color w:val="000000" w:themeColor="text1"/>
+          <w:sz w:val="24"/>
+          <w:szCs w:val="24"/>
+        </w:rPr>
+        <w:t>.</w:t>
+      </w:r>
+      <w:r>
+        <w:rPr>
+          <w:rFonts w:ascii="Arial" w:hAnsi="Arial" w:cs="Arial"/>
+          <w:b/>
+          <w:bCs/>
+          <w:color w:val="000000" w:themeColor="text1"/>
+          <w:sz w:val="24"/>
+          <w:szCs w:val="24"/>
+        </w:rPr>
+        <w:t>3.</w:t>
+      </w:r>
+      <w:r>
+        <w:rPr>
+          <w:rFonts w:ascii="Arial" w:hAnsi="Arial" w:cs="Arial"/>
+          <w:b/>
+          <w:bCs/>
+          <w:color w:val="000000" w:themeColor="text1"/>
+          <w:sz w:val="24"/>
+          <w:szCs w:val="24"/>
+        </w:rPr>
+        <w:t>9</w:t>
+      </w:r>
+      <w:r>
+        <w:rPr>
+          <w:rFonts w:ascii="Arial" w:hAnsi="Arial" w:cs="Arial"/>
+          <w:b/>
+          <w:bCs/>
+          <w:color w:val="000000" w:themeColor="text1"/>
+          <w:sz w:val="24"/>
+          <w:szCs w:val="24"/>
+        </w:rPr>
+        <w:t xml:space="preserve"> </w:t>
+      </w:r>
+      <w:r>
+        <w:rPr>
+          <w:rFonts w:ascii="Arial" w:hAnsi="Arial" w:cs="Arial"/>
+          <w:b/>
+          <w:bCs/>
+          <w:color w:val="000000" w:themeColor="text1"/>
+          <w:sz w:val="24"/>
+          <w:szCs w:val="24"/>
+        </w:rPr>
+        <w:t>Dados - Bridges</w:t>
+      </w:r>
+      <w:bookmarkEnd w:id="15"/>
+    </w:p>
+    <w:p/>
+    <w:p>
+      <w:pPr>
+        <w:pStyle w:val="Ttulo2"/>
+        <w:rPr>
+          <w:rFonts w:ascii="Arial" w:hAnsi="Arial" w:cs="Arial"/>
+          <w:b/>
+          <w:bCs/>
+          <w:color w:val="000000" w:themeColor="text1"/>
+          <w:sz w:val="24"/>
+          <w:szCs w:val="24"/>
+        </w:rPr>
+      </w:pPr>
+      <w:bookmarkStart w:id="16" w:name="_Toc124099344"/>
+      <w:r>
+        <w:rPr>
+          <w:rFonts w:ascii="Arial" w:hAnsi="Arial" w:cs="Arial"/>
+          <w:b/>
+          <w:bCs/>
+          <w:color w:val="000000" w:themeColor="text1"/>
+          <w:sz w:val="24"/>
+          <w:szCs w:val="24"/>
+        </w:rPr>
+        <w:t>3</w:t>
+      </w:r>
+      <w:r>
+        <w:rPr>
+          <w:rFonts w:ascii="Arial" w:hAnsi="Arial" w:cs="Arial"/>
+          <w:b/>
+          <w:bCs/>
+          <w:color w:val="000000" w:themeColor="text1"/>
+          <w:sz w:val="24"/>
+          <w:szCs w:val="24"/>
+        </w:rPr>
+        <w:t>.</w:t>
+      </w:r>
+      <w:r>
+        <w:rPr>
+          <w:rFonts w:ascii="Arial" w:hAnsi="Arial" w:cs="Arial"/>
+          <w:b/>
+          <w:bCs/>
+          <w:color w:val="000000" w:themeColor="text1"/>
+          <w:sz w:val="24"/>
+          <w:szCs w:val="24"/>
+        </w:rPr>
+        <w:t>3.</w:t>
+      </w:r>
+      <w:r>
+        <w:rPr>
+          <w:rFonts w:ascii="Arial" w:hAnsi="Arial" w:cs="Arial"/>
+          <w:b/>
+          <w:bCs/>
+          <w:color w:val="000000" w:themeColor="text1"/>
+          <w:sz w:val="24"/>
+          <w:szCs w:val="24"/>
+        </w:rPr>
+        <w:t>10</w:t>
+      </w:r>
+      <w:r>
+        <w:rPr>
+          <w:rFonts w:ascii="Arial" w:hAnsi="Arial" w:cs="Arial"/>
+          <w:b/>
+          <w:bCs/>
+          <w:color w:val="000000" w:themeColor="text1"/>
+          <w:sz w:val="24"/>
+          <w:szCs w:val="24"/>
+        </w:rPr>
+        <w:t xml:space="preserve"> </w:t>
+      </w:r>
+      <w:r>
+        <w:rPr>
+          <w:rFonts w:ascii="Arial" w:hAnsi="Arial" w:cs="Arial"/>
+          <w:b/>
+          <w:bCs/>
+          <w:color w:val="000000" w:themeColor="text1"/>
+          <w:sz w:val="24"/>
+          <w:szCs w:val="24"/>
+        </w:rPr>
+        <w:t>Bridges</w:t>
+      </w:r>
+      <w:bookmarkEnd w:id="16"/>
+    </w:p>
+    <w:p/>
+    <w:p>
+      <w:pPr>
+        <w:pStyle w:val="Ttulo2"/>
+        <w:rPr>
+          <w:rFonts w:ascii="Arial" w:hAnsi="Arial" w:cs="Arial"/>
+          <w:b/>
+          <w:bCs/>
+          <w:color w:val="000000" w:themeColor="text1"/>
+          <w:sz w:val="24"/>
+          <w:szCs w:val="24"/>
+        </w:rPr>
+      </w:pPr>
+      <w:bookmarkStart w:id="17" w:name="_Toc124099345"/>
+      <w:r>
+        <w:rPr>
+          <w:rFonts w:ascii="Arial" w:hAnsi="Arial" w:cs="Arial"/>
+          <w:b/>
+          <w:bCs/>
+          <w:color w:val="000000" w:themeColor="text1"/>
+          <w:sz w:val="24"/>
+          <w:szCs w:val="24"/>
+        </w:rPr>
+        <w:t>3</w:t>
+      </w:r>
+      <w:r>
+        <w:rPr>
+          <w:rFonts w:ascii="Arial" w:hAnsi="Arial" w:cs="Arial"/>
+          <w:b/>
+          <w:bCs/>
+          <w:color w:val="000000" w:themeColor="text1"/>
+          <w:sz w:val="24"/>
+          <w:szCs w:val="24"/>
+        </w:rPr>
+        <w:t>.</w:t>
+      </w:r>
+      <w:r>
+        <w:rPr>
+          <w:rFonts w:ascii="Arial" w:hAnsi="Arial" w:cs="Arial"/>
+          <w:b/>
+          <w:bCs/>
+          <w:color w:val="000000" w:themeColor="text1"/>
+          <w:sz w:val="24"/>
+          <w:szCs w:val="24"/>
+        </w:rPr>
+        <w:t>3.</w:t>
+      </w:r>
+      <w:r>
+        <w:rPr>
+          <w:rFonts w:ascii="Arial" w:hAnsi="Arial" w:cs="Arial"/>
+          <w:b/>
+          <w:bCs/>
+          <w:color w:val="000000" w:themeColor="text1"/>
+          <w:sz w:val="24"/>
+          <w:szCs w:val="24"/>
+        </w:rPr>
+        <w:t>11</w:t>
+      </w:r>
+      <w:r>
+        <w:rPr>
+          <w:rFonts w:ascii="Arial" w:hAnsi="Arial" w:cs="Arial"/>
+          <w:b/>
+          <w:bCs/>
+          <w:color w:val="000000" w:themeColor="text1"/>
+          <w:sz w:val="24"/>
+          <w:szCs w:val="24"/>
+        </w:rPr>
+        <w:t xml:space="preserve"> </w:t>
+      </w:r>
+      <w:r>
+        <w:rPr>
+          <w:rFonts w:ascii="Arial" w:hAnsi="Arial" w:cs="Arial"/>
+          <w:b/>
+          <w:bCs/>
+          <w:color w:val="000000" w:themeColor="text1"/>
+          <w:sz w:val="24"/>
+          <w:szCs w:val="24"/>
+        </w:rPr>
+        <w:t>Relatório</w:t>
+      </w:r>
+      <w:bookmarkEnd w:id="17"/>
+    </w:p>
+    <w:p/>
+    <w:p>
+      <w:r>
+        <w:rPr>
+          <w:rFonts w:ascii="Arial" w:hAnsi="Arial" w:cs="Arial"/>
+          <w:b/>
+          <w:bCs/>
+          <w:color w:val="000000" w:themeColor="text1"/>
+        </w:rPr>
+        <w:t>3</w:t>
+      </w:r>
+      <w:r>
+        <w:rPr>
+          <w:rFonts w:ascii="Arial" w:hAnsi="Arial" w:cs="Arial"/>
+          <w:b/>
+          <w:bCs/>
+          <w:color w:val="000000" w:themeColor="text1"/>
+        </w:rPr>
+        <w:t>.</w:t>
+      </w:r>
+      <w:r>
+        <w:rPr>
+          <w:rFonts w:ascii="Arial" w:hAnsi="Arial" w:cs="Arial"/>
+          <w:b/>
+          <w:bCs/>
+          <w:color w:val="000000" w:themeColor="text1"/>
+        </w:rPr>
+        <w:t>4</w:t>
+      </w:r>
+      <w:r>
+        <w:rPr>
+          <w:rFonts w:ascii="Arial" w:hAnsi="Arial" w:cs="Arial"/>
+          <w:b/>
+          <w:bCs/>
+          <w:color w:val="000000" w:themeColor="text1"/>
+        </w:rPr>
+        <w:t xml:space="preserve"> </w:t>
+      </w:r>
+      <w:r>
+        <w:rPr>
+          <w:rFonts w:ascii="Arial" w:hAnsi="Arial" w:cs="Arial"/>
+          <w:b/>
+          <w:bCs/>
+          <w:color w:val="000000" w:themeColor="text1"/>
+        </w:rPr>
+        <w:t>Criar um Projeto</w:t>
+      </w:r>
+    </w:p>
+    <w:p/>
+    <w:p/>
+    <w:p/>
+    <w:p>
+      <w:pPr>
+        <w:jc w:val="both"/>
+      </w:pPr>
+    </w:p>
+    <w:p>
+      <w:pPr>
+        <w:jc w:val="both"/>
+        <w:rPr>
+          <w:rFonts w:ascii="Arial" w:hAnsi="Arial" w:cs="Arial"/>
+          <w:color w:val="000000" w:themeColor="text1"/>
+        </w:rPr>
         <w:sectPr>
-          <w:headerReference w:type="default" r:id="rId31"/>
-          <w:footerReference w:type="default" r:id="rId32"/>
-          <w:headerReference w:type="first" r:id="rId33"/>
-          <w:footerReference w:type="first" r:id="rId34"/>
+          <w:headerReference w:type="default" r:id="rId38"/>
+          <w:footerReference w:type="default" r:id="rId39"/>
+          <w:headerReference w:type="first" r:id="rId40"/>
+          <w:footerReference w:type="first" r:id="rId41"/>
           <w:pgSz w:w="11904" w:h="16835"/>
-          <w:pgMar w:top="1440" w:right="1080" w:bottom="1440" w:left="1080" w:header="708" w:footer="708" w:gutter="0"/>
+          <w:pgMar w:top="1843" w:right="1080" w:bottom="1440" w:left="1080" w:header="708" w:footer="708" w:gutter="0"/>
           <w:cols w:space="708"/>
           <w:docGrid w:linePitch="360"/>
         </w:sectPr>
       </w:pPr>
-      <w:r>
-        <w:rPr>
-          <w:rFonts w:ascii="Arial" w:hAnsi="Arial" w:cs="Arial"/>
-          <w:color w:val="000000" w:themeColor="text1"/>
-        </w:rPr>
-        <w:t xml:space="preserve">Nesse capítulo será descrito o funcionamento da ferramenta após </w:t>
-      </w:r>
-      <w:r>
-        <w:rPr>
-          <w:rFonts w:ascii="Arial" w:hAnsi="Arial" w:cs="Arial"/>
-          <w:color w:val="000000" w:themeColor="text1"/>
-        </w:rPr>
-        <w:t>o lançamento da versão final: 4.0.0</w:t>
-      </w:r>
-      <w:r>
-        <w:rPr>
-          <w:rFonts w:ascii="Arial" w:hAnsi="Arial" w:cs="Arial"/>
-          <w:color w:val="000000" w:themeColor="text1"/>
-        </w:rPr>
-        <w:t>.</w:t>
-      </w:r>
     </w:p>
     <w:p>
       <w:pPr>
@@ -4117,8 +7266,8 @@
       </w:pPr>
     </w:p>
     <w:sectPr>
-      <w:headerReference w:type="default" r:id="rId35"/>
-      <w:footerReference w:type="default" r:id="rId36"/>
+      <w:headerReference w:type="default" r:id="rId42"/>
+      <w:footerReference w:type="default" r:id="rId43"/>
       <w:pgSz w:w="11904" w:h="16835"/>
       <w:pgMar w:top="1440" w:right="1080" w:bottom="1440" w:left="1080" w:header="708" w:footer="708" w:gutter="0"/>
       <w:pgNumType w:start="6"/>
@@ -4915,7 +8064,21 @@
                             <w:rPr>
                               <w:rFonts w:ascii="Arial" w:hAnsi="Arial" w:cs="Arial"/>
                             </w:rPr>
-                            <w:t>O Projeto é liderado pelo Ministério da Ciência, Tecnologia e Inovações (MCTI), implementado pela Organização das Nações Unidas para o Desenvolvimento Industrial (UNIDO), financiado pelo Fundo Global para o Meio Ambiente (GEF), e conta com o Centro Internacional de Energias Renováveis (CIBiogás) como principal entidade executora.</w:t>
+                            <w:t>O Projeto é liderado pelo Ministério da Ciência, Tecnologia e Inovações (MCTI), implementado pela Organização das Nações Unidas para o Desenvolvimento Industrial (UNIDO), financiado pelo Fundo Global para o Meio Ambiente (GEF), e conta com o Centro Internacional de Energias Renováveis (</w:t>
+                          </w:r>
+                          <w:proofErr w:type="spellStart"/>
+                          <w:r>
+                            <w:rPr>
+                              <w:rFonts w:ascii="Arial" w:hAnsi="Arial" w:cs="Arial"/>
+                            </w:rPr>
+                            <w:t>CIBiogás</w:t>
+                          </w:r>
+                          <w:proofErr w:type="spellEnd"/>
+                          <w:r>
+                            <w:rPr>
+                              <w:rFonts w:ascii="Arial" w:hAnsi="Arial" w:cs="Arial"/>
+                            </w:rPr>
+                            <w:t>) como principal entidade executora.</w:t>
                           </w:r>
                         </w:p>
                         <w:p>
@@ -4937,7 +8100,21 @@
                             <w:rPr>
                               <w:rFonts w:ascii="Arial" w:hAnsi="Arial" w:cs="Arial"/>
                             </w:rPr>
-                            <w:t xml:space="preserve">O objetivo do Projeto é reduzir a emissão de gases de efeito estufa, fortalecendo as cadeias de valor e inovação tecnológica ligadas à produção de biogás. Por meio de ações concretas, o Projeto amplia a oferta de energia e combustível no Brasil a partir da geração de biogás e biometano, fortalecendo as cadeias nacionais de fornecimento de tecnologia no setor e facilitando investimentos. </w:t>
+                            <w:t xml:space="preserve">O objetivo do Projeto é reduzir a emissão de gases de efeito estufa, fortalecendo as cadeias de valor e inovação tecnológica ligadas à produção de biogás. Por meio de ações concretas, o Projeto amplia a oferta de energia e combustível no Brasil a partir da geração de biogás e </w:t>
+                          </w:r>
+                          <w:proofErr w:type="spellStart"/>
+                          <w:r>
+                            <w:rPr>
+                              <w:rFonts w:ascii="Arial" w:hAnsi="Arial" w:cs="Arial"/>
+                            </w:rPr>
+                            <w:t>biometano</w:t>
+                          </w:r>
+                          <w:proofErr w:type="spellEnd"/>
+                          <w:r>
+                            <w:rPr>
+                              <w:rFonts w:ascii="Arial" w:hAnsi="Arial" w:cs="Arial"/>
+                            </w:rPr>
+                            <w:t xml:space="preserve">, fortalecendo as cadeias nacionais de fornecimento de tecnologia no setor e facilitando investimentos. </w:t>
                           </w:r>
                         </w:p>
                         <w:p>
@@ -4959,7 +8136,21 @@
                             <w:rPr>
                               <w:rFonts w:ascii="Arial" w:hAnsi="Arial" w:cs="Arial"/>
                             </w:rPr>
-                            <w:t>O biogás é uma fonte renovável de energia elétrica, energia térmica e combustível. Seu processamento também resulta em biofertilizantes de alta qualidade para uso agrícola. A gestão sustentável dos resíduos orgânicos provenientes da agroindústria e de ambientes urbanos por meio da produção de biogás traz um diferencial competitivo para a economia brasileira. Desenvolver a cadeia de valor do biogás significa investir em uma economia circular envolvendo inovação e novas oportunidades de negócios. Indústrias de equipamentos e serviços, concessionárias de energia e gás, produtores rurais e administrações municipais estão entre os beneficiários do Projeto, que conta com US $7,828,000 em investimentos diretos.</w:t>
+                            <w:t xml:space="preserve">O biogás é uma fonte renovável de energia elétrica, energia térmica e combustível. Seu processamento também resulta em </w:t>
+                          </w:r>
+                          <w:proofErr w:type="spellStart"/>
+                          <w:r>
+                            <w:rPr>
+                              <w:rFonts w:ascii="Arial" w:hAnsi="Arial" w:cs="Arial"/>
+                            </w:rPr>
+                            <w:t>biofertilizantes</w:t>
+                          </w:r>
+                          <w:proofErr w:type="spellEnd"/>
+                          <w:r>
+                            <w:rPr>
+                              <w:rFonts w:ascii="Arial" w:hAnsi="Arial" w:cs="Arial"/>
+                            </w:rPr>
+                            <w:t xml:space="preserve"> de alta qualidade para uso agrícola. A gestão sustentável dos resíduos orgânicos provenientes da agroindústria e de ambientes urbanos por meio da produção de biogás traz um diferencial competitivo para a economia brasileira. Desenvolver a cadeia de valor do biogás significa investir em uma economia circular envolvendo inovação e novas oportunidades de negócios. Indústrias de equipamentos e serviços, concessionárias de energia e gás, produtores rurais e administrações municipais estão entre os beneficiários do Projeto, que conta com US $7,828,000 em investimentos diretos.</w:t>
                           </w:r>
                         </w:p>
                         <w:p>
@@ -5066,7 +8257,21 @@
                       <w:rPr>
                         <w:rFonts w:ascii="Arial" w:hAnsi="Arial" w:cs="Arial"/>
                       </w:rPr>
-                      <w:t>O Projeto é liderado pelo Ministério da Ciência, Tecnologia e Inovações (MCTI), implementado pela Organização das Nações Unidas para o Desenvolvimento Industrial (UNIDO), financiado pelo Fundo Global para o Meio Ambiente (GEF), e conta com o Centro Internacional de Energias Renováveis (CIBiogás) como principal entidade executora.</w:t>
+                      <w:t>O Projeto é liderado pelo Ministério da Ciência, Tecnologia e Inovações (MCTI), implementado pela Organização das Nações Unidas para o Desenvolvimento Industrial (UNIDO), financiado pelo Fundo Global para o Meio Ambiente (GEF), e conta com o Centro Internacional de Energias Renováveis (</w:t>
+                    </w:r>
+                    <w:proofErr w:type="spellStart"/>
+                    <w:r>
+                      <w:rPr>
+                        <w:rFonts w:ascii="Arial" w:hAnsi="Arial" w:cs="Arial"/>
+                      </w:rPr>
+                      <w:t>CIBiogás</w:t>
+                    </w:r>
+                    <w:proofErr w:type="spellEnd"/>
+                    <w:r>
+                      <w:rPr>
+                        <w:rFonts w:ascii="Arial" w:hAnsi="Arial" w:cs="Arial"/>
+                      </w:rPr>
+                      <w:t>) como principal entidade executora.</w:t>
                     </w:r>
                   </w:p>
                   <w:p>
@@ -5088,7 +8293,21 @@
                       <w:rPr>
                         <w:rFonts w:ascii="Arial" w:hAnsi="Arial" w:cs="Arial"/>
                       </w:rPr>
-                      <w:t xml:space="preserve">O objetivo do Projeto é reduzir a emissão de gases de efeito estufa, fortalecendo as cadeias de valor e inovação tecnológica ligadas à produção de biogás. Por meio de ações concretas, o Projeto amplia a oferta de energia e combustível no Brasil a partir da geração de biogás e biometano, fortalecendo as cadeias nacionais de fornecimento de tecnologia no setor e facilitando investimentos. </w:t>
+                      <w:t xml:space="preserve">O objetivo do Projeto é reduzir a emissão de gases de efeito estufa, fortalecendo as cadeias de valor e inovação tecnológica ligadas à produção de biogás. Por meio de ações concretas, o Projeto amplia a oferta de energia e combustível no Brasil a partir da geração de biogás e </w:t>
+                    </w:r>
+                    <w:proofErr w:type="spellStart"/>
+                    <w:r>
+                      <w:rPr>
+                        <w:rFonts w:ascii="Arial" w:hAnsi="Arial" w:cs="Arial"/>
+                      </w:rPr>
+                      <w:t>biometano</w:t>
+                    </w:r>
+                    <w:proofErr w:type="spellEnd"/>
+                    <w:r>
+                      <w:rPr>
+                        <w:rFonts w:ascii="Arial" w:hAnsi="Arial" w:cs="Arial"/>
+                      </w:rPr>
+                      <w:t xml:space="preserve">, fortalecendo as cadeias nacionais de fornecimento de tecnologia no setor e facilitando investimentos. </w:t>
                     </w:r>
                   </w:p>
                   <w:p>
@@ -5110,7 +8329,21 @@
                       <w:rPr>
                         <w:rFonts w:ascii="Arial" w:hAnsi="Arial" w:cs="Arial"/>
                       </w:rPr>
-                      <w:t>O biogás é uma fonte renovável de energia elétrica, energia térmica e combustível. Seu processamento também resulta em biofertilizantes de alta qualidade para uso agrícola. A gestão sustentável dos resíduos orgânicos provenientes da agroindústria e de ambientes urbanos por meio da produção de biogás traz um diferencial competitivo para a economia brasileira. Desenvolver a cadeia de valor do biogás significa investir em uma economia circular envolvendo inovação e novas oportunidades de negócios. Indústrias de equipamentos e serviços, concessionárias de energia e gás, produtores rurais e administrações municipais estão entre os beneficiários do Projeto, que conta com US $7,828,000 em investimentos diretos.</w:t>
+                      <w:t xml:space="preserve">O biogás é uma fonte renovável de energia elétrica, energia térmica e combustível. Seu processamento também resulta em </w:t>
+                    </w:r>
+                    <w:proofErr w:type="spellStart"/>
+                    <w:r>
+                      <w:rPr>
+                        <w:rFonts w:ascii="Arial" w:hAnsi="Arial" w:cs="Arial"/>
+                      </w:rPr>
+                      <w:t>biofertilizantes</w:t>
+                    </w:r>
+                    <w:proofErr w:type="spellEnd"/>
+                    <w:r>
+                      <w:rPr>
+                        <w:rFonts w:ascii="Arial" w:hAnsi="Arial" w:cs="Arial"/>
+                      </w:rPr>
+                      <w:t xml:space="preserve"> de alta qualidade para uso agrícola. A gestão sustentável dos resíduos orgânicos provenientes da agroindústria e de ambientes urbanos por meio da produção de biogás traz um diferencial competitivo para a economia brasileira. Desenvolver a cadeia de valor do biogás significa investir em uma economia circular envolvendo inovação e novas oportunidades de negócios. Indústrias de equipamentos e serviços, concessionárias de energia e gás, produtores rurais e administrações municipais estão entre os beneficiários do Projeto, que conta com US $7,828,000 em investimentos diretos.</w:t>
                     </w:r>
                   </w:p>
                   <w:p>
@@ -5436,6 +8669,119 @@
     </w:lvl>
   </w:abstractNum>
   <w:abstractNum w:abstractNumId="1" w15:restartNumberingAfterBreak="0">
+    <w:nsid w:val="32244222"/>
+    <w:multiLevelType w:val="hybridMultilevel"/>
+    <w:tmpl w:val="B2141B76"/>
+    <w:lvl w:ilvl="0" w:tplc="04160001">
+      <w:start w:val="1"/>
+      <w:numFmt w:val="bullet"/>
+      <w:lvlText w:val=""/>
+      <w:lvlJc w:val="left"/>
+      <w:pPr>
+        <w:ind w:left="720" w:hanging="360"/>
+      </w:pPr>
+      <w:rPr>
+        <w:rFonts w:ascii="Symbol" w:hAnsi="Symbol" w:hint="default"/>
+      </w:rPr>
+    </w:lvl>
+    <w:lvl w:ilvl="1" w:tplc="04160003" w:tentative="1">
+      <w:start w:val="1"/>
+      <w:numFmt w:val="bullet"/>
+      <w:lvlText w:val="o"/>
+      <w:lvlJc w:val="left"/>
+      <w:pPr>
+        <w:ind w:left="1440" w:hanging="360"/>
+      </w:pPr>
+      <w:rPr>
+        <w:rFonts w:ascii="Courier New" w:hAnsi="Courier New" w:cs="Courier New" w:hint="default"/>
+      </w:rPr>
+    </w:lvl>
+    <w:lvl w:ilvl="2" w:tplc="04160005" w:tentative="1">
+      <w:start w:val="1"/>
+      <w:numFmt w:val="bullet"/>
+      <w:lvlText w:val=""/>
+      <w:lvlJc w:val="left"/>
+      <w:pPr>
+        <w:ind w:left="2160" w:hanging="360"/>
+      </w:pPr>
+      <w:rPr>
+        <w:rFonts w:ascii="Wingdings" w:hAnsi="Wingdings" w:hint="default"/>
+      </w:rPr>
+    </w:lvl>
+    <w:lvl w:ilvl="3" w:tplc="04160001" w:tentative="1">
+      <w:start w:val="1"/>
+      <w:numFmt w:val="bullet"/>
+      <w:lvlText w:val=""/>
+      <w:lvlJc w:val="left"/>
+      <w:pPr>
+        <w:ind w:left="2880" w:hanging="360"/>
+      </w:pPr>
+      <w:rPr>
+        <w:rFonts w:ascii="Symbol" w:hAnsi="Symbol" w:hint="default"/>
+      </w:rPr>
+    </w:lvl>
+    <w:lvl w:ilvl="4" w:tplc="04160003" w:tentative="1">
+      <w:start w:val="1"/>
+      <w:numFmt w:val="bullet"/>
+      <w:lvlText w:val="o"/>
+      <w:lvlJc w:val="left"/>
+      <w:pPr>
+        <w:ind w:left="3600" w:hanging="360"/>
+      </w:pPr>
+      <w:rPr>
+        <w:rFonts w:ascii="Courier New" w:hAnsi="Courier New" w:cs="Courier New" w:hint="default"/>
+      </w:rPr>
+    </w:lvl>
+    <w:lvl w:ilvl="5" w:tplc="04160005" w:tentative="1">
+      <w:start w:val="1"/>
+      <w:numFmt w:val="bullet"/>
+      <w:lvlText w:val=""/>
+      <w:lvlJc w:val="left"/>
+      <w:pPr>
+        <w:ind w:left="4320" w:hanging="360"/>
+      </w:pPr>
+      <w:rPr>
+        <w:rFonts w:ascii="Wingdings" w:hAnsi="Wingdings" w:hint="default"/>
+      </w:rPr>
+    </w:lvl>
+    <w:lvl w:ilvl="6" w:tplc="04160001" w:tentative="1">
+      <w:start w:val="1"/>
+      <w:numFmt w:val="bullet"/>
+      <w:lvlText w:val=""/>
+      <w:lvlJc w:val="left"/>
+      <w:pPr>
+        <w:ind w:left="5040" w:hanging="360"/>
+      </w:pPr>
+      <w:rPr>
+        <w:rFonts w:ascii="Symbol" w:hAnsi="Symbol" w:hint="default"/>
+      </w:rPr>
+    </w:lvl>
+    <w:lvl w:ilvl="7" w:tplc="04160003" w:tentative="1">
+      <w:start w:val="1"/>
+      <w:numFmt w:val="bullet"/>
+      <w:lvlText w:val="o"/>
+      <w:lvlJc w:val="left"/>
+      <w:pPr>
+        <w:ind w:left="5760" w:hanging="360"/>
+      </w:pPr>
+      <w:rPr>
+        <w:rFonts w:ascii="Courier New" w:hAnsi="Courier New" w:cs="Courier New" w:hint="default"/>
+      </w:rPr>
+    </w:lvl>
+    <w:lvl w:ilvl="8" w:tplc="04160005" w:tentative="1">
+      <w:start w:val="1"/>
+      <w:numFmt w:val="bullet"/>
+      <w:lvlText w:val=""/>
+      <w:lvlJc w:val="left"/>
+      <w:pPr>
+        <w:ind w:left="6480" w:hanging="360"/>
+      </w:pPr>
+      <w:rPr>
+        <w:rFonts w:ascii="Wingdings" w:hAnsi="Wingdings" w:hint="default"/>
+      </w:rPr>
+    </w:lvl>
+  </w:abstractNum>
+  <w:abstractNum w:abstractNumId="2" w15:restartNumberingAfterBreak="0">
     <w:nsid w:val="325A762B"/>
     <w:multiLevelType w:val="hybridMultilevel"/>
     <w:tmpl w:val="0EAEADF2"/>
@@ -5524,7 +8870,7 @@
       </w:pPr>
     </w:lvl>
   </w:abstractNum>
-  <w:abstractNum w:abstractNumId="2" w15:restartNumberingAfterBreak="0">
+  <w:abstractNum w:abstractNumId="3" w15:restartNumberingAfterBreak="0">
     <w:nsid w:val="55416E13"/>
     <w:multiLevelType w:val="hybridMultilevel"/>
     <w:tmpl w:val="BB88C192"/>
@@ -5613,7 +8959,7 @@
       </w:pPr>
     </w:lvl>
   </w:abstractNum>
-  <w:abstractNum w:abstractNumId="3" w15:restartNumberingAfterBreak="0">
+  <w:abstractNum w:abstractNumId="4" w15:restartNumberingAfterBreak="0">
     <w:nsid w:val="57F64264"/>
     <w:multiLevelType w:val="hybridMultilevel"/>
     <w:tmpl w:val="95F6AB92"/>
@@ -5726,7 +9072,7 @@
       </w:rPr>
     </w:lvl>
   </w:abstractNum>
-  <w:abstractNum w:abstractNumId="4" w15:restartNumberingAfterBreak="0">
+  <w:abstractNum w:abstractNumId="5" w15:restartNumberingAfterBreak="0">
     <w:nsid w:val="616D5E18"/>
     <w:multiLevelType w:val="hybridMultilevel"/>
     <w:tmpl w:val="8506B048"/>
@@ -5815,7 +9161,7 @@
       </w:pPr>
     </w:lvl>
   </w:abstractNum>
-  <w:abstractNum w:abstractNumId="5" w15:restartNumberingAfterBreak="0">
+  <w:abstractNum w:abstractNumId="6" w15:restartNumberingAfterBreak="0">
     <w:nsid w:val="6BA611D5"/>
     <w:multiLevelType w:val="hybridMultilevel"/>
     <w:tmpl w:val="A1F25C90"/>
@@ -5929,22 +9275,25 @@
     </w:lvl>
   </w:abstractNum>
   <w:num w:numId="1">
-    <w:abstractNumId w:val="1"/>
+    <w:abstractNumId w:val="2"/>
   </w:num>
   <w:num w:numId="2">
-    <w:abstractNumId w:val="2"/>
+    <w:abstractNumId w:val="3"/>
   </w:num>
   <w:num w:numId="3">
     <w:abstractNumId w:val="0"/>
   </w:num>
   <w:num w:numId="4">
+    <w:abstractNumId w:val="6"/>
+  </w:num>
+  <w:num w:numId="5">
+    <w:abstractNumId w:val="4"/>
+  </w:num>
+  <w:num w:numId="6">
     <w:abstractNumId w:val="5"/>
   </w:num>
-  <w:num w:numId="5">
-    <w:abstractNumId w:val="3"/>
-  </w:num>
-  <w:num w:numId="6">
-    <w:abstractNumId w:val="4"/>
+  <w:num w:numId="7">
+    <w:abstractNumId w:val="1"/>
   </w:num>
 </w:numbering>
 </file>
@@ -6343,6 +9692,7 @@
   <w:style w:type="paragraph" w:default="1" w:styleId="Normal">
     <w:name w:val="Normal"/>
     <w:qFormat/>
+    <w:rsid w:val="007A1D9F"/>
   </w:style>
   <w:style w:type="paragraph" w:styleId="Ttulo1">
     <w:name w:val="heading 1"/>
@@ -6745,6 +10095,18 @@
       </w:tblBorders>
     </w:tblPr>
   </w:style>
+  <w:style w:type="character" w:styleId="MenoPendente">
+    <w:name w:val="Unresolved Mention"/>
+    <w:basedOn w:val="Fontepargpadro"/>
+    <w:uiPriority w:val="99"/>
+    <w:semiHidden/>
+    <w:unhideWhenUsed/>
+    <w:rsid w:val="00E14873"/>
+    <w:rPr>
+      <w:color w:val="605E5C"/>
+      <w:shd w:val="clear" w:color="auto" w:fill="E1DFDD"/>
+    </w:rPr>
+  </w:style>
 </w:styles>
 </file>
 

</xml_diff>

<commit_message>
Add distance module and automatic calculation for cites distance using Bing
</commit_message>
<xml_diff>
--- a/assets/manual/Manual da Ferramenta.docx
+++ b/assets/manual/Manual da Ferramenta.docx
@@ -1,6 +1,6 @@
 
 <file path=word/document.xml><?xml version="1.0" encoding="utf-8"?>
-<w:document xmlns:wpc="http://schemas.microsoft.com/office/word/2010/wordprocessingCanvas" xmlns:cx="http://schemas.microsoft.com/office/drawing/2014/chartex" xmlns:cx1="http://schemas.microsoft.com/office/drawing/2015/9/8/chartex" xmlns:cx2="http://schemas.microsoft.com/office/drawing/2015/10/21/chartex" xmlns:cx3="http://schemas.microsoft.com/office/drawing/2016/5/9/chartex" xmlns:cx4="http://schemas.microsoft.com/office/drawing/2016/5/10/chartex" xmlns:cx5="http://schemas.microsoft.com/office/drawing/2016/5/11/chartex" xmlns:cx6="http://schemas.microsoft.com/office/drawing/2016/5/12/chartex" xmlns:cx7="http://schemas.microsoft.com/office/drawing/2016/5/13/chartex" xmlns:cx8="http://schemas.microsoft.com/office/drawing/2016/5/14/chartex" xmlns:mc="http://schemas.openxmlformats.org/markup-compatibility/2006" xmlns:aink="http://schemas.microsoft.com/office/drawing/2016/ink" xmlns:am3d="http://schemas.microsoft.com/office/drawing/2017/model3d" xmlns:o="urn:schemas-microsoft-com:office:office" xmlns:r="http://schemas.openxmlformats.org/officeDocument/2006/relationships" xmlns:m="http://schemas.openxmlformats.org/officeDocument/2006/math" xmlns:v="urn:schemas-microsoft-com:vml" xmlns:wp14="http://schemas.microsoft.com/office/word/2010/wordprocessingDrawing" xmlns:wp="http://schemas.openxmlformats.org/drawingml/2006/wordprocessingDrawing" xmlns:w10="urn:schemas-microsoft-com:office:word" xmlns:w="http://schemas.openxmlformats.org/wordprocessingml/2006/main" xmlns:w14="http://schemas.microsoft.com/office/word/2010/wordml" xmlns:w15="http://schemas.microsoft.com/office/word/2012/wordml" xmlns:w16cex="http://schemas.microsoft.com/office/word/2018/wordml/cex" xmlns:w16cid="http://schemas.microsoft.com/office/word/2016/wordml/cid" xmlns:w16="http://schemas.microsoft.com/office/word/2018/wordml" xmlns:w16sdtdh="http://schemas.microsoft.com/office/word/2020/wordml/sdtdatahash" xmlns:w16se="http://schemas.microsoft.com/office/word/2015/wordml/symex" xmlns:wpg="http://schemas.microsoft.com/office/word/2010/wordprocessingGroup" xmlns:wpi="http://schemas.microsoft.com/office/word/2010/wordprocessingInk" xmlns:wne="http://schemas.microsoft.com/office/word/2006/wordml" xmlns:wps="http://schemas.microsoft.com/office/word/2010/wordprocessingShape" mc:Ignorable="w14 w15 w16se w16cid w16 w16cex w16sdtdh wp14">
+<w:document xmlns:wpc="http://schemas.microsoft.com/office/word/2010/wordprocessingCanvas" xmlns:cx="http://schemas.microsoft.com/office/drawing/2014/chartex" xmlns:cx1="http://schemas.microsoft.com/office/drawing/2015/9/8/chartex" xmlns:cx2="http://schemas.microsoft.com/office/drawing/2015/10/21/chartex" xmlns:cx3="http://schemas.microsoft.com/office/drawing/2016/5/9/chartex" xmlns:cx4="http://schemas.microsoft.com/office/drawing/2016/5/10/chartex" xmlns:cx5="http://schemas.microsoft.com/office/drawing/2016/5/11/chartex" xmlns:cx6="http://schemas.microsoft.com/office/drawing/2016/5/12/chartex" xmlns:cx7="http://schemas.microsoft.com/office/drawing/2016/5/13/chartex" xmlns:cx8="http://schemas.microsoft.com/office/drawing/2016/5/14/chartex" xmlns:mc="http://schemas.openxmlformats.org/markup-compatibility/2006" xmlns:aink="http://schemas.microsoft.com/office/drawing/2016/ink" xmlns:am3d="http://schemas.microsoft.com/office/drawing/2017/model3d" xmlns:o="urn:schemas-microsoft-com:office:office" xmlns:oel="http://schemas.microsoft.com/office/2019/extlst" xmlns:r="http://schemas.openxmlformats.org/officeDocument/2006/relationships" xmlns:m="http://schemas.openxmlformats.org/officeDocument/2006/math" xmlns:v="urn:schemas-microsoft-com:vml" xmlns:wp14="http://schemas.microsoft.com/office/word/2010/wordprocessingDrawing" xmlns:wp="http://schemas.openxmlformats.org/drawingml/2006/wordprocessingDrawing" xmlns:w10="urn:schemas-microsoft-com:office:word" xmlns:w="http://schemas.openxmlformats.org/wordprocessingml/2006/main" xmlns:w14="http://schemas.microsoft.com/office/word/2010/wordml" xmlns:w15="http://schemas.microsoft.com/office/word/2012/wordml" xmlns:w16cex="http://schemas.microsoft.com/office/word/2018/wordml/cex" xmlns:w16cid="http://schemas.microsoft.com/office/word/2016/wordml/cid" xmlns:w16="http://schemas.microsoft.com/office/word/2018/wordml" xmlns:w16sdtdh="http://schemas.microsoft.com/office/word/2020/wordml/sdtdatahash" xmlns:w16se="http://schemas.microsoft.com/office/word/2015/wordml/symex" xmlns:wpg="http://schemas.microsoft.com/office/word/2010/wordprocessingGroup" xmlns:wpi="http://schemas.microsoft.com/office/word/2010/wordprocessingInk" xmlns:wne="http://schemas.microsoft.com/office/word/2006/wordml" xmlns:wps="http://schemas.microsoft.com/office/word/2010/wordprocessingShape" mc:Ignorable="w14 w15 w16se w16cid w16 w16cex w16sdtdh wp14">
   <w:body>
     <w:p>
       <w:pPr>
@@ -193,7 +193,7 @@
                 <v:stroke joinstyle="miter"/>
                 <v:path gradientshapeok="t" o:connecttype="rect"/>
               </v:shapetype>
-              <v:shape id="Caixa de Texto 3" o:spid="_x0000_s1026" type="#_x0000_t202" style="position:absolute;left:0;text-align:left;margin-left:-11.25pt;margin-top:186.75pt;width:370.15pt;height:98.6pt;z-index:251659264;visibility:visible;mso-wrap-style:square;mso-width-percent:0;mso-height-percent:0;mso-wrap-distance-left:9pt;mso-wrap-distance-top:0;mso-wrap-distance-right:9pt;mso-wrap-distance-bottom:0;mso-position-horizontal:absolute;mso-position-horizontal-relative:text;mso-position-vertical:absolute;mso-position-vertical-relative:page;mso-width-percent:0;mso-height-percent:0;mso-width-relative:margin;mso-height-relative:margin;v-text-anchor:top" o:gfxdata="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" filled="f" stroked="f" strokeweight=".5pt">
+              <v:shape id="Caixa de Texto 3" o:spid="_x0000_s1026" type="#_x0000_t202" style="position:absolute;left:0;text-align:left;margin-left:-11.25pt;margin-top:186.75pt;width:370.15pt;height:98.6pt;z-index:251659264;visibility:visible;mso-wrap-style:square;mso-width-percent:0;mso-height-percent:0;mso-wrap-distance-left:9pt;mso-wrap-distance-top:0;mso-wrap-distance-right:9pt;mso-wrap-distance-bottom:0;mso-position-horizontal:absolute;mso-position-horizontal-relative:text;mso-position-vertical:absolute;mso-position-vertical-relative:page;mso-width-percent:0;mso-height-percent:0;mso-width-relative:margin;mso-height-relative:margin;v-text-anchor:top" o:gfxdata="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" filled="f" stroked="f" strokeweight=".5pt">
                 <v:textbox>
                   <w:txbxContent>
                     <w:p>
@@ -595,7 +595,7 @@
           </mc:Choice>
           <mc:Fallback>
             <w:pict>
-              <v:shape w14:anchorId="376273E1" id="Caixa de Texto 2" o:spid="_x0000_s1027" type="#_x0000_t202" style="position:absolute;left:0;text-align:left;margin-left:-27.95pt;margin-top:15pt;width:544.95pt;height:61.1pt;z-index:251713536;visibility:visible;mso-wrap-style:square;mso-width-percent:0;mso-height-percent:0;mso-wrap-distance-left:9pt;mso-wrap-distance-top:3.6pt;mso-wrap-distance-right:9pt;mso-wrap-distance-bottom:3.6pt;mso-position-horizontal:absolute;mso-position-horizontal-relative:text;mso-position-vertical:absolute;mso-position-vertical-relative:text;mso-width-percent:0;mso-height-percent:0;mso-width-relative:margin;mso-height-relative:margin;v-text-anchor:top" o:gfxdata="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" filled="f" stroked="f">
+              <v:shape w14:anchorId="376273E1" id="Caixa de Texto 2" o:spid="_x0000_s1027" type="#_x0000_t202" style="position:absolute;left:0;text-align:left;margin-left:-27.95pt;margin-top:15pt;width:544.95pt;height:61.1pt;z-index:251713536;visibility:visible;mso-wrap-style:square;mso-width-percent:0;mso-height-percent:0;mso-wrap-distance-left:9pt;mso-wrap-distance-top:3.6pt;mso-wrap-distance-right:9pt;mso-wrap-distance-bottom:3.6pt;mso-position-horizontal:absolute;mso-position-horizontal-relative:text;mso-position-vertical:absolute;mso-position-vertical-relative:text;mso-width-percent:0;mso-height-percent:0;mso-width-relative:margin;mso-height-relative:margin;v-text-anchor:top" o:gfxdata="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" filled="f" stroked="f">
                 <v:textbox>
                   <w:txbxContent>
                     <w:p>
@@ -1221,7 +1221,7 @@
           </mc:Choice>
           <mc:Fallback>
             <w:pict>
-              <v:shape w14:anchorId="4C556162" id="Text Box 99" o:spid="_x0000_s1028" type="#_x0000_t202" style="position:absolute;left:0;text-align:left;margin-left:314.15pt;margin-top:211.2pt;width:262pt;height:428.65pt;z-index:251695104;visibility:visible;mso-wrap-style:square;mso-width-percent:0;mso-height-percent:0;mso-wrap-distance-left:9pt;mso-wrap-distance-top:0;mso-wrap-distance-right:9pt;mso-wrap-distance-bottom:0;mso-position-horizontal:absolute;mso-position-horizontal-relative:page;mso-position-vertical:absolute;mso-position-vertical-relative:page;mso-width-percent:0;mso-height-percent:0;mso-width-relative:page;mso-height-relative:page;v-text-anchor:top" o:gfxdata="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" filled="f" stroked="f">
+              <v:shape w14:anchorId="4C556162" id="Text Box 99" o:spid="_x0000_s1028" type="#_x0000_t202" style="position:absolute;left:0;text-align:left;margin-left:314.15pt;margin-top:211.2pt;width:262pt;height:428.65pt;z-index:251695104;visibility:visible;mso-wrap-style:square;mso-width-percent:0;mso-height-percent:0;mso-wrap-distance-left:9pt;mso-wrap-distance-top:0;mso-wrap-distance-right:9pt;mso-wrap-distance-bottom:0;mso-position-horizontal:absolute;mso-position-horizontal-relative:page;mso-position-vertical:absolute;mso-position-vertical-relative:page;mso-width-percent:0;mso-height-percent:0;mso-width-relative:page;mso-height-relative:page;v-text-anchor:top" o:gfxdata="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" filled="f" stroked="f">
                 <v:path arrowok="t"/>
                 <v:textbox inset="0,0,0,0">
                   <w:txbxContent>
@@ -2073,7 +2073,7 @@
           <w:r>
             <w:fldChar w:fldCharType="separate"/>
           </w:r>
-          <w:hyperlink w:anchor="_Toc125497500" w:history="1">
+          <w:hyperlink w:anchor="_Toc129558182" w:history="1">
             <w:r>
               <w:rPr>
                 <w:rStyle w:val="Hyperlink"/>
@@ -2117,7 +2117,7 @@
                 <w:noProof/>
                 <w:webHidden/>
               </w:rPr>
-              <w:instrText xml:space="preserve"> PAGEREF _Toc125497500 \h </w:instrText>
+              <w:instrText xml:space="preserve"> PAGEREF _Toc129558182 \h </w:instrText>
             </w:r>
             <w:r>
               <w:rPr>
@@ -2163,7 +2163,7 @@
               <w:lang w:eastAsia="pt-BR"/>
             </w:rPr>
           </w:pPr>
-          <w:hyperlink w:anchor="_Toc125497501" w:history="1">
+          <w:hyperlink w:anchor="_Toc129558183" w:history="1">
             <w:r>
               <w:rPr>
                 <w:rStyle w:val="Hyperlink"/>
@@ -2207,7 +2207,7 @@
                 <w:noProof/>
                 <w:webHidden/>
               </w:rPr>
-              <w:instrText xml:space="preserve"> PAGEREF _Toc125497501 \h </w:instrText>
+              <w:instrText xml:space="preserve"> PAGEREF _Toc129558183 \h </w:instrText>
             </w:r>
             <w:r>
               <w:rPr>
@@ -2253,7 +2253,7 @@
               <w:lang w:eastAsia="pt-BR"/>
             </w:rPr>
           </w:pPr>
-          <w:hyperlink w:anchor="_Toc125497502" w:history="1">
+          <w:hyperlink w:anchor="_Toc129558184" w:history="1">
             <w:r>
               <w:rPr>
                 <w:rStyle w:val="Hyperlink"/>
@@ -2276,7 +2276,7 @@
                 <w:rStyle w:val="Hyperlink"/>
                 <w:noProof/>
               </w:rPr>
-              <w:t>Instalando e Configurando o Python</w:t>
+              <w:t>Instalando e Configurando o Python Automaticamente</w:t>
             </w:r>
             <w:r>
               <w:rPr>
@@ -2297,7 +2297,97 @@
                 <w:noProof/>
                 <w:webHidden/>
               </w:rPr>
-              <w:instrText xml:space="preserve"> PAGEREF _Toc125497502 \h </w:instrText>
+              <w:instrText xml:space="preserve"> PAGEREF _Toc129558184 \h </w:instrText>
+            </w:r>
+            <w:r>
+              <w:rPr>
+                <w:noProof/>
+                <w:webHidden/>
+              </w:rPr>
+            </w:r>
+            <w:r>
+              <w:rPr>
+                <w:noProof/>
+                <w:webHidden/>
+              </w:rPr>
+              <w:fldChar w:fldCharType="separate"/>
+            </w:r>
+            <w:r>
+              <w:rPr>
+                <w:noProof/>
+                <w:webHidden/>
+              </w:rPr>
+              <w:t>2</w:t>
+            </w:r>
+            <w:r>
+              <w:rPr>
+                <w:noProof/>
+                <w:webHidden/>
+              </w:rPr>
+              <w:fldChar w:fldCharType="end"/>
+            </w:r>
+          </w:hyperlink>
+        </w:p>
+        <w:p>
+          <w:pPr>
+            <w:pStyle w:val="Sumrio2"/>
+            <w:tabs>
+              <w:tab w:val="left" w:pos="880"/>
+              <w:tab w:val="right" w:leader="dot" w:pos="9734"/>
+            </w:tabs>
+            <w:rPr>
+              <w:rFonts w:asciiTheme="minorHAnsi" w:hAnsiTheme="minorHAnsi"/>
+              <w:noProof/>
+              <w:sz w:val="22"/>
+              <w:szCs w:val="22"/>
+              <w:lang w:eastAsia="pt-BR"/>
+            </w:rPr>
+          </w:pPr>
+          <w:hyperlink w:anchor="_Toc129558185" w:history="1">
+            <w:r>
+              <w:rPr>
+                <w:rStyle w:val="Hyperlink"/>
+                <w:noProof/>
+              </w:rPr>
+              <w:t>2.2</w:t>
+            </w:r>
+            <w:r>
+              <w:rPr>
+                <w:rFonts w:asciiTheme="minorHAnsi" w:hAnsiTheme="minorHAnsi"/>
+                <w:noProof/>
+                <w:sz w:val="22"/>
+                <w:szCs w:val="22"/>
+                <w:lang w:eastAsia="pt-BR"/>
+              </w:rPr>
+              <w:tab/>
+            </w:r>
+            <w:r>
+              <w:rPr>
+                <w:rStyle w:val="Hyperlink"/>
+                <w:noProof/>
+              </w:rPr>
+              <w:t>Instalando e Configurando o Python Manualmente</w:t>
+            </w:r>
+            <w:r>
+              <w:rPr>
+                <w:noProof/>
+                <w:webHidden/>
+              </w:rPr>
+              <w:tab/>
+            </w:r>
+            <w:r>
+              <w:rPr>
+                <w:noProof/>
+                <w:webHidden/>
+              </w:rPr>
+              <w:fldChar w:fldCharType="begin"/>
+            </w:r>
+            <w:r>
+              <w:rPr>
+                <w:noProof/>
+                <w:webHidden/>
+              </w:rPr>
+              <w:instrText xml:space="preserve"> PAGEREF _Toc129558185 \h </w:instrText>
             </w:r>
             <w:r>
               <w:rPr>
@@ -2343,7 +2433,7 @@
               <w:lang w:eastAsia="pt-BR"/>
             </w:rPr>
           </w:pPr>
-          <w:hyperlink w:anchor="_Toc125497503" w:history="1">
+          <w:hyperlink w:anchor="_Toc129558186" w:history="1">
             <w:r>
               <w:rPr>
                 <w:rStyle w:val="Hyperlink"/>
@@ -2387,7 +2477,7 @@
                 <w:noProof/>
                 <w:webHidden/>
               </w:rPr>
-              <w:instrText xml:space="preserve"> PAGEREF _Toc125497503 \h </w:instrText>
+              <w:instrText xml:space="preserve"> PAGEREF _Toc129558186 \h </w:instrText>
             </w:r>
             <w:r>
               <w:rPr>
@@ -2433,7 +2523,7 @@
               <w:lang w:eastAsia="pt-BR"/>
             </w:rPr>
           </w:pPr>
-          <w:hyperlink w:anchor="_Toc125497504" w:history="1">
+          <w:hyperlink w:anchor="_Toc129558187" w:history="1">
             <w:r>
               <w:rPr>
                 <w:rStyle w:val="Hyperlink"/>
@@ -2477,7 +2567,7 @@
                 <w:noProof/>
                 <w:webHidden/>
               </w:rPr>
-              <w:instrText xml:space="preserve"> PAGEREF _Toc125497504 \h </w:instrText>
+              <w:instrText xml:space="preserve"> PAGEREF _Toc129558187 \h </w:instrText>
             </w:r>
             <w:r>
               <w:rPr>
@@ -2523,7 +2613,7 @@
               <w:lang w:eastAsia="pt-BR"/>
             </w:rPr>
           </w:pPr>
-          <w:hyperlink w:anchor="_Toc125497505" w:history="1">
+          <w:hyperlink w:anchor="_Toc129558188" w:history="1">
             <w:r>
               <w:rPr>
                 <w:rStyle w:val="Hyperlink"/>
@@ -2567,7 +2657,7 @@
                 <w:noProof/>
                 <w:webHidden/>
               </w:rPr>
-              <w:instrText xml:space="preserve"> PAGEREF _Toc125497505 \h </w:instrText>
+              <w:instrText xml:space="preserve"> PAGEREF _Toc129558188 \h </w:instrText>
             </w:r>
             <w:r>
               <w:rPr>
@@ -2613,7 +2703,7 @@
               <w:lang w:eastAsia="pt-BR"/>
             </w:rPr>
           </w:pPr>
-          <w:hyperlink w:anchor="_Toc125497506" w:history="1">
+          <w:hyperlink w:anchor="_Toc129558189" w:history="1">
             <w:r>
               <w:rPr>
                 <w:rStyle w:val="Hyperlink"/>
@@ -2657,7 +2747,7 @@
                 <w:noProof/>
                 <w:webHidden/>
               </w:rPr>
-              <w:instrText xml:space="preserve"> PAGEREF _Toc125497506 \h </w:instrText>
+              <w:instrText xml:space="preserve"> PAGEREF _Toc129558189 \h </w:instrText>
             </w:r>
             <w:r>
               <w:rPr>
@@ -2703,7 +2793,7 @@
               <w:lang w:eastAsia="pt-BR"/>
             </w:rPr>
           </w:pPr>
-          <w:hyperlink w:anchor="_Toc125497507" w:history="1">
+          <w:hyperlink w:anchor="_Toc129558190" w:history="1">
             <w:r>
               <w:rPr>
                 <w:rStyle w:val="Hyperlink"/>
@@ -2753,7 +2843,7 @@
                 <w:noProof/>
                 <w:webHidden/>
               </w:rPr>
-              <w:instrText xml:space="preserve"> PAGEREF _Toc125497507 \h </w:instrText>
+              <w:instrText xml:space="preserve"> PAGEREF _Toc129558190 \h </w:instrText>
             </w:r>
             <w:r>
               <w:rPr>
@@ -2799,7 +2889,7 @@
               <w:lang w:eastAsia="pt-BR"/>
             </w:rPr>
           </w:pPr>
-          <w:hyperlink w:anchor="_Toc125497508" w:history="1">
+          <w:hyperlink w:anchor="_Toc129558191" w:history="1">
             <w:r>
               <w:rPr>
                 <w:rStyle w:val="Hyperlink"/>
@@ -2849,7 +2939,7 @@
                 <w:noProof/>
                 <w:webHidden/>
               </w:rPr>
-              <w:instrText xml:space="preserve"> PAGEREF _Toc125497508 \h </w:instrText>
+              <w:instrText xml:space="preserve"> PAGEREF _Toc129558191 \h </w:instrText>
             </w:r>
             <w:r>
               <w:rPr>
@@ -2895,7 +2985,7 @@
               <w:lang w:eastAsia="pt-BR"/>
             </w:rPr>
           </w:pPr>
-          <w:hyperlink w:anchor="_Toc125497509" w:history="1">
+          <w:hyperlink w:anchor="_Toc129558192" w:history="1">
             <w:r>
               <w:rPr>
                 <w:rStyle w:val="Hyperlink"/>
@@ -2945,7 +3035,7 @@
                 <w:noProof/>
                 <w:webHidden/>
               </w:rPr>
-              <w:instrText xml:space="preserve"> PAGEREF _Toc125497509 \h </w:instrText>
+              <w:instrText xml:space="preserve"> PAGEREF _Toc129558192 \h </w:instrText>
             </w:r>
             <w:r>
               <w:rPr>
@@ -2991,7 +3081,7 @@
               <w:lang w:eastAsia="pt-BR"/>
             </w:rPr>
           </w:pPr>
-          <w:hyperlink w:anchor="_Toc125497510" w:history="1">
+          <w:hyperlink w:anchor="_Toc129558193" w:history="1">
             <w:r>
               <w:rPr>
                 <w:rStyle w:val="Hyperlink"/>
@@ -3041,7 +3131,7 @@
                 <w:noProof/>
                 <w:webHidden/>
               </w:rPr>
-              <w:instrText xml:space="preserve"> PAGEREF _Toc125497510 \h </w:instrText>
+              <w:instrText xml:space="preserve"> PAGEREF _Toc129558193 \h </w:instrText>
             </w:r>
             <w:r>
               <w:rPr>
@@ -3087,7 +3177,7 @@
               <w:lang w:eastAsia="pt-BR"/>
             </w:rPr>
           </w:pPr>
-          <w:hyperlink w:anchor="_Toc125497511" w:history="1">
+          <w:hyperlink w:anchor="_Toc129558194" w:history="1">
             <w:r>
               <w:rPr>
                 <w:rStyle w:val="Hyperlink"/>
@@ -3137,7 +3227,7 @@
                 <w:noProof/>
                 <w:webHidden/>
               </w:rPr>
-              <w:instrText xml:space="preserve"> PAGEREF _Toc125497511 \h </w:instrText>
+              <w:instrText xml:space="preserve"> PAGEREF _Toc129558194 \h </w:instrText>
             </w:r>
             <w:r>
               <w:rPr>
@@ -3183,7 +3273,7 @@
               <w:lang w:eastAsia="pt-BR"/>
             </w:rPr>
           </w:pPr>
-          <w:hyperlink w:anchor="_Toc125497512" w:history="1">
+          <w:hyperlink w:anchor="_Toc129558195" w:history="1">
             <w:r>
               <w:rPr>
                 <w:rStyle w:val="Hyperlink"/>
@@ -3233,7 +3323,7 @@
                 <w:noProof/>
                 <w:webHidden/>
               </w:rPr>
-              <w:instrText xml:space="preserve"> PAGEREF _Toc125497512 \h </w:instrText>
+              <w:instrText xml:space="preserve"> PAGEREF _Toc129558195 \h </w:instrText>
             </w:r>
             <w:r>
               <w:rPr>
@@ -3279,7 +3369,7 @@
               <w:lang w:eastAsia="pt-BR"/>
             </w:rPr>
           </w:pPr>
-          <w:hyperlink w:anchor="_Toc125497513" w:history="1">
+          <w:hyperlink w:anchor="_Toc129558196" w:history="1">
             <w:r>
               <w:rPr>
                 <w:rStyle w:val="Hyperlink"/>
@@ -3323,7 +3413,7 @@
                 <w:noProof/>
                 <w:webHidden/>
               </w:rPr>
-              <w:instrText xml:space="preserve"> PAGEREF _Toc125497513 \h </w:instrText>
+              <w:instrText xml:space="preserve"> PAGEREF _Toc129558196 \h </w:instrText>
             </w:r>
             <w:r>
               <w:rPr>
@@ -3369,7 +3459,7 @@
               <w:lang w:eastAsia="pt-BR"/>
             </w:rPr>
           </w:pPr>
-          <w:hyperlink w:anchor="_Toc125497514" w:history="1">
+          <w:hyperlink w:anchor="_Toc129558197" w:history="1">
             <w:r>
               <w:rPr>
                 <w:rStyle w:val="Hyperlink"/>
@@ -3419,7 +3509,7 @@
                 <w:noProof/>
                 <w:webHidden/>
               </w:rPr>
-              <w:instrText xml:space="preserve"> PAGEREF _Toc125497514 \h </w:instrText>
+              <w:instrText xml:space="preserve"> PAGEREF _Toc129558197 \h </w:instrText>
             </w:r>
             <w:r>
               <w:rPr>
@@ -3465,7 +3555,7 @@
               <w:lang w:eastAsia="pt-BR"/>
             </w:rPr>
           </w:pPr>
-          <w:hyperlink w:anchor="_Toc125497515" w:history="1">
+          <w:hyperlink w:anchor="_Toc129558198" w:history="1">
             <w:r>
               <w:rPr>
                 <w:rStyle w:val="Hyperlink"/>
@@ -3515,7 +3605,7 @@
                 <w:noProof/>
                 <w:webHidden/>
               </w:rPr>
-              <w:instrText xml:space="preserve"> PAGEREF _Toc125497515 \h </w:instrText>
+              <w:instrText xml:space="preserve"> PAGEREF _Toc129558198 \h </w:instrText>
             </w:r>
             <w:r>
               <w:rPr>
@@ -3561,7 +3651,7 @@
               <w:lang w:eastAsia="pt-BR"/>
             </w:rPr>
           </w:pPr>
-          <w:hyperlink w:anchor="_Toc125497516" w:history="1">
+          <w:hyperlink w:anchor="_Toc129558199" w:history="1">
             <w:r>
               <w:rPr>
                 <w:rStyle w:val="Hyperlink"/>
@@ -3611,7 +3701,7 @@
                 <w:noProof/>
                 <w:webHidden/>
               </w:rPr>
-              <w:instrText xml:space="preserve"> PAGEREF _Toc125497516 \h </w:instrText>
+              <w:instrText xml:space="preserve"> PAGEREF _Toc129558199 \h </w:instrText>
             </w:r>
             <w:r>
               <w:rPr>
@@ -3657,7 +3747,7 @@
               <w:lang w:eastAsia="pt-BR"/>
             </w:rPr>
           </w:pPr>
-          <w:hyperlink w:anchor="_Toc125497517" w:history="1">
+          <w:hyperlink w:anchor="_Toc129558200" w:history="1">
             <w:r>
               <w:rPr>
                 <w:rStyle w:val="Hyperlink"/>
@@ -3707,7 +3797,7 @@
                 <w:noProof/>
                 <w:webHidden/>
               </w:rPr>
-              <w:instrText xml:space="preserve"> PAGEREF _Toc125497517 \h </w:instrText>
+              <w:instrText xml:space="preserve"> PAGEREF _Toc129558200 \h </w:instrText>
             </w:r>
             <w:r>
               <w:rPr>
@@ -3753,7 +3843,7 @@
               <w:lang w:eastAsia="pt-BR"/>
             </w:rPr>
           </w:pPr>
-          <w:hyperlink w:anchor="_Toc125497518" w:history="1">
+          <w:hyperlink w:anchor="_Toc129558201" w:history="1">
             <w:r>
               <w:rPr>
                 <w:rStyle w:val="Hyperlink"/>
@@ -3803,7 +3893,7 @@
                 <w:noProof/>
                 <w:webHidden/>
               </w:rPr>
-              <w:instrText xml:space="preserve"> PAGEREF _Toc125497518 \h </w:instrText>
+              <w:instrText xml:space="preserve"> PAGEREF _Toc129558201 \h </w:instrText>
             </w:r>
             <w:r>
               <w:rPr>
@@ -3849,7 +3939,7 @@
               <w:lang w:eastAsia="pt-BR"/>
             </w:rPr>
           </w:pPr>
-          <w:hyperlink w:anchor="_Toc125497519" w:history="1">
+          <w:hyperlink w:anchor="_Toc129558202" w:history="1">
             <w:r>
               <w:rPr>
                 <w:rStyle w:val="Hyperlink"/>
@@ -3899,7 +3989,7 @@
                 <w:noProof/>
                 <w:webHidden/>
               </w:rPr>
-              <w:instrText xml:space="preserve"> PAGEREF _Toc125497519 \h </w:instrText>
+              <w:instrText xml:space="preserve"> PAGEREF _Toc129558202 \h </w:instrText>
             </w:r>
             <w:r>
               <w:rPr>
@@ -3945,7 +4035,7 @@
               <w:lang w:eastAsia="pt-BR"/>
             </w:rPr>
           </w:pPr>
-          <w:hyperlink w:anchor="_Toc125497520" w:history="1">
+          <w:hyperlink w:anchor="_Toc129558203" w:history="1">
             <w:r>
               <w:rPr>
                 <w:rStyle w:val="Hyperlink"/>
@@ -3995,7 +4085,7 @@
                 <w:noProof/>
                 <w:webHidden/>
               </w:rPr>
-              <w:instrText xml:space="preserve"> PAGEREF _Toc125497520 \h </w:instrText>
+              <w:instrText xml:space="preserve"> PAGEREF _Toc129558203 \h </w:instrText>
             </w:r>
             <w:r>
               <w:rPr>
@@ -4041,7 +4131,7 @@
               <w:lang w:eastAsia="pt-BR"/>
             </w:rPr>
           </w:pPr>
-          <w:hyperlink w:anchor="_Toc125497521" w:history="1">
+          <w:hyperlink w:anchor="_Toc129558204" w:history="1">
             <w:r>
               <w:rPr>
                 <w:rStyle w:val="Hyperlink"/>
@@ -4091,7 +4181,7 @@
                 <w:noProof/>
                 <w:webHidden/>
               </w:rPr>
-              <w:instrText xml:space="preserve"> PAGEREF _Toc125497521 \h </w:instrText>
+              <w:instrText xml:space="preserve"> PAGEREF _Toc129558204 \h </w:instrText>
             </w:r>
             <w:r>
               <w:rPr>
@@ -4137,7 +4227,7 @@
               <w:lang w:eastAsia="pt-BR"/>
             </w:rPr>
           </w:pPr>
-          <w:hyperlink w:anchor="_Toc125497522" w:history="1">
+          <w:hyperlink w:anchor="_Toc129558205" w:history="1">
             <w:r>
               <w:rPr>
                 <w:rStyle w:val="Hyperlink"/>
@@ -4187,7 +4277,7 @@
                 <w:noProof/>
                 <w:webHidden/>
               </w:rPr>
-              <w:instrText xml:space="preserve"> PAGEREF _Toc125497522 \h </w:instrText>
+              <w:instrText xml:space="preserve"> PAGEREF _Toc129558205 \h </w:instrText>
             </w:r>
             <w:r>
               <w:rPr>
@@ -4233,7 +4323,7 @@
               <w:lang w:eastAsia="pt-BR"/>
             </w:rPr>
           </w:pPr>
-          <w:hyperlink w:anchor="_Toc125497523" w:history="1">
+          <w:hyperlink w:anchor="_Toc129558206" w:history="1">
             <w:r>
               <w:rPr>
                 <w:rStyle w:val="Hyperlink"/>
@@ -4283,7 +4373,7 @@
                 <w:noProof/>
                 <w:webHidden/>
               </w:rPr>
-              <w:instrText xml:space="preserve"> PAGEREF _Toc125497523 \h </w:instrText>
+              <w:instrText xml:space="preserve"> PAGEREF _Toc129558206 \h </w:instrText>
             </w:r>
             <w:r>
               <w:rPr>
@@ -4329,7 +4419,7 @@
               <w:lang w:eastAsia="pt-BR"/>
             </w:rPr>
           </w:pPr>
-          <w:hyperlink w:anchor="_Toc125497524" w:history="1">
+          <w:hyperlink w:anchor="_Toc129558207" w:history="1">
             <w:r>
               <w:rPr>
                 <w:rStyle w:val="Hyperlink"/>
@@ -4379,7 +4469,7 @@
                 <w:noProof/>
                 <w:webHidden/>
               </w:rPr>
-              <w:instrText xml:space="preserve"> PAGEREF _Toc125497524 \h </w:instrText>
+              <w:instrText xml:space="preserve"> PAGEREF _Toc129558207 \h </w:instrText>
             </w:r>
             <w:r>
               <w:rPr>
@@ -4425,7 +4515,7 @@
               <w:lang w:eastAsia="pt-BR"/>
             </w:rPr>
           </w:pPr>
-          <w:hyperlink w:anchor="_Toc125497525" w:history="1">
+          <w:hyperlink w:anchor="_Toc129558208" w:history="1">
             <w:r>
               <w:rPr>
                 <w:rStyle w:val="Hyperlink"/>
@@ -4475,7 +4565,7 @@
                 <w:noProof/>
                 <w:webHidden/>
               </w:rPr>
-              <w:instrText xml:space="preserve"> PAGEREF _Toc125497525 \h </w:instrText>
+              <w:instrText xml:space="preserve"> PAGEREF _Toc129558208 \h </w:instrText>
             </w:r>
             <w:r>
               <w:rPr>
@@ -4535,7 +4625,7 @@
       <w:pPr>
         <w:pStyle w:val="Ttulo1"/>
       </w:pPr>
-      <w:bookmarkStart w:id="0" w:name="_Toc125497500"/>
+      <w:bookmarkStart w:id="0" w:name="_Toc129558182"/>
       <w:r>
         <w:lastRenderedPageBreak/>
         <w:t>Pré-requisitos</w:t>
@@ -4798,7 +4888,7 @@
       <w:pPr>
         <w:pStyle w:val="Ttulo1"/>
       </w:pPr>
-      <w:bookmarkStart w:id="1" w:name="_Toc125497501"/>
+      <w:bookmarkStart w:id="1" w:name="_Toc129558183"/>
       <w:r>
         <w:t>Instalação</w:t>
       </w:r>
@@ -4859,9 +4949,11 @@
       <w:pPr>
         <w:pStyle w:val="Ttulo2"/>
       </w:pPr>
+      <w:bookmarkStart w:id="2" w:name="_Toc129558184"/>
       <w:r>
         <w:t>Instalando e Configurando o Python Automaticamente</w:t>
       </w:r>
+      <w:bookmarkEnd w:id="2"/>
     </w:p>
     <w:p/>
     <w:p>
@@ -4917,14 +5009,7 @@
           <w:rFonts w:cs="Arial"/>
           <w:color w:val="000000" w:themeColor="text1"/>
         </w:rPr>
-        <w:t>”</w:t>
-      </w:r>
-      <w:r>
-        <w:rPr>
-          <w:rFonts w:cs="Arial"/>
-          <w:color w:val="000000" w:themeColor="text1"/>
-        </w:rPr>
-        <w:t>. Para utilizá-lo basta executar o arquivo “</w:t>
+        <w:t>”. Para utilizá-lo basta executar o arquivo “</w:t>
       </w:r>
       <w:r>
         <w:rPr>
@@ -4967,6 +5052,7 @@
       <w:r>
         <w:rPr>
           <w:rFonts w:cs="Arial"/>
+          <w:noProof/>
           <w:color w:val="000000" w:themeColor="text1"/>
         </w:rPr>
         <w:drawing>
@@ -5035,14 +5121,7 @@
           <w:rFonts w:cs="Arial"/>
           <w:color w:val="000000" w:themeColor="text1"/>
         </w:rPr>
-        <w:t xml:space="preserve">A tela abaixo irá aparecer e toda a instalação e configuração será feita automaticamente. Posteriormente a ferramenta </w:t>
-      </w:r>
-      <w:r>
-        <w:rPr>
-          <w:rFonts w:cs="Arial"/>
-          <w:color w:val="000000" w:themeColor="text1"/>
-        </w:rPr>
-        <w:t>“</w:t>
+        <w:t>A tela abaixo irá aparecer e toda a instalação e configuração será feita automaticamente. Posteriormente a ferramenta “</w:t>
       </w:r>
       <w:r>
         <w:rPr>
@@ -5056,14 +5135,7 @@
           <w:rFonts w:cs="Arial"/>
           <w:color w:val="000000" w:themeColor="text1"/>
         </w:rPr>
-        <w:t>”</w:t>
-      </w:r>
-      <w:r>
-        <w:rPr>
-          <w:rFonts w:cs="Arial"/>
-          <w:color w:val="000000" w:themeColor="text1"/>
-        </w:rPr>
-        <w:t xml:space="preserve"> poderá ser utilizada.</w:t>
+        <w:t>” poderá ser utilizada.</w:t>
       </w:r>
     </w:p>
     <w:p>
@@ -5160,14 +5232,14 @@
       <w:pPr>
         <w:pStyle w:val="Ttulo2"/>
       </w:pPr>
-      <w:bookmarkStart w:id="2" w:name="_Toc125497502"/>
+      <w:bookmarkStart w:id="3" w:name="_Toc129558185"/>
       <w:r>
         <w:t>Instalando e Configurando o Python</w:t>
       </w:r>
-      <w:bookmarkEnd w:id="2"/>
       <w:r>
         <w:t xml:space="preserve"> Manualmente</w:t>
       </w:r>
+      <w:bookmarkEnd w:id="3"/>
     </w:p>
     <w:p>
       <w:pPr>
@@ -6475,11 +6547,11 @@
       <w:pPr>
         <w:pStyle w:val="Ttulo1"/>
       </w:pPr>
-      <w:bookmarkStart w:id="3" w:name="_Toc125497503"/>
+      <w:bookmarkStart w:id="4" w:name="_Toc129558186"/>
       <w:r>
         <w:t>Usabilidade</w:t>
       </w:r>
-      <w:bookmarkEnd w:id="3"/>
+      <w:bookmarkEnd w:id="4"/>
     </w:p>
     <w:p>
       <w:pPr>
@@ -6543,11 +6615,11 @@
       <w:pPr>
         <w:pStyle w:val="Ttulo2"/>
       </w:pPr>
-      <w:bookmarkStart w:id="4" w:name="_Toc125497504"/>
+      <w:bookmarkStart w:id="5" w:name="_Toc129558187"/>
       <w:r>
         <w:t>Estrutura de Pastas da Ferramenta</w:t>
       </w:r>
-      <w:bookmarkEnd w:id="4"/>
+      <w:bookmarkEnd w:id="5"/>
     </w:p>
     <w:p>
       <w:pPr>
@@ -6828,12 +6900,12 @@
       <w:pPr>
         <w:pStyle w:val="Ttulo2"/>
       </w:pPr>
-      <w:bookmarkStart w:id="5" w:name="_Toc125497505"/>
+      <w:bookmarkStart w:id="6" w:name="_Toc129558188"/>
       <w:r>
         <w:lastRenderedPageBreak/>
         <w:t>Inicializar a Ferramenta</w:t>
       </w:r>
-      <w:bookmarkEnd w:id="5"/>
+      <w:bookmarkEnd w:id="6"/>
     </w:p>
     <w:p>
       <w:pPr>
@@ -7060,18 +7132,18 @@
       <w:pPr>
         <w:pStyle w:val="Ttulo2"/>
       </w:pPr>
-      <w:bookmarkStart w:id="6" w:name="_Toc125497506"/>
+      <w:bookmarkStart w:id="7" w:name="_Toc129558189"/>
       <w:r>
         <w:t>Criar um Projeto</w:t>
       </w:r>
-      <w:bookmarkEnd w:id="6"/>
+      <w:bookmarkEnd w:id="7"/>
     </w:p>
     <w:p/>
     <w:p>
       <w:pPr>
         <w:pStyle w:val="Ttulo3"/>
       </w:pPr>
-      <w:bookmarkStart w:id="7" w:name="_Toc125497507"/>
+      <w:bookmarkStart w:id="8" w:name="_Toc129558190"/>
       <w:r>
         <w:t xml:space="preserve">Passo 1 </w:t>
       </w:r>
@@ -7084,57 +7156,57 @@
       <w:r>
         <w:t>Definição do Estudo de Caso</w:t>
       </w:r>
-      <w:bookmarkEnd w:id="7"/>
+      <w:bookmarkEnd w:id="8"/>
     </w:p>
     <w:p>
       <w:pPr>
         <w:pStyle w:val="Ttulo3"/>
       </w:pPr>
-      <w:bookmarkStart w:id="8" w:name="_Toc125497508"/>
+      <w:bookmarkStart w:id="9" w:name="_Toc129558191"/>
       <w:r>
         <w:t>Passo 2 – Definição dos Arranjos Consolidados</w:t>
       </w:r>
-      <w:bookmarkEnd w:id="8"/>
+      <w:bookmarkEnd w:id="9"/>
     </w:p>
     <w:p>
       <w:pPr>
         <w:pStyle w:val="Ttulo3"/>
       </w:pPr>
-      <w:bookmarkStart w:id="9" w:name="_Toc125497509"/>
+      <w:bookmarkStart w:id="10" w:name="_Toc129558192"/>
       <w:r>
         <w:t>Passo 3 – Validação das Rotas Tecnológicas</w:t>
       </w:r>
-      <w:bookmarkEnd w:id="9"/>
+      <w:bookmarkEnd w:id="10"/>
     </w:p>
     <w:p>
       <w:pPr>
         <w:pStyle w:val="Ttulo3"/>
       </w:pPr>
-      <w:bookmarkStart w:id="10" w:name="_Toc125497510"/>
+      <w:bookmarkStart w:id="11" w:name="_Toc129558193"/>
       <w:r>
         <w:t>Passo 4 – Avaliação de Cenários de Valorização de Resíduos</w:t>
       </w:r>
-      <w:bookmarkEnd w:id="10"/>
+      <w:bookmarkEnd w:id="11"/>
     </w:p>
     <w:p>
       <w:pPr>
         <w:pStyle w:val="Ttulo3"/>
       </w:pPr>
-      <w:bookmarkStart w:id="11" w:name="_Toc125497511"/>
+      <w:bookmarkStart w:id="12" w:name="_Toc129558194"/>
       <w:r>
         <w:t>Passo 5 – Avaliação do Resultado Final</w:t>
       </w:r>
-      <w:bookmarkEnd w:id="11"/>
+      <w:bookmarkEnd w:id="12"/>
     </w:p>
     <w:p>
       <w:pPr>
         <w:pStyle w:val="Ttulo3"/>
       </w:pPr>
-      <w:bookmarkStart w:id="12" w:name="_Toc125497512"/>
+      <w:bookmarkStart w:id="13" w:name="_Toc129558195"/>
       <w:r>
         <w:t>Passo 6 – Relatório de Análise e Conclusões</w:t>
       </w:r>
-      <w:bookmarkEnd w:id="12"/>
+      <w:bookmarkEnd w:id="13"/>
     </w:p>
     <w:p>
       <w:pPr>
@@ -7156,11 +7228,11 @@
       <w:pPr>
         <w:pStyle w:val="Ttulo2"/>
       </w:pPr>
-      <w:bookmarkStart w:id="13" w:name="_Toc125497513"/>
+      <w:bookmarkStart w:id="14" w:name="_Toc129558196"/>
       <w:r>
         <w:t>Estrutura da Ferramenta no Excel</w:t>
       </w:r>
-      <w:bookmarkEnd w:id="13"/>
+      <w:bookmarkEnd w:id="14"/>
     </w:p>
     <w:p>
       <w:r>
@@ -7178,11 +7250,11 @@
           <w:b w:val="0"/>
         </w:rPr>
       </w:pPr>
-      <w:bookmarkStart w:id="14" w:name="_Toc125497514"/>
+      <w:bookmarkStart w:id="15" w:name="_Toc129558197"/>
       <w:r>
         <w:t>Sumário</w:t>
       </w:r>
-      <w:bookmarkEnd w:id="14"/>
+      <w:bookmarkEnd w:id="15"/>
     </w:p>
     <w:p>
       <w:r>
@@ -7252,11 +7324,11 @@
           <w:b w:val="0"/>
         </w:rPr>
       </w:pPr>
-      <w:bookmarkStart w:id="15" w:name="_Toc125497515"/>
+      <w:bookmarkStart w:id="16" w:name="_Toc129558198"/>
       <w:r>
         <w:t>Municípios</w:t>
       </w:r>
-      <w:bookmarkEnd w:id="15"/>
+      <w:bookmarkEnd w:id="16"/>
     </w:p>
     <w:p>
       <w:r>
@@ -7365,11 +7437,11 @@
       <w:pPr>
         <w:pStyle w:val="Ttulo3"/>
       </w:pPr>
-      <w:bookmarkStart w:id="16" w:name="_Toc125497516"/>
+      <w:bookmarkStart w:id="17" w:name="_Toc129558199"/>
       <w:r>
         <w:t>Banco de Dados</w:t>
       </w:r>
-      <w:bookmarkEnd w:id="16"/>
+      <w:bookmarkEnd w:id="17"/>
     </w:p>
     <w:p>
       <w:r>
@@ -7381,11 +7453,11 @@
       <w:pPr>
         <w:pStyle w:val="Ttulo3"/>
       </w:pPr>
-      <w:bookmarkStart w:id="17" w:name="_Toc125497517"/>
+      <w:bookmarkStart w:id="18" w:name="_Toc129558200"/>
       <w:r>
         <w:t>Municípios Selecionados</w:t>
       </w:r>
-      <w:bookmarkEnd w:id="17"/>
+      <w:bookmarkEnd w:id="18"/>
     </w:p>
     <w:p/>
     <w:p>
@@ -7445,11 +7517,11 @@
           <w:b w:val="0"/>
         </w:rPr>
       </w:pPr>
-      <w:bookmarkStart w:id="18" w:name="_Toc125497518"/>
+      <w:bookmarkStart w:id="19" w:name="_Toc129558201"/>
       <w:r>
         <w:t>Distância entre Municípios</w:t>
       </w:r>
-      <w:bookmarkEnd w:id="18"/>
+      <w:bookmarkEnd w:id="19"/>
     </w:p>
     <w:p>
       <w:r>
@@ -7510,11 +7582,11 @@
           <w:b w:val="0"/>
         </w:rPr>
       </w:pPr>
-      <w:bookmarkStart w:id="19" w:name="_Toc125497519"/>
+      <w:bookmarkStart w:id="20" w:name="_Toc129558202"/>
       <w:r>
         <w:t>Arranjos</w:t>
       </w:r>
-      <w:bookmarkEnd w:id="19"/>
+      <w:bookmarkEnd w:id="20"/>
     </w:p>
     <w:p>
       <w:r>
@@ -7572,14 +7644,14 @@
       <w:pPr>
         <w:pStyle w:val="Ttulo3"/>
       </w:pPr>
-      <w:bookmarkStart w:id="20" w:name="_Toc125497520"/>
+      <w:bookmarkStart w:id="21" w:name="_Toc129558203"/>
       <w:r>
         <w:t xml:space="preserve">Arranjos </w:t>
       </w:r>
       <w:r>
         <w:t>Consolidados</w:t>
       </w:r>
-      <w:bookmarkEnd w:id="20"/>
+      <w:bookmarkEnd w:id="21"/>
     </w:p>
     <w:p>
       <w:r>
@@ -7644,11 +7716,11 @@
       <w:pPr>
         <w:pStyle w:val="Ttulo3"/>
       </w:pPr>
-      <w:bookmarkStart w:id="21" w:name="_Toc125497521"/>
+      <w:bookmarkStart w:id="22" w:name="_Toc129558204"/>
       <w:r>
         <w:t>Dados - Gráfico</w:t>
       </w:r>
-      <w:bookmarkEnd w:id="21"/>
+      <w:bookmarkEnd w:id="22"/>
     </w:p>
     <w:p>
       <w:r>
@@ -7666,11 +7738,11 @@
           <w:b w:val="0"/>
         </w:rPr>
       </w:pPr>
-      <w:bookmarkStart w:id="22" w:name="_Toc125497522"/>
+      <w:bookmarkStart w:id="23" w:name="_Toc129558205"/>
       <w:r>
         <w:t>Dashboard</w:t>
       </w:r>
-      <w:bookmarkEnd w:id="22"/>
+      <w:bookmarkEnd w:id="23"/>
     </w:p>
     <w:p>
       <w:r>
@@ -7682,11 +7754,11 @@
       <w:pPr>
         <w:pStyle w:val="Ttulo3"/>
       </w:pPr>
-      <w:bookmarkStart w:id="23" w:name="_Toc125497523"/>
+      <w:bookmarkStart w:id="24" w:name="_Toc129558206"/>
       <w:r>
         <w:t>Dados - Bridges</w:t>
       </w:r>
-      <w:bookmarkEnd w:id="23"/>
+      <w:bookmarkEnd w:id="24"/>
     </w:p>
     <w:p>
       <w:r>
@@ -7698,11 +7770,11 @@
       <w:pPr>
         <w:pStyle w:val="Ttulo3"/>
       </w:pPr>
-      <w:bookmarkStart w:id="24" w:name="_Toc125497524"/>
+      <w:bookmarkStart w:id="25" w:name="_Toc129558207"/>
       <w:r>
         <w:t>Bridges</w:t>
       </w:r>
-      <w:bookmarkEnd w:id="24"/>
+      <w:bookmarkEnd w:id="25"/>
     </w:p>
     <w:p>
       <w:r>
@@ -7717,11 +7789,11 @@
           <w:b w:val="0"/>
         </w:rPr>
       </w:pPr>
-      <w:bookmarkStart w:id="25" w:name="_Toc125497525"/>
+      <w:bookmarkStart w:id="26" w:name="_Toc129558208"/>
       <w:r>
         <w:t>Relatório</w:t>
       </w:r>
-      <w:bookmarkEnd w:id="25"/>
+      <w:bookmarkEnd w:id="26"/>
     </w:p>
     <w:p>
       <w:r>
@@ -7777,7 +7849,7 @@
 </file>
 
 <file path=word/endnotes.xml><?xml version="1.0" encoding="utf-8"?>
-<w:endnotes xmlns:wpc="http://schemas.microsoft.com/office/word/2010/wordprocessingCanvas" xmlns:cx="http://schemas.microsoft.com/office/drawing/2014/chartex" xmlns:cx1="http://schemas.microsoft.com/office/drawing/2015/9/8/chartex" xmlns:cx2="http://schemas.microsoft.com/office/drawing/2015/10/21/chartex" xmlns:cx3="http://schemas.microsoft.com/office/drawing/2016/5/9/chartex" xmlns:cx4="http://schemas.microsoft.com/office/drawing/2016/5/10/chartex" xmlns:cx5="http://schemas.microsoft.com/office/drawing/2016/5/11/chartex" xmlns:cx6="http://schemas.microsoft.com/office/drawing/2016/5/12/chartex" xmlns:cx7="http://schemas.microsoft.com/office/drawing/2016/5/13/chartex" xmlns:cx8="http://schemas.microsoft.com/office/drawing/2016/5/14/chartex" xmlns:mc="http://schemas.openxmlformats.org/markup-compatibility/2006" xmlns:aink="http://schemas.microsoft.com/office/drawing/2016/ink" xmlns:am3d="http://schemas.microsoft.com/office/drawing/2017/model3d" xmlns:o="urn:schemas-microsoft-com:office:office" xmlns:r="http://schemas.openxmlformats.org/officeDocument/2006/relationships" xmlns:m="http://schemas.openxmlformats.org/officeDocument/2006/math" xmlns:v="urn:schemas-microsoft-com:vml" xmlns:wp14="http://schemas.microsoft.com/office/word/2010/wordprocessingDrawing" xmlns:wp="http://schemas.openxmlformats.org/drawingml/2006/wordprocessingDrawing" xmlns:w10="urn:schemas-microsoft-com:office:word" xmlns:w="http://schemas.openxmlformats.org/wordprocessingml/2006/main" xmlns:w14="http://schemas.microsoft.com/office/word/2010/wordml" xmlns:w15="http://schemas.microsoft.com/office/word/2012/wordml" xmlns:w16cex="http://schemas.microsoft.com/office/word/2018/wordml/cex" xmlns:w16cid="http://schemas.microsoft.com/office/word/2016/wordml/cid" xmlns:w16="http://schemas.microsoft.com/office/word/2018/wordml" xmlns:w16sdtdh="http://schemas.microsoft.com/office/word/2020/wordml/sdtdatahash" xmlns:w16se="http://schemas.microsoft.com/office/word/2015/wordml/symex" xmlns:wpg="http://schemas.microsoft.com/office/word/2010/wordprocessingGroup" xmlns:wpi="http://schemas.microsoft.com/office/word/2010/wordprocessingInk" xmlns:wne="http://schemas.microsoft.com/office/word/2006/wordml" xmlns:wps="http://schemas.microsoft.com/office/word/2010/wordprocessingShape" mc:Ignorable="w14 w15 w16se w16cid w16 w16cex w16sdtdh wp14">
+<w:endnotes xmlns:wpc="http://schemas.microsoft.com/office/word/2010/wordprocessingCanvas" xmlns:cx="http://schemas.microsoft.com/office/drawing/2014/chartex" xmlns:cx1="http://schemas.microsoft.com/office/drawing/2015/9/8/chartex" xmlns:cx2="http://schemas.microsoft.com/office/drawing/2015/10/21/chartex" xmlns:cx3="http://schemas.microsoft.com/office/drawing/2016/5/9/chartex" xmlns:cx4="http://schemas.microsoft.com/office/drawing/2016/5/10/chartex" xmlns:cx5="http://schemas.microsoft.com/office/drawing/2016/5/11/chartex" xmlns:cx6="http://schemas.microsoft.com/office/drawing/2016/5/12/chartex" xmlns:cx7="http://schemas.microsoft.com/office/drawing/2016/5/13/chartex" xmlns:cx8="http://schemas.microsoft.com/office/drawing/2016/5/14/chartex" xmlns:mc="http://schemas.openxmlformats.org/markup-compatibility/2006" xmlns:aink="http://schemas.microsoft.com/office/drawing/2016/ink" xmlns:am3d="http://schemas.microsoft.com/office/drawing/2017/model3d" xmlns:o="urn:schemas-microsoft-com:office:office" xmlns:oel="http://schemas.microsoft.com/office/2019/extlst" xmlns:r="http://schemas.openxmlformats.org/officeDocument/2006/relationships" xmlns:m="http://schemas.openxmlformats.org/officeDocument/2006/math" xmlns:v="urn:schemas-microsoft-com:vml" xmlns:wp14="http://schemas.microsoft.com/office/word/2010/wordprocessingDrawing" xmlns:wp="http://schemas.openxmlformats.org/drawingml/2006/wordprocessingDrawing" xmlns:w10="urn:schemas-microsoft-com:office:word" xmlns:w="http://schemas.openxmlformats.org/wordprocessingml/2006/main" xmlns:w14="http://schemas.microsoft.com/office/word/2010/wordml" xmlns:w15="http://schemas.microsoft.com/office/word/2012/wordml" xmlns:w16cex="http://schemas.microsoft.com/office/word/2018/wordml/cex" xmlns:w16cid="http://schemas.microsoft.com/office/word/2016/wordml/cid" xmlns:w16="http://schemas.microsoft.com/office/word/2018/wordml" xmlns:w16sdtdh="http://schemas.microsoft.com/office/word/2020/wordml/sdtdatahash" xmlns:w16se="http://schemas.microsoft.com/office/word/2015/wordml/symex" xmlns:wpg="http://schemas.microsoft.com/office/word/2010/wordprocessingGroup" xmlns:wpi="http://schemas.microsoft.com/office/word/2010/wordprocessingInk" xmlns:wne="http://schemas.microsoft.com/office/word/2006/wordml" xmlns:wps="http://schemas.microsoft.com/office/word/2010/wordprocessingShape" mc:Ignorable="w14 w15 w16se w16cid w16 w16cex w16sdtdh wp14">
   <w:endnote w:type="separator" w:id="-1">
     <w:p>
       <w:r>
@@ -7796,7 +7868,7 @@
 </file>
 
 <file path=word/footer1.xml><?xml version="1.0" encoding="utf-8"?>
-<w:ftr xmlns:wpc="http://schemas.microsoft.com/office/word/2010/wordprocessingCanvas" xmlns:cx="http://schemas.microsoft.com/office/drawing/2014/chartex" xmlns:cx1="http://schemas.microsoft.com/office/drawing/2015/9/8/chartex" xmlns:cx2="http://schemas.microsoft.com/office/drawing/2015/10/21/chartex" xmlns:cx3="http://schemas.microsoft.com/office/drawing/2016/5/9/chartex" xmlns:cx4="http://schemas.microsoft.com/office/drawing/2016/5/10/chartex" xmlns:cx5="http://schemas.microsoft.com/office/drawing/2016/5/11/chartex" xmlns:cx6="http://schemas.microsoft.com/office/drawing/2016/5/12/chartex" xmlns:cx7="http://schemas.microsoft.com/office/drawing/2016/5/13/chartex" xmlns:cx8="http://schemas.microsoft.com/office/drawing/2016/5/14/chartex" xmlns:mc="http://schemas.openxmlformats.org/markup-compatibility/2006" xmlns:aink="http://schemas.microsoft.com/office/drawing/2016/ink" xmlns:am3d="http://schemas.microsoft.com/office/drawing/2017/model3d" xmlns:o="urn:schemas-microsoft-com:office:office" xmlns:r="http://schemas.openxmlformats.org/officeDocument/2006/relationships" xmlns:m="http://schemas.openxmlformats.org/officeDocument/2006/math" xmlns:v="urn:schemas-microsoft-com:vml" xmlns:wp14="http://schemas.microsoft.com/office/word/2010/wordprocessingDrawing" xmlns:wp="http://schemas.openxmlformats.org/drawingml/2006/wordprocessingDrawing" xmlns:w10="urn:schemas-microsoft-com:office:word" xmlns:w="http://schemas.openxmlformats.org/wordprocessingml/2006/main" xmlns:w14="http://schemas.microsoft.com/office/word/2010/wordml" xmlns:w15="http://schemas.microsoft.com/office/word/2012/wordml" xmlns:w16cex="http://schemas.microsoft.com/office/word/2018/wordml/cex" xmlns:w16cid="http://schemas.microsoft.com/office/word/2016/wordml/cid" xmlns:w16="http://schemas.microsoft.com/office/word/2018/wordml" xmlns:w16sdtdh="http://schemas.microsoft.com/office/word/2020/wordml/sdtdatahash" xmlns:w16se="http://schemas.microsoft.com/office/word/2015/wordml/symex" xmlns:wpg="http://schemas.microsoft.com/office/word/2010/wordprocessingGroup" xmlns:wpi="http://schemas.microsoft.com/office/word/2010/wordprocessingInk" xmlns:wne="http://schemas.microsoft.com/office/word/2006/wordml" xmlns:wps="http://schemas.microsoft.com/office/word/2010/wordprocessingShape" mc:Ignorable="w14 w15 w16se w16cid w16 w16cex w16sdtdh wp14">
+<w:ftr xmlns:wpc="http://schemas.microsoft.com/office/word/2010/wordprocessingCanvas" xmlns:cx="http://schemas.microsoft.com/office/drawing/2014/chartex" xmlns:cx1="http://schemas.microsoft.com/office/drawing/2015/9/8/chartex" xmlns:cx2="http://schemas.microsoft.com/office/drawing/2015/10/21/chartex" xmlns:cx3="http://schemas.microsoft.com/office/drawing/2016/5/9/chartex" xmlns:cx4="http://schemas.microsoft.com/office/drawing/2016/5/10/chartex" xmlns:cx5="http://schemas.microsoft.com/office/drawing/2016/5/11/chartex" xmlns:cx6="http://schemas.microsoft.com/office/drawing/2016/5/12/chartex" xmlns:cx7="http://schemas.microsoft.com/office/drawing/2016/5/13/chartex" xmlns:cx8="http://schemas.microsoft.com/office/drawing/2016/5/14/chartex" xmlns:mc="http://schemas.openxmlformats.org/markup-compatibility/2006" xmlns:aink="http://schemas.microsoft.com/office/drawing/2016/ink" xmlns:am3d="http://schemas.microsoft.com/office/drawing/2017/model3d" xmlns:o="urn:schemas-microsoft-com:office:office" xmlns:oel="http://schemas.microsoft.com/office/2019/extlst" xmlns:r="http://schemas.openxmlformats.org/officeDocument/2006/relationships" xmlns:m="http://schemas.openxmlformats.org/officeDocument/2006/math" xmlns:v="urn:schemas-microsoft-com:vml" xmlns:wp14="http://schemas.microsoft.com/office/word/2010/wordprocessingDrawing" xmlns:wp="http://schemas.openxmlformats.org/drawingml/2006/wordprocessingDrawing" xmlns:w10="urn:schemas-microsoft-com:office:word" xmlns:w="http://schemas.openxmlformats.org/wordprocessingml/2006/main" xmlns:w14="http://schemas.microsoft.com/office/word/2010/wordml" xmlns:w15="http://schemas.microsoft.com/office/word/2012/wordml" xmlns:w16cex="http://schemas.microsoft.com/office/word/2018/wordml/cex" xmlns:w16cid="http://schemas.microsoft.com/office/word/2016/wordml/cid" xmlns:w16="http://schemas.microsoft.com/office/word/2018/wordml" xmlns:w16sdtdh="http://schemas.microsoft.com/office/word/2020/wordml/sdtdatahash" xmlns:w16se="http://schemas.microsoft.com/office/word/2015/wordml/symex" xmlns:wpg="http://schemas.microsoft.com/office/word/2010/wordprocessingGroup" xmlns:wpi="http://schemas.microsoft.com/office/word/2010/wordprocessingInk" xmlns:wne="http://schemas.microsoft.com/office/word/2006/wordml" xmlns:wps="http://schemas.microsoft.com/office/word/2010/wordprocessingShape" mc:Ignorable="w14 w15 w16se w16cid w16 w16cex w16sdtdh wp14">
   <w:sdt>
     <w:sdtPr>
       <w:rPr>
@@ -7808,11 +7880,6 @@
         <w:docPartUnique/>
       </w:docPartObj>
     </w:sdtPr>
-    <w:sdtEndPr>
-      <w:rPr>
-        <w:rStyle w:val="Nmerodepgina"/>
-      </w:rPr>
-    </w:sdtEndPr>
     <w:sdtContent>
       <w:p>
         <w:pPr>
@@ -7853,7 +7920,7 @@
 </file>
 
 <file path=word/footer10.xml><?xml version="1.0" encoding="utf-8"?>
-<w:ftr xmlns:wpc="http://schemas.microsoft.com/office/word/2010/wordprocessingCanvas" xmlns:cx="http://schemas.microsoft.com/office/drawing/2014/chartex" xmlns:cx1="http://schemas.microsoft.com/office/drawing/2015/9/8/chartex" xmlns:cx2="http://schemas.microsoft.com/office/drawing/2015/10/21/chartex" xmlns:cx3="http://schemas.microsoft.com/office/drawing/2016/5/9/chartex" xmlns:cx4="http://schemas.microsoft.com/office/drawing/2016/5/10/chartex" xmlns:cx5="http://schemas.microsoft.com/office/drawing/2016/5/11/chartex" xmlns:cx6="http://schemas.microsoft.com/office/drawing/2016/5/12/chartex" xmlns:cx7="http://schemas.microsoft.com/office/drawing/2016/5/13/chartex" xmlns:cx8="http://schemas.microsoft.com/office/drawing/2016/5/14/chartex" xmlns:mc="http://schemas.openxmlformats.org/markup-compatibility/2006" xmlns:aink="http://schemas.microsoft.com/office/drawing/2016/ink" xmlns:am3d="http://schemas.microsoft.com/office/drawing/2017/model3d" xmlns:o="urn:schemas-microsoft-com:office:office" xmlns:r="http://schemas.openxmlformats.org/officeDocument/2006/relationships" xmlns:m="http://schemas.openxmlformats.org/officeDocument/2006/math" xmlns:v="urn:schemas-microsoft-com:vml" xmlns:wp14="http://schemas.microsoft.com/office/word/2010/wordprocessingDrawing" xmlns:wp="http://schemas.openxmlformats.org/drawingml/2006/wordprocessingDrawing" xmlns:w10="urn:schemas-microsoft-com:office:word" xmlns:w="http://schemas.openxmlformats.org/wordprocessingml/2006/main" xmlns:w14="http://schemas.microsoft.com/office/word/2010/wordml" xmlns:w15="http://schemas.microsoft.com/office/word/2012/wordml" xmlns:w16cex="http://schemas.microsoft.com/office/word/2018/wordml/cex" xmlns:w16cid="http://schemas.microsoft.com/office/word/2016/wordml/cid" xmlns:w16="http://schemas.microsoft.com/office/word/2018/wordml" xmlns:w16sdtdh="http://schemas.microsoft.com/office/word/2020/wordml/sdtdatahash" xmlns:w16se="http://schemas.microsoft.com/office/word/2015/wordml/symex" xmlns:wpg="http://schemas.microsoft.com/office/word/2010/wordprocessingGroup" xmlns:wpi="http://schemas.microsoft.com/office/word/2010/wordprocessingInk" xmlns:wne="http://schemas.microsoft.com/office/word/2006/wordml" xmlns:wps="http://schemas.microsoft.com/office/word/2010/wordprocessingShape" mc:Ignorable="w14 w15 w16se w16cid w16 w16cex w16sdtdh wp14">
+<w:ftr xmlns:wpc="http://schemas.microsoft.com/office/word/2010/wordprocessingCanvas" xmlns:cx="http://schemas.microsoft.com/office/drawing/2014/chartex" xmlns:cx1="http://schemas.microsoft.com/office/drawing/2015/9/8/chartex" xmlns:cx2="http://schemas.microsoft.com/office/drawing/2015/10/21/chartex" xmlns:cx3="http://schemas.microsoft.com/office/drawing/2016/5/9/chartex" xmlns:cx4="http://schemas.microsoft.com/office/drawing/2016/5/10/chartex" xmlns:cx5="http://schemas.microsoft.com/office/drawing/2016/5/11/chartex" xmlns:cx6="http://schemas.microsoft.com/office/drawing/2016/5/12/chartex" xmlns:cx7="http://schemas.microsoft.com/office/drawing/2016/5/13/chartex" xmlns:cx8="http://schemas.microsoft.com/office/drawing/2016/5/14/chartex" xmlns:mc="http://schemas.openxmlformats.org/markup-compatibility/2006" xmlns:aink="http://schemas.microsoft.com/office/drawing/2016/ink" xmlns:am3d="http://schemas.microsoft.com/office/drawing/2017/model3d" xmlns:o="urn:schemas-microsoft-com:office:office" xmlns:oel="http://schemas.microsoft.com/office/2019/extlst" xmlns:r="http://schemas.openxmlformats.org/officeDocument/2006/relationships" xmlns:m="http://schemas.openxmlformats.org/officeDocument/2006/math" xmlns:v="urn:schemas-microsoft-com:vml" xmlns:wp14="http://schemas.microsoft.com/office/word/2010/wordprocessingDrawing" xmlns:wp="http://schemas.openxmlformats.org/drawingml/2006/wordprocessingDrawing" xmlns:w10="urn:schemas-microsoft-com:office:word" xmlns:w="http://schemas.openxmlformats.org/wordprocessingml/2006/main" xmlns:w14="http://schemas.microsoft.com/office/word/2010/wordml" xmlns:w15="http://schemas.microsoft.com/office/word/2012/wordml" xmlns:w16cex="http://schemas.microsoft.com/office/word/2018/wordml/cex" xmlns:w16cid="http://schemas.microsoft.com/office/word/2016/wordml/cid" xmlns:w16="http://schemas.microsoft.com/office/word/2018/wordml" xmlns:w16sdtdh="http://schemas.microsoft.com/office/word/2020/wordml/sdtdatahash" xmlns:w16se="http://schemas.microsoft.com/office/word/2015/wordml/symex" xmlns:wpg="http://schemas.microsoft.com/office/word/2010/wordprocessingGroup" xmlns:wpi="http://schemas.microsoft.com/office/word/2010/wordprocessingInk" xmlns:wne="http://schemas.microsoft.com/office/word/2006/wordml" xmlns:wps="http://schemas.microsoft.com/office/word/2010/wordprocessingShape" mc:Ignorable="w14 w15 w16se w16cid w16 w16cex w16sdtdh wp14">
   <w:sdt>
     <w:sdtPr>
       <w:id w:val="-1382555985"/>
@@ -7862,7 +7929,6 @@
         <w:docPartUnique/>
       </w:docPartObj>
     </w:sdtPr>
-    <w:sdtEndPr/>
     <w:sdtContent>
       <w:p>
         <w:pPr>
@@ -7922,7 +7988,7 @@
 </file>
 
 <file path=word/footer11.xml><?xml version="1.0" encoding="utf-8"?>
-<w:ftr xmlns:wpc="http://schemas.microsoft.com/office/word/2010/wordprocessingCanvas" xmlns:cx="http://schemas.microsoft.com/office/drawing/2014/chartex" xmlns:cx1="http://schemas.microsoft.com/office/drawing/2015/9/8/chartex" xmlns:cx2="http://schemas.microsoft.com/office/drawing/2015/10/21/chartex" xmlns:cx3="http://schemas.microsoft.com/office/drawing/2016/5/9/chartex" xmlns:cx4="http://schemas.microsoft.com/office/drawing/2016/5/10/chartex" xmlns:cx5="http://schemas.microsoft.com/office/drawing/2016/5/11/chartex" xmlns:cx6="http://schemas.microsoft.com/office/drawing/2016/5/12/chartex" xmlns:cx7="http://schemas.microsoft.com/office/drawing/2016/5/13/chartex" xmlns:cx8="http://schemas.microsoft.com/office/drawing/2016/5/14/chartex" xmlns:mc="http://schemas.openxmlformats.org/markup-compatibility/2006" xmlns:aink="http://schemas.microsoft.com/office/drawing/2016/ink" xmlns:am3d="http://schemas.microsoft.com/office/drawing/2017/model3d" xmlns:o="urn:schemas-microsoft-com:office:office" xmlns:r="http://schemas.openxmlformats.org/officeDocument/2006/relationships" xmlns:m="http://schemas.openxmlformats.org/officeDocument/2006/math" xmlns:v="urn:schemas-microsoft-com:vml" xmlns:wp14="http://schemas.microsoft.com/office/word/2010/wordprocessingDrawing" xmlns:wp="http://schemas.openxmlformats.org/drawingml/2006/wordprocessingDrawing" xmlns:w10="urn:schemas-microsoft-com:office:word" xmlns:w="http://schemas.openxmlformats.org/wordprocessingml/2006/main" xmlns:w14="http://schemas.microsoft.com/office/word/2010/wordml" xmlns:w15="http://schemas.microsoft.com/office/word/2012/wordml" xmlns:w16cex="http://schemas.microsoft.com/office/word/2018/wordml/cex" xmlns:w16cid="http://schemas.microsoft.com/office/word/2016/wordml/cid" xmlns:w16="http://schemas.microsoft.com/office/word/2018/wordml" xmlns:w16sdtdh="http://schemas.microsoft.com/office/word/2020/wordml/sdtdatahash" xmlns:w16se="http://schemas.microsoft.com/office/word/2015/wordml/symex" xmlns:wpg="http://schemas.microsoft.com/office/word/2010/wordprocessingGroup" xmlns:wpi="http://schemas.microsoft.com/office/word/2010/wordprocessingInk" xmlns:wne="http://schemas.microsoft.com/office/word/2006/wordml" xmlns:wps="http://schemas.microsoft.com/office/word/2010/wordprocessingShape" mc:Ignorable="w14 w15 w16se w16cid w16 w16cex w16sdtdh wp14">
+<w:ftr xmlns:wpc="http://schemas.microsoft.com/office/word/2010/wordprocessingCanvas" xmlns:cx="http://schemas.microsoft.com/office/drawing/2014/chartex" xmlns:cx1="http://schemas.microsoft.com/office/drawing/2015/9/8/chartex" xmlns:cx2="http://schemas.microsoft.com/office/drawing/2015/10/21/chartex" xmlns:cx3="http://schemas.microsoft.com/office/drawing/2016/5/9/chartex" xmlns:cx4="http://schemas.microsoft.com/office/drawing/2016/5/10/chartex" xmlns:cx5="http://schemas.microsoft.com/office/drawing/2016/5/11/chartex" xmlns:cx6="http://schemas.microsoft.com/office/drawing/2016/5/12/chartex" xmlns:cx7="http://schemas.microsoft.com/office/drawing/2016/5/13/chartex" xmlns:cx8="http://schemas.microsoft.com/office/drawing/2016/5/14/chartex" xmlns:mc="http://schemas.openxmlformats.org/markup-compatibility/2006" xmlns:aink="http://schemas.microsoft.com/office/drawing/2016/ink" xmlns:am3d="http://schemas.microsoft.com/office/drawing/2017/model3d" xmlns:o="urn:schemas-microsoft-com:office:office" xmlns:oel="http://schemas.microsoft.com/office/2019/extlst" xmlns:r="http://schemas.openxmlformats.org/officeDocument/2006/relationships" xmlns:m="http://schemas.openxmlformats.org/officeDocument/2006/math" xmlns:v="urn:schemas-microsoft-com:vml" xmlns:wp14="http://schemas.microsoft.com/office/word/2010/wordprocessingDrawing" xmlns:wp="http://schemas.openxmlformats.org/drawingml/2006/wordprocessingDrawing" xmlns:w10="urn:schemas-microsoft-com:office:word" xmlns:w="http://schemas.openxmlformats.org/wordprocessingml/2006/main" xmlns:w14="http://schemas.microsoft.com/office/word/2010/wordml" xmlns:w15="http://schemas.microsoft.com/office/word/2012/wordml" xmlns:w16cex="http://schemas.microsoft.com/office/word/2018/wordml/cex" xmlns:w16cid="http://schemas.microsoft.com/office/word/2016/wordml/cid" xmlns:w16="http://schemas.microsoft.com/office/word/2018/wordml" xmlns:w16sdtdh="http://schemas.microsoft.com/office/word/2020/wordml/sdtdatahash" xmlns:w16se="http://schemas.microsoft.com/office/word/2015/wordml/symex" xmlns:wpg="http://schemas.microsoft.com/office/word/2010/wordprocessingGroup" xmlns:wpi="http://schemas.microsoft.com/office/word/2010/wordprocessingInk" xmlns:wne="http://schemas.microsoft.com/office/word/2006/wordml" xmlns:wps="http://schemas.microsoft.com/office/word/2010/wordprocessingShape" mc:Ignorable="w14 w15 w16se w16cid w16 w16cex w16sdtdh wp14">
   <w:p>
     <w:pPr>
       <w:pStyle w:val="Rodap"/>
@@ -7932,7 +7998,7 @@
 </file>
 
 <file path=word/footer12.xml><?xml version="1.0" encoding="utf-8"?>
-<w:ftr xmlns:wpc="http://schemas.microsoft.com/office/word/2010/wordprocessingCanvas" xmlns:cx="http://schemas.microsoft.com/office/drawing/2014/chartex" xmlns:cx1="http://schemas.microsoft.com/office/drawing/2015/9/8/chartex" xmlns:cx2="http://schemas.microsoft.com/office/drawing/2015/10/21/chartex" xmlns:cx3="http://schemas.microsoft.com/office/drawing/2016/5/9/chartex" xmlns:cx4="http://schemas.microsoft.com/office/drawing/2016/5/10/chartex" xmlns:cx5="http://schemas.microsoft.com/office/drawing/2016/5/11/chartex" xmlns:cx6="http://schemas.microsoft.com/office/drawing/2016/5/12/chartex" xmlns:cx7="http://schemas.microsoft.com/office/drawing/2016/5/13/chartex" xmlns:cx8="http://schemas.microsoft.com/office/drawing/2016/5/14/chartex" xmlns:mc="http://schemas.openxmlformats.org/markup-compatibility/2006" xmlns:aink="http://schemas.microsoft.com/office/drawing/2016/ink" xmlns:am3d="http://schemas.microsoft.com/office/drawing/2017/model3d" xmlns:o="urn:schemas-microsoft-com:office:office" xmlns:r="http://schemas.openxmlformats.org/officeDocument/2006/relationships" xmlns:m="http://schemas.openxmlformats.org/officeDocument/2006/math" xmlns:v="urn:schemas-microsoft-com:vml" xmlns:wp14="http://schemas.microsoft.com/office/word/2010/wordprocessingDrawing" xmlns:wp="http://schemas.openxmlformats.org/drawingml/2006/wordprocessingDrawing" xmlns:w10="urn:schemas-microsoft-com:office:word" xmlns:w="http://schemas.openxmlformats.org/wordprocessingml/2006/main" xmlns:w14="http://schemas.microsoft.com/office/word/2010/wordml" xmlns:w15="http://schemas.microsoft.com/office/word/2012/wordml" xmlns:w16cex="http://schemas.microsoft.com/office/word/2018/wordml/cex" xmlns:w16cid="http://schemas.microsoft.com/office/word/2016/wordml/cid" xmlns:w16="http://schemas.microsoft.com/office/word/2018/wordml" xmlns:w16sdtdh="http://schemas.microsoft.com/office/word/2020/wordml/sdtdatahash" xmlns:w16se="http://schemas.microsoft.com/office/word/2015/wordml/symex" xmlns:wpg="http://schemas.microsoft.com/office/word/2010/wordprocessingGroup" xmlns:wpi="http://schemas.microsoft.com/office/word/2010/wordprocessingInk" xmlns:wne="http://schemas.microsoft.com/office/word/2006/wordml" xmlns:wps="http://schemas.microsoft.com/office/word/2010/wordprocessingShape" mc:Ignorable="w14 w15 w16se w16cid w16 w16cex w16sdtdh wp14">
+<w:ftr xmlns:wpc="http://schemas.microsoft.com/office/word/2010/wordprocessingCanvas" xmlns:cx="http://schemas.microsoft.com/office/drawing/2014/chartex" xmlns:cx1="http://schemas.microsoft.com/office/drawing/2015/9/8/chartex" xmlns:cx2="http://schemas.microsoft.com/office/drawing/2015/10/21/chartex" xmlns:cx3="http://schemas.microsoft.com/office/drawing/2016/5/9/chartex" xmlns:cx4="http://schemas.microsoft.com/office/drawing/2016/5/10/chartex" xmlns:cx5="http://schemas.microsoft.com/office/drawing/2016/5/11/chartex" xmlns:cx6="http://schemas.microsoft.com/office/drawing/2016/5/12/chartex" xmlns:cx7="http://schemas.microsoft.com/office/drawing/2016/5/13/chartex" xmlns:cx8="http://schemas.microsoft.com/office/drawing/2016/5/14/chartex" xmlns:mc="http://schemas.openxmlformats.org/markup-compatibility/2006" xmlns:aink="http://schemas.microsoft.com/office/drawing/2016/ink" xmlns:am3d="http://schemas.microsoft.com/office/drawing/2017/model3d" xmlns:o="urn:schemas-microsoft-com:office:office" xmlns:oel="http://schemas.microsoft.com/office/2019/extlst" xmlns:r="http://schemas.openxmlformats.org/officeDocument/2006/relationships" xmlns:m="http://schemas.openxmlformats.org/officeDocument/2006/math" xmlns:v="urn:schemas-microsoft-com:vml" xmlns:wp14="http://schemas.microsoft.com/office/word/2010/wordprocessingDrawing" xmlns:wp="http://schemas.openxmlformats.org/drawingml/2006/wordprocessingDrawing" xmlns:w10="urn:schemas-microsoft-com:office:word" xmlns:w="http://schemas.openxmlformats.org/wordprocessingml/2006/main" xmlns:w14="http://schemas.microsoft.com/office/word/2010/wordml" xmlns:w15="http://schemas.microsoft.com/office/word/2012/wordml" xmlns:w16cex="http://schemas.microsoft.com/office/word/2018/wordml/cex" xmlns:w16cid="http://schemas.microsoft.com/office/word/2016/wordml/cid" xmlns:w16="http://schemas.microsoft.com/office/word/2018/wordml" xmlns:w16sdtdh="http://schemas.microsoft.com/office/word/2020/wordml/sdtdatahash" xmlns:w16se="http://schemas.microsoft.com/office/word/2015/wordml/symex" xmlns:wpg="http://schemas.microsoft.com/office/word/2010/wordprocessingGroup" xmlns:wpi="http://schemas.microsoft.com/office/word/2010/wordprocessingInk" xmlns:wne="http://schemas.microsoft.com/office/word/2006/wordml" xmlns:wps="http://schemas.microsoft.com/office/word/2010/wordprocessingShape" mc:Ignorable="w14 w15 w16se w16cid w16 w16cex w16sdtdh wp14">
   <w:p>
     <w:pPr>
       <w:pStyle w:val="Rodap"/>
@@ -7958,7 +8024,7 @@
 </file>
 
 <file path=word/footer2.xml><?xml version="1.0" encoding="utf-8"?>
-<w:ftr xmlns:wpc="http://schemas.microsoft.com/office/word/2010/wordprocessingCanvas" xmlns:cx="http://schemas.microsoft.com/office/drawing/2014/chartex" xmlns:cx1="http://schemas.microsoft.com/office/drawing/2015/9/8/chartex" xmlns:cx2="http://schemas.microsoft.com/office/drawing/2015/10/21/chartex" xmlns:cx3="http://schemas.microsoft.com/office/drawing/2016/5/9/chartex" xmlns:cx4="http://schemas.microsoft.com/office/drawing/2016/5/10/chartex" xmlns:cx5="http://schemas.microsoft.com/office/drawing/2016/5/11/chartex" xmlns:cx6="http://schemas.microsoft.com/office/drawing/2016/5/12/chartex" xmlns:cx7="http://schemas.microsoft.com/office/drawing/2016/5/13/chartex" xmlns:cx8="http://schemas.microsoft.com/office/drawing/2016/5/14/chartex" xmlns:mc="http://schemas.openxmlformats.org/markup-compatibility/2006" xmlns:aink="http://schemas.microsoft.com/office/drawing/2016/ink" xmlns:am3d="http://schemas.microsoft.com/office/drawing/2017/model3d" xmlns:o="urn:schemas-microsoft-com:office:office" xmlns:r="http://schemas.openxmlformats.org/officeDocument/2006/relationships" xmlns:m="http://schemas.openxmlformats.org/officeDocument/2006/math" xmlns:v="urn:schemas-microsoft-com:vml" xmlns:wp14="http://schemas.microsoft.com/office/word/2010/wordprocessingDrawing" xmlns:wp="http://schemas.openxmlformats.org/drawingml/2006/wordprocessingDrawing" xmlns:w10="urn:schemas-microsoft-com:office:word" xmlns:w="http://schemas.openxmlformats.org/wordprocessingml/2006/main" xmlns:w14="http://schemas.microsoft.com/office/word/2010/wordml" xmlns:w15="http://schemas.microsoft.com/office/word/2012/wordml" xmlns:w16cex="http://schemas.microsoft.com/office/word/2018/wordml/cex" xmlns:w16cid="http://schemas.microsoft.com/office/word/2016/wordml/cid" xmlns:w16="http://schemas.microsoft.com/office/word/2018/wordml" xmlns:w16sdtdh="http://schemas.microsoft.com/office/word/2020/wordml/sdtdatahash" xmlns:w16se="http://schemas.microsoft.com/office/word/2015/wordml/symex" xmlns:wpg="http://schemas.microsoft.com/office/word/2010/wordprocessingGroup" xmlns:wpi="http://schemas.microsoft.com/office/word/2010/wordprocessingInk" xmlns:wne="http://schemas.microsoft.com/office/word/2006/wordml" xmlns:wps="http://schemas.microsoft.com/office/word/2010/wordprocessingShape" mc:Ignorable="w14 w15 w16se w16cid w16 w16cex w16sdtdh wp14">
+<w:ftr xmlns:wpc="http://schemas.microsoft.com/office/word/2010/wordprocessingCanvas" xmlns:cx="http://schemas.microsoft.com/office/drawing/2014/chartex" xmlns:cx1="http://schemas.microsoft.com/office/drawing/2015/9/8/chartex" xmlns:cx2="http://schemas.microsoft.com/office/drawing/2015/10/21/chartex" xmlns:cx3="http://schemas.microsoft.com/office/drawing/2016/5/9/chartex" xmlns:cx4="http://schemas.microsoft.com/office/drawing/2016/5/10/chartex" xmlns:cx5="http://schemas.microsoft.com/office/drawing/2016/5/11/chartex" xmlns:cx6="http://schemas.microsoft.com/office/drawing/2016/5/12/chartex" xmlns:cx7="http://schemas.microsoft.com/office/drawing/2016/5/13/chartex" xmlns:cx8="http://schemas.microsoft.com/office/drawing/2016/5/14/chartex" xmlns:mc="http://schemas.openxmlformats.org/markup-compatibility/2006" xmlns:aink="http://schemas.microsoft.com/office/drawing/2016/ink" xmlns:am3d="http://schemas.microsoft.com/office/drawing/2017/model3d" xmlns:o="urn:schemas-microsoft-com:office:office" xmlns:oel="http://schemas.microsoft.com/office/2019/extlst" xmlns:r="http://schemas.openxmlformats.org/officeDocument/2006/relationships" xmlns:m="http://schemas.openxmlformats.org/officeDocument/2006/math" xmlns:v="urn:schemas-microsoft-com:vml" xmlns:wp14="http://schemas.microsoft.com/office/word/2010/wordprocessingDrawing" xmlns:wp="http://schemas.openxmlformats.org/drawingml/2006/wordprocessingDrawing" xmlns:w10="urn:schemas-microsoft-com:office:word" xmlns:w="http://schemas.openxmlformats.org/wordprocessingml/2006/main" xmlns:w14="http://schemas.microsoft.com/office/word/2010/wordml" xmlns:w15="http://schemas.microsoft.com/office/word/2012/wordml" xmlns:w16cex="http://schemas.microsoft.com/office/word/2018/wordml/cex" xmlns:w16cid="http://schemas.microsoft.com/office/word/2016/wordml/cid" xmlns:w16="http://schemas.microsoft.com/office/word/2018/wordml" xmlns:w16sdtdh="http://schemas.microsoft.com/office/word/2020/wordml/sdtdatahash" xmlns:w16se="http://schemas.microsoft.com/office/word/2015/wordml/symex" xmlns:wpg="http://schemas.microsoft.com/office/word/2010/wordprocessingGroup" xmlns:wpi="http://schemas.microsoft.com/office/word/2010/wordprocessingInk" xmlns:wne="http://schemas.microsoft.com/office/word/2006/wordml" xmlns:wps="http://schemas.microsoft.com/office/word/2010/wordprocessingShape" mc:Ignorable="w14 w15 w16se w16cid w16 w16cex w16sdtdh wp14">
   <w:p>
     <w:pPr>
       <w:pStyle w:val="Rodap"/>
@@ -7984,7 +8050,7 @@
 </file>
 
 <file path=word/footer3.xml><?xml version="1.0" encoding="utf-8"?>
-<w:ftr xmlns:wpc="http://schemas.microsoft.com/office/word/2010/wordprocessingCanvas" xmlns:cx="http://schemas.microsoft.com/office/drawing/2014/chartex" xmlns:cx1="http://schemas.microsoft.com/office/drawing/2015/9/8/chartex" xmlns:cx2="http://schemas.microsoft.com/office/drawing/2015/10/21/chartex" xmlns:cx3="http://schemas.microsoft.com/office/drawing/2016/5/9/chartex" xmlns:cx4="http://schemas.microsoft.com/office/drawing/2016/5/10/chartex" xmlns:cx5="http://schemas.microsoft.com/office/drawing/2016/5/11/chartex" xmlns:cx6="http://schemas.microsoft.com/office/drawing/2016/5/12/chartex" xmlns:cx7="http://schemas.microsoft.com/office/drawing/2016/5/13/chartex" xmlns:cx8="http://schemas.microsoft.com/office/drawing/2016/5/14/chartex" xmlns:mc="http://schemas.openxmlformats.org/markup-compatibility/2006" xmlns:aink="http://schemas.microsoft.com/office/drawing/2016/ink" xmlns:am3d="http://schemas.microsoft.com/office/drawing/2017/model3d" xmlns:o="urn:schemas-microsoft-com:office:office" xmlns:r="http://schemas.openxmlformats.org/officeDocument/2006/relationships" xmlns:m="http://schemas.openxmlformats.org/officeDocument/2006/math" xmlns:v="urn:schemas-microsoft-com:vml" xmlns:wp14="http://schemas.microsoft.com/office/word/2010/wordprocessingDrawing" xmlns:wp="http://schemas.openxmlformats.org/drawingml/2006/wordprocessingDrawing" xmlns:w10="urn:schemas-microsoft-com:office:word" xmlns:w="http://schemas.openxmlformats.org/wordprocessingml/2006/main" xmlns:w14="http://schemas.microsoft.com/office/word/2010/wordml" xmlns:w15="http://schemas.microsoft.com/office/word/2012/wordml" xmlns:w16cex="http://schemas.microsoft.com/office/word/2018/wordml/cex" xmlns:w16cid="http://schemas.microsoft.com/office/word/2016/wordml/cid" xmlns:w16="http://schemas.microsoft.com/office/word/2018/wordml" xmlns:w16sdtdh="http://schemas.microsoft.com/office/word/2020/wordml/sdtdatahash" xmlns:w16se="http://schemas.microsoft.com/office/word/2015/wordml/symex" xmlns:wpg="http://schemas.microsoft.com/office/word/2010/wordprocessingGroup" xmlns:wpi="http://schemas.microsoft.com/office/word/2010/wordprocessingInk" xmlns:wne="http://schemas.microsoft.com/office/word/2006/wordml" xmlns:wps="http://schemas.microsoft.com/office/word/2010/wordprocessingShape" mc:Ignorable="w14 w15 w16se w16cid w16 w16cex w16sdtdh wp14">
+<w:ftr xmlns:wpc="http://schemas.microsoft.com/office/word/2010/wordprocessingCanvas" xmlns:cx="http://schemas.microsoft.com/office/drawing/2014/chartex" xmlns:cx1="http://schemas.microsoft.com/office/drawing/2015/9/8/chartex" xmlns:cx2="http://schemas.microsoft.com/office/drawing/2015/10/21/chartex" xmlns:cx3="http://schemas.microsoft.com/office/drawing/2016/5/9/chartex" xmlns:cx4="http://schemas.microsoft.com/office/drawing/2016/5/10/chartex" xmlns:cx5="http://schemas.microsoft.com/office/drawing/2016/5/11/chartex" xmlns:cx6="http://schemas.microsoft.com/office/drawing/2016/5/12/chartex" xmlns:cx7="http://schemas.microsoft.com/office/drawing/2016/5/13/chartex" xmlns:cx8="http://schemas.microsoft.com/office/drawing/2016/5/14/chartex" xmlns:mc="http://schemas.openxmlformats.org/markup-compatibility/2006" xmlns:aink="http://schemas.microsoft.com/office/drawing/2016/ink" xmlns:am3d="http://schemas.microsoft.com/office/drawing/2017/model3d" xmlns:o="urn:schemas-microsoft-com:office:office" xmlns:oel="http://schemas.microsoft.com/office/2019/extlst" xmlns:r="http://schemas.openxmlformats.org/officeDocument/2006/relationships" xmlns:m="http://schemas.openxmlformats.org/officeDocument/2006/math" xmlns:v="urn:schemas-microsoft-com:vml" xmlns:wp14="http://schemas.microsoft.com/office/word/2010/wordprocessingDrawing" xmlns:wp="http://schemas.openxmlformats.org/drawingml/2006/wordprocessingDrawing" xmlns:w10="urn:schemas-microsoft-com:office:word" xmlns:w="http://schemas.openxmlformats.org/wordprocessingml/2006/main" xmlns:w14="http://schemas.microsoft.com/office/word/2010/wordml" xmlns:w15="http://schemas.microsoft.com/office/word/2012/wordml" xmlns:w16cex="http://schemas.microsoft.com/office/word/2018/wordml/cex" xmlns:w16cid="http://schemas.microsoft.com/office/word/2016/wordml/cid" xmlns:w16="http://schemas.microsoft.com/office/word/2018/wordml" xmlns:w16sdtdh="http://schemas.microsoft.com/office/word/2020/wordml/sdtdatahash" xmlns:w16se="http://schemas.microsoft.com/office/word/2015/wordml/symex" xmlns:wpg="http://schemas.microsoft.com/office/word/2010/wordprocessingGroup" xmlns:wpi="http://schemas.microsoft.com/office/word/2010/wordprocessingInk" xmlns:wne="http://schemas.microsoft.com/office/word/2006/wordml" xmlns:wps="http://schemas.microsoft.com/office/word/2010/wordprocessingShape" mc:Ignorable="w14 w15 w16se w16cid w16 w16cex w16sdtdh wp14">
   <w:p>
     <w:pPr>
       <w:pStyle w:val="Rodap"/>
@@ -8076,7 +8142,7 @@
 </file>
 
 <file path=word/footer4.xml><?xml version="1.0" encoding="utf-8"?>
-<w:ftr xmlns:wpc="http://schemas.microsoft.com/office/word/2010/wordprocessingCanvas" xmlns:cx="http://schemas.microsoft.com/office/drawing/2014/chartex" xmlns:cx1="http://schemas.microsoft.com/office/drawing/2015/9/8/chartex" xmlns:cx2="http://schemas.microsoft.com/office/drawing/2015/10/21/chartex" xmlns:cx3="http://schemas.microsoft.com/office/drawing/2016/5/9/chartex" xmlns:cx4="http://schemas.microsoft.com/office/drawing/2016/5/10/chartex" xmlns:cx5="http://schemas.microsoft.com/office/drawing/2016/5/11/chartex" xmlns:cx6="http://schemas.microsoft.com/office/drawing/2016/5/12/chartex" xmlns:cx7="http://schemas.microsoft.com/office/drawing/2016/5/13/chartex" xmlns:cx8="http://schemas.microsoft.com/office/drawing/2016/5/14/chartex" xmlns:mc="http://schemas.openxmlformats.org/markup-compatibility/2006" xmlns:aink="http://schemas.microsoft.com/office/drawing/2016/ink" xmlns:am3d="http://schemas.microsoft.com/office/drawing/2017/model3d" xmlns:o="urn:schemas-microsoft-com:office:office" xmlns:r="http://schemas.openxmlformats.org/officeDocument/2006/relationships" xmlns:m="http://schemas.openxmlformats.org/officeDocument/2006/math" xmlns:v="urn:schemas-microsoft-com:vml" xmlns:wp14="http://schemas.microsoft.com/office/word/2010/wordprocessingDrawing" xmlns:wp="http://schemas.openxmlformats.org/drawingml/2006/wordprocessingDrawing" xmlns:w10="urn:schemas-microsoft-com:office:word" xmlns:w="http://schemas.openxmlformats.org/wordprocessingml/2006/main" xmlns:w14="http://schemas.microsoft.com/office/word/2010/wordml" xmlns:w15="http://schemas.microsoft.com/office/word/2012/wordml" xmlns:w16cex="http://schemas.microsoft.com/office/word/2018/wordml/cex" xmlns:w16cid="http://schemas.microsoft.com/office/word/2016/wordml/cid" xmlns:w16="http://schemas.microsoft.com/office/word/2018/wordml" xmlns:w16sdtdh="http://schemas.microsoft.com/office/word/2020/wordml/sdtdatahash" xmlns:w16se="http://schemas.microsoft.com/office/word/2015/wordml/symex" xmlns:wpg="http://schemas.microsoft.com/office/word/2010/wordprocessingGroup" xmlns:wpi="http://schemas.microsoft.com/office/word/2010/wordprocessingInk" xmlns:wne="http://schemas.microsoft.com/office/word/2006/wordml" xmlns:wps="http://schemas.microsoft.com/office/word/2010/wordprocessingShape" mc:Ignorable="w14 w15 w16se w16cid w16 w16cex w16sdtdh wp14">
+<w:ftr xmlns:wpc="http://schemas.microsoft.com/office/word/2010/wordprocessingCanvas" xmlns:cx="http://schemas.microsoft.com/office/drawing/2014/chartex" xmlns:cx1="http://schemas.microsoft.com/office/drawing/2015/9/8/chartex" xmlns:cx2="http://schemas.microsoft.com/office/drawing/2015/10/21/chartex" xmlns:cx3="http://schemas.microsoft.com/office/drawing/2016/5/9/chartex" xmlns:cx4="http://schemas.microsoft.com/office/drawing/2016/5/10/chartex" xmlns:cx5="http://schemas.microsoft.com/office/drawing/2016/5/11/chartex" xmlns:cx6="http://schemas.microsoft.com/office/drawing/2016/5/12/chartex" xmlns:cx7="http://schemas.microsoft.com/office/drawing/2016/5/13/chartex" xmlns:cx8="http://schemas.microsoft.com/office/drawing/2016/5/14/chartex" xmlns:mc="http://schemas.openxmlformats.org/markup-compatibility/2006" xmlns:aink="http://schemas.microsoft.com/office/drawing/2016/ink" xmlns:am3d="http://schemas.microsoft.com/office/drawing/2017/model3d" xmlns:o="urn:schemas-microsoft-com:office:office" xmlns:oel="http://schemas.microsoft.com/office/2019/extlst" xmlns:r="http://schemas.openxmlformats.org/officeDocument/2006/relationships" xmlns:m="http://schemas.openxmlformats.org/officeDocument/2006/math" xmlns:v="urn:schemas-microsoft-com:vml" xmlns:wp14="http://schemas.microsoft.com/office/word/2010/wordprocessingDrawing" xmlns:wp="http://schemas.openxmlformats.org/drawingml/2006/wordprocessingDrawing" xmlns:w10="urn:schemas-microsoft-com:office:word" xmlns:w="http://schemas.openxmlformats.org/wordprocessingml/2006/main" xmlns:w14="http://schemas.microsoft.com/office/word/2010/wordml" xmlns:w15="http://schemas.microsoft.com/office/word/2012/wordml" xmlns:w16cex="http://schemas.microsoft.com/office/word/2018/wordml/cex" xmlns:w16cid="http://schemas.microsoft.com/office/word/2016/wordml/cid" xmlns:w16="http://schemas.microsoft.com/office/word/2018/wordml" xmlns:w16sdtdh="http://schemas.microsoft.com/office/word/2020/wordml/sdtdatahash" xmlns:w16se="http://schemas.microsoft.com/office/word/2015/wordml/symex" xmlns:wpg="http://schemas.microsoft.com/office/word/2010/wordprocessingGroup" xmlns:wpi="http://schemas.microsoft.com/office/word/2010/wordprocessingInk" xmlns:wne="http://schemas.microsoft.com/office/word/2006/wordml" xmlns:wps="http://schemas.microsoft.com/office/word/2010/wordprocessingShape" mc:Ignorable="w14 w15 w16se w16cid w16 w16cex w16sdtdh wp14">
   <w:p>
     <w:pPr>
       <w:pStyle w:val="Rodap"/>
@@ -8102,7 +8168,7 @@
 </file>
 
 <file path=word/footer5.xml><?xml version="1.0" encoding="utf-8"?>
-<w:ftr xmlns:wpc="http://schemas.microsoft.com/office/word/2010/wordprocessingCanvas" xmlns:cx="http://schemas.microsoft.com/office/drawing/2014/chartex" xmlns:cx1="http://schemas.microsoft.com/office/drawing/2015/9/8/chartex" xmlns:cx2="http://schemas.microsoft.com/office/drawing/2015/10/21/chartex" xmlns:cx3="http://schemas.microsoft.com/office/drawing/2016/5/9/chartex" xmlns:cx4="http://schemas.microsoft.com/office/drawing/2016/5/10/chartex" xmlns:cx5="http://schemas.microsoft.com/office/drawing/2016/5/11/chartex" xmlns:cx6="http://schemas.microsoft.com/office/drawing/2016/5/12/chartex" xmlns:cx7="http://schemas.microsoft.com/office/drawing/2016/5/13/chartex" xmlns:cx8="http://schemas.microsoft.com/office/drawing/2016/5/14/chartex" xmlns:mc="http://schemas.openxmlformats.org/markup-compatibility/2006" xmlns:aink="http://schemas.microsoft.com/office/drawing/2016/ink" xmlns:am3d="http://schemas.microsoft.com/office/drawing/2017/model3d" xmlns:o="urn:schemas-microsoft-com:office:office" xmlns:r="http://schemas.openxmlformats.org/officeDocument/2006/relationships" xmlns:m="http://schemas.openxmlformats.org/officeDocument/2006/math" xmlns:v="urn:schemas-microsoft-com:vml" xmlns:wp14="http://schemas.microsoft.com/office/word/2010/wordprocessingDrawing" xmlns:wp="http://schemas.openxmlformats.org/drawingml/2006/wordprocessingDrawing" xmlns:w10="urn:schemas-microsoft-com:office:word" xmlns:w="http://schemas.openxmlformats.org/wordprocessingml/2006/main" xmlns:w14="http://schemas.microsoft.com/office/word/2010/wordml" xmlns:w15="http://schemas.microsoft.com/office/word/2012/wordml" xmlns:w16cex="http://schemas.microsoft.com/office/word/2018/wordml/cex" xmlns:w16cid="http://schemas.microsoft.com/office/word/2016/wordml/cid" xmlns:w16="http://schemas.microsoft.com/office/word/2018/wordml" xmlns:w16sdtdh="http://schemas.microsoft.com/office/word/2020/wordml/sdtdatahash" xmlns:w16se="http://schemas.microsoft.com/office/word/2015/wordml/symex" xmlns:wpg="http://schemas.microsoft.com/office/word/2010/wordprocessingGroup" xmlns:wpi="http://schemas.microsoft.com/office/word/2010/wordprocessingInk" xmlns:wne="http://schemas.microsoft.com/office/word/2006/wordml" xmlns:wps="http://schemas.microsoft.com/office/word/2010/wordprocessingShape" mc:Ignorable="w14 w15 w16se w16cid w16 w16cex w16sdtdh wp14">
+<w:ftr xmlns:wpc="http://schemas.microsoft.com/office/word/2010/wordprocessingCanvas" xmlns:cx="http://schemas.microsoft.com/office/drawing/2014/chartex" xmlns:cx1="http://schemas.microsoft.com/office/drawing/2015/9/8/chartex" xmlns:cx2="http://schemas.microsoft.com/office/drawing/2015/10/21/chartex" xmlns:cx3="http://schemas.microsoft.com/office/drawing/2016/5/9/chartex" xmlns:cx4="http://schemas.microsoft.com/office/drawing/2016/5/10/chartex" xmlns:cx5="http://schemas.microsoft.com/office/drawing/2016/5/11/chartex" xmlns:cx6="http://schemas.microsoft.com/office/drawing/2016/5/12/chartex" xmlns:cx7="http://schemas.microsoft.com/office/drawing/2016/5/13/chartex" xmlns:cx8="http://schemas.microsoft.com/office/drawing/2016/5/14/chartex" xmlns:mc="http://schemas.openxmlformats.org/markup-compatibility/2006" xmlns:aink="http://schemas.microsoft.com/office/drawing/2016/ink" xmlns:am3d="http://schemas.microsoft.com/office/drawing/2017/model3d" xmlns:o="urn:schemas-microsoft-com:office:office" xmlns:oel="http://schemas.microsoft.com/office/2019/extlst" xmlns:r="http://schemas.openxmlformats.org/officeDocument/2006/relationships" xmlns:m="http://schemas.openxmlformats.org/officeDocument/2006/math" xmlns:v="urn:schemas-microsoft-com:vml" xmlns:wp14="http://schemas.microsoft.com/office/word/2010/wordprocessingDrawing" xmlns:wp="http://schemas.openxmlformats.org/drawingml/2006/wordprocessingDrawing" xmlns:w10="urn:schemas-microsoft-com:office:word" xmlns:w="http://schemas.openxmlformats.org/wordprocessingml/2006/main" xmlns:w14="http://schemas.microsoft.com/office/word/2010/wordml" xmlns:w15="http://schemas.microsoft.com/office/word/2012/wordml" xmlns:w16cex="http://schemas.microsoft.com/office/word/2018/wordml/cex" xmlns:w16cid="http://schemas.microsoft.com/office/word/2016/wordml/cid" xmlns:w16="http://schemas.microsoft.com/office/word/2018/wordml" xmlns:w16sdtdh="http://schemas.microsoft.com/office/word/2020/wordml/sdtdatahash" xmlns:w16se="http://schemas.microsoft.com/office/word/2015/wordml/symex" xmlns:wpg="http://schemas.microsoft.com/office/word/2010/wordprocessingGroup" xmlns:wpi="http://schemas.microsoft.com/office/word/2010/wordprocessingInk" xmlns:wne="http://schemas.microsoft.com/office/word/2006/wordml" xmlns:wps="http://schemas.microsoft.com/office/word/2010/wordprocessingShape" mc:Ignorable="w14 w15 w16se w16cid w16 w16cex w16sdtdh wp14">
   <w:p>
     <w:pPr>
       <w:pStyle w:val="Rodap"/>
@@ -8112,7 +8178,7 @@
 </file>
 
 <file path=word/footer6.xml><?xml version="1.0" encoding="utf-8"?>
-<w:ftr xmlns:wpc="http://schemas.microsoft.com/office/word/2010/wordprocessingCanvas" xmlns:cx="http://schemas.microsoft.com/office/drawing/2014/chartex" xmlns:cx1="http://schemas.microsoft.com/office/drawing/2015/9/8/chartex" xmlns:cx2="http://schemas.microsoft.com/office/drawing/2015/10/21/chartex" xmlns:cx3="http://schemas.microsoft.com/office/drawing/2016/5/9/chartex" xmlns:cx4="http://schemas.microsoft.com/office/drawing/2016/5/10/chartex" xmlns:cx5="http://schemas.microsoft.com/office/drawing/2016/5/11/chartex" xmlns:cx6="http://schemas.microsoft.com/office/drawing/2016/5/12/chartex" xmlns:cx7="http://schemas.microsoft.com/office/drawing/2016/5/13/chartex" xmlns:cx8="http://schemas.microsoft.com/office/drawing/2016/5/14/chartex" xmlns:mc="http://schemas.openxmlformats.org/markup-compatibility/2006" xmlns:aink="http://schemas.microsoft.com/office/drawing/2016/ink" xmlns:am3d="http://schemas.microsoft.com/office/drawing/2017/model3d" xmlns:o="urn:schemas-microsoft-com:office:office" xmlns:r="http://schemas.openxmlformats.org/officeDocument/2006/relationships" xmlns:m="http://schemas.openxmlformats.org/officeDocument/2006/math" xmlns:v="urn:schemas-microsoft-com:vml" xmlns:wp14="http://schemas.microsoft.com/office/word/2010/wordprocessingDrawing" xmlns:wp="http://schemas.openxmlformats.org/drawingml/2006/wordprocessingDrawing" xmlns:w10="urn:schemas-microsoft-com:office:word" xmlns:w="http://schemas.openxmlformats.org/wordprocessingml/2006/main" xmlns:w14="http://schemas.microsoft.com/office/word/2010/wordml" xmlns:w15="http://schemas.microsoft.com/office/word/2012/wordml" xmlns:w16cex="http://schemas.microsoft.com/office/word/2018/wordml/cex" xmlns:w16cid="http://schemas.microsoft.com/office/word/2016/wordml/cid" xmlns:w16="http://schemas.microsoft.com/office/word/2018/wordml" xmlns:w16sdtdh="http://schemas.microsoft.com/office/word/2020/wordml/sdtdatahash" xmlns:w16se="http://schemas.microsoft.com/office/word/2015/wordml/symex" xmlns:wpg="http://schemas.microsoft.com/office/word/2010/wordprocessingGroup" xmlns:wpi="http://schemas.microsoft.com/office/word/2010/wordprocessingInk" xmlns:wne="http://schemas.microsoft.com/office/word/2006/wordml" xmlns:wps="http://schemas.microsoft.com/office/word/2010/wordprocessingShape" mc:Ignorable="w14 w15 w16se w16cid w16 w16cex w16sdtdh wp14">
+<w:ftr xmlns:wpc="http://schemas.microsoft.com/office/word/2010/wordprocessingCanvas" xmlns:cx="http://schemas.microsoft.com/office/drawing/2014/chartex" xmlns:cx1="http://schemas.microsoft.com/office/drawing/2015/9/8/chartex" xmlns:cx2="http://schemas.microsoft.com/office/drawing/2015/10/21/chartex" xmlns:cx3="http://schemas.microsoft.com/office/drawing/2016/5/9/chartex" xmlns:cx4="http://schemas.microsoft.com/office/drawing/2016/5/10/chartex" xmlns:cx5="http://schemas.microsoft.com/office/drawing/2016/5/11/chartex" xmlns:cx6="http://schemas.microsoft.com/office/drawing/2016/5/12/chartex" xmlns:cx7="http://schemas.microsoft.com/office/drawing/2016/5/13/chartex" xmlns:cx8="http://schemas.microsoft.com/office/drawing/2016/5/14/chartex" xmlns:mc="http://schemas.openxmlformats.org/markup-compatibility/2006" xmlns:aink="http://schemas.microsoft.com/office/drawing/2016/ink" xmlns:am3d="http://schemas.microsoft.com/office/drawing/2017/model3d" xmlns:o="urn:schemas-microsoft-com:office:office" xmlns:oel="http://schemas.microsoft.com/office/2019/extlst" xmlns:r="http://schemas.openxmlformats.org/officeDocument/2006/relationships" xmlns:m="http://schemas.openxmlformats.org/officeDocument/2006/math" xmlns:v="urn:schemas-microsoft-com:vml" xmlns:wp14="http://schemas.microsoft.com/office/word/2010/wordprocessingDrawing" xmlns:wp="http://schemas.openxmlformats.org/drawingml/2006/wordprocessingDrawing" xmlns:w10="urn:schemas-microsoft-com:office:word" xmlns:w="http://schemas.openxmlformats.org/wordprocessingml/2006/main" xmlns:w14="http://schemas.microsoft.com/office/word/2010/wordml" xmlns:w15="http://schemas.microsoft.com/office/word/2012/wordml" xmlns:w16cex="http://schemas.microsoft.com/office/word/2018/wordml/cex" xmlns:w16cid="http://schemas.microsoft.com/office/word/2016/wordml/cid" xmlns:w16="http://schemas.microsoft.com/office/word/2018/wordml" xmlns:w16sdtdh="http://schemas.microsoft.com/office/word/2020/wordml/sdtdatahash" xmlns:w16se="http://schemas.microsoft.com/office/word/2015/wordml/symex" xmlns:wpg="http://schemas.microsoft.com/office/word/2010/wordprocessingGroup" xmlns:wpi="http://schemas.microsoft.com/office/word/2010/wordprocessingInk" xmlns:wne="http://schemas.microsoft.com/office/word/2006/wordml" xmlns:wps="http://schemas.microsoft.com/office/word/2010/wordprocessingShape" mc:Ignorable="w14 w15 w16se w16cid w16 w16cex w16sdtdh wp14">
   <w:p>
     <w:pPr>
       <w:pStyle w:val="Rodap"/>
@@ -8138,7 +8204,7 @@
 </file>
 
 <file path=word/footer7.xml><?xml version="1.0" encoding="utf-8"?>
-<w:ftr xmlns:wpc="http://schemas.microsoft.com/office/word/2010/wordprocessingCanvas" xmlns:cx="http://schemas.microsoft.com/office/drawing/2014/chartex" xmlns:cx1="http://schemas.microsoft.com/office/drawing/2015/9/8/chartex" xmlns:cx2="http://schemas.microsoft.com/office/drawing/2015/10/21/chartex" xmlns:cx3="http://schemas.microsoft.com/office/drawing/2016/5/9/chartex" xmlns:cx4="http://schemas.microsoft.com/office/drawing/2016/5/10/chartex" xmlns:cx5="http://schemas.microsoft.com/office/drawing/2016/5/11/chartex" xmlns:cx6="http://schemas.microsoft.com/office/drawing/2016/5/12/chartex" xmlns:cx7="http://schemas.microsoft.com/office/drawing/2016/5/13/chartex" xmlns:cx8="http://schemas.microsoft.com/office/drawing/2016/5/14/chartex" xmlns:mc="http://schemas.openxmlformats.org/markup-compatibility/2006" xmlns:aink="http://schemas.microsoft.com/office/drawing/2016/ink" xmlns:am3d="http://schemas.microsoft.com/office/drawing/2017/model3d" xmlns:o="urn:schemas-microsoft-com:office:office" xmlns:r="http://schemas.openxmlformats.org/officeDocument/2006/relationships" xmlns:m="http://schemas.openxmlformats.org/officeDocument/2006/math" xmlns:v="urn:schemas-microsoft-com:vml" xmlns:wp14="http://schemas.microsoft.com/office/word/2010/wordprocessingDrawing" xmlns:wp="http://schemas.openxmlformats.org/drawingml/2006/wordprocessingDrawing" xmlns:w10="urn:schemas-microsoft-com:office:word" xmlns:w="http://schemas.openxmlformats.org/wordprocessingml/2006/main" xmlns:w14="http://schemas.microsoft.com/office/word/2010/wordml" xmlns:w15="http://schemas.microsoft.com/office/word/2012/wordml" xmlns:w16cex="http://schemas.microsoft.com/office/word/2018/wordml/cex" xmlns:w16cid="http://schemas.microsoft.com/office/word/2016/wordml/cid" xmlns:w16="http://schemas.microsoft.com/office/word/2018/wordml" xmlns:w16sdtdh="http://schemas.microsoft.com/office/word/2020/wordml/sdtdatahash" xmlns:w16se="http://schemas.microsoft.com/office/word/2015/wordml/symex" xmlns:wpg="http://schemas.microsoft.com/office/word/2010/wordprocessingGroup" xmlns:wpi="http://schemas.microsoft.com/office/word/2010/wordprocessingInk" xmlns:wne="http://schemas.microsoft.com/office/word/2006/wordml" xmlns:wps="http://schemas.microsoft.com/office/word/2010/wordprocessingShape" mc:Ignorable="w14 w15 w16se w16cid w16 w16cex w16sdtdh wp14">
+<w:ftr xmlns:wpc="http://schemas.microsoft.com/office/word/2010/wordprocessingCanvas" xmlns:cx="http://schemas.microsoft.com/office/drawing/2014/chartex" xmlns:cx1="http://schemas.microsoft.com/office/drawing/2015/9/8/chartex" xmlns:cx2="http://schemas.microsoft.com/office/drawing/2015/10/21/chartex" xmlns:cx3="http://schemas.microsoft.com/office/drawing/2016/5/9/chartex" xmlns:cx4="http://schemas.microsoft.com/office/drawing/2016/5/10/chartex" xmlns:cx5="http://schemas.microsoft.com/office/drawing/2016/5/11/chartex" xmlns:cx6="http://schemas.microsoft.com/office/drawing/2016/5/12/chartex" xmlns:cx7="http://schemas.microsoft.com/office/drawing/2016/5/13/chartex" xmlns:cx8="http://schemas.microsoft.com/office/drawing/2016/5/14/chartex" xmlns:mc="http://schemas.openxmlformats.org/markup-compatibility/2006" xmlns:aink="http://schemas.microsoft.com/office/drawing/2016/ink" xmlns:am3d="http://schemas.microsoft.com/office/drawing/2017/model3d" xmlns:o="urn:schemas-microsoft-com:office:office" xmlns:oel="http://schemas.microsoft.com/office/2019/extlst" xmlns:r="http://schemas.openxmlformats.org/officeDocument/2006/relationships" xmlns:m="http://schemas.openxmlformats.org/officeDocument/2006/math" xmlns:v="urn:schemas-microsoft-com:vml" xmlns:wp14="http://schemas.microsoft.com/office/word/2010/wordprocessingDrawing" xmlns:wp="http://schemas.openxmlformats.org/drawingml/2006/wordprocessingDrawing" xmlns:w10="urn:schemas-microsoft-com:office:word" xmlns:w="http://schemas.openxmlformats.org/wordprocessingml/2006/main" xmlns:w14="http://schemas.microsoft.com/office/word/2010/wordml" xmlns:w15="http://schemas.microsoft.com/office/word/2012/wordml" xmlns:w16cex="http://schemas.microsoft.com/office/word/2018/wordml/cex" xmlns:w16cid="http://schemas.microsoft.com/office/word/2016/wordml/cid" xmlns:w16="http://schemas.microsoft.com/office/word/2018/wordml" xmlns:w16sdtdh="http://schemas.microsoft.com/office/word/2020/wordml/sdtdatahash" xmlns:w16se="http://schemas.microsoft.com/office/word/2015/wordml/symex" xmlns:wpg="http://schemas.microsoft.com/office/word/2010/wordprocessingGroup" xmlns:wpi="http://schemas.microsoft.com/office/word/2010/wordprocessingInk" xmlns:wne="http://schemas.microsoft.com/office/word/2006/wordml" xmlns:wps="http://schemas.microsoft.com/office/word/2010/wordprocessingShape" mc:Ignorable="w14 w15 w16se w16cid w16 w16cex w16sdtdh wp14">
   <w:p>
     <w:pPr>
       <w:pStyle w:val="Rodap"/>
@@ -8148,7 +8214,7 @@
 </file>
 
 <file path=word/footer8.xml><?xml version="1.0" encoding="utf-8"?>
-<w:ftr xmlns:wpc="http://schemas.microsoft.com/office/word/2010/wordprocessingCanvas" xmlns:cx="http://schemas.microsoft.com/office/drawing/2014/chartex" xmlns:cx1="http://schemas.microsoft.com/office/drawing/2015/9/8/chartex" xmlns:cx2="http://schemas.microsoft.com/office/drawing/2015/10/21/chartex" xmlns:cx3="http://schemas.microsoft.com/office/drawing/2016/5/9/chartex" xmlns:cx4="http://schemas.microsoft.com/office/drawing/2016/5/10/chartex" xmlns:cx5="http://schemas.microsoft.com/office/drawing/2016/5/11/chartex" xmlns:cx6="http://schemas.microsoft.com/office/drawing/2016/5/12/chartex" xmlns:cx7="http://schemas.microsoft.com/office/drawing/2016/5/13/chartex" xmlns:cx8="http://schemas.microsoft.com/office/drawing/2016/5/14/chartex" xmlns:mc="http://schemas.openxmlformats.org/markup-compatibility/2006" xmlns:aink="http://schemas.microsoft.com/office/drawing/2016/ink" xmlns:am3d="http://schemas.microsoft.com/office/drawing/2017/model3d" xmlns:o="urn:schemas-microsoft-com:office:office" xmlns:r="http://schemas.openxmlformats.org/officeDocument/2006/relationships" xmlns:m="http://schemas.openxmlformats.org/officeDocument/2006/math" xmlns:v="urn:schemas-microsoft-com:vml" xmlns:wp14="http://schemas.microsoft.com/office/word/2010/wordprocessingDrawing" xmlns:wp="http://schemas.openxmlformats.org/drawingml/2006/wordprocessingDrawing" xmlns:w10="urn:schemas-microsoft-com:office:word" xmlns:w="http://schemas.openxmlformats.org/wordprocessingml/2006/main" xmlns:w14="http://schemas.microsoft.com/office/word/2010/wordml" xmlns:w15="http://schemas.microsoft.com/office/word/2012/wordml" xmlns:w16cex="http://schemas.microsoft.com/office/word/2018/wordml/cex" xmlns:w16cid="http://schemas.microsoft.com/office/word/2016/wordml/cid" xmlns:w16="http://schemas.microsoft.com/office/word/2018/wordml" xmlns:w16sdtdh="http://schemas.microsoft.com/office/word/2020/wordml/sdtdatahash" xmlns:w16se="http://schemas.microsoft.com/office/word/2015/wordml/symex" xmlns:wpg="http://schemas.microsoft.com/office/word/2010/wordprocessingGroup" xmlns:wpi="http://schemas.microsoft.com/office/word/2010/wordprocessingInk" xmlns:wne="http://schemas.microsoft.com/office/word/2006/wordml" xmlns:wps="http://schemas.microsoft.com/office/word/2010/wordprocessingShape" mc:Ignorable="w14 w15 w16se w16cid w16 w16cex w16sdtdh wp14">
+<w:ftr xmlns:wpc="http://schemas.microsoft.com/office/word/2010/wordprocessingCanvas" xmlns:cx="http://schemas.microsoft.com/office/drawing/2014/chartex" xmlns:cx1="http://schemas.microsoft.com/office/drawing/2015/9/8/chartex" xmlns:cx2="http://schemas.microsoft.com/office/drawing/2015/10/21/chartex" xmlns:cx3="http://schemas.microsoft.com/office/drawing/2016/5/9/chartex" xmlns:cx4="http://schemas.microsoft.com/office/drawing/2016/5/10/chartex" xmlns:cx5="http://schemas.microsoft.com/office/drawing/2016/5/11/chartex" xmlns:cx6="http://schemas.microsoft.com/office/drawing/2016/5/12/chartex" xmlns:cx7="http://schemas.microsoft.com/office/drawing/2016/5/13/chartex" xmlns:cx8="http://schemas.microsoft.com/office/drawing/2016/5/14/chartex" xmlns:mc="http://schemas.openxmlformats.org/markup-compatibility/2006" xmlns:aink="http://schemas.microsoft.com/office/drawing/2016/ink" xmlns:am3d="http://schemas.microsoft.com/office/drawing/2017/model3d" xmlns:o="urn:schemas-microsoft-com:office:office" xmlns:oel="http://schemas.microsoft.com/office/2019/extlst" xmlns:r="http://schemas.openxmlformats.org/officeDocument/2006/relationships" xmlns:m="http://schemas.openxmlformats.org/officeDocument/2006/math" xmlns:v="urn:schemas-microsoft-com:vml" xmlns:wp14="http://schemas.microsoft.com/office/word/2010/wordprocessingDrawing" xmlns:wp="http://schemas.openxmlformats.org/drawingml/2006/wordprocessingDrawing" xmlns:w10="urn:schemas-microsoft-com:office:word" xmlns:w="http://schemas.openxmlformats.org/wordprocessingml/2006/main" xmlns:w14="http://schemas.microsoft.com/office/word/2010/wordml" xmlns:w15="http://schemas.microsoft.com/office/word/2012/wordml" xmlns:w16cex="http://schemas.microsoft.com/office/word/2018/wordml/cex" xmlns:w16cid="http://schemas.microsoft.com/office/word/2016/wordml/cid" xmlns:w16="http://schemas.microsoft.com/office/word/2018/wordml" xmlns:w16sdtdh="http://schemas.microsoft.com/office/word/2020/wordml/sdtdatahash" xmlns:w16se="http://schemas.microsoft.com/office/word/2015/wordml/symex" xmlns:wpg="http://schemas.microsoft.com/office/word/2010/wordprocessingGroup" xmlns:wpi="http://schemas.microsoft.com/office/word/2010/wordprocessingInk" xmlns:wne="http://schemas.microsoft.com/office/word/2006/wordml" xmlns:wps="http://schemas.microsoft.com/office/word/2010/wordprocessingShape" mc:Ignorable="w14 w15 w16se w16cid w16 w16cex w16sdtdh wp14">
   <w:p>
     <w:pPr>
       <w:pStyle w:val="Rodap"/>
@@ -8174,7 +8240,7 @@
 </file>
 
 <file path=word/footer9.xml><?xml version="1.0" encoding="utf-8"?>
-<w:ftr xmlns:wpc="http://schemas.microsoft.com/office/word/2010/wordprocessingCanvas" xmlns:cx="http://schemas.microsoft.com/office/drawing/2014/chartex" xmlns:cx1="http://schemas.microsoft.com/office/drawing/2015/9/8/chartex" xmlns:cx2="http://schemas.microsoft.com/office/drawing/2015/10/21/chartex" xmlns:cx3="http://schemas.microsoft.com/office/drawing/2016/5/9/chartex" xmlns:cx4="http://schemas.microsoft.com/office/drawing/2016/5/10/chartex" xmlns:cx5="http://schemas.microsoft.com/office/drawing/2016/5/11/chartex" xmlns:cx6="http://schemas.microsoft.com/office/drawing/2016/5/12/chartex" xmlns:cx7="http://schemas.microsoft.com/office/drawing/2016/5/13/chartex" xmlns:cx8="http://schemas.microsoft.com/office/drawing/2016/5/14/chartex" xmlns:mc="http://schemas.openxmlformats.org/markup-compatibility/2006" xmlns:aink="http://schemas.microsoft.com/office/drawing/2016/ink" xmlns:am3d="http://schemas.microsoft.com/office/drawing/2017/model3d" xmlns:o="urn:schemas-microsoft-com:office:office" xmlns:r="http://schemas.openxmlformats.org/officeDocument/2006/relationships" xmlns:m="http://schemas.openxmlformats.org/officeDocument/2006/math" xmlns:v="urn:schemas-microsoft-com:vml" xmlns:wp14="http://schemas.microsoft.com/office/word/2010/wordprocessingDrawing" xmlns:wp="http://schemas.openxmlformats.org/drawingml/2006/wordprocessingDrawing" xmlns:w10="urn:schemas-microsoft-com:office:word" xmlns:w="http://schemas.openxmlformats.org/wordprocessingml/2006/main" xmlns:w14="http://schemas.microsoft.com/office/word/2010/wordml" xmlns:w15="http://schemas.microsoft.com/office/word/2012/wordml" xmlns:w16cex="http://schemas.microsoft.com/office/word/2018/wordml/cex" xmlns:w16cid="http://schemas.microsoft.com/office/word/2016/wordml/cid" xmlns:w16="http://schemas.microsoft.com/office/word/2018/wordml" xmlns:w16sdtdh="http://schemas.microsoft.com/office/word/2020/wordml/sdtdatahash" xmlns:w16se="http://schemas.microsoft.com/office/word/2015/wordml/symex" xmlns:wpg="http://schemas.microsoft.com/office/word/2010/wordprocessingGroup" xmlns:wpi="http://schemas.microsoft.com/office/word/2010/wordprocessingInk" xmlns:wne="http://schemas.microsoft.com/office/word/2006/wordml" xmlns:wps="http://schemas.microsoft.com/office/word/2010/wordprocessingShape" mc:Ignorable="w14 w15 w16se w16cid w16 w16cex w16sdtdh wp14">
+<w:ftr xmlns:wpc="http://schemas.microsoft.com/office/word/2010/wordprocessingCanvas" xmlns:cx="http://schemas.microsoft.com/office/drawing/2014/chartex" xmlns:cx1="http://schemas.microsoft.com/office/drawing/2015/9/8/chartex" xmlns:cx2="http://schemas.microsoft.com/office/drawing/2015/10/21/chartex" xmlns:cx3="http://schemas.microsoft.com/office/drawing/2016/5/9/chartex" xmlns:cx4="http://schemas.microsoft.com/office/drawing/2016/5/10/chartex" xmlns:cx5="http://schemas.microsoft.com/office/drawing/2016/5/11/chartex" xmlns:cx6="http://schemas.microsoft.com/office/drawing/2016/5/12/chartex" xmlns:cx7="http://schemas.microsoft.com/office/drawing/2016/5/13/chartex" xmlns:cx8="http://schemas.microsoft.com/office/drawing/2016/5/14/chartex" xmlns:mc="http://schemas.openxmlformats.org/markup-compatibility/2006" xmlns:aink="http://schemas.microsoft.com/office/drawing/2016/ink" xmlns:am3d="http://schemas.microsoft.com/office/drawing/2017/model3d" xmlns:o="urn:schemas-microsoft-com:office:office" xmlns:oel="http://schemas.microsoft.com/office/2019/extlst" xmlns:r="http://schemas.openxmlformats.org/officeDocument/2006/relationships" xmlns:m="http://schemas.openxmlformats.org/officeDocument/2006/math" xmlns:v="urn:schemas-microsoft-com:vml" xmlns:wp14="http://schemas.microsoft.com/office/word/2010/wordprocessingDrawing" xmlns:wp="http://schemas.openxmlformats.org/drawingml/2006/wordprocessingDrawing" xmlns:w10="urn:schemas-microsoft-com:office:word" xmlns:w="http://schemas.openxmlformats.org/wordprocessingml/2006/main" xmlns:w14="http://schemas.microsoft.com/office/word/2010/wordml" xmlns:w15="http://schemas.microsoft.com/office/word/2012/wordml" xmlns:w16cex="http://schemas.microsoft.com/office/word/2018/wordml/cex" xmlns:w16cid="http://schemas.microsoft.com/office/word/2016/wordml/cid" xmlns:w16="http://schemas.microsoft.com/office/word/2018/wordml" xmlns:w16sdtdh="http://schemas.microsoft.com/office/word/2020/wordml/sdtdatahash" xmlns:w16se="http://schemas.microsoft.com/office/word/2015/wordml/symex" xmlns:wpg="http://schemas.microsoft.com/office/word/2010/wordprocessingGroup" xmlns:wpi="http://schemas.microsoft.com/office/word/2010/wordprocessingInk" xmlns:wne="http://schemas.microsoft.com/office/word/2006/wordml" xmlns:wps="http://schemas.microsoft.com/office/word/2010/wordprocessingShape" mc:Ignorable="w14 w15 w16se w16cid w16 w16cex w16sdtdh wp14">
   <w:p>
     <w:pPr>
       <w:pStyle w:val="Rodap"/>
@@ -8184,7 +8250,7 @@
 </file>
 
 <file path=word/footnotes.xml><?xml version="1.0" encoding="utf-8"?>
-<w:footnotes xmlns:wpc="http://schemas.microsoft.com/office/word/2010/wordprocessingCanvas" xmlns:cx="http://schemas.microsoft.com/office/drawing/2014/chartex" xmlns:cx1="http://schemas.microsoft.com/office/drawing/2015/9/8/chartex" xmlns:cx2="http://schemas.microsoft.com/office/drawing/2015/10/21/chartex" xmlns:cx3="http://schemas.microsoft.com/office/drawing/2016/5/9/chartex" xmlns:cx4="http://schemas.microsoft.com/office/drawing/2016/5/10/chartex" xmlns:cx5="http://schemas.microsoft.com/office/drawing/2016/5/11/chartex" xmlns:cx6="http://schemas.microsoft.com/office/drawing/2016/5/12/chartex" xmlns:cx7="http://schemas.microsoft.com/office/drawing/2016/5/13/chartex" xmlns:cx8="http://schemas.microsoft.com/office/drawing/2016/5/14/chartex" xmlns:mc="http://schemas.openxmlformats.org/markup-compatibility/2006" xmlns:aink="http://schemas.microsoft.com/office/drawing/2016/ink" xmlns:am3d="http://schemas.microsoft.com/office/drawing/2017/model3d" xmlns:o="urn:schemas-microsoft-com:office:office" xmlns:r="http://schemas.openxmlformats.org/officeDocument/2006/relationships" xmlns:m="http://schemas.openxmlformats.org/officeDocument/2006/math" xmlns:v="urn:schemas-microsoft-com:vml" xmlns:wp14="http://schemas.microsoft.com/office/word/2010/wordprocessingDrawing" xmlns:wp="http://schemas.openxmlformats.org/drawingml/2006/wordprocessingDrawing" xmlns:w10="urn:schemas-microsoft-com:office:word" xmlns:w="http://schemas.openxmlformats.org/wordprocessingml/2006/main" xmlns:w14="http://schemas.microsoft.com/office/word/2010/wordml" xmlns:w15="http://schemas.microsoft.com/office/word/2012/wordml" xmlns:w16cex="http://schemas.microsoft.com/office/word/2018/wordml/cex" xmlns:w16cid="http://schemas.microsoft.com/office/word/2016/wordml/cid" xmlns:w16="http://schemas.microsoft.com/office/word/2018/wordml" xmlns:w16sdtdh="http://schemas.microsoft.com/office/word/2020/wordml/sdtdatahash" xmlns:w16se="http://schemas.microsoft.com/office/word/2015/wordml/symex" xmlns:wpg="http://schemas.microsoft.com/office/word/2010/wordprocessingGroup" xmlns:wpi="http://schemas.microsoft.com/office/word/2010/wordprocessingInk" xmlns:wne="http://schemas.microsoft.com/office/word/2006/wordml" xmlns:wps="http://schemas.microsoft.com/office/word/2010/wordprocessingShape" mc:Ignorable="w14 w15 w16se w16cid w16 w16cex w16sdtdh wp14">
+<w:footnotes xmlns:wpc="http://schemas.microsoft.com/office/word/2010/wordprocessingCanvas" xmlns:cx="http://schemas.microsoft.com/office/drawing/2014/chartex" xmlns:cx1="http://schemas.microsoft.com/office/drawing/2015/9/8/chartex" xmlns:cx2="http://schemas.microsoft.com/office/drawing/2015/10/21/chartex" xmlns:cx3="http://schemas.microsoft.com/office/drawing/2016/5/9/chartex" xmlns:cx4="http://schemas.microsoft.com/office/drawing/2016/5/10/chartex" xmlns:cx5="http://schemas.microsoft.com/office/drawing/2016/5/11/chartex" xmlns:cx6="http://schemas.microsoft.com/office/drawing/2016/5/12/chartex" xmlns:cx7="http://schemas.microsoft.com/office/drawing/2016/5/13/chartex" xmlns:cx8="http://schemas.microsoft.com/office/drawing/2016/5/14/chartex" xmlns:mc="http://schemas.openxmlformats.org/markup-compatibility/2006" xmlns:aink="http://schemas.microsoft.com/office/drawing/2016/ink" xmlns:am3d="http://schemas.microsoft.com/office/drawing/2017/model3d" xmlns:o="urn:schemas-microsoft-com:office:office" xmlns:oel="http://schemas.microsoft.com/office/2019/extlst" xmlns:r="http://schemas.openxmlformats.org/officeDocument/2006/relationships" xmlns:m="http://schemas.openxmlformats.org/officeDocument/2006/math" xmlns:v="urn:schemas-microsoft-com:vml" xmlns:wp14="http://schemas.microsoft.com/office/word/2010/wordprocessingDrawing" xmlns:wp="http://schemas.openxmlformats.org/drawingml/2006/wordprocessingDrawing" xmlns:w10="urn:schemas-microsoft-com:office:word" xmlns:w="http://schemas.openxmlformats.org/wordprocessingml/2006/main" xmlns:w14="http://schemas.microsoft.com/office/word/2010/wordml" xmlns:w15="http://schemas.microsoft.com/office/word/2012/wordml" xmlns:w16cex="http://schemas.microsoft.com/office/word/2018/wordml/cex" xmlns:w16cid="http://schemas.microsoft.com/office/word/2016/wordml/cid" xmlns:w16="http://schemas.microsoft.com/office/word/2018/wordml" xmlns:w16sdtdh="http://schemas.microsoft.com/office/word/2020/wordml/sdtdatahash" xmlns:w16se="http://schemas.microsoft.com/office/word/2015/wordml/symex" xmlns:wpg="http://schemas.microsoft.com/office/word/2010/wordprocessingGroup" xmlns:wpi="http://schemas.microsoft.com/office/word/2010/wordprocessingInk" xmlns:wne="http://schemas.microsoft.com/office/word/2006/wordml" xmlns:wps="http://schemas.microsoft.com/office/word/2010/wordprocessingShape" mc:Ignorable="w14 w15 w16se w16cid w16 w16cex w16sdtdh wp14">
   <w:footnote w:type="separator" w:id="-1">
     <w:p>
       <w:r>
@@ -8203,7 +8269,7 @@
 </file>
 
 <file path=word/header1.xml><?xml version="1.0" encoding="utf-8"?>
-<w:hdr xmlns:wpc="http://schemas.microsoft.com/office/word/2010/wordprocessingCanvas" xmlns:cx="http://schemas.microsoft.com/office/drawing/2014/chartex" xmlns:cx1="http://schemas.microsoft.com/office/drawing/2015/9/8/chartex" xmlns:cx2="http://schemas.microsoft.com/office/drawing/2015/10/21/chartex" xmlns:cx3="http://schemas.microsoft.com/office/drawing/2016/5/9/chartex" xmlns:cx4="http://schemas.microsoft.com/office/drawing/2016/5/10/chartex" xmlns:cx5="http://schemas.microsoft.com/office/drawing/2016/5/11/chartex" xmlns:cx6="http://schemas.microsoft.com/office/drawing/2016/5/12/chartex" xmlns:cx7="http://schemas.microsoft.com/office/drawing/2016/5/13/chartex" xmlns:cx8="http://schemas.microsoft.com/office/drawing/2016/5/14/chartex" xmlns:mc="http://schemas.openxmlformats.org/markup-compatibility/2006" xmlns:aink="http://schemas.microsoft.com/office/drawing/2016/ink" xmlns:am3d="http://schemas.microsoft.com/office/drawing/2017/model3d" xmlns:o="urn:schemas-microsoft-com:office:office" xmlns:r="http://schemas.openxmlformats.org/officeDocument/2006/relationships" xmlns:m="http://schemas.openxmlformats.org/officeDocument/2006/math" xmlns:v="urn:schemas-microsoft-com:vml" xmlns:wp14="http://schemas.microsoft.com/office/word/2010/wordprocessingDrawing" xmlns:wp="http://schemas.openxmlformats.org/drawingml/2006/wordprocessingDrawing" xmlns:w10="urn:schemas-microsoft-com:office:word" xmlns:w="http://schemas.openxmlformats.org/wordprocessingml/2006/main" xmlns:w14="http://schemas.microsoft.com/office/word/2010/wordml" xmlns:w15="http://schemas.microsoft.com/office/word/2012/wordml" xmlns:w16cex="http://schemas.microsoft.com/office/word/2018/wordml/cex" xmlns:w16cid="http://schemas.microsoft.com/office/word/2016/wordml/cid" xmlns:w16="http://schemas.microsoft.com/office/word/2018/wordml" xmlns:w16sdtdh="http://schemas.microsoft.com/office/word/2020/wordml/sdtdatahash" xmlns:w16se="http://schemas.microsoft.com/office/word/2015/wordml/symex" xmlns:wpg="http://schemas.microsoft.com/office/word/2010/wordprocessingGroup" xmlns:wpi="http://schemas.microsoft.com/office/word/2010/wordprocessingInk" xmlns:wne="http://schemas.microsoft.com/office/word/2006/wordml" xmlns:wps="http://schemas.microsoft.com/office/word/2010/wordprocessingShape" mc:Ignorable="w14 w15 w16se w16cid w16 w16cex w16sdtdh wp14">
+<w:hdr xmlns:wpc="http://schemas.microsoft.com/office/word/2010/wordprocessingCanvas" xmlns:cx="http://schemas.microsoft.com/office/drawing/2014/chartex" xmlns:cx1="http://schemas.microsoft.com/office/drawing/2015/9/8/chartex" xmlns:cx2="http://schemas.microsoft.com/office/drawing/2015/10/21/chartex" xmlns:cx3="http://schemas.microsoft.com/office/drawing/2016/5/9/chartex" xmlns:cx4="http://schemas.microsoft.com/office/drawing/2016/5/10/chartex" xmlns:cx5="http://schemas.microsoft.com/office/drawing/2016/5/11/chartex" xmlns:cx6="http://schemas.microsoft.com/office/drawing/2016/5/12/chartex" xmlns:cx7="http://schemas.microsoft.com/office/drawing/2016/5/13/chartex" xmlns:cx8="http://schemas.microsoft.com/office/drawing/2016/5/14/chartex" xmlns:mc="http://schemas.openxmlformats.org/markup-compatibility/2006" xmlns:aink="http://schemas.microsoft.com/office/drawing/2016/ink" xmlns:am3d="http://schemas.microsoft.com/office/drawing/2017/model3d" xmlns:o="urn:schemas-microsoft-com:office:office" xmlns:oel="http://schemas.microsoft.com/office/2019/extlst" xmlns:r="http://schemas.openxmlformats.org/officeDocument/2006/relationships" xmlns:m="http://schemas.openxmlformats.org/officeDocument/2006/math" xmlns:v="urn:schemas-microsoft-com:vml" xmlns:wp14="http://schemas.microsoft.com/office/word/2010/wordprocessingDrawing" xmlns:wp="http://schemas.openxmlformats.org/drawingml/2006/wordprocessingDrawing" xmlns:w10="urn:schemas-microsoft-com:office:word" xmlns:w="http://schemas.openxmlformats.org/wordprocessingml/2006/main" xmlns:w14="http://schemas.microsoft.com/office/word/2010/wordml" xmlns:w15="http://schemas.microsoft.com/office/word/2012/wordml" xmlns:w16cex="http://schemas.microsoft.com/office/word/2018/wordml/cex" xmlns:w16cid="http://schemas.microsoft.com/office/word/2016/wordml/cid" xmlns:w16="http://schemas.microsoft.com/office/word/2018/wordml" xmlns:w16sdtdh="http://schemas.microsoft.com/office/word/2020/wordml/sdtdatahash" xmlns:w16se="http://schemas.microsoft.com/office/word/2015/wordml/symex" xmlns:wpg="http://schemas.microsoft.com/office/word/2010/wordprocessingGroup" xmlns:wpi="http://schemas.microsoft.com/office/word/2010/wordprocessingInk" xmlns:wne="http://schemas.microsoft.com/office/word/2006/wordml" xmlns:wps="http://schemas.microsoft.com/office/word/2010/wordprocessingShape" mc:Ignorable="w14 w15 w16se w16cid w16 w16cex w16sdtdh wp14">
   <w:p>
     <w:pPr>
       <w:pStyle w:val="Cabealho"/>
@@ -8225,7 +8291,7 @@
 </file>
 
 <file path=word/header10.xml><?xml version="1.0" encoding="utf-8"?>
-<w:hdr xmlns:wpc="http://schemas.microsoft.com/office/word/2010/wordprocessingCanvas" xmlns:cx="http://schemas.microsoft.com/office/drawing/2014/chartex" xmlns:cx1="http://schemas.microsoft.com/office/drawing/2015/9/8/chartex" xmlns:cx2="http://schemas.microsoft.com/office/drawing/2015/10/21/chartex" xmlns:cx3="http://schemas.microsoft.com/office/drawing/2016/5/9/chartex" xmlns:cx4="http://schemas.microsoft.com/office/drawing/2016/5/10/chartex" xmlns:cx5="http://schemas.microsoft.com/office/drawing/2016/5/11/chartex" xmlns:cx6="http://schemas.microsoft.com/office/drawing/2016/5/12/chartex" xmlns:cx7="http://schemas.microsoft.com/office/drawing/2016/5/13/chartex" xmlns:cx8="http://schemas.microsoft.com/office/drawing/2016/5/14/chartex" xmlns:mc="http://schemas.openxmlformats.org/markup-compatibility/2006" xmlns:aink="http://schemas.microsoft.com/office/drawing/2016/ink" xmlns:am3d="http://schemas.microsoft.com/office/drawing/2017/model3d" xmlns:o="urn:schemas-microsoft-com:office:office" xmlns:r="http://schemas.openxmlformats.org/officeDocument/2006/relationships" xmlns:m="http://schemas.openxmlformats.org/officeDocument/2006/math" xmlns:v="urn:schemas-microsoft-com:vml" xmlns:wp14="http://schemas.microsoft.com/office/word/2010/wordprocessingDrawing" xmlns:wp="http://schemas.openxmlformats.org/drawingml/2006/wordprocessingDrawing" xmlns:w10="urn:schemas-microsoft-com:office:word" xmlns:w="http://schemas.openxmlformats.org/wordprocessingml/2006/main" xmlns:w14="http://schemas.microsoft.com/office/word/2010/wordml" xmlns:w15="http://schemas.microsoft.com/office/word/2012/wordml" xmlns:w16cex="http://schemas.microsoft.com/office/word/2018/wordml/cex" xmlns:w16cid="http://schemas.microsoft.com/office/word/2016/wordml/cid" xmlns:w16="http://schemas.microsoft.com/office/word/2018/wordml" xmlns:w16sdtdh="http://schemas.microsoft.com/office/word/2020/wordml/sdtdatahash" xmlns:w16se="http://schemas.microsoft.com/office/word/2015/wordml/symex" xmlns:wpg="http://schemas.microsoft.com/office/word/2010/wordprocessingGroup" xmlns:wpi="http://schemas.microsoft.com/office/word/2010/wordprocessingInk" xmlns:wne="http://schemas.microsoft.com/office/word/2006/wordml" xmlns:wps="http://schemas.microsoft.com/office/word/2010/wordprocessingShape" mc:Ignorable="w14 w15 w16se w16cid w16 w16cex w16sdtdh wp14">
+<w:hdr xmlns:wpc="http://schemas.microsoft.com/office/word/2010/wordprocessingCanvas" xmlns:cx="http://schemas.microsoft.com/office/drawing/2014/chartex" xmlns:cx1="http://schemas.microsoft.com/office/drawing/2015/9/8/chartex" xmlns:cx2="http://schemas.microsoft.com/office/drawing/2015/10/21/chartex" xmlns:cx3="http://schemas.microsoft.com/office/drawing/2016/5/9/chartex" xmlns:cx4="http://schemas.microsoft.com/office/drawing/2016/5/10/chartex" xmlns:cx5="http://schemas.microsoft.com/office/drawing/2016/5/11/chartex" xmlns:cx6="http://schemas.microsoft.com/office/drawing/2016/5/12/chartex" xmlns:cx7="http://schemas.microsoft.com/office/drawing/2016/5/13/chartex" xmlns:cx8="http://schemas.microsoft.com/office/drawing/2016/5/14/chartex" xmlns:mc="http://schemas.openxmlformats.org/markup-compatibility/2006" xmlns:aink="http://schemas.microsoft.com/office/drawing/2016/ink" xmlns:am3d="http://schemas.microsoft.com/office/drawing/2017/model3d" xmlns:o="urn:schemas-microsoft-com:office:office" xmlns:oel="http://schemas.microsoft.com/office/2019/extlst" xmlns:r="http://schemas.openxmlformats.org/officeDocument/2006/relationships" xmlns:m="http://schemas.openxmlformats.org/officeDocument/2006/math" xmlns:v="urn:schemas-microsoft-com:vml" xmlns:wp14="http://schemas.microsoft.com/office/word/2010/wordprocessingDrawing" xmlns:wp="http://schemas.openxmlformats.org/drawingml/2006/wordprocessingDrawing" xmlns:w10="urn:schemas-microsoft-com:office:word" xmlns:w="http://schemas.openxmlformats.org/wordprocessingml/2006/main" xmlns:w14="http://schemas.microsoft.com/office/word/2010/wordml" xmlns:w15="http://schemas.microsoft.com/office/word/2012/wordml" xmlns:w16cex="http://schemas.microsoft.com/office/word/2018/wordml/cex" xmlns:w16cid="http://schemas.microsoft.com/office/word/2016/wordml/cid" xmlns:w16="http://schemas.microsoft.com/office/word/2018/wordml" xmlns:w16sdtdh="http://schemas.microsoft.com/office/word/2020/wordml/sdtdatahash" xmlns:w16se="http://schemas.microsoft.com/office/word/2015/wordml/symex" xmlns:wpg="http://schemas.microsoft.com/office/word/2010/wordprocessingGroup" xmlns:wpi="http://schemas.microsoft.com/office/word/2010/wordprocessingInk" xmlns:wne="http://schemas.microsoft.com/office/word/2006/wordml" xmlns:wps="http://schemas.microsoft.com/office/word/2010/wordprocessingShape" mc:Ignorable="w14 w15 w16se w16cid w16 w16cex w16sdtdh wp14">
   <w:p>
     <w:pPr>
       <w:pStyle w:val="Cabealho"/>
@@ -8235,7 +8301,7 @@
 </file>
 
 <file path=word/header11.xml><?xml version="1.0" encoding="utf-8"?>
-<w:hdr xmlns:wpc="http://schemas.microsoft.com/office/word/2010/wordprocessingCanvas" xmlns:cx="http://schemas.microsoft.com/office/drawing/2014/chartex" xmlns:cx1="http://schemas.microsoft.com/office/drawing/2015/9/8/chartex" xmlns:cx2="http://schemas.microsoft.com/office/drawing/2015/10/21/chartex" xmlns:cx3="http://schemas.microsoft.com/office/drawing/2016/5/9/chartex" xmlns:cx4="http://schemas.microsoft.com/office/drawing/2016/5/10/chartex" xmlns:cx5="http://schemas.microsoft.com/office/drawing/2016/5/11/chartex" xmlns:cx6="http://schemas.microsoft.com/office/drawing/2016/5/12/chartex" xmlns:cx7="http://schemas.microsoft.com/office/drawing/2016/5/13/chartex" xmlns:cx8="http://schemas.microsoft.com/office/drawing/2016/5/14/chartex" xmlns:mc="http://schemas.openxmlformats.org/markup-compatibility/2006" xmlns:aink="http://schemas.microsoft.com/office/drawing/2016/ink" xmlns:am3d="http://schemas.microsoft.com/office/drawing/2017/model3d" xmlns:o="urn:schemas-microsoft-com:office:office" xmlns:r="http://schemas.openxmlformats.org/officeDocument/2006/relationships" xmlns:m="http://schemas.openxmlformats.org/officeDocument/2006/math" xmlns:v="urn:schemas-microsoft-com:vml" xmlns:wp14="http://schemas.microsoft.com/office/word/2010/wordprocessingDrawing" xmlns:wp="http://schemas.openxmlformats.org/drawingml/2006/wordprocessingDrawing" xmlns:w10="urn:schemas-microsoft-com:office:word" xmlns:w="http://schemas.openxmlformats.org/wordprocessingml/2006/main" xmlns:w14="http://schemas.microsoft.com/office/word/2010/wordml" xmlns:w15="http://schemas.microsoft.com/office/word/2012/wordml" xmlns:w16cex="http://schemas.microsoft.com/office/word/2018/wordml/cex" xmlns:w16cid="http://schemas.microsoft.com/office/word/2016/wordml/cid" xmlns:w16="http://schemas.microsoft.com/office/word/2018/wordml" xmlns:w16sdtdh="http://schemas.microsoft.com/office/word/2020/wordml/sdtdatahash" xmlns:w16se="http://schemas.microsoft.com/office/word/2015/wordml/symex" xmlns:wpg="http://schemas.microsoft.com/office/word/2010/wordprocessingGroup" xmlns:wpi="http://schemas.microsoft.com/office/word/2010/wordprocessingInk" xmlns:wne="http://schemas.microsoft.com/office/word/2006/wordml" xmlns:wps="http://schemas.microsoft.com/office/word/2010/wordprocessingShape" mc:Ignorable="w14 w15 w16se w16cid w16 w16cex w16sdtdh wp14">
+<w:hdr xmlns:wpc="http://schemas.microsoft.com/office/word/2010/wordprocessingCanvas" xmlns:cx="http://schemas.microsoft.com/office/drawing/2014/chartex" xmlns:cx1="http://schemas.microsoft.com/office/drawing/2015/9/8/chartex" xmlns:cx2="http://schemas.microsoft.com/office/drawing/2015/10/21/chartex" xmlns:cx3="http://schemas.microsoft.com/office/drawing/2016/5/9/chartex" xmlns:cx4="http://schemas.microsoft.com/office/drawing/2016/5/10/chartex" xmlns:cx5="http://schemas.microsoft.com/office/drawing/2016/5/11/chartex" xmlns:cx6="http://schemas.microsoft.com/office/drawing/2016/5/12/chartex" xmlns:cx7="http://schemas.microsoft.com/office/drawing/2016/5/13/chartex" xmlns:cx8="http://schemas.microsoft.com/office/drawing/2016/5/14/chartex" xmlns:mc="http://schemas.openxmlformats.org/markup-compatibility/2006" xmlns:aink="http://schemas.microsoft.com/office/drawing/2016/ink" xmlns:am3d="http://schemas.microsoft.com/office/drawing/2017/model3d" xmlns:o="urn:schemas-microsoft-com:office:office" xmlns:oel="http://schemas.microsoft.com/office/2019/extlst" xmlns:r="http://schemas.openxmlformats.org/officeDocument/2006/relationships" xmlns:m="http://schemas.openxmlformats.org/officeDocument/2006/math" xmlns:v="urn:schemas-microsoft-com:vml" xmlns:wp14="http://schemas.microsoft.com/office/word/2010/wordprocessingDrawing" xmlns:wp="http://schemas.openxmlformats.org/drawingml/2006/wordprocessingDrawing" xmlns:w10="urn:schemas-microsoft-com:office:word" xmlns:w="http://schemas.openxmlformats.org/wordprocessingml/2006/main" xmlns:w14="http://schemas.microsoft.com/office/word/2010/wordml" xmlns:w15="http://schemas.microsoft.com/office/word/2012/wordml" xmlns:w16cex="http://schemas.microsoft.com/office/word/2018/wordml/cex" xmlns:w16cid="http://schemas.microsoft.com/office/word/2016/wordml/cid" xmlns:w16="http://schemas.microsoft.com/office/word/2018/wordml" xmlns:w16sdtdh="http://schemas.microsoft.com/office/word/2020/wordml/sdtdatahash" xmlns:w16se="http://schemas.microsoft.com/office/word/2015/wordml/symex" xmlns:wpg="http://schemas.microsoft.com/office/word/2010/wordprocessingGroup" xmlns:wpi="http://schemas.microsoft.com/office/word/2010/wordprocessingInk" xmlns:wne="http://schemas.microsoft.com/office/word/2006/wordml" xmlns:wps="http://schemas.microsoft.com/office/word/2010/wordprocessingShape" mc:Ignorable="w14 w15 w16se w16cid w16 w16cex w16sdtdh wp14">
   <w:p>
     <w:pPr>
       <w:pStyle w:val="Cabealho"/>
@@ -8415,7 +8481,7 @@
 </file>
 
 <file path=word/header2.xml><?xml version="1.0" encoding="utf-8"?>
-<w:hdr xmlns:wpc="http://schemas.microsoft.com/office/word/2010/wordprocessingCanvas" xmlns:cx="http://schemas.microsoft.com/office/drawing/2014/chartex" xmlns:cx1="http://schemas.microsoft.com/office/drawing/2015/9/8/chartex" xmlns:cx2="http://schemas.microsoft.com/office/drawing/2015/10/21/chartex" xmlns:cx3="http://schemas.microsoft.com/office/drawing/2016/5/9/chartex" xmlns:cx4="http://schemas.microsoft.com/office/drawing/2016/5/10/chartex" xmlns:cx5="http://schemas.microsoft.com/office/drawing/2016/5/11/chartex" xmlns:cx6="http://schemas.microsoft.com/office/drawing/2016/5/12/chartex" xmlns:cx7="http://schemas.microsoft.com/office/drawing/2016/5/13/chartex" xmlns:cx8="http://schemas.microsoft.com/office/drawing/2016/5/14/chartex" xmlns:mc="http://schemas.openxmlformats.org/markup-compatibility/2006" xmlns:aink="http://schemas.microsoft.com/office/drawing/2016/ink" xmlns:am3d="http://schemas.microsoft.com/office/drawing/2017/model3d" xmlns:o="urn:schemas-microsoft-com:office:office" xmlns:r="http://schemas.openxmlformats.org/officeDocument/2006/relationships" xmlns:m="http://schemas.openxmlformats.org/officeDocument/2006/math" xmlns:v="urn:schemas-microsoft-com:vml" xmlns:wp14="http://schemas.microsoft.com/office/word/2010/wordprocessingDrawing" xmlns:wp="http://schemas.openxmlformats.org/drawingml/2006/wordprocessingDrawing" xmlns:w10="urn:schemas-microsoft-com:office:word" xmlns:w="http://schemas.openxmlformats.org/wordprocessingml/2006/main" xmlns:w14="http://schemas.microsoft.com/office/word/2010/wordml" xmlns:w15="http://schemas.microsoft.com/office/word/2012/wordml" xmlns:w16cex="http://schemas.microsoft.com/office/word/2018/wordml/cex" xmlns:w16cid="http://schemas.microsoft.com/office/word/2016/wordml/cid" xmlns:w16="http://schemas.microsoft.com/office/word/2018/wordml" xmlns:w16sdtdh="http://schemas.microsoft.com/office/word/2020/wordml/sdtdatahash" xmlns:w16se="http://schemas.microsoft.com/office/word/2015/wordml/symex" xmlns:wpg="http://schemas.microsoft.com/office/word/2010/wordprocessingGroup" xmlns:wpi="http://schemas.microsoft.com/office/word/2010/wordprocessingInk" xmlns:wne="http://schemas.microsoft.com/office/word/2006/wordml" xmlns:wps="http://schemas.microsoft.com/office/word/2010/wordprocessingShape" mc:Ignorable="w14 w15 w16se w16cid w16 w16cex w16sdtdh wp14">
+<w:hdr xmlns:wpc="http://schemas.microsoft.com/office/word/2010/wordprocessingCanvas" xmlns:cx="http://schemas.microsoft.com/office/drawing/2014/chartex" xmlns:cx1="http://schemas.microsoft.com/office/drawing/2015/9/8/chartex" xmlns:cx2="http://schemas.microsoft.com/office/drawing/2015/10/21/chartex" xmlns:cx3="http://schemas.microsoft.com/office/drawing/2016/5/9/chartex" xmlns:cx4="http://schemas.microsoft.com/office/drawing/2016/5/10/chartex" xmlns:cx5="http://schemas.microsoft.com/office/drawing/2016/5/11/chartex" xmlns:cx6="http://schemas.microsoft.com/office/drawing/2016/5/12/chartex" xmlns:cx7="http://schemas.microsoft.com/office/drawing/2016/5/13/chartex" xmlns:cx8="http://schemas.microsoft.com/office/drawing/2016/5/14/chartex" xmlns:mc="http://schemas.openxmlformats.org/markup-compatibility/2006" xmlns:aink="http://schemas.microsoft.com/office/drawing/2016/ink" xmlns:am3d="http://schemas.microsoft.com/office/drawing/2017/model3d" xmlns:o="urn:schemas-microsoft-com:office:office" xmlns:oel="http://schemas.microsoft.com/office/2019/extlst" xmlns:r="http://schemas.openxmlformats.org/officeDocument/2006/relationships" xmlns:m="http://schemas.openxmlformats.org/officeDocument/2006/math" xmlns:v="urn:schemas-microsoft-com:vml" xmlns:wp14="http://schemas.microsoft.com/office/word/2010/wordprocessingDrawing" xmlns:wp="http://schemas.openxmlformats.org/drawingml/2006/wordprocessingDrawing" xmlns:w10="urn:schemas-microsoft-com:office:word" xmlns:w="http://schemas.openxmlformats.org/wordprocessingml/2006/main" xmlns:w14="http://schemas.microsoft.com/office/word/2010/wordml" xmlns:w15="http://schemas.microsoft.com/office/word/2012/wordml" xmlns:w16cex="http://schemas.microsoft.com/office/word/2018/wordml/cex" xmlns:w16cid="http://schemas.microsoft.com/office/word/2016/wordml/cid" xmlns:w16="http://schemas.microsoft.com/office/word/2018/wordml" xmlns:w16sdtdh="http://schemas.microsoft.com/office/word/2020/wordml/sdtdatahash" xmlns:w16se="http://schemas.microsoft.com/office/word/2015/wordml/symex" xmlns:wpg="http://schemas.microsoft.com/office/word/2010/wordprocessingGroup" xmlns:wpi="http://schemas.microsoft.com/office/word/2010/wordprocessingInk" xmlns:wne="http://schemas.microsoft.com/office/word/2006/wordml" xmlns:wps="http://schemas.microsoft.com/office/word/2010/wordprocessingShape" mc:Ignorable="w14 w15 w16se w16cid w16 w16cex w16sdtdh wp14">
   <w:p>
     <w:pPr>
       <w:pStyle w:val="Cabealho"/>
@@ -8485,7 +8551,7 @@
 </file>
 
 <file path=word/header3.xml><?xml version="1.0" encoding="utf-8"?>
-<w:hdr xmlns:wpc="http://schemas.microsoft.com/office/word/2010/wordprocessingCanvas" xmlns:cx="http://schemas.microsoft.com/office/drawing/2014/chartex" xmlns:cx1="http://schemas.microsoft.com/office/drawing/2015/9/8/chartex" xmlns:cx2="http://schemas.microsoft.com/office/drawing/2015/10/21/chartex" xmlns:cx3="http://schemas.microsoft.com/office/drawing/2016/5/9/chartex" xmlns:cx4="http://schemas.microsoft.com/office/drawing/2016/5/10/chartex" xmlns:cx5="http://schemas.microsoft.com/office/drawing/2016/5/11/chartex" xmlns:cx6="http://schemas.microsoft.com/office/drawing/2016/5/12/chartex" xmlns:cx7="http://schemas.microsoft.com/office/drawing/2016/5/13/chartex" xmlns:cx8="http://schemas.microsoft.com/office/drawing/2016/5/14/chartex" xmlns:mc="http://schemas.openxmlformats.org/markup-compatibility/2006" xmlns:aink="http://schemas.microsoft.com/office/drawing/2016/ink" xmlns:am3d="http://schemas.microsoft.com/office/drawing/2017/model3d" xmlns:o="urn:schemas-microsoft-com:office:office" xmlns:r="http://schemas.openxmlformats.org/officeDocument/2006/relationships" xmlns:m="http://schemas.openxmlformats.org/officeDocument/2006/math" xmlns:v="urn:schemas-microsoft-com:vml" xmlns:wp14="http://schemas.microsoft.com/office/word/2010/wordprocessingDrawing" xmlns:wp="http://schemas.openxmlformats.org/drawingml/2006/wordprocessingDrawing" xmlns:w10="urn:schemas-microsoft-com:office:word" xmlns:w="http://schemas.openxmlformats.org/wordprocessingml/2006/main" xmlns:w14="http://schemas.microsoft.com/office/word/2010/wordml" xmlns:w15="http://schemas.microsoft.com/office/word/2012/wordml" xmlns:w16cex="http://schemas.microsoft.com/office/word/2018/wordml/cex" xmlns:w16cid="http://schemas.microsoft.com/office/word/2016/wordml/cid" xmlns:w16="http://schemas.microsoft.com/office/word/2018/wordml" xmlns:w16sdtdh="http://schemas.microsoft.com/office/word/2020/wordml/sdtdatahash" xmlns:w16se="http://schemas.microsoft.com/office/word/2015/wordml/symex" xmlns:wpg="http://schemas.microsoft.com/office/word/2010/wordprocessingGroup" xmlns:wpi="http://schemas.microsoft.com/office/word/2010/wordprocessingInk" xmlns:wne="http://schemas.microsoft.com/office/word/2006/wordml" xmlns:wps="http://schemas.microsoft.com/office/word/2010/wordprocessingShape" mc:Ignorable="w14 w15 w16se w16cid w16 w16cex w16sdtdh wp14">
+<w:hdr xmlns:wpc="http://schemas.microsoft.com/office/word/2010/wordprocessingCanvas" xmlns:cx="http://schemas.microsoft.com/office/drawing/2014/chartex" xmlns:cx1="http://schemas.microsoft.com/office/drawing/2015/9/8/chartex" xmlns:cx2="http://schemas.microsoft.com/office/drawing/2015/10/21/chartex" xmlns:cx3="http://schemas.microsoft.com/office/drawing/2016/5/9/chartex" xmlns:cx4="http://schemas.microsoft.com/office/drawing/2016/5/10/chartex" xmlns:cx5="http://schemas.microsoft.com/office/drawing/2016/5/11/chartex" xmlns:cx6="http://schemas.microsoft.com/office/drawing/2016/5/12/chartex" xmlns:cx7="http://schemas.microsoft.com/office/drawing/2016/5/13/chartex" xmlns:cx8="http://schemas.microsoft.com/office/drawing/2016/5/14/chartex" xmlns:mc="http://schemas.openxmlformats.org/markup-compatibility/2006" xmlns:aink="http://schemas.microsoft.com/office/drawing/2016/ink" xmlns:am3d="http://schemas.microsoft.com/office/drawing/2017/model3d" xmlns:o="urn:schemas-microsoft-com:office:office" xmlns:oel="http://schemas.microsoft.com/office/2019/extlst" xmlns:r="http://schemas.openxmlformats.org/officeDocument/2006/relationships" xmlns:m="http://schemas.openxmlformats.org/officeDocument/2006/math" xmlns:v="urn:schemas-microsoft-com:vml" xmlns:wp14="http://schemas.microsoft.com/office/word/2010/wordprocessingDrawing" xmlns:wp="http://schemas.openxmlformats.org/drawingml/2006/wordprocessingDrawing" xmlns:w10="urn:schemas-microsoft-com:office:word" xmlns:w="http://schemas.openxmlformats.org/wordprocessingml/2006/main" xmlns:w14="http://schemas.microsoft.com/office/word/2010/wordml" xmlns:w15="http://schemas.microsoft.com/office/word/2012/wordml" xmlns:w16cex="http://schemas.microsoft.com/office/word/2018/wordml/cex" xmlns:w16cid="http://schemas.microsoft.com/office/word/2016/wordml/cid" xmlns:w16="http://schemas.microsoft.com/office/word/2018/wordml" xmlns:w16sdtdh="http://schemas.microsoft.com/office/word/2020/wordml/sdtdatahash" xmlns:w16se="http://schemas.microsoft.com/office/word/2015/wordml/symex" xmlns:wpg="http://schemas.microsoft.com/office/word/2010/wordprocessingGroup" xmlns:wpi="http://schemas.microsoft.com/office/word/2010/wordprocessingInk" xmlns:wne="http://schemas.microsoft.com/office/word/2006/wordml" xmlns:wps="http://schemas.microsoft.com/office/word/2010/wordprocessingShape" mc:Ignorable="w14 w15 w16se w16cid w16 w16cex w16sdtdh wp14">
   <w:p>
     <w:pPr>
       <w:pStyle w:val="Cabealho"/>
@@ -8555,7 +8621,7 @@
 </file>
 
 <file path=word/header4.xml><?xml version="1.0" encoding="utf-8"?>
-<w:hdr xmlns:wpc="http://schemas.microsoft.com/office/word/2010/wordprocessingCanvas" xmlns:cx="http://schemas.microsoft.com/office/drawing/2014/chartex" xmlns:cx1="http://schemas.microsoft.com/office/drawing/2015/9/8/chartex" xmlns:cx2="http://schemas.microsoft.com/office/drawing/2015/10/21/chartex" xmlns:cx3="http://schemas.microsoft.com/office/drawing/2016/5/9/chartex" xmlns:cx4="http://schemas.microsoft.com/office/drawing/2016/5/10/chartex" xmlns:cx5="http://schemas.microsoft.com/office/drawing/2016/5/11/chartex" xmlns:cx6="http://schemas.microsoft.com/office/drawing/2016/5/12/chartex" xmlns:cx7="http://schemas.microsoft.com/office/drawing/2016/5/13/chartex" xmlns:cx8="http://schemas.microsoft.com/office/drawing/2016/5/14/chartex" xmlns:mc="http://schemas.openxmlformats.org/markup-compatibility/2006" xmlns:aink="http://schemas.microsoft.com/office/drawing/2016/ink" xmlns:am3d="http://schemas.microsoft.com/office/drawing/2017/model3d" xmlns:o="urn:schemas-microsoft-com:office:office" xmlns:r="http://schemas.openxmlformats.org/officeDocument/2006/relationships" xmlns:m="http://schemas.openxmlformats.org/officeDocument/2006/math" xmlns:v="urn:schemas-microsoft-com:vml" xmlns:wp14="http://schemas.microsoft.com/office/word/2010/wordprocessingDrawing" xmlns:wp="http://schemas.openxmlformats.org/drawingml/2006/wordprocessingDrawing" xmlns:w10="urn:schemas-microsoft-com:office:word" xmlns:w="http://schemas.openxmlformats.org/wordprocessingml/2006/main" xmlns:w14="http://schemas.microsoft.com/office/word/2010/wordml" xmlns:w15="http://schemas.microsoft.com/office/word/2012/wordml" xmlns:w16cex="http://schemas.microsoft.com/office/word/2018/wordml/cex" xmlns:w16cid="http://schemas.microsoft.com/office/word/2016/wordml/cid" xmlns:w16="http://schemas.microsoft.com/office/word/2018/wordml" xmlns:w16sdtdh="http://schemas.microsoft.com/office/word/2020/wordml/sdtdatahash" xmlns:w16se="http://schemas.microsoft.com/office/word/2015/wordml/symex" xmlns:wpg="http://schemas.microsoft.com/office/word/2010/wordprocessingGroup" xmlns:wpi="http://schemas.microsoft.com/office/word/2010/wordprocessingInk" xmlns:wne="http://schemas.microsoft.com/office/word/2006/wordml" xmlns:wps="http://schemas.microsoft.com/office/word/2010/wordprocessingShape" mc:Ignorable="w14 w15 w16se w16cid w16 w16cex w16sdtdh wp14">
+<w:hdr xmlns:wpc="http://schemas.microsoft.com/office/word/2010/wordprocessingCanvas" xmlns:cx="http://schemas.microsoft.com/office/drawing/2014/chartex" xmlns:cx1="http://schemas.microsoft.com/office/drawing/2015/9/8/chartex" xmlns:cx2="http://schemas.microsoft.com/office/drawing/2015/10/21/chartex" xmlns:cx3="http://schemas.microsoft.com/office/drawing/2016/5/9/chartex" xmlns:cx4="http://schemas.microsoft.com/office/drawing/2016/5/10/chartex" xmlns:cx5="http://schemas.microsoft.com/office/drawing/2016/5/11/chartex" xmlns:cx6="http://schemas.microsoft.com/office/drawing/2016/5/12/chartex" xmlns:cx7="http://schemas.microsoft.com/office/drawing/2016/5/13/chartex" xmlns:cx8="http://schemas.microsoft.com/office/drawing/2016/5/14/chartex" xmlns:mc="http://schemas.openxmlformats.org/markup-compatibility/2006" xmlns:aink="http://schemas.microsoft.com/office/drawing/2016/ink" xmlns:am3d="http://schemas.microsoft.com/office/drawing/2017/model3d" xmlns:o="urn:schemas-microsoft-com:office:office" xmlns:oel="http://schemas.microsoft.com/office/2019/extlst" xmlns:r="http://schemas.openxmlformats.org/officeDocument/2006/relationships" xmlns:m="http://schemas.openxmlformats.org/officeDocument/2006/math" xmlns:v="urn:schemas-microsoft-com:vml" xmlns:wp14="http://schemas.microsoft.com/office/word/2010/wordprocessingDrawing" xmlns:wp="http://schemas.openxmlformats.org/drawingml/2006/wordprocessingDrawing" xmlns:w10="urn:schemas-microsoft-com:office:word" xmlns:w="http://schemas.openxmlformats.org/wordprocessingml/2006/main" xmlns:w14="http://schemas.microsoft.com/office/word/2010/wordml" xmlns:w15="http://schemas.microsoft.com/office/word/2012/wordml" xmlns:w16cex="http://schemas.microsoft.com/office/word/2018/wordml/cex" xmlns:w16cid="http://schemas.microsoft.com/office/word/2016/wordml/cid" xmlns:w16="http://schemas.microsoft.com/office/word/2018/wordml" xmlns:w16sdtdh="http://schemas.microsoft.com/office/word/2020/wordml/sdtdatahash" xmlns:w16se="http://schemas.microsoft.com/office/word/2015/wordml/symex" xmlns:wpg="http://schemas.microsoft.com/office/word/2010/wordprocessingGroup" xmlns:wpi="http://schemas.microsoft.com/office/word/2010/wordprocessingInk" xmlns:wne="http://schemas.microsoft.com/office/word/2006/wordml" xmlns:wps="http://schemas.microsoft.com/office/word/2010/wordprocessingShape" mc:Ignorable="w14 w15 w16se w16cid w16 w16cex w16sdtdh wp14">
   <w:p>
     <w:pPr>
       <w:pStyle w:val="Cabealho"/>
@@ -8707,7 +8773,7 @@
 </file>
 
 <file path=word/header5.xml><?xml version="1.0" encoding="utf-8"?>
-<w:hdr xmlns:wpc="http://schemas.microsoft.com/office/word/2010/wordprocessingCanvas" xmlns:cx="http://schemas.microsoft.com/office/drawing/2014/chartex" xmlns:cx1="http://schemas.microsoft.com/office/drawing/2015/9/8/chartex" xmlns:cx2="http://schemas.microsoft.com/office/drawing/2015/10/21/chartex" xmlns:cx3="http://schemas.microsoft.com/office/drawing/2016/5/9/chartex" xmlns:cx4="http://schemas.microsoft.com/office/drawing/2016/5/10/chartex" xmlns:cx5="http://schemas.microsoft.com/office/drawing/2016/5/11/chartex" xmlns:cx6="http://schemas.microsoft.com/office/drawing/2016/5/12/chartex" xmlns:cx7="http://schemas.microsoft.com/office/drawing/2016/5/13/chartex" xmlns:cx8="http://schemas.microsoft.com/office/drawing/2016/5/14/chartex" xmlns:mc="http://schemas.openxmlformats.org/markup-compatibility/2006" xmlns:aink="http://schemas.microsoft.com/office/drawing/2016/ink" xmlns:am3d="http://schemas.microsoft.com/office/drawing/2017/model3d" xmlns:o="urn:schemas-microsoft-com:office:office" xmlns:r="http://schemas.openxmlformats.org/officeDocument/2006/relationships" xmlns:m="http://schemas.openxmlformats.org/officeDocument/2006/math" xmlns:v="urn:schemas-microsoft-com:vml" xmlns:wp14="http://schemas.microsoft.com/office/word/2010/wordprocessingDrawing" xmlns:wp="http://schemas.openxmlformats.org/drawingml/2006/wordprocessingDrawing" xmlns:w10="urn:schemas-microsoft-com:office:word" xmlns:w="http://schemas.openxmlformats.org/wordprocessingml/2006/main" xmlns:w14="http://schemas.microsoft.com/office/word/2010/wordml" xmlns:w15="http://schemas.microsoft.com/office/word/2012/wordml" xmlns:w16cex="http://schemas.microsoft.com/office/word/2018/wordml/cex" xmlns:w16cid="http://schemas.microsoft.com/office/word/2016/wordml/cid" xmlns:w16="http://schemas.microsoft.com/office/word/2018/wordml" xmlns:w16sdtdh="http://schemas.microsoft.com/office/word/2020/wordml/sdtdatahash" xmlns:w16se="http://schemas.microsoft.com/office/word/2015/wordml/symex" xmlns:wpg="http://schemas.microsoft.com/office/word/2010/wordprocessingGroup" xmlns:wpi="http://schemas.microsoft.com/office/word/2010/wordprocessingInk" xmlns:wne="http://schemas.microsoft.com/office/word/2006/wordml" xmlns:wps="http://schemas.microsoft.com/office/word/2010/wordprocessingShape" mc:Ignorable="w14 w15 w16se w16cid w16 w16cex w16sdtdh wp14">
+<w:hdr xmlns:wpc="http://schemas.microsoft.com/office/word/2010/wordprocessingCanvas" xmlns:cx="http://schemas.microsoft.com/office/drawing/2014/chartex" xmlns:cx1="http://schemas.microsoft.com/office/drawing/2015/9/8/chartex" xmlns:cx2="http://schemas.microsoft.com/office/drawing/2015/10/21/chartex" xmlns:cx3="http://schemas.microsoft.com/office/drawing/2016/5/9/chartex" xmlns:cx4="http://schemas.microsoft.com/office/drawing/2016/5/10/chartex" xmlns:cx5="http://schemas.microsoft.com/office/drawing/2016/5/11/chartex" xmlns:cx6="http://schemas.microsoft.com/office/drawing/2016/5/12/chartex" xmlns:cx7="http://schemas.microsoft.com/office/drawing/2016/5/13/chartex" xmlns:cx8="http://schemas.microsoft.com/office/drawing/2016/5/14/chartex" xmlns:mc="http://schemas.openxmlformats.org/markup-compatibility/2006" xmlns:aink="http://schemas.microsoft.com/office/drawing/2016/ink" xmlns:am3d="http://schemas.microsoft.com/office/drawing/2017/model3d" xmlns:o="urn:schemas-microsoft-com:office:office" xmlns:oel="http://schemas.microsoft.com/office/2019/extlst" xmlns:r="http://schemas.openxmlformats.org/officeDocument/2006/relationships" xmlns:m="http://schemas.openxmlformats.org/officeDocument/2006/math" xmlns:v="urn:schemas-microsoft-com:vml" xmlns:wp14="http://schemas.microsoft.com/office/word/2010/wordprocessingDrawing" xmlns:wp="http://schemas.openxmlformats.org/drawingml/2006/wordprocessingDrawing" xmlns:w10="urn:schemas-microsoft-com:office:word" xmlns:w="http://schemas.openxmlformats.org/wordprocessingml/2006/main" xmlns:w14="http://schemas.microsoft.com/office/word/2010/wordml" xmlns:w15="http://schemas.microsoft.com/office/word/2012/wordml" xmlns:w16cex="http://schemas.microsoft.com/office/word/2018/wordml/cex" xmlns:w16cid="http://schemas.microsoft.com/office/word/2016/wordml/cid" xmlns:w16="http://schemas.microsoft.com/office/word/2018/wordml" xmlns:w16sdtdh="http://schemas.microsoft.com/office/word/2020/wordml/sdtdatahash" xmlns:w16se="http://schemas.microsoft.com/office/word/2015/wordml/symex" xmlns:wpg="http://schemas.microsoft.com/office/word/2010/wordprocessingGroup" xmlns:wpi="http://schemas.microsoft.com/office/word/2010/wordprocessingInk" xmlns:wne="http://schemas.microsoft.com/office/word/2006/wordml" xmlns:wps="http://schemas.microsoft.com/office/word/2010/wordprocessingShape" mc:Ignorable="w14 w15 w16se w16cid w16 w16cex w16sdtdh wp14">
   <w:p>
     <w:pPr>
       <w:pStyle w:val="Cabealho"/>
@@ -8729,7 +8795,7 @@
 </file>
 
 <file path=word/header6.xml><?xml version="1.0" encoding="utf-8"?>
-<w:hdr xmlns:wpc="http://schemas.microsoft.com/office/word/2010/wordprocessingCanvas" xmlns:cx="http://schemas.microsoft.com/office/drawing/2014/chartex" xmlns:cx1="http://schemas.microsoft.com/office/drawing/2015/9/8/chartex" xmlns:cx2="http://schemas.microsoft.com/office/drawing/2015/10/21/chartex" xmlns:cx3="http://schemas.microsoft.com/office/drawing/2016/5/9/chartex" xmlns:cx4="http://schemas.microsoft.com/office/drawing/2016/5/10/chartex" xmlns:cx5="http://schemas.microsoft.com/office/drawing/2016/5/11/chartex" xmlns:cx6="http://schemas.microsoft.com/office/drawing/2016/5/12/chartex" xmlns:cx7="http://schemas.microsoft.com/office/drawing/2016/5/13/chartex" xmlns:cx8="http://schemas.microsoft.com/office/drawing/2016/5/14/chartex" xmlns:mc="http://schemas.openxmlformats.org/markup-compatibility/2006" xmlns:aink="http://schemas.microsoft.com/office/drawing/2016/ink" xmlns:am3d="http://schemas.microsoft.com/office/drawing/2017/model3d" xmlns:o="urn:schemas-microsoft-com:office:office" xmlns:r="http://schemas.openxmlformats.org/officeDocument/2006/relationships" xmlns:m="http://schemas.openxmlformats.org/officeDocument/2006/math" xmlns:v="urn:schemas-microsoft-com:vml" xmlns:wp14="http://schemas.microsoft.com/office/word/2010/wordprocessingDrawing" xmlns:wp="http://schemas.openxmlformats.org/drawingml/2006/wordprocessingDrawing" xmlns:w10="urn:schemas-microsoft-com:office:word" xmlns:w="http://schemas.openxmlformats.org/wordprocessingml/2006/main" xmlns:w14="http://schemas.microsoft.com/office/word/2010/wordml" xmlns:w15="http://schemas.microsoft.com/office/word/2012/wordml" xmlns:w16cex="http://schemas.microsoft.com/office/word/2018/wordml/cex" xmlns:w16cid="http://schemas.microsoft.com/office/word/2016/wordml/cid" xmlns:w16="http://schemas.microsoft.com/office/word/2018/wordml" xmlns:w16sdtdh="http://schemas.microsoft.com/office/word/2020/wordml/sdtdatahash" xmlns:w16se="http://schemas.microsoft.com/office/word/2015/wordml/symex" xmlns:wpg="http://schemas.microsoft.com/office/word/2010/wordprocessingGroup" xmlns:wpi="http://schemas.microsoft.com/office/word/2010/wordprocessingInk" xmlns:wne="http://schemas.microsoft.com/office/word/2006/wordml" xmlns:wps="http://schemas.microsoft.com/office/word/2010/wordprocessingShape" mc:Ignorable="w14 w15 w16se w16cid w16 w16cex w16sdtdh wp14">
+<w:hdr xmlns:wpc="http://schemas.microsoft.com/office/word/2010/wordprocessingCanvas" xmlns:cx="http://schemas.microsoft.com/office/drawing/2014/chartex" xmlns:cx1="http://schemas.microsoft.com/office/drawing/2015/9/8/chartex" xmlns:cx2="http://schemas.microsoft.com/office/drawing/2015/10/21/chartex" xmlns:cx3="http://schemas.microsoft.com/office/drawing/2016/5/9/chartex" xmlns:cx4="http://schemas.microsoft.com/office/drawing/2016/5/10/chartex" xmlns:cx5="http://schemas.microsoft.com/office/drawing/2016/5/11/chartex" xmlns:cx6="http://schemas.microsoft.com/office/drawing/2016/5/12/chartex" xmlns:cx7="http://schemas.microsoft.com/office/drawing/2016/5/13/chartex" xmlns:cx8="http://schemas.microsoft.com/office/drawing/2016/5/14/chartex" xmlns:mc="http://schemas.openxmlformats.org/markup-compatibility/2006" xmlns:aink="http://schemas.microsoft.com/office/drawing/2016/ink" xmlns:am3d="http://schemas.microsoft.com/office/drawing/2017/model3d" xmlns:o="urn:schemas-microsoft-com:office:office" xmlns:oel="http://schemas.microsoft.com/office/2019/extlst" xmlns:r="http://schemas.openxmlformats.org/officeDocument/2006/relationships" xmlns:m="http://schemas.openxmlformats.org/officeDocument/2006/math" xmlns:v="urn:schemas-microsoft-com:vml" xmlns:wp14="http://schemas.microsoft.com/office/word/2010/wordprocessingDrawing" xmlns:wp="http://schemas.openxmlformats.org/drawingml/2006/wordprocessingDrawing" xmlns:w10="urn:schemas-microsoft-com:office:word" xmlns:w="http://schemas.openxmlformats.org/wordprocessingml/2006/main" xmlns:w14="http://schemas.microsoft.com/office/word/2010/wordml" xmlns:w15="http://schemas.microsoft.com/office/word/2012/wordml" xmlns:w16cex="http://schemas.microsoft.com/office/word/2018/wordml/cex" xmlns:w16cid="http://schemas.microsoft.com/office/word/2016/wordml/cid" xmlns:w16="http://schemas.microsoft.com/office/word/2018/wordml" xmlns:w16sdtdh="http://schemas.microsoft.com/office/word/2020/wordml/sdtdatahash" xmlns:w16se="http://schemas.microsoft.com/office/word/2015/wordml/symex" xmlns:wpg="http://schemas.microsoft.com/office/word/2010/wordprocessingGroup" xmlns:wpi="http://schemas.microsoft.com/office/word/2010/wordprocessingInk" xmlns:wne="http://schemas.microsoft.com/office/word/2006/wordml" xmlns:wps="http://schemas.microsoft.com/office/word/2010/wordprocessingShape" mc:Ignorable="w14 w15 w16se w16cid w16 w16cex w16sdtdh wp14">
   <w:p>
     <w:pPr>
       <w:pStyle w:val="Cabealho"/>
@@ -8964,7 +9030,7 @@
               <v:stroke joinstyle="miter"/>
               <v:path gradientshapeok="t" o:connecttype="rect"/>
             </v:shapetype>
-            <v:shape id="_x0000_s1029" type="#_x0000_t202" style="position:absolute;left:0;text-align:left;margin-left:-8.3pt;margin-top:196.25pt;width:508.95pt;height:110.6pt;z-index:251702272;visibility:visible;mso-wrap-style:square;mso-width-percent:0;mso-height-percent:200;mso-wrap-distance-left:9pt;mso-wrap-distance-top:3.6pt;mso-wrap-distance-right:9pt;mso-wrap-distance-bottom:3.6pt;mso-position-horizontal:absolute;mso-position-horizontal-relative:text;mso-position-vertical:absolute;mso-position-vertical-relative:text;mso-width-percent:0;mso-height-percent:200;mso-width-relative:margin;mso-height-relative:margin;v-text-anchor:top" o:gfxdata="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" filled="f" stroked="f">
+            <v:shape id="_x0000_s1029" type="#_x0000_t202" style="position:absolute;left:0;text-align:left;margin-left:-8.3pt;margin-top:196.25pt;width:508.95pt;height:110.6pt;z-index:251702272;visibility:visible;mso-wrap-style:square;mso-width-percent:0;mso-height-percent:200;mso-wrap-distance-left:9pt;mso-wrap-distance-top:3.6pt;mso-wrap-distance-right:9pt;mso-wrap-distance-bottom:3.6pt;mso-position-horizontal:absolute;mso-position-horizontal-relative:text;mso-position-vertical:absolute;mso-position-vertical-relative:text;mso-width-percent:0;mso-height-percent:200;mso-width-relative:margin;mso-height-relative:margin;v-text-anchor:top" o:gfxdata="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" filled="f" stroked="f">
               <v:textbox style="mso-fit-shape-to-text:t">
                 <w:txbxContent>
                   <w:p>
@@ -9199,7 +9265,7 @@
 </file>
 
 <file path=word/header7.xml><?xml version="1.0" encoding="utf-8"?>
-<w:hdr xmlns:wpc="http://schemas.microsoft.com/office/word/2010/wordprocessingCanvas" xmlns:cx="http://schemas.microsoft.com/office/drawing/2014/chartex" xmlns:cx1="http://schemas.microsoft.com/office/drawing/2015/9/8/chartex" xmlns:cx2="http://schemas.microsoft.com/office/drawing/2015/10/21/chartex" xmlns:cx3="http://schemas.microsoft.com/office/drawing/2016/5/9/chartex" xmlns:cx4="http://schemas.microsoft.com/office/drawing/2016/5/10/chartex" xmlns:cx5="http://schemas.microsoft.com/office/drawing/2016/5/11/chartex" xmlns:cx6="http://schemas.microsoft.com/office/drawing/2016/5/12/chartex" xmlns:cx7="http://schemas.microsoft.com/office/drawing/2016/5/13/chartex" xmlns:cx8="http://schemas.microsoft.com/office/drawing/2016/5/14/chartex" xmlns:mc="http://schemas.openxmlformats.org/markup-compatibility/2006" xmlns:aink="http://schemas.microsoft.com/office/drawing/2016/ink" xmlns:am3d="http://schemas.microsoft.com/office/drawing/2017/model3d" xmlns:o="urn:schemas-microsoft-com:office:office" xmlns:r="http://schemas.openxmlformats.org/officeDocument/2006/relationships" xmlns:m="http://schemas.openxmlformats.org/officeDocument/2006/math" xmlns:v="urn:schemas-microsoft-com:vml" xmlns:wp14="http://schemas.microsoft.com/office/word/2010/wordprocessingDrawing" xmlns:wp="http://schemas.openxmlformats.org/drawingml/2006/wordprocessingDrawing" xmlns:w10="urn:schemas-microsoft-com:office:word" xmlns:w="http://schemas.openxmlformats.org/wordprocessingml/2006/main" xmlns:w14="http://schemas.microsoft.com/office/word/2010/wordml" xmlns:w15="http://schemas.microsoft.com/office/word/2012/wordml" xmlns:w16cex="http://schemas.microsoft.com/office/word/2018/wordml/cex" xmlns:w16cid="http://schemas.microsoft.com/office/word/2016/wordml/cid" xmlns:w16="http://schemas.microsoft.com/office/word/2018/wordml" xmlns:w16sdtdh="http://schemas.microsoft.com/office/word/2020/wordml/sdtdatahash" xmlns:w16se="http://schemas.microsoft.com/office/word/2015/wordml/symex" xmlns:wpg="http://schemas.microsoft.com/office/word/2010/wordprocessingGroup" xmlns:wpi="http://schemas.microsoft.com/office/word/2010/wordprocessingInk" xmlns:wne="http://schemas.microsoft.com/office/word/2006/wordml" xmlns:wps="http://schemas.microsoft.com/office/word/2010/wordprocessingShape" mc:Ignorable="w14 w15 w16se w16cid w16 w16cex w16sdtdh wp14">
+<w:hdr xmlns:wpc="http://schemas.microsoft.com/office/word/2010/wordprocessingCanvas" xmlns:cx="http://schemas.microsoft.com/office/drawing/2014/chartex" xmlns:cx1="http://schemas.microsoft.com/office/drawing/2015/9/8/chartex" xmlns:cx2="http://schemas.microsoft.com/office/drawing/2015/10/21/chartex" xmlns:cx3="http://schemas.microsoft.com/office/drawing/2016/5/9/chartex" xmlns:cx4="http://schemas.microsoft.com/office/drawing/2016/5/10/chartex" xmlns:cx5="http://schemas.microsoft.com/office/drawing/2016/5/11/chartex" xmlns:cx6="http://schemas.microsoft.com/office/drawing/2016/5/12/chartex" xmlns:cx7="http://schemas.microsoft.com/office/drawing/2016/5/13/chartex" xmlns:cx8="http://schemas.microsoft.com/office/drawing/2016/5/14/chartex" xmlns:mc="http://schemas.openxmlformats.org/markup-compatibility/2006" xmlns:aink="http://schemas.microsoft.com/office/drawing/2016/ink" xmlns:am3d="http://schemas.microsoft.com/office/drawing/2017/model3d" xmlns:o="urn:schemas-microsoft-com:office:office" xmlns:oel="http://schemas.microsoft.com/office/2019/extlst" xmlns:r="http://schemas.openxmlformats.org/officeDocument/2006/relationships" xmlns:m="http://schemas.openxmlformats.org/officeDocument/2006/math" xmlns:v="urn:schemas-microsoft-com:vml" xmlns:wp14="http://schemas.microsoft.com/office/word/2010/wordprocessingDrawing" xmlns:wp="http://schemas.openxmlformats.org/drawingml/2006/wordprocessingDrawing" xmlns:w10="urn:schemas-microsoft-com:office:word" xmlns:w="http://schemas.openxmlformats.org/wordprocessingml/2006/main" xmlns:w14="http://schemas.microsoft.com/office/word/2010/wordml" xmlns:w15="http://schemas.microsoft.com/office/word/2012/wordml" xmlns:w16cex="http://schemas.microsoft.com/office/word/2018/wordml/cex" xmlns:w16cid="http://schemas.microsoft.com/office/word/2016/wordml/cid" xmlns:w16="http://schemas.microsoft.com/office/word/2018/wordml" xmlns:w16sdtdh="http://schemas.microsoft.com/office/word/2020/wordml/sdtdatahash" xmlns:w16se="http://schemas.microsoft.com/office/word/2015/wordml/symex" xmlns:wpg="http://schemas.microsoft.com/office/word/2010/wordprocessingGroup" xmlns:wpi="http://schemas.microsoft.com/office/word/2010/wordprocessingInk" xmlns:wne="http://schemas.microsoft.com/office/word/2006/wordml" xmlns:wps="http://schemas.microsoft.com/office/word/2010/wordprocessingShape" mc:Ignorable="w14 w15 w16se w16cid w16 w16cex w16sdtdh wp14">
   <w:p>
     <w:pPr>
       <w:pStyle w:val="Cabealho"/>
@@ -9221,7 +9287,7 @@
 </file>
 
 <file path=word/header8.xml><?xml version="1.0" encoding="utf-8"?>
-<w:hdr xmlns:wpc="http://schemas.microsoft.com/office/word/2010/wordprocessingCanvas" xmlns:cx="http://schemas.microsoft.com/office/drawing/2014/chartex" xmlns:cx1="http://schemas.microsoft.com/office/drawing/2015/9/8/chartex" xmlns:cx2="http://schemas.microsoft.com/office/drawing/2015/10/21/chartex" xmlns:cx3="http://schemas.microsoft.com/office/drawing/2016/5/9/chartex" xmlns:cx4="http://schemas.microsoft.com/office/drawing/2016/5/10/chartex" xmlns:cx5="http://schemas.microsoft.com/office/drawing/2016/5/11/chartex" xmlns:cx6="http://schemas.microsoft.com/office/drawing/2016/5/12/chartex" xmlns:cx7="http://schemas.microsoft.com/office/drawing/2016/5/13/chartex" xmlns:cx8="http://schemas.microsoft.com/office/drawing/2016/5/14/chartex" xmlns:mc="http://schemas.openxmlformats.org/markup-compatibility/2006" xmlns:aink="http://schemas.microsoft.com/office/drawing/2016/ink" xmlns:am3d="http://schemas.microsoft.com/office/drawing/2017/model3d" xmlns:o="urn:schemas-microsoft-com:office:office" xmlns:r="http://schemas.openxmlformats.org/officeDocument/2006/relationships" xmlns:m="http://schemas.openxmlformats.org/officeDocument/2006/math" xmlns:v="urn:schemas-microsoft-com:vml" xmlns:wp14="http://schemas.microsoft.com/office/word/2010/wordprocessingDrawing" xmlns:wp="http://schemas.openxmlformats.org/drawingml/2006/wordprocessingDrawing" xmlns:w10="urn:schemas-microsoft-com:office:word" xmlns:w="http://schemas.openxmlformats.org/wordprocessingml/2006/main" xmlns:w14="http://schemas.microsoft.com/office/word/2010/wordml" xmlns:w15="http://schemas.microsoft.com/office/word/2012/wordml" xmlns:w16cex="http://schemas.microsoft.com/office/word/2018/wordml/cex" xmlns:w16cid="http://schemas.microsoft.com/office/word/2016/wordml/cid" xmlns:w16="http://schemas.microsoft.com/office/word/2018/wordml" xmlns:w16sdtdh="http://schemas.microsoft.com/office/word/2020/wordml/sdtdatahash" xmlns:w16se="http://schemas.microsoft.com/office/word/2015/wordml/symex" xmlns:wpg="http://schemas.microsoft.com/office/word/2010/wordprocessingGroup" xmlns:wpi="http://schemas.microsoft.com/office/word/2010/wordprocessingInk" xmlns:wne="http://schemas.microsoft.com/office/word/2006/wordml" xmlns:wps="http://schemas.microsoft.com/office/word/2010/wordprocessingShape" mc:Ignorable="w14 w15 w16se w16cid w16 w16cex w16sdtdh wp14">
+<w:hdr xmlns:wpc="http://schemas.microsoft.com/office/word/2010/wordprocessingCanvas" xmlns:cx="http://schemas.microsoft.com/office/drawing/2014/chartex" xmlns:cx1="http://schemas.microsoft.com/office/drawing/2015/9/8/chartex" xmlns:cx2="http://schemas.microsoft.com/office/drawing/2015/10/21/chartex" xmlns:cx3="http://schemas.microsoft.com/office/drawing/2016/5/9/chartex" xmlns:cx4="http://schemas.microsoft.com/office/drawing/2016/5/10/chartex" xmlns:cx5="http://schemas.microsoft.com/office/drawing/2016/5/11/chartex" xmlns:cx6="http://schemas.microsoft.com/office/drawing/2016/5/12/chartex" xmlns:cx7="http://schemas.microsoft.com/office/drawing/2016/5/13/chartex" xmlns:cx8="http://schemas.microsoft.com/office/drawing/2016/5/14/chartex" xmlns:mc="http://schemas.openxmlformats.org/markup-compatibility/2006" xmlns:aink="http://schemas.microsoft.com/office/drawing/2016/ink" xmlns:am3d="http://schemas.microsoft.com/office/drawing/2017/model3d" xmlns:o="urn:schemas-microsoft-com:office:office" xmlns:oel="http://schemas.microsoft.com/office/2019/extlst" xmlns:r="http://schemas.openxmlformats.org/officeDocument/2006/relationships" xmlns:m="http://schemas.openxmlformats.org/officeDocument/2006/math" xmlns:v="urn:schemas-microsoft-com:vml" xmlns:wp14="http://schemas.microsoft.com/office/word/2010/wordprocessingDrawing" xmlns:wp="http://schemas.openxmlformats.org/drawingml/2006/wordprocessingDrawing" xmlns:w10="urn:schemas-microsoft-com:office:word" xmlns:w="http://schemas.openxmlformats.org/wordprocessingml/2006/main" xmlns:w14="http://schemas.microsoft.com/office/word/2010/wordml" xmlns:w15="http://schemas.microsoft.com/office/word/2012/wordml" xmlns:w16cex="http://schemas.microsoft.com/office/word/2018/wordml/cex" xmlns:w16cid="http://schemas.microsoft.com/office/word/2016/wordml/cid" xmlns:w16="http://schemas.microsoft.com/office/word/2018/wordml" xmlns:w16sdtdh="http://schemas.microsoft.com/office/word/2020/wordml/sdtdatahash" xmlns:w16se="http://schemas.microsoft.com/office/word/2015/wordml/symex" xmlns:wpg="http://schemas.microsoft.com/office/word/2010/wordprocessingGroup" xmlns:wpi="http://schemas.microsoft.com/office/word/2010/wordprocessingInk" xmlns:wne="http://schemas.microsoft.com/office/word/2006/wordml" xmlns:wps="http://schemas.microsoft.com/office/word/2010/wordprocessingShape" mc:Ignorable="w14 w15 w16se w16cid w16 w16cex w16sdtdh wp14">
   <w:p>
     <w:pPr>
       <w:ind w:right="-3"/>
@@ -9255,7 +9321,7 @@
 </file>
 
 <file path=word/header9.xml><?xml version="1.0" encoding="utf-8"?>
-<w:hdr xmlns:wpc="http://schemas.microsoft.com/office/word/2010/wordprocessingCanvas" xmlns:cx="http://schemas.microsoft.com/office/drawing/2014/chartex" xmlns:cx1="http://schemas.microsoft.com/office/drawing/2015/9/8/chartex" xmlns:cx2="http://schemas.microsoft.com/office/drawing/2015/10/21/chartex" xmlns:cx3="http://schemas.microsoft.com/office/drawing/2016/5/9/chartex" xmlns:cx4="http://schemas.microsoft.com/office/drawing/2016/5/10/chartex" xmlns:cx5="http://schemas.microsoft.com/office/drawing/2016/5/11/chartex" xmlns:cx6="http://schemas.microsoft.com/office/drawing/2016/5/12/chartex" xmlns:cx7="http://schemas.microsoft.com/office/drawing/2016/5/13/chartex" xmlns:cx8="http://schemas.microsoft.com/office/drawing/2016/5/14/chartex" xmlns:mc="http://schemas.openxmlformats.org/markup-compatibility/2006" xmlns:aink="http://schemas.microsoft.com/office/drawing/2016/ink" xmlns:am3d="http://schemas.microsoft.com/office/drawing/2017/model3d" xmlns:o="urn:schemas-microsoft-com:office:office" xmlns:r="http://schemas.openxmlformats.org/officeDocument/2006/relationships" xmlns:m="http://schemas.openxmlformats.org/officeDocument/2006/math" xmlns:v="urn:schemas-microsoft-com:vml" xmlns:wp14="http://schemas.microsoft.com/office/word/2010/wordprocessingDrawing" xmlns:wp="http://schemas.openxmlformats.org/drawingml/2006/wordprocessingDrawing" xmlns:w10="urn:schemas-microsoft-com:office:word" xmlns:w="http://schemas.openxmlformats.org/wordprocessingml/2006/main" xmlns:w14="http://schemas.microsoft.com/office/word/2010/wordml" xmlns:w15="http://schemas.microsoft.com/office/word/2012/wordml" xmlns:w16cex="http://schemas.microsoft.com/office/word/2018/wordml/cex" xmlns:w16cid="http://schemas.microsoft.com/office/word/2016/wordml/cid" xmlns:w16="http://schemas.microsoft.com/office/word/2018/wordml" xmlns:w16sdtdh="http://schemas.microsoft.com/office/word/2020/wordml/sdtdatahash" xmlns:w16se="http://schemas.microsoft.com/office/word/2015/wordml/symex" xmlns:wpg="http://schemas.microsoft.com/office/word/2010/wordprocessingGroup" xmlns:wpi="http://schemas.microsoft.com/office/word/2010/wordprocessingInk" xmlns:wne="http://schemas.microsoft.com/office/word/2006/wordml" xmlns:wps="http://schemas.microsoft.com/office/word/2010/wordprocessingShape" mc:Ignorable="w14 w15 w16se w16cid w16 w16cex w16sdtdh wp14">
+<w:hdr xmlns:wpc="http://schemas.microsoft.com/office/word/2010/wordprocessingCanvas" xmlns:cx="http://schemas.microsoft.com/office/drawing/2014/chartex" xmlns:cx1="http://schemas.microsoft.com/office/drawing/2015/9/8/chartex" xmlns:cx2="http://schemas.microsoft.com/office/drawing/2015/10/21/chartex" xmlns:cx3="http://schemas.microsoft.com/office/drawing/2016/5/9/chartex" xmlns:cx4="http://schemas.microsoft.com/office/drawing/2016/5/10/chartex" xmlns:cx5="http://schemas.microsoft.com/office/drawing/2016/5/11/chartex" xmlns:cx6="http://schemas.microsoft.com/office/drawing/2016/5/12/chartex" xmlns:cx7="http://schemas.microsoft.com/office/drawing/2016/5/13/chartex" xmlns:cx8="http://schemas.microsoft.com/office/drawing/2016/5/14/chartex" xmlns:mc="http://schemas.openxmlformats.org/markup-compatibility/2006" xmlns:aink="http://schemas.microsoft.com/office/drawing/2016/ink" xmlns:am3d="http://schemas.microsoft.com/office/drawing/2017/model3d" xmlns:o="urn:schemas-microsoft-com:office:office" xmlns:oel="http://schemas.microsoft.com/office/2019/extlst" xmlns:r="http://schemas.openxmlformats.org/officeDocument/2006/relationships" xmlns:m="http://schemas.openxmlformats.org/officeDocument/2006/math" xmlns:v="urn:schemas-microsoft-com:vml" xmlns:wp14="http://schemas.microsoft.com/office/word/2010/wordprocessingDrawing" xmlns:wp="http://schemas.openxmlformats.org/drawingml/2006/wordprocessingDrawing" xmlns:w10="urn:schemas-microsoft-com:office:word" xmlns:w="http://schemas.openxmlformats.org/wordprocessingml/2006/main" xmlns:w14="http://schemas.microsoft.com/office/word/2010/wordml" xmlns:w15="http://schemas.microsoft.com/office/word/2012/wordml" xmlns:w16cex="http://schemas.microsoft.com/office/word/2018/wordml/cex" xmlns:w16cid="http://schemas.microsoft.com/office/word/2016/wordml/cid" xmlns:w16="http://schemas.microsoft.com/office/word/2018/wordml" xmlns:w16sdtdh="http://schemas.microsoft.com/office/word/2020/wordml/sdtdatahash" xmlns:w16se="http://schemas.microsoft.com/office/word/2015/wordml/symex" xmlns:wpg="http://schemas.microsoft.com/office/word/2010/wordprocessingGroup" xmlns:wpi="http://schemas.microsoft.com/office/word/2010/wordprocessingInk" xmlns:wne="http://schemas.microsoft.com/office/word/2006/wordml" xmlns:wps="http://schemas.microsoft.com/office/word/2010/wordprocessingShape" mc:Ignorable="w14 w15 w16se w16cid w16 w16cex w16sdtdh wp14">
   <w:p>
     <w:pPr>
       <w:pStyle w:val="Cabealho"/>
@@ -9286,7 +9352,7 @@
 </file>
 
 <file path=word/numbering.xml><?xml version="1.0" encoding="utf-8"?>
-<w:numbering xmlns:wpc="http://schemas.microsoft.com/office/word/2010/wordprocessingCanvas" xmlns:cx="http://schemas.microsoft.com/office/drawing/2014/chartex" xmlns:cx1="http://schemas.microsoft.com/office/drawing/2015/9/8/chartex" xmlns:cx2="http://schemas.microsoft.com/office/drawing/2015/10/21/chartex" xmlns:cx3="http://schemas.microsoft.com/office/drawing/2016/5/9/chartex" xmlns:cx4="http://schemas.microsoft.com/office/drawing/2016/5/10/chartex" xmlns:cx5="http://schemas.microsoft.com/office/drawing/2016/5/11/chartex" xmlns:cx6="http://schemas.microsoft.com/office/drawing/2016/5/12/chartex" xmlns:cx7="http://schemas.microsoft.com/office/drawing/2016/5/13/chartex" xmlns:cx8="http://schemas.microsoft.com/office/drawing/2016/5/14/chartex" xmlns:mc="http://schemas.openxmlformats.org/markup-compatibility/2006" xmlns:aink="http://schemas.microsoft.com/office/drawing/2016/ink" xmlns:am3d="http://schemas.microsoft.com/office/drawing/2017/model3d" xmlns:o="urn:schemas-microsoft-com:office:office" xmlns:r="http://schemas.openxmlformats.org/officeDocument/2006/relationships" xmlns:m="http://schemas.openxmlformats.org/officeDocument/2006/math" xmlns:v="urn:schemas-microsoft-com:vml" xmlns:wp14="http://schemas.microsoft.com/office/word/2010/wordprocessingDrawing" xmlns:wp="http://schemas.openxmlformats.org/drawingml/2006/wordprocessingDrawing" xmlns:w10="urn:schemas-microsoft-com:office:word" xmlns:w="http://schemas.openxmlformats.org/wordprocessingml/2006/main" xmlns:w14="http://schemas.microsoft.com/office/word/2010/wordml" xmlns:w15="http://schemas.microsoft.com/office/word/2012/wordml" xmlns:w16cex="http://schemas.microsoft.com/office/word/2018/wordml/cex" xmlns:w16cid="http://schemas.microsoft.com/office/word/2016/wordml/cid" xmlns:w16="http://schemas.microsoft.com/office/word/2018/wordml" xmlns:w16sdtdh="http://schemas.microsoft.com/office/word/2020/wordml/sdtdatahash" xmlns:w16se="http://schemas.microsoft.com/office/word/2015/wordml/symex" xmlns:wpg="http://schemas.microsoft.com/office/word/2010/wordprocessingGroup" xmlns:wpi="http://schemas.microsoft.com/office/word/2010/wordprocessingInk" xmlns:wne="http://schemas.microsoft.com/office/word/2006/wordml" xmlns:wps="http://schemas.microsoft.com/office/word/2010/wordprocessingShape" mc:Ignorable="w14 w15 w16se w16cid w16 w16cex w16sdtdh wp14">
+<w:numbering xmlns:wpc="http://schemas.microsoft.com/office/word/2010/wordprocessingCanvas" xmlns:cx="http://schemas.microsoft.com/office/drawing/2014/chartex" xmlns:cx1="http://schemas.microsoft.com/office/drawing/2015/9/8/chartex" xmlns:cx2="http://schemas.microsoft.com/office/drawing/2015/10/21/chartex" xmlns:cx3="http://schemas.microsoft.com/office/drawing/2016/5/9/chartex" xmlns:cx4="http://schemas.microsoft.com/office/drawing/2016/5/10/chartex" xmlns:cx5="http://schemas.microsoft.com/office/drawing/2016/5/11/chartex" xmlns:cx6="http://schemas.microsoft.com/office/drawing/2016/5/12/chartex" xmlns:cx7="http://schemas.microsoft.com/office/drawing/2016/5/13/chartex" xmlns:cx8="http://schemas.microsoft.com/office/drawing/2016/5/14/chartex" xmlns:mc="http://schemas.openxmlformats.org/markup-compatibility/2006" xmlns:aink="http://schemas.microsoft.com/office/drawing/2016/ink" xmlns:am3d="http://schemas.microsoft.com/office/drawing/2017/model3d" xmlns:o="urn:schemas-microsoft-com:office:office" xmlns:oel="http://schemas.microsoft.com/office/2019/extlst" xmlns:r="http://schemas.openxmlformats.org/officeDocument/2006/relationships" xmlns:m="http://schemas.openxmlformats.org/officeDocument/2006/math" xmlns:v="urn:schemas-microsoft-com:vml" xmlns:wp14="http://schemas.microsoft.com/office/word/2010/wordprocessingDrawing" xmlns:wp="http://schemas.openxmlformats.org/drawingml/2006/wordprocessingDrawing" xmlns:w10="urn:schemas-microsoft-com:office:word" xmlns:w="http://schemas.openxmlformats.org/wordprocessingml/2006/main" xmlns:w14="http://schemas.microsoft.com/office/word/2010/wordml" xmlns:w15="http://schemas.microsoft.com/office/word/2012/wordml" xmlns:w16cex="http://schemas.microsoft.com/office/word/2018/wordml/cex" xmlns:w16cid="http://schemas.microsoft.com/office/word/2016/wordml/cid" xmlns:w16="http://schemas.microsoft.com/office/word/2018/wordml" xmlns:w16sdtdh="http://schemas.microsoft.com/office/word/2020/wordml/sdtdatahash" xmlns:w16se="http://schemas.microsoft.com/office/word/2015/wordml/symex" xmlns:wpg="http://schemas.microsoft.com/office/word/2010/wordprocessingGroup" xmlns:wpi="http://schemas.microsoft.com/office/word/2010/wordprocessingInk" xmlns:wne="http://schemas.microsoft.com/office/word/2006/wordml" xmlns:wps="http://schemas.microsoft.com/office/word/2010/wordprocessingShape" mc:Ignorable="w14 w15 w16se w16cid w16 w16cex w16sdtdh wp14">
   <w:abstractNum w:abstractNumId="0" w15:restartNumberingAfterBreak="0">
     <w:nsid w:val="09082004"/>
     <w:multiLevelType w:val="hybridMultilevel"/>
@@ -10716,46 +10782,46 @@
       </w:rPr>
     </w:lvl>
   </w:abstractNum>
-  <w:num w:numId="1">
+  <w:num w:numId="1" w16cid:durableId="1240016528">
     <w:abstractNumId w:val="5"/>
   </w:num>
-  <w:num w:numId="2">
+  <w:num w:numId="2" w16cid:durableId="1772582595">
     <w:abstractNumId w:val="7"/>
   </w:num>
-  <w:num w:numId="3">
+  <w:num w:numId="3" w16cid:durableId="1609006287">
     <w:abstractNumId w:val="2"/>
   </w:num>
-  <w:num w:numId="4">
+  <w:num w:numId="4" w16cid:durableId="971981363">
     <w:abstractNumId w:val="13"/>
   </w:num>
-  <w:num w:numId="5">
+  <w:num w:numId="5" w16cid:durableId="1468363">
     <w:abstractNumId w:val="8"/>
   </w:num>
-  <w:num w:numId="6">
+  <w:num w:numId="6" w16cid:durableId="1784494715">
     <w:abstractNumId w:val="11"/>
   </w:num>
-  <w:num w:numId="7">
+  <w:num w:numId="7" w16cid:durableId="411315905">
     <w:abstractNumId w:val="4"/>
   </w:num>
-  <w:num w:numId="8">
+  <w:num w:numId="8" w16cid:durableId="333461055">
     <w:abstractNumId w:val="10"/>
   </w:num>
-  <w:num w:numId="9">
+  <w:num w:numId="9" w16cid:durableId="514075368">
     <w:abstractNumId w:val="0"/>
   </w:num>
-  <w:num w:numId="10">
+  <w:num w:numId="10" w16cid:durableId="857159146">
     <w:abstractNumId w:val="12"/>
   </w:num>
-  <w:num w:numId="11">
+  <w:num w:numId="11" w16cid:durableId="1216624277">
     <w:abstractNumId w:val="9"/>
   </w:num>
-  <w:num w:numId="12">
+  <w:num w:numId="12" w16cid:durableId="1474832831">
     <w:abstractNumId w:val="6"/>
   </w:num>
-  <w:num w:numId="13">
+  <w:num w:numId="13" w16cid:durableId="1952087210">
     <w:abstractNumId w:val="1"/>
   </w:num>
-  <w:num w:numId="14">
+  <w:num w:numId="14" w16cid:durableId="1275669496">
     <w:abstractNumId w:val="3"/>
   </w:num>
 </w:numbering>

</xml_diff>

<commit_message>
Add report in Word format; Fix wrong latitude and longitude; Fix limit in edit cities form
</commit_message>
<xml_diff>
--- a/assets/manual/Manual da Ferramenta.docx
+++ b/assets/manual/Manual da Ferramenta.docx
@@ -1,6 +1,6 @@
 
 <file path=word/document.xml><?xml version="1.0" encoding="utf-8"?>
-<w:document xmlns:wpc="http://schemas.microsoft.com/office/word/2010/wordprocessingCanvas" xmlns:cx="http://schemas.microsoft.com/office/drawing/2014/chartex" xmlns:cx1="http://schemas.microsoft.com/office/drawing/2015/9/8/chartex" xmlns:cx2="http://schemas.microsoft.com/office/drawing/2015/10/21/chartex" xmlns:cx3="http://schemas.microsoft.com/office/drawing/2016/5/9/chartex" xmlns:cx4="http://schemas.microsoft.com/office/drawing/2016/5/10/chartex" xmlns:cx5="http://schemas.microsoft.com/office/drawing/2016/5/11/chartex" xmlns:cx6="http://schemas.microsoft.com/office/drawing/2016/5/12/chartex" xmlns:cx7="http://schemas.microsoft.com/office/drawing/2016/5/13/chartex" xmlns:cx8="http://schemas.microsoft.com/office/drawing/2016/5/14/chartex" xmlns:mc="http://schemas.openxmlformats.org/markup-compatibility/2006" xmlns:aink="http://schemas.microsoft.com/office/drawing/2016/ink" xmlns:am3d="http://schemas.microsoft.com/office/drawing/2017/model3d" xmlns:o="urn:schemas-microsoft-com:office:office" xmlns:oel="http://schemas.microsoft.com/office/2019/extlst" xmlns:r="http://schemas.openxmlformats.org/officeDocument/2006/relationships" xmlns:m="http://schemas.openxmlformats.org/officeDocument/2006/math" xmlns:v="urn:schemas-microsoft-com:vml" xmlns:wp14="http://schemas.microsoft.com/office/word/2010/wordprocessingDrawing" xmlns:wp="http://schemas.openxmlformats.org/drawingml/2006/wordprocessingDrawing" xmlns:w10="urn:schemas-microsoft-com:office:word" xmlns:w="http://schemas.openxmlformats.org/wordprocessingml/2006/main" xmlns:w14="http://schemas.microsoft.com/office/word/2010/wordml" xmlns:w15="http://schemas.microsoft.com/office/word/2012/wordml" xmlns:w16cex="http://schemas.microsoft.com/office/word/2018/wordml/cex" xmlns:w16cid="http://schemas.microsoft.com/office/word/2016/wordml/cid" xmlns:w16="http://schemas.microsoft.com/office/word/2018/wordml" xmlns:w16sdtdh="http://schemas.microsoft.com/office/word/2020/wordml/sdtdatahash" xmlns:w16se="http://schemas.microsoft.com/office/word/2015/wordml/symex" xmlns:wpg="http://schemas.microsoft.com/office/word/2010/wordprocessingGroup" xmlns:wpi="http://schemas.microsoft.com/office/word/2010/wordprocessingInk" xmlns:wne="http://schemas.microsoft.com/office/word/2006/wordml" xmlns:wps="http://schemas.microsoft.com/office/word/2010/wordprocessingShape" mc:Ignorable="w14 w15 w16se w16cid w16 w16cex w16sdtdh wp14">
+<w:document xmlns:wpc="http://schemas.microsoft.com/office/word/2010/wordprocessingCanvas" xmlns:cx="http://schemas.microsoft.com/office/drawing/2014/chartex" xmlns:cx1="http://schemas.microsoft.com/office/drawing/2015/9/8/chartex" xmlns:cx2="http://schemas.microsoft.com/office/drawing/2015/10/21/chartex" xmlns:cx3="http://schemas.microsoft.com/office/drawing/2016/5/9/chartex" xmlns:cx4="http://schemas.microsoft.com/office/drawing/2016/5/10/chartex" xmlns:cx5="http://schemas.microsoft.com/office/drawing/2016/5/11/chartex" xmlns:cx6="http://schemas.microsoft.com/office/drawing/2016/5/12/chartex" xmlns:cx7="http://schemas.microsoft.com/office/drawing/2016/5/13/chartex" xmlns:cx8="http://schemas.microsoft.com/office/drawing/2016/5/14/chartex" xmlns:mc="http://schemas.openxmlformats.org/markup-compatibility/2006" xmlns:aink="http://schemas.microsoft.com/office/drawing/2016/ink" xmlns:am3d="http://schemas.microsoft.com/office/drawing/2017/model3d" xmlns:o="urn:schemas-microsoft-com:office:office" xmlns:oel="http://schemas.microsoft.com/office/2019/extlst" xmlns:r="http://schemas.openxmlformats.org/officeDocument/2006/relationships" xmlns:m="http://schemas.openxmlformats.org/officeDocument/2006/math" xmlns:v="urn:schemas-microsoft-com:vml" xmlns:wp14="http://schemas.microsoft.com/office/word/2010/wordprocessingDrawing" xmlns:wp="http://schemas.openxmlformats.org/drawingml/2006/wordprocessingDrawing" xmlns:w10="urn:schemas-microsoft-com:office:word" xmlns:w="http://schemas.openxmlformats.org/wordprocessingml/2006/main" xmlns:w14="http://schemas.microsoft.com/office/word/2010/wordml" xmlns:w15="http://schemas.microsoft.com/office/word/2012/wordml" xmlns:w16cex="http://schemas.microsoft.com/office/word/2018/wordml/cex" xmlns:w16cid="http://schemas.microsoft.com/office/word/2016/wordml/cid" xmlns:w16="http://schemas.microsoft.com/office/word/2018/wordml" xmlns:w16du="http://schemas.microsoft.com/office/word/2023/wordml/word16du" xmlns:w16sdtdh="http://schemas.microsoft.com/office/word/2020/wordml/sdtdatahash" xmlns:w16se="http://schemas.microsoft.com/office/word/2015/wordml/symex" xmlns:wpg="http://schemas.microsoft.com/office/word/2010/wordprocessingGroup" xmlns:wpi="http://schemas.microsoft.com/office/word/2010/wordprocessingInk" xmlns:wne="http://schemas.microsoft.com/office/word/2006/wordml" xmlns:wps="http://schemas.microsoft.com/office/word/2010/wordprocessingShape" mc:Ignorable="w14 w15 w16se w16cid w16 w16cex w16sdtdh wp14">
   <w:body>
     <w:p>
       <w:pPr>
@@ -4843,23 +4843,7 @@
           <w:rFonts w:cs="Arial"/>
           <w:color w:val="000000" w:themeColor="text1"/>
         </w:rPr>
-        <w:t xml:space="preserve">Monitor com resolução </w:t>
-      </w:r>
-      <w:proofErr w:type="spellStart"/>
-      <w:r>
-        <w:rPr>
-          <w:rFonts w:cs="Arial"/>
-          <w:color w:val="000000" w:themeColor="text1"/>
-        </w:rPr>
-        <w:t>FullHD</w:t>
-      </w:r>
-      <w:proofErr w:type="spellEnd"/>
-      <w:r>
-        <w:rPr>
-          <w:rFonts w:cs="Arial"/>
-          <w:color w:val="000000" w:themeColor="text1"/>
-        </w:rPr>
-        <w:t xml:space="preserve"> (</w:t>
+        <w:t>Monitor com resolução FullHD (</w:t>
       </w:r>
       <w:r>
         <w:rPr>
@@ -4955,7 +4939,6 @@
       </w:r>
       <w:bookmarkEnd w:id="2"/>
     </w:p>
-    <w:p/>
     <w:p>
       <w:pPr>
         <w:rPr>
@@ -4970,7 +4953,13 @@
         <w:t xml:space="preserve"> ou não tem familiaridade com essa tecnologia</w:t>
       </w:r>
       <w:r>
-        <w:t xml:space="preserve">. Esse instalador e configurador </w:t>
+        <w:t>. Esse instalador</w:t>
+      </w:r>
+      <w:r>
+        <w:t>/</w:t>
+      </w:r>
+      <w:r>
+        <w:t xml:space="preserve">configurador </w:t>
       </w:r>
       <w:r>
         <w:rPr>
@@ -4979,7 +4968,6 @@
         </w:rPr>
         <w:t>encontra-se dentro da pasta “</w:t>
       </w:r>
-      <w:proofErr w:type="spellStart"/>
       <w:r>
         <w:rPr>
           <w:rFonts w:cs="Arial"/>
@@ -4987,7 +4975,6 @@
         </w:rPr>
         <w:t>gestaoregionalizadarsu</w:t>
       </w:r>
-      <w:proofErr w:type="spellEnd"/>
       <w:r>
         <w:rPr>
           <w:rFonts w:cs="Arial"/>
@@ -4995,7 +4982,6 @@
         </w:rPr>
         <w:t xml:space="preserve"> &gt; </w:t>
       </w:r>
-      <w:proofErr w:type="spellStart"/>
       <w:r>
         <w:rPr>
           <w:rFonts w:cs="Arial"/>
@@ -5003,7 +4989,6 @@
         </w:rPr>
         <w:t>resources</w:t>
       </w:r>
-      <w:proofErr w:type="spellEnd"/>
       <w:r>
         <w:rPr>
           <w:rFonts w:cs="Arial"/>
@@ -5055,6 +5040,7 @@
           <w:noProof/>
           <w:color w:val="000000" w:themeColor="text1"/>
         </w:rPr>
+        <w:lastRenderedPageBreak/>
         <w:drawing>
           <wp:inline distT="0" distB="0" distL="0" distR="0" wp14:anchorId="0C44103D" wp14:editId="2A2FA431">
             <wp:extent cx="4601217" cy="1914792"/>
@@ -5158,7 +5144,6 @@
         <w:rPr>
           <w:noProof/>
         </w:rPr>
-        <w:lastRenderedPageBreak/>
         <w:drawing>
           <wp:inline distT="0" distB="0" distL="0" distR="0" wp14:anchorId="49CA419F" wp14:editId="060C29A5">
             <wp:extent cx="5762161" cy="3013544"/>
@@ -5217,7 +5202,21 @@
           <w:rFonts w:cs="Arial"/>
           <w:color w:val="000000" w:themeColor="text1"/>
         </w:rPr>
-        <w:t>Após o término do processo a tela pode ser fechada e a ferramenta pode ser utilizada e seção 2.2 não precisa ser executada.</w:t>
+        <w:t>Após o término do processo a tela pode ser fechada e a ferramenta pode ser utilizada</w:t>
+      </w:r>
+      <w:r>
+        <w:rPr>
+          <w:rFonts w:cs="Arial"/>
+          <w:color w:val="000000" w:themeColor="text1"/>
+        </w:rPr>
+        <w:t xml:space="preserve">. A </w:t>
+      </w:r>
+      <w:r>
+        <w:rPr>
+          <w:rFonts w:cs="Arial"/>
+          <w:color w:val="000000" w:themeColor="text1"/>
+        </w:rPr>
+        <w:t>seção 2.2 não precisa ser executada.</w:t>
       </w:r>
     </w:p>
     <w:p>
@@ -5234,6 +5233,7 @@
       </w:pPr>
       <w:bookmarkStart w:id="3" w:name="_Toc129558185"/>
       <w:r>
+        <w:lastRenderedPageBreak/>
         <w:t>Instalando e Configurando o Python</w:t>
       </w:r>
       <w:r>
@@ -5269,7 +5269,6 @@
         </w:rPr>
         <w:t xml:space="preserve"> pasta “</w:t>
       </w:r>
-      <w:proofErr w:type="spellStart"/>
       <w:r>
         <w:rPr>
           <w:rFonts w:cs="Arial"/>
@@ -5277,7 +5276,6 @@
         </w:rPr>
         <w:t>gestaoregionalizadarsu</w:t>
       </w:r>
-      <w:proofErr w:type="spellEnd"/>
       <w:r>
         <w:rPr>
           <w:rFonts w:cs="Arial"/>
@@ -5285,7 +5283,6 @@
         </w:rPr>
         <w:t xml:space="preserve"> &gt; </w:t>
       </w:r>
-      <w:proofErr w:type="spellStart"/>
       <w:r>
         <w:rPr>
           <w:rFonts w:cs="Arial"/>
@@ -5293,7 +5290,6 @@
         </w:rPr>
         <w:t>resources</w:t>
       </w:r>
-      <w:proofErr w:type="spellEnd"/>
       <w:r>
         <w:rPr>
           <w:rFonts w:cs="Arial"/>
@@ -5519,117 +5515,74 @@
           <w:rFonts w:cs="Arial"/>
           <w:color w:val="000000" w:themeColor="text1"/>
         </w:rPr>
+        <w:t>Marcar a opção “</w:t>
+      </w:r>
+      <w:r>
+        <w:rPr>
+          <w:rFonts w:ascii="Consolas" w:hAnsi="Consolas" w:cs="Arial"/>
+          <w:color w:val="000000" w:themeColor="text1"/>
+        </w:rPr>
+        <w:t>Add python.exe to PATH</w:t>
+      </w:r>
+      <w:r>
+        <w:rPr>
+          <w:rFonts w:cs="Arial"/>
+          <w:color w:val="000000" w:themeColor="text1"/>
+        </w:rPr>
+        <w:t>”</w:t>
+      </w:r>
+      <w:r>
+        <w:rPr>
+          <w:rFonts w:cs="Arial"/>
+          <w:color w:val="000000" w:themeColor="text1"/>
+        </w:rPr>
+        <w:t xml:space="preserve"> conforme imagem acima</w:t>
+      </w:r>
+      <w:r>
+        <w:rPr>
+          <w:rFonts w:cs="Arial"/>
+          <w:color w:val="000000" w:themeColor="text1"/>
+        </w:rPr>
+        <w:t xml:space="preserve"> e clicar em </w:t>
+      </w:r>
+      <w:r>
+        <w:rPr>
+          <w:rFonts w:ascii="Consolas" w:hAnsi="Consolas" w:cs="Arial"/>
+          <w:color w:val="000000" w:themeColor="text1"/>
+        </w:rPr>
+        <w:t>Install Now</w:t>
+      </w:r>
+      <w:r>
+        <w:rPr>
+          <w:rFonts w:cs="Arial"/>
+          <w:color w:val="000000" w:themeColor="text1"/>
+        </w:rPr>
+        <w:t>:</w:t>
+      </w:r>
+    </w:p>
+    <w:p>
+      <w:pPr>
+        <w:rPr>
+          <w:rFonts w:cs="Arial"/>
+          <w:color w:val="000000" w:themeColor="text1"/>
+        </w:rPr>
+      </w:pPr>
+    </w:p>
+    <w:p>
+      <w:pPr>
+        <w:jc w:val="center"/>
+        <w:rPr>
+          <w:rFonts w:cs="Arial"/>
+          <w:color w:val="000000" w:themeColor="text1"/>
+        </w:rPr>
+      </w:pPr>
+      <w:r>
+        <w:rPr>
+          <w:rFonts w:cs="Arial"/>
+          <w:noProof/>
+          <w:color w:val="000000" w:themeColor="text1"/>
+        </w:rPr>
         <w:lastRenderedPageBreak/>
-        <w:t>Marcar a opção “</w:t>
-      </w:r>
-      <w:proofErr w:type="spellStart"/>
-      <w:r>
-        <w:rPr>
-          <w:rFonts w:ascii="Consolas" w:hAnsi="Consolas" w:cs="Arial"/>
-          <w:color w:val="000000" w:themeColor="text1"/>
-        </w:rPr>
-        <w:t>Add</w:t>
-      </w:r>
-      <w:proofErr w:type="spellEnd"/>
-      <w:r>
-        <w:rPr>
-          <w:rFonts w:ascii="Consolas" w:hAnsi="Consolas" w:cs="Arial"/>
-          <w:color w:val="000000" w:themeColor="text1"/>
-        </w:rPr>
-        <w:t xml:space="preserve"> python.exe </w:t>
-      </w:r>
-      <w:proofErr w:type="spellStart"/>
-      <w:r>
-        <w:rPr>
-          <w:rFonts w:ascii="Consolas" w:hAnsi="Consolas" w:cs="Arial"/>
-          <w:color w:val="000000" w:themeColor="text1"/>
-        </w:rPr>
-        <w:t>to</w:t>
-      </w:r>
-      <w:proofErr w:type="spellEnd"/>
-      <w:r>
-        <w:rPr>
-          <w:rFonts w:ascii="Consolas" w:hAnsi="Consolas" w:cs="Arial"/>
-          <w:color w:val="000000" w:themeColor="text1"/>
-        </w:rPr>
-        <w:t xml:space="preserve"> PATH</w:t>
-      </w:r>
-      <w:r>
-        <w:rPr>
-          <w:rFonts w:cs="Arial"/>
-          <w:color w:val="000000" w:themeColor="text1"/>
-        </w:rPr>
-        <w:t>”</w:t>
-      </w:r>
-      <w:r>
-        <w:rPr>
-          <w:rFonts w:cs="Arial"/>
-          <w:color w:val="000000" w:themeColor="text1"/>
-        </w:rPr>
-        <w:t xml:space="preserve"> conforme imagem acima</w:t>
-      </w:r>
-      <w:r>
-        <w:rPr>
-          <w:rFonts w:cs="Arial"/>
-          <w:color w:val="000000" w:themeColor="text1"/>
-        </w:rPr>
-        <w:t xml:space="preserve"> e clicar em </w:t>
-      </w:r>
-      <w:proofErr w:type="spellStart"/>
-      <w:r>
-        <w:rPr>
-          <w:rFonts w:ascii="Consolas" w:hAnsi="Consolas" w:cs="Arial"/>
-          <w:color w:val="000000" w:themeColor="text1"/>
-        </w:rPr>
-        <w:t>Install</w:t>
-      </w:r>
-      <w:proofErr w:type="spellEnd"/>
-      <w:r>
-        <w:rPr>
-          <w:rFonts w:ascii="Consolas" w:hAnsi="Consolas" w:cs="Arial"/>
-          <w:color w:val="000000" w:themeColor="text1"/>
-        </w:rPr>
-        <w:t xml:space="preserve"> </w:t>
-      </w:r>
-      <w:proofErr w:type="spellStart"/>
-      <w:r>
-        <w:rPr>
-          <w:rFonts w:ascii="Consolas" w:hAnsi="Consolas" w:cs="Arial"/>
-          <w:color w:val="000000" w:themeColor="text1"/>
-        </w:rPr>
-        <w:t>Now</w:t>
-      </w:r>
-      <w:proofErr w:type="spellEnd"/>
-      <w:r>
-        <w:rPr>
-          <w:rFonts w:cs="Arial"/>
-          <w:color w:val="000000" w:themeColor="text1"/>
-        </w:rPr>
-        <w:t>:</w:t>
-      </w:r>
-    </w:p>
-    <w:p>
-      <w:pPr>
-        <w:rPr>
-          <w:rFonts w:cs="Arial"/>
-          <w:color w:val="000000" w:themeColor="text1"/>
-        </w:rPr>
-      </w:pPr>
-    </w:p>
-    <w:p>
-      <w:pPr>
-        <w:jc w:val="center"/>
-        <w:rPr>
-          <w:rFonts w:cs="Arial"/>
-          <w:color w:val="000000" w:themeColor="text1"/>
-        </w:rPr>
-      </w:pPr>
-      <w:r>
-        <w:rPr>
-          <w:rFonts w:cs="Arial"/>
-          <w:noProof/>
-          <w:color w:val="000000" w:themeColor="text1"/>
-        </w:rPr>
         <w:drawing>
           <wp:inline distT="0" distB="0" distL="0" distR="0" wp14:anchorId="0E3D4C84" wp14:editId="30943523">
             <wp:extent cx="5040000" cy="3111207"/>
@@ -5787,31 +5740,13 @@
         </w:rPr>
         <w:t>Para conferir se a instalação terminou com sucesso, basta abrir o “Prompt de Comando” e digitar “</w:t>
       </w:r>
-      <w:proofErr w:type="spellStart"/>
       <w:r>
         <w:rPr>
           <w:rFonts w:ascii="Consolas" w:hAnsi="Consolas" w:cs="Arial"/>
           <w:color w:val="000000" w:themeColor="text1"/>
         </w:rPr>
-        <w:t>python</w:t>
-      </w:r>
-      <w:proofErr w:type="spellEnd"/>
-      <w:r>
-        <w:rPr>
-          <w:rFonts w:ascii="Consolas" w:hAnsi="Consolas" w:cs="Arial"/>
-          <w:color w:val="000000" w:themeColor="text1"/>
-        </w:rPr>
-        <w:t xml:space="preserve"> --</w:t>
-      </w:r>
-      <w:proofErr w:type="spellStart"/>
-      <w:r>
-        <w:rPr>
-          <w:rFonts w:ascii="Consolas" w:hAnsi="Consolas" w:cs="Arial"/>
-          <w:color w:val="000000" w:themeColor="text1"/>
-        </w:rPr>
-        <w:t>version</w:t>
-      </w:r>
-      <w:proofErr w:type="spellEnd"/>
+        <w:t>python --version</w:t>
+      </w:r>
       <w:r>
         <w:rPr>
           <w:rFonts w:cs="Arial"/>
@@ -5920,47 +5855,20 @@
         </w:rPr>
         <w:t>avegar até a pasta “</w:t>
       </w:r>
-      <w:proofErr w:type="spellStart"/>
       <w:r>
         <w:rPr>
           <w:rFonts w:ascii="Consolas" w:hAnsi="Consolas" w:cs="Arial"/>
           <w:color w:val="000000" w:themeColor="text1"/>
         </w:rPr>
-        <w:t>gestaoregionalizadarsu</w:t>
-      </w:r>
-      <w:proofErr w:type="spellEnd"/>
+        <w:t>gestaoregionalizadarsu &gt; src</w:t>
+      </w:r>
       <w:r>
         <w:rPr>
           <w:rFonts w:ascii="Consolas" w:hAnsi="Consolas" w:cs="Arial"/>
           <w:color w:val="000000" w:themeColor="text1"/>
         </w:rPr>
-        <w:t xml:space="preserve"> &gt; </w:t>
-      </w:r>
-      <w:proofErr w:type="spellStart"/>
-      <w:r>
-        <w:rPr>
-          <w:rFonts w:ascii="Consolas" w:hAnsi="Consolas" w:cs="Arial"/>
-          <w:color w:val="000000" w:themeColor="text1"/>
-        </w:rPr>
-        <w:t>src</w:t>
-      </w:r>
-      <w:proofErr w:type="spellEnd"/>
-      <w:r>
-        <w:rPr>
-          <w:rFonts w:ascii="Consolas" w:hAnsi="Consolas" w:cs="Arial"/>
-          <w:color w:val="000000" w:themeColor="text1"/>
-        </w:rPr>
-        <w:t xml:space="preserve"> &gt; </w:t>
-      </w:r>
-      <w:proofErr w:type="spellStart"/>
-      <w:r>
-        <w:rPr>
-          <w:rFonts w:ascii="Consolas" w:hAnsi="Consolas" w:cs="Arial"/>
-          <w:color w:val="000000" w:themeColor="text1"/>
-        </w:rPr>
-        <w:t>combinations</w:t>
-      </w:r>
-      <w:proofErr w:type="spellEnd"/>
+        <w:t xml:space="preserve"> &gt; combinations</w:t>
+      </w:r>
       <w:r>
         <w:rPr>
           <w:rFonts w:cs="Arial"/>
@@ -6074,21 +5982,12 @@
           <w:color w:val="000000" w:themeColor="text1"/>
         </w:rPr>
       </w:pPr>
-      <w:proofErr w:type="spellStart"/>
       <w:r>
         <w:rPr>
           <w:rFonts w:ascii="Consolas" w:hAnsi="Consolas" w:cs="Arial"/>
           <w:color w:val="000000" w:themeColor="text1"/>
         </w:rPr>
-        <w:t>cd</w:t>
-      </w:r>
-      <w:proofErr w:type="spellEnd"/>
-      <w:r>
-        <w:rPr>
-          <w:rFonts w:ascii="Consolas" w:hAnsi="Consolas" w:cs="Arial"/>
-          <w:color w:val="000000" w:themeColor="text1"/>
-        </w:rPr>
-        <w:t xml:space="preserve"> “&lt;caminho copiado&gt;”</w:t>
+        <w:t>cd “&lt;caminho copiado&gt;”</w:t>
       </w:r>
     </w:p>
     <w:p>
@@ -6108,17 +6007,8 @@
           <w:rFonts w:cs="Arial"/>
           <w:color w:val="000000" w:themeColor="text1"/>
         </w:rPr>
-        <w:t xml:space="preserve">Apertar </w:t>
-      </w:r>
-      <w:proofErr w:type="spellStart"/>
-      <w:r>
-        <w:rPr>
-          <w:rFonts w:cs="Arial"/>
-          <w:color w:val="000000" w:themeColor="text1"/>
-        </w:rPr>
-        <w:t>Enter</w:t>
-      </w:r>
-      <w:proofErr w:type="spellEnd"/>
+        <w:t>Apertar Enter</w:t>
+      </w:r>
     </w:p>
     <w:p>
       <w:pPr>
@@ -6162,7 +6052,6 @@
           <w:szCs w:val="22"/>
         </w:rPr>
       </w:pPr>
-      <w:proofErr w:type="spellStart"/>
       <w:r>
         <w:rPr>
           <w:rFonts w:ascii="Consolas" w:hAnsi="Consolas" w:cs="Arial"/>
@@ -6170,17 +6059,7 @@
           <w:sz w:val="22"/>
           <w:szCs w:val="22"/>
         </w:rPr>
-        <w:t>cd</w:t>
-      </w:r>
-      <w:proofErr w:type="spellEnd"/>
-      <w:r>
-        <w:rPr>
-          <w:rFonts w:ascii="Consolas" w:hAnsi="Consolas" w:cs="Arial"/>
-          <w:color w:val="000000" w:themeColor="text1"/>
-          <w:sz w:val="22"/>
-          <w:szCs w:val="22"/>
-        </w:rPr>
-        <w:t xml:space="preserve"> </w:t>
+        <w:t xml:space="preserve">cd </w:t>
       </w:r>
       <w:r>
         <w:rPr>
@@ -6286,6 +6165,7 @@
           <w:rFonts w:cs="Arial"/>
           <w:color w:val="000000" w:themeColor="text1"/>
         </w:rPr>
+        <w:lastRenderedPageBreak/>
         <w:t xml:space="preserve">Após entrar na pasta via </w:t>
       </w:r>
       <w:r>
@@ -6337,37 +6217,12 @@
           <w:color w:val="000000" w:themeColor="text1"/>
         </w:rPr>
       </w:pPr>
-      <w:proofErr w:type="spellStart"/>
       <w:r>
         <w:rPr>
           <w:rFonts w:ascii="Consolas" w:hAnsi="Consolas" w:cs="Arial"/>
           <w:color w:val="000000" w:themeColor="text1"/>
         </w:rPr>
-        <w:t>pip</w:t>
-      </w:r>
-      <w:proofErr w:type="spellEnd"/>
-      <w:r>
-        <w:rPr>
-          <w:rFonts w:ascii="Consolas" w:hAnsi="Consolas" w:cs="Arial"/>
-          <w:color w:val="000000" w:themeColor="text1"/>
-        </w:rPr>
-        <w:t xml:space="preserve"> </w:t>
-      </w:r>
-      <w:proofErr w:type="spellStart"/>
-      <w:r>
-        <w:rPr>
-          <w:rFonts w:ascii="Consolas" w:hAnsi="Consolas" w:cs="Arial"/>
-          <w:color w:val="000000" w:themeColor="text1"/>
-        </w:rPr>
-        <w:t>install</w:t>
-      </w:r>
-      <w:proofErr w:type="spellEnd"/>
-      <w:r>
-        <w:rPr>
-          <w:rFonts w:ascii="Consolas" w:hAnsi="Consolas" w:cs="Arial"/>
-          <w:color w:val="000000" w:themeColor="text1"/>
-        </w:rPr>
-        <w:t xml:space="preserve"> -r requiriments.txt</w:t>
+        <w:t>pip install -r requiriments.txt</w:t>
       </w:r>
     </w:p>
     <w:p>
@@ -6387,17 +6242,8 @@
           <w:rFonts w:cs="Arial"/>
           <w:color w:val="000000" w:themeColor="text1"/>
         </w:rPr>
-        <w:t xml:space="preserve">Apertar </w:t>
-      </w:r>
-      <w:proofErr w:type="spellStart"/>
-      <w:r>
-        <w:rPr>
-          <w:rFonts w:cs="Arial"/>
-          <w:color w:val="000000" w:themeColor="text1"/>
-        </w:rPr>
-        <w:t>Enter</w:t>
-      </w:r>
-      <w:proofErr w:type="spellEnd"/>
+        <w:t>Apertar Enter</w:t>
+      </w:r>
     </w:p>
     <w:p>
       <w:pPr>
@@ -6421,7 +6267,6 @@
           <w:noProof/>
           <w:color w:val="000000" w:themeColor="text1"/>
         </w:rPr>
-        <w:lastRenderedPageBreak/>
         <w:drawing>
           <wp:inline distT="0" distB="0" distL="0" distR="0" wp14:anchorId="70B3B335" wp14:editId="2D8FDAFE">
             <wp:extent cx="6187440" cy="1346200"/>
@@ -6664,6 +6509,7 @@
         <w:rPr>
           <w:noProof/>
         </w:rPr>
+        <w:lastRenderedPageBreak/>
         <w:drawing>
           <wp:inline distT="0" distB="0" distL="0" distR="0" wp14:anchorId="62389169" wp14:editId="6952F492">
             <wp:extent cx="3631592" cy="1589705"/>
@@ -6721,7 +6567,6 @@
         </w:rPr>
         <w:t xml:space="preserve">A pasta </w:t>
       </w:r>
-      <w:proofErr w:type="spellStart"/>
       <w:r>
         <w:rPr>
           <w:rFonts w:cs="Arial"/>
@@ -6732,7 +6577,6 @@
         </w:rPr>
         <w:t>assets</w:t>
       </w:r>
-      <w:proofErr w:type="spellEnd"/>
       <w:r>
         <w:rPr>
           <w:rFonts w:cs="Arial"/>
@@ -6755,7 +6599,6 @@
         </w:rPr>
         <w:t xml:space="preserve"> contém alguns exemplos de consórcios reais anteriormente simulados que podem ser utilizados como exemplos. A pasta </w:t>
       </w:r>
-      <w:proofErr w:type="spellStart"/>
       <w:r>
         <w:rPr>
           <w:rFonts w:cs="Arial"/>
@@ -6766,7 +6609,6 @@
         </w:rPr>
         <w:t>resources</w:t>
       </w:r>
-      <w:proofErr w:type="spellEnd"/>
       <w:r>
         <w:rPr>
           <w:rFonts w:cs="Arial"/>
@@ -6797,7 +6639,6 @@
         </w:rPr>
         <w:t xml:space="preserve"> A pasta </w:t>
       </w:r>
-      <w:proofErr w:type="spellStart"/>
       <w:r>
         <w:rPr>
           <w:rFonts w:cs="Arial"/>
@@ -6808,14 +6649,12 @@
         </w:rPr>
         <w:t>src</w:t>
       </w:r>
-      <w:proofErr w:type="spellEnd"/>
       <w:r>
         <w:rPr>
           <w:rFonts w:cs="Arial"/>
         </w:rPr>
         <w:t xml:space="preserve"> contém o código fonte da ferramenta e o script em Python. A pasta </w:t>
       </w:r>
-      <w:proofErr w:type="spellStart"/>
       <w:r>
         <w:rPr>
           <w:rFonts w:cs="Arial"/>
@@ -6826,27 +6665,17 @@
         </w:rPr>
         <w:t>templates</w:t>
       </w:r>
-      <w:proofErr w:type="spellEnd"/>
-      <w:r>
-        <w:rPr>
-          <w:rFonts w:cs="Arial"/>
-        </w:rPr>
-        <w:t xml:space="preserve"> contém as ferramentas adicionais utilizadas para as simulações da ferramenta</w:t>
-      </w:r>
-      <w:r>
-        <w:rPr>
-          <w:rFonts w:cs="Arial"/>
-        </w:rPr>
-        <w:t xml:space="preserve"> </w:t>
-      </w:r>
-      <w:r>
-        <w:rPr>
-          <w:rFonts w:cs="Arial"/>
-          <w:i/>
-          <w:iCs/>
-          <w:color w:val="000000" w:themeColor="text1"/>
-        </w:rPr>
-        <w:t>Gestão Regionalizada RSU</w:t>
+      <w:r>
+        <w:rPr>
+          <w:rFonts w:cs="Arial"/>
+        </w:rPr>
+        <w:t xml:space="preserve"> contém as ferramentas adicionais utilizadas para as simulações da ferrament</w:t>
+      </w:r>
+      <w:r>
+        <w:rPr>
+          <w:rFonts w:cs="Arial"/>
+        </w:rPr>
+        <w:t>a</w:t>
       </w:r>
       <w:r>
         <w:rPr>
@@ -6902,7 +6731,6 @@
       </w:pPr>
       <w:bookmarkStart w:id="6" w:name="_Toc129558188"/>
       <w:r>
-        <w:lastRenderedPageBreak/>
         <w:t>Inicializar a Ferramenta</w:t>
       </w:r>
       <w:bookmarkEnd w:id="6"/>
@@ -6958,6 +6786,7 @@
         <w:rPr>
           <w:noProof/>
         </w:rPr>
+        <w:lastRenderedPageBreak/>
         <w:drawing>
           <wp:inline distT="0" distB="0" distL="0" distR="0" wp14:anchorId="5AD03F06" wp14:editId="3786DD11">
             <wp:extent cx="6185304" cy="3673475"/>
@@ -7109,7 +6938,7 @@
           <w:rFonts w:cs="Arial"/>
           <w:color w:val="000000" w:themeColor="text1"/>
         </w:rPr>
-        <w:t xml:space="preserve">Importante destacar que toda a interação com a ferramenta é feita via os formulários construídos em VBA, porém é possível visualizar o Excel e suas respectivas abas fechando </w:t>
+        <w:t xml:space="preserve">Importante destacar que toda a interação com a ferramenta é feita via os formulários construídos em VBA, porém é possível visualizar o Excel e suas respectivas abas fechando o formulário principal. Para abrir novamente, basta clicar em “Iniciar Aplicação”.  Ao iniciar a </w:t>
       </w:r>
       <w:r>
         <w:rPr>
@@ -7117,7 +6946,7 @@
           <w:color w:val="000000" w:themeColor="text1"/>
         </w:rPr>
         <w:lastRenderedPageBreak/>
-        <w:t>o formulário principal. Para abrir novamente, basta clicar em “Iniciar Aplicação”.  Ao iniciar a aplicação, se outro arquivo Excel estiver aberto a ferramenta irá esconder e deixar em segundo plano, até que o formulário seja novamente fechado. Isso é necessário pois a ferramenta realiza uma série de manipulações com outros arquivos no formato Excel e, portanto, não é possível manipular um outro arquivo em paralelo ao usar a ferramenta.</w:t>
+        <w:t>aplicação, se outro arquivo Excel estiver aberto a ferramenta irá esconder e deixar em segundo plano, até que o formulário seja novamente fechado. Isso é necessário pois a ferramenta realiza uma série de manipulações com outros arquivos no formato Excel e, portanto, não é possível manipular um outro arquivo em paralelo ao usar a ferramenta.</w:t>
       </w:r>
     </w:p>
     <w:p>
@@ -7138,141 +6967,469 @@
       </w:r>
       <w:bookmarkEnd w:id="7"/>
     </w:p>
+    <w:p>
+      <w:pPr>
+        <w:pStyle w:val="Ttulo3"/>
+      </w:pPr>
+      <w:bookmarkStart w:id="8" w:name="_Toc129558190"/>
+      <w:r>
+        <w:t xml:space="preserve">Passo 1 </w:t>
+      </w:r>
+      <w:r>
+        <w:t>–</w:t>
+      </w:r>
+      <w:r>
+        <w:t xml:space="preserve"> </w:t>
+      </w:r>
+      <w:r>
+        <w:t>Definição do Estudo de Caso</w:t>
+      </w:r>
+      <w:bookmarkEnd w:id="8"/>
+    </w:p>
+    <w:p>
+      <w:r>
+        <w:t>No passo 1 são preenchidas as informações do estudo de caso. O nome do projeto é inserido aqui, podendo ser qualquer nome, desde que não contenha caracteres especiais. Além disso nesse passo selecionamos onde o projeto será salvo (“Selecionar Pasta de Arquivos”). Todo os artefatos da simulação serão salvos dentro de uma pasta com o nome do projeto nesse caminho selecionado. Nesse passo também selecionamos quais são os municípios que fazem parte do consórcio, definimos algumas variáveis de estudo de caso, gravimetria e da simulação.</w:t>
+      </w:r>
+    </w:p>
     <w:p/>
     <w:p>
       <w:pPr>
+        <w:jc w:val="center"/>
+      </w:pPr>
+      <w:r>
+        <w:drawing>
+          <wp:inline distT="0" distB="0" distL="0" distR="0" wp14:anchorId="49023234" wp14:editId="64039523">
+            <wp:extent cx="4733925" cy="3835693"/>
+            <wp:effectExtent l="0" t="0" r="0" b="0"/>
+            <wp:docPr id="27" name="Imagem 27" descr="Interface gráfica do usuário, Aplicativo&#10;&#10;Descrição gerada automaticamente"/>
+            <wp:cNvGraphicFramePr>
+              <a:graphicFrameLocks xmlns:a="http://schemas.openxmlformats.org/drawingml/2006/main" noChangeAspect="1"/>
+            </wp:cNvGraphicFramePr>
+            <a:graphic xmlns:a="http://schemas.openxmlformats.org/drawingml/2006/main">
+              <a:graphicData uri="http://schemas.openxmlformats.org/drawingml/2006/picture">
+                <pic:pic xmlns:pic="http://schemas.openxmlformats.org/drawingml/2006/picture">
+                  <pic:nvPicPr>
+                    <pic:cNvPr id="27" name="Imagem 27" descr="Interface gráfica do usuário, Aplicativo&#10;&#10;Descrição gerada automaticamente"/>
+                    <pic:cNvPicPr/>
+                  </pic:nvPicPr>
+                  <pic:blipFill>
+                    <a:blip r:embed="rId38"/>
+                    <a:stretch>
+                      <a:fillRect/>
+                    </a:stretch>
+                  </pic:blipFill>
+                  <pic:spPr>
+                    <a:xfrm>
+                      <a:off x="0" y="0"/>
+                      <a:ext cx="4742632" cy="3842748"/>
+                    </a:xfrm>
+                    <a:prstGeom prst="rect">
+                      <a:avLst/>
+                    </a:prstGeom>
+                  </pic:spPr>
+                </pic:pic>
+              </a:graphicData>
+            </a:graphic>
+          </wp:inline>
+        </w:drawing>
+      </w:r>
+    </w:p>
+    <w:p/>
+    <w:p>
+      <w:r>
+        <w:lastRenderedPageBreak/>
+        <w:t>Ao clicar em selecionar municípios a tela abaixo irá abrir para que o usuário possa selecionar todos os municípios que fazem parte do consórcio:</w:t>
+      </w:r>
+    </w:p>
+    <w:p/>
+    <w:p>
+      <w:pPr>
+        <w:jc w:val="center"/>
+      </w:pPr>
+      <w:r>
+        <w:drawing>
+          <wp:inline distT="0" distB="0" distL="0" distR="0" wp14:anchorId="5C25EC5E" wp14:editId="62DCA2BA">
+            <wp:extent cx="4724400" cy="4487792"/>
+            <wp:effectExtent l="0" t="0" r="0" b="8255"/>
+            <wp:docPr id="30" name="Imagem 30" descr="Tela de Seleção de Municípios">
+              <a:extLst xmlns:a="http://schemas.openxmlformats.org/drawingml/2006/main">
+                <a:ext uri="{C183D7F6-B498-43B3-948B-1728B52AA6E4}">
+                  <adec:decorative xmlns:adec="http://schemas.microsoft.com/office/drawing/2017/decorative" val="0"/>
+                </a:ext>
+              </a:extLst>
+            </wp:docPr>
+            <wp:cNvGraphicFramePr>
+              <a:graphicFrameLocks xmlns:a="http://schemas.openxmlformats.org/drawingml/2006/main" noChangeAspect="1"/>
+            </wp:cNvGraphicFramePr>
+            <a:graphic xmlns:a="http://schemas.openxmlformats.org/drawingml/2006/main">
+              <a:graphicData uri="http://schemas.openxmlformats.org/drawingml/2006/picture">
+                <pic:pic xmlns:pic="http://schemas.openxmlformats.org/drawingml/2006/picture">
+                  <pic:nvPicPr>
+                    <pic:cNvPr id="30" name="Imagem 30" descr="Tela de Seleção de Municípios">
+                      <a:extLst>
+                        <a:ext uri="{C183D7F6-B498-43B3-948B-1728B52AA6E4}">
+                          <adec:decorative xmlns:adec="http://schemas.microsoft.com/office/drawing/2017/decorative" val="0"/>
+                        </a:ext>
+                      </a:extLst>
+                    </pic:cNvPr>
+                    <pic:cNvPicPr/>
+                  </pic:nvPicPr>
+                  <pic:blipFill>
+                    <a:blip r:embed="rId39"/>
+                    <a:stretch>
+                      <a:fillRect/>
+                    </a:stretch>
+                  </pic:blipFill>
+                  <pic:spPr>
+                    <a:xfrm>
+                      <a:off x="0" y="0"/>
+                      <a:ext cx="4740059" cy="4502667"/>
+                    </a:xfrm>
+                    <a:prstGeom prst="rect">
+                      <a:avLst/>
+                    </a:prstGeom>
+                  </pic:spPr>
+                </pic:pic>
+              </a:graphicData>
+            </a:graphic>
+          </wp:inline>
+        </w:drawing>
+      </w:r>
+    </w:p>
+    <w:p>
+      <w:pPr>
+        <w:jc w:val="center"/>
+      </w:pPr>
+    </w:p>
+    <w:p>
+      <w:r>
+        <w:t>Nessa</w:t>
+      </w:r>
+      <w:r>
+        <w:t xml:space="preserve"> tela</w:t>
+      </w:r>
+      <w:r>
+        <w:t xml:space="preserve"> você pode selecionar a UF dos munícipios do consórcio e filtrar os municípios utilizando o campo de busca no canto direito superior:</w:t>
+      </w:r>
+    </w:p>
+    <w:p/>
+    <w:p>
+      <w:pPr>
+        <w:jc w:val="center"/>
+      </w:pPr>
+      <w:r>
+        <w:lastRenderedPageBreak/>
+        <w:drawing>
+          <wp:inline distT="0" distB="0" distL="0" distR="0" wp14:anchorId="60AF43E5" wp14:editId="6D710905">
+            <wp:extent cx="4040955" cy="3838575"/>
+            <wp:effectExtent l="0" t="0" r="0" b="0"/>
+            <wp:docPr id="31" name="Imagem 31" descr="Interface gráfica do usuário, Texto, Aplicativo&#10;&#10;Descrição gerada automaticamente"/>
+            <wp:cNvGraphicFramePr>
+              <a:graphicFrameLocks xmlns:a="http://schemas.openxmlformats.org/drawingml/2006/main" noChangeAspect="1"/>
+            </wp:cNvGraphicFramePr>
+            <a:graphic xmlns:a="http://schemas.openxmlformats.org/drawingml/2006/main">
+              <a:graphicData uri="http://schemas.openxmlformats.org/drawingml/2006/picture">
+                <pic:pic xmlns:pic="http://schemas.openxmlformats.org/drawingml/2006/picture">
+                  <pic:nvPicPr>
+                    <pic:cNvPr id="31" name="Imagem 31" descr="Interface gráfica do usuário, Texto, Aplicativo&#10;&#10;Descrição gerada automaticamente"/>
+                    <pic:cNvPicPr/>
+                  </pic:nvPicPr>
+                  <pic:blipFill>
+                    <a:blip r:embed="rId40"/>
+                    <a:stretch>
+                      <a:fillRect/>
+                    </a:stretch>
+                  </pic:blipFill>
+                  <pic:spPr>
+                    <a:xfrm>
+                      <a:off x="0" y="0"/>
+                      <a:ext cx="4061761" cy="3858339"/>
+                    </a:xfrm>
+                    <a:prstGeom prst="rect">
+                      <a:avLst/>
+                    </a:prstGeom>
+                  </pic:spPr>
+                </pic:pic>
+              </a:graphicData>
+            </a:graphic>
+          </wp:inline>
+        </w:drawing>
+      </w:r>
+    </w:p>
+    <w:p/>
+    <w:p>
+      <w:r>
+        <w:t>Para adicionar ou remover um município basta selecionar na lista e utilizar as set</w:t>
+      </w:r>
+      <w:r>
+        <w:t>as</w:t>
+      </w:r>
+      <w:r>
+        <w:t xml:space="preserve"> disponíveis no meio da tela, conforme abaixo:</w:t>
+      </w:r>
+    </w:p>
+    <w:p/>
+    <w:p>
+      <w:pPr>
+        <w:jc w:val="center"/>
+      </w:pPr>
+      <w:r>
+        <w:lastRenderedPageBreak/>
+        <w:drawing>
+          <wp:inline distT="0" distB="0" distL="0" distR="0" wp14:anchorId="2CFE8B93" wp14:editId="5B4AB9F7">
+            <wp:extent cx="4050982" cy="3848100"/>
+            <wp:effectExtent l="0" t="0" r="6985" b="0"/>
+            <wp:docPr id="32" name="Imagem 32" descr="Interface gráfica do usuário, Aplicativo&#10;&#10;Descrição gerada automaticamente"/>
+            <wp:cNvGraphicFramePr>
+              <a:graphicFrameLocks xmlns:a="http://schemas.openxmlformats.org/drawingml/2006/main" noChangeAspect="1"/>
+            </wp:cNvGraphicFramePr>
+            <a:graphic xmlns:a="http://schemas.openxmlformats.org/drawingml/2006/main">
+              <a:graphicData uri="http://schemas.openxmlformats.org/drawingml/2006/picture">
+                <pic:pic xmlns:pic="http://schemas.openxmlformats.org/drawingml/2006/picture">
+                  <pic:nvPicPr>
+                    <pic:cNvPr id="32" name="Imagem 32" descr="Interface gráfica do usuário, Aplicativo&#10;&#10;Descrição gerada automaticamente"/>
+                    <pic:cNvPicPr/>
+                  </pic:nvPicPr>
+                  <pic:blipFill>
+                    <a:blip r:embed="rId41"/>
+                    <a:stretch>
+                      <a:fillRect/>
+                    </a:stretch>
+                  </pic:blipFill>
+                  <pic:spPr>
+                    <a:xfrm>
+                      <a:off x="0" y="0"/>
+                      <a:ext cx="4060514" cy="3857154"/>
+                    </a:xfrm>
+                    <a:prstGeom prst="rect">
+                      <a:avLst/>
+                    </a:prstGeom>
+                  </pic:spPr>
+                </pic:pic>
+              </a:graphicData>
+            </a:graphic>
+          </wp:inline>
+        </w:drawing>
+      </w:r>
+    </w:p>
+    <w:p>
+      <w:pPr>
+        <w:jc w:val="center"/>
+      </w:pPr>
+    </w:p>
+    <w:p>
+      <w:r>
+        <w:t>Ao final da seleção é preciso clicar em salvar para que os municípios selecionados passem a fazer parte do estudo de caso.</w:t>
+      </w:r>
+      <w:r>
+        <w:t xml:space="preserve"> Conforme os formulários são preenchidos, os indicadores mudam de cor indicando que o formulário foi preenchido com sucesso:</w:t>
+      </w:r>
+    </w:p>
+    <w:p/>
+    <w:p>
+      <w:pPr>
+        <w:jc w:val="center"/>
+      </w:pPr>
+      <w:r>
+        <w:lastRenderedPageBreak/>
+        <w:drawing>
+          <wp:inline distT="0" distB="0" distL="0" distR="0" wp14:anchorId="601B9A63" wp14:editId="7B758165">
+            <wp:extent cx="5572903" cy="4515480"/>
+            <wp:effectExtent l="0" t="0" r="8890" b="0"/>
+            <wp:docPr id="33" name="Imagem 33" descr="Interface gráfica do usuário, Aplicativo&#10;&#10;Descrição gerada automaticamente"/>
+            <wp:cNvGraphicFramePr>
+              <a:graphicFrameLocks xmlns:a="http://schemas.openxmlformats.org/drawingml/2006/main" noChangeAspect="1"/>
+            </wp:cNvGraphicFramePr>
+            <a:graphic xmlns:a="http://schemas.openxmlformats.org/drawingml/2006/main">
+              <a:graphicData uri="http://schemas.openxmlformats.org/drawingml/2006/picture">
+                <pic:pic xmlns:pic="http://schemas.openxmlformats.org/drawingml/2006/picture">
+                  <pic:nvPicPr>
+                    <pic:cNvPr id="33" name="Imagem 33" descr="Interface gráfica do usuário, Aplicativo&#10;&#10;Descrição gerada automaticamente"/>
+                    <pic:cNvPicPr/>
+                  </pic:nvPicPr>
+                  <pic:blipFill>
+                    <a:blip r:embed="rId42"/>
+                    <a:stretch>
+                      <a:fillRect/>
+                    </a:stretch>
+                  </pic:blipFill>
+                  <pic:spPr>
+                    <a:xfrm>
+                      <a:off x="0" y="0"/>
+                      <a:ext cx="5572903" cy="4515480"/>
+                    </a:xfrm>
+                    <a:prstGeom prst="rect">
+                      <a:avLst/>
+                    </a:prstGeom>
+                  </pic:spPr>
+                </pic:pic>
+              </a:graphicData>
+            </a:graphic>
+          </wp:inline>
+        </w:drawing>
+      </w:r>
+    </w:p>
+    <w:p/>
+    <w:p>
+      <w:r>
+        <w:t>Os formulários com entradas numéricas, por exemplo, o de “Definição do Estudo de Caso”, possuem um botão chamado “Valores Padrão” que preenche automaticamente as informações com valores de referência. Esse valores podem ser alterados</w:t>
+      </w:r>
+    </w:p>
+    <w:p/>
+    <w:p>
+      <w:r>
+        <w:lastRenderedPageBreak/>
+        <w:drawing>
+          <wp:inline distT="0" distB="0" distL="0" distR="0" wp14:anchorId="6563DD07" wp14:editId="432337ED">
+            <wp:extent cx="5496692" cy="2791215"/>
+            <wp:effectExtent l="0" t="0" r="0" b="9525"/>
+            <wp:docPr id="34" name="Imagem 34" descr="Interface gráfica do usuário, Aplicativo&#10;&#10;Descrição gerada automaticamente"/>
+            <wp:cNvGraphicFramePr>
+              <a:graphicFrameLocks xmlns:a="http://schemas.openxmlformats.org/drawingml/2006/main" noChangeAspect="1"/>
+            </wp:cNvGraphicFramePr>
+            <a:graphic xmlns:a="http://schemas.openxmlformats.org/drawingml/2006/main">
+              <a:graphicData uri="http://schemas.openxmlformats.org/drawingml/2006/picture">
+                <pic:pic xmlns:pic="http://schemas.openxmlformats.org/drawingml/2006/picture">
+                  <pic:nvPicPr>
+                    <pic:cNvPr id="34" name="Imagem 34" descr="Interface gráfica do usuário, Aplicativo&#10;&#10;Descrição gerada automaticamente"/>
+                    <pic:cNvPicPr/>
+                  </pic:nvPicPr>
+                  <pic:blipFill>
+                    <a:blip r:embed="rId43"/>
+                    <a:stretch>
+                      <a:fillRect/>
+                    </a:stretch>
+                  </pic:blipFill>
+                  <pic:spPr>
+                    <a:xfrm>
+                      <a:off x="0" y="0"/>
+                      <a:ext cx="5496692" cy="2791215"/>
+                    </a:xfrm>
+                    <a:prstGeom prst="rect">
+                      <a:avLst/>
+                    </a:prstGeom>
+                  </pic:spPr>
+                </pic:pic>
+              </a:graphicData>
+            </a:graphic>
+          </wp:inline>
+        </w:drawing>
+      </w:r>
+    </w:p>
+    <w:p/>
+    <w:p>
+      <w:pPr>
         <w:pStyle w:val="Ttulo3"/>
       </w:pPr>
-      <w:bookmarkStart w:id="8" w:name="_Toc129558190"/>
-      <w:r>
-        <w:t xml:space="preserve">Passo 1 </w:t>
-      </w:r>
-      <w:r>
-        <w:t>–</w:t>
-      </w:r>
-      <w:r>
-        <w:t xml:space="preserve"> </w:t>
-      </w:r>
-      <w:r>
-        <w:t>Definição do Estudo de Caso</w:t>
-      </w:r>
-      <w:bookmarkEnd w:id="8"/>
+      <w:bookmarkStart w:id="9" w:name="_Toc129558191"/>
+      <w:r>
+        <w:t>Passo 2 – Definição dos Arranjos Consolidados</w:t>
+      </w:r>
+      <w:bookmarkEnd w:id="9"/>
     </w:p>
     <w:p>
       <w:pPr>
         <w:pStyle w:val="Ttulo3"/>
       </w:pPr>
-      <w:bookmarkStart w:id="9" w:name="_Toc129558191"/>
-      <w:r>
-        <w:t>Passo 2 – Definição dos Arranjos Consolidados</w:t>
-      </w:r>
-      <w:bookmarkEnd w:id="9"/>
+      <w:bookmarkStart w:id="10" w:name="_Toc129558192"/>
+      <w:r>
+        <w:t>Passo 3 – Validação das Rotas Tecnológicas</w:t>
+      </w:r>
+      <w:bookmarkEnd w:id="10"/>
     </w:p>
     <w:p>
       <w:pPr>
         <w:pStyle w:val="Ttulo3"/>
       </w:pPr>
-      <w:bookmarkStart w:id="10" w:name="_Toc129558192"/>
-      <w:r>
-        <w:t>Passo 3 – Validação das Rotas Tecnológicas</w:t>
-      </w:r>
-      <w:bookmarkEnd w:id="10"/>
+      <w:bookmarkStart w:id="11" w:name="_Toc129558193"/>
+      <w:r>
+        <w:t>Passo 4 – Avaliação de Cenários de Valorização de Resíduos</w:t>
+      </w:r>
+      <w:bookmarkEnd w:id="11"/>
     </w:p>
     <w:p>
       <w:pPr>
         <w:pStyle w:val="Ttulo3"/>
       </w:pPr>
-      <w:bookmarkStart w:id="11" w:name="_Toc129558193"/>
-      <w:r>
-        <w:t>Passo 4 – Avaliação de Cenários de Valorização de Resíduos</w:t>
-      </w:r>
-      <w:bookmarkEnd w:id="11"/>
+      <w:bookmarkStart w:id="12" w:name="_Toc129558194"/>
+      <w:r>
+        <w:t>Passo 5 – Avaliação do Resultado Final</w:t>
+      </w:r>
+      <w:bookmarkEnd w:id="12"/>
     </w:p>
     <w:p>
       <w:pPr>
         <w:pStyle w:val="Ttulo3"/>
       </w:pPr>
-      <w:bookmarkStart w:id="12" w:name="_Toc129558194"/>
-      <w:r>
-        <w:t>Passo 5 – Avaliação do Resultado Final</w:t>
-      </w:r>
-      <w:bookmarkEnd w:id="12"/>
-    </w:p>
+      <w:bookmarkStart w:id="13" w:name="_Toc129558195"/>
+      <w:r>
+        <w:t>Passo 6 – Relatório de Análise e Conclusões</w:t>
+      </w:r>
+      <w:bookmarkEnd w:id="13"/>
+    </w:p>
+    <w:p>
+      <w:pPr>
+        <w:rPr>
+          <w:rFonts w:cs="Arial"/>
+          <w:color w:val="000000" w:themeColor="text1"/>
+        </w:rPr>
+      </w:pPr>
+    </w:p>
+    <w:p>
+      <w:pPr>
+        <w:rPr>
+          <w:rFonts w:cs="Arial"/>
+          <w:color w:val="000000" w:themeColor="text1"/>
+        </w:rPr>
+      </w:pPr>
+    </w:p>
+    <w:p>
+      <w:pPr>
+        <w:pStyle w:val="Ttulo2"/>
+      </w:pPr>
+      <w:bookmarkStart w:id="14" w:name="_Toc129558196"/>
+      <w:r>
+        <w:t>Estrutura da Ferramenta no Excel</w:t>
+      </w:r>
+      <w:bookmarkEnd w:id="14"/>
+    </w:p>
+    <w:p>
+      <w:r>
+        <w:t>A ferramenta é composta pelas abas sumário, municípios, banco de dados, municípios selecionados, distância entre municípios, arranjos, arranjos consolidados, dados</w:t>
+      </w:r>
+      <w:r>
+        <w:t xml:space="preserve"> – gráfico, dashboard, dados – bridges, bridges e relatório.</w:t>
+      </w:r>
+    </w:p>
+    <w:p/>
     <w:p>
       <w:pPr>
         <w:pStyle w:val="Ttulo3"/>
       </w:pPr>
-      <w:bookmarkStart w:id="13" w:name="_Toc129558195"/>
-      <w:r>
-        <w:t>Passo 6 – Relatório de Análise e Conclusões</w:t>
-      </w:r>
-      <w:bookmarkEnd w:id="13"/>
-    </w:p>
-    <w:p>
-      <w:pPr>
-        <w:rPr>
-          <w:rFonts w:cs="Arial"/>
-          <w:color w:val="000000" w:themeColor="text1"/>
-        </w:rPr>
-      </w:pPr>
-    </w:p>
-    <w:p>
-      <w:pPr>
-        <w:rPr>
-          <w:rFonts w:cs="Arial"/>
-          <w:color w:val="000000" w:themeColor="text1"/>
-        </w:rPr>
-      </w:pPr>
-    </w:p>
-    <w:p>
-      <w:pPr>
-        <w:pStyle w:val="Ttulo2"/>
-      </w:pPr>
-      <w:bookmarkStart w:id="14" w:name="_Toc129558196"/>
-      <w:r>
-        <w:t>Estrutura da Ferramenta no Excel</w:t>
-      </w:r>
-      <w:bookmarkEnd w:id="14"/>
-    </w:p>
-    <w:p>
-      <w:r>
-        <w:t>A ferramenta é composta pelas abas sumário, municípios, banco de dados, municípios selecionados, distância entre municípios, arranjos, arranjos consolidados, dados</w:t>
-      </w:r>
-      <w:r>
-        <w:t xml:space="preserve"> – gráfico, dashboard, dados – bridges, bridges e relatório.</w:t>
+      <w:bookmarkStart w:id="15" w:name="_Toc129558197"/>
+      <w:r>
+        <w:t>Sumário</w:t>
+      </w:r>
+      <w:bookmarkEnd w:id="15"/>
+    </w:p>
+    <w:p>
+      <w:r>
+        <w:t xml:space="preserve">A aba </w:t>
+      </w:r>
+      <w:r>
+        <w:t>S</w:t>
+      </w:r>
+      <w:r>
+        <w:t>umário contém o botão para abrir a ferramenta e informações da versão da ferramenta e data de lançamento.</w:t>
       </w:r>
     </w:p>
     <w:p/>
     <w:p>
-      <w:pPr>
-        <w:pStyle w:val="Ttulo3"/>
-        <w:rPr>
-          <w:b w:val="0"/>
-        </w:rPr>
-      </w:pPr>
-      <w:bookmarkStart w:id="15" w:name="_Toc129558197"/>
-      <w:r>
-        <w:t>Sumário</w:t>
-      </w:r>
-      <w:bookmarkEnd w:id="15"/>
-    </w:p>
-    <w:p>
-      <w:r>
-        <w:t xml:space="preserve">A aba </w:t>
-      </w:r>
-      <w:r>
-        <w:t>S</w:t>
-      </w:r>
-      <w:r>
-        <w:t>umário contém o botão para abrir a ferramenta e informações da versão da ferramenta e data de lançamento.</w:t>
-      </w:r>
-    </w:p>
-    <w:p/>
-    <w:p>
       <w:r>
         <w:rPr>
           <w:noProof/>
         </w:rPr>
+        <w:lastRenderedPageBreak/>
         <w:drawing>
           <wp:inline distT="0" distB="0" distL="0" distR="0" wp14:anchorId="3EBB1887" wp14:editId="1C34DD13">
             <wp:extent cx="6187440" cy="3305225"/>
@@ -7289,7 +7446,7 @@
                     <pic:cNvPicPr/>
                   </pic:nvPicPr>
                   <pic:blipFill>
-                    <a:blip r:embed="rId38">
+                    <a:blip r:embed="rId44">
                       <a:extLst>
                         <a:ext uri="{28A0092B-C50C-407E-A947-70E740481C1C}">
                           <a14:useLocalDpi xmlns:a14="http://schemas.microsoft.com/office/drawing/2010/main" val="0"/>
@@ -7320,9 +7477,6 @@
     <w:p>
       <w:pPr>
         <w:pStyle w:val="Ttulo3"/>
-        <w:rPr>
-          <w:b w:val="0"/>
-        </w:rPr>
       </w:pPr>
       <w:bookmarkStart w:id="16" w:name="_Toc129558198"/>
       <w:r>
@@ -7365,7 +7519,7 @@
           <w:numId w:val="7"/>
         </w:numPr>
       </w:pPr>
-      <w:hyperlink r:id="rId39" w:history="1">
+      <w:hyperlink r:id="rId45" w:history="1">
         <w:r>
           <w:rPr>
             <w:rStyle w:val="Hyperlink"/>
@@ -7395,6 +7549,7 @@
         <w:rPr>
           <w:noProof/>
         </w:rPr>
+        <w:lastRenderedPageBreak/>
         <w:drawing>
           <wp:inline distT="0" distB="0" distL="0" distR="0" wp14:anchorId="5525785F" wp14:editId="69A1E51E">
             <wp:extent cx="6187440" cy="3143885"/>
@@ -7411,7 +7566,7 @@
                     <pic:cNvPicPr/>
                   </pic:nvPicPr>
                   <pic:blipFill>
-                    <a:blip r:embed="rId40"/>
+                    <a:blip r:embed="rId46"/>
                     <a:stretch>
                       <a:fillRect/>
                     </a:stretch>
@@ -7471,7 +7626,6 @@
         <w:rPr>
           <w:noProof/>
         </w:rPr>
-        <w:lastRenderedPageBreak/>
         <w:drawing>
           <wp:inline distT="0" distB="0" distL="0" distR="0" wp14:anchorId="4B56626A" wp14:editId="651B735D">
             <wp:extent cx="6187440" cy="1209675"/>
@@ -7488,7 +7642,7 @@
                     <pic:cNvPicPr/>
                   </pic:nvPicPr>
                   <pic:blipFill>
-                    <a:blip r:embed="rId41"/>
+                    <a:blip r:embed="rId47"/>
                     <a:stretch>
                       <a:fillRect/>
                     </a:stretch>
@@ -7513,19 +7667,17 @@
     <w:p>
       <w:pPr>
         <w:pStyle w:val="Ttulo3"/>
-        <w:rPr>
-          <w:b w:val="0"/>
-        </w:rPr>
       </w:pPr>
       <w:bookmarkStart w:id="19" w:name="_Toc129558201"/>
       <w:r>
+        <w:lastRenderedPageBreak/>
         <w:t>Distância entre Municípios</w:t>
       </w:r>
       <w:bookmarkEnd w:id="19"/>
     </w:p>
     <w:p>
       <w:r>
-        <w:t>A aba Distância entre Municípios possuí a matriz de distância entre todos os municípios do consórcio. Ela é preenchida dinamicamente durante o passo dois.</w:t>
+        <w:t>A aba Distância entre Municípios possuí a matriz de distância entre todos os municípios do consórcio.</w:t>
       </w:r>
     </w:p>
     <w:p/>
@@ -7553,7 +7705,7 @@
                     <pic:cNvPicPr/>
                   </pic:nvPicPr>
                   <pic:blipFill>
-                    <a:blip r:embed="rId42"/>
+                    <a:blip r:embed="rId48"/>
                     <a:stretch>
                       <a:fillRect/>
                     </a:stretch>
@@ -7578,9 +7730,6 @@
     <w:p>
       <w:pPr>
         <w:pStyle w:val="Ttulo3"/>
-        <w:rPr>
-          <w:b w:val="0"/>
-        </w:rPr>
       </w:pPr>
       <w:bookmarkStart w:id="20" w:name="_Toc129558202"/>
       <w:r>
@@ -7590,7 +7739,13 @@
     </w:p>
     <w:p>
       <w:r>
-        <w:t xml:space="preserve">A aba Arranjos contém os quinze melhores arranjos calculados pelo algoritmo em Python. </w:t>
+        <w:t xml:space="preserve">A aba Arranjos contém os </w:t>
+      </w:r>
+      <w:r>
+        <w:t>cem</w:t>
+      </w:r>
+      <w:r>
+        <w:t xml:space="preserve"> melhores arranjos calculados pelo algoritmo em Python. </w:t>
       </w:r>
       <w:r>
         <w:t>Esses valores são posteriormente utilizados durante a execução da simulação.</w:t>
@@ -7618,7 +7773,7 @@
                     <pic:cNvPicPr/>
                   </pic:nvPicPr>
                   <pic:blipFill>
-                    <a:blip r:embed="rId43"/>
+                    <a:blip r:embed="rId49"/>
                     <a:stretch>
                       <a:fillRect/>
                     </a:stretch>
@@ -7690,7 +7845,7 @@
                     <pic:cNvPicPr/>
                   </pic:nvPicPr>
                   <pic:blipFill>
-                    <a:blip r:embed="rId44"/>
+                    <a:blip r:embed="rId50"/>
                     <a:stretch>
                       <a:fillRect/>
                     </a:stretch>
@@ -7734,9 +7889,6 @@
     <w:p>
       <w:pPr>
         <w:pStyle w:val="Ttulo3"/>
-        <w:rPr>
-          <w:b w:val="0"/>
-        </w:rPr>
       </w:pPr>
       <w:bookmarkStart w:id="23" w:name="_Toc129558205"/>
       <w:r>
@@ -7785,9 +7937,6 @@
     <w:p>
       <w:pPr>
         <w:pStyle w:val="Ttulo3"/>
-        <w:rPr>
-          <w:b w:val="0"/>
-        </w:rPr>
       </w:pPr>
       <w:bookmarkStart w:id="26" w:name="_Toc129558208"/>
       <w:r>
@@ -7810,10 +7959,10 @@
           <w:color w:val="000000" w:themeColor="text1"/>
         </w:rPr>
         <w:sectPr>
-          <w:headerReference w:type="default" r:id="rId45"/>
-          <w:footerReference w:type="default" r:id="rId46"/>
-          <w:headerReference w:type="first" r:id="rId47"/>
-          <w:footerReference w:type="first" r:id="rId48"/>
+          <w:headerReference w:type="default" r:id="rId51"/>
+          <w:footerReference w:type="default" r:id="rId52"/>
+          <w:headerReference w:type="first" r:id="rId53"/>
+          <w:footerReference w:type="first" r:id="rId54"/>
           <w:pgSz w:w="11904" w:h="16835"/>
           <w:pgMar w:top="1843" w:right="1080" w:bottom="1440" w:left="1080" w:header="708" w:footer="708" w:gutter="0"/>
           <w:cols w:space="708"/>
@@ -7836,8 +7985,8 @@
       </w:pPr>
     </w:p>
     <w:sectPr>
-      <w:headerReference w:type="default" r:id="rId49"/>
-      <w:footerReference w:type="default" r:id="rId50"/>
+      <w:headerReference w:type="default" r:id="rId55"/>
+      <w:footerReference w:type="default" r:id="rId56"/>
       <w:pgSz w:w="11904" w:h="16835"/>
       <w:pgMar w:top="1440" w:right="1080" w:bottom="1440" w:left="1080" w:header="708" w:footer="708" w:gutter="0"/>
       <w:pgNumType w:start="6"/>
@@ -7849,7 +7998,7 @@
 </file>
 
 <file path=word/endnotes.xml><?xml version="1.0" encoding="utf-8"?>
-<w:endnotes xmlns:wpc="http://schemas.microsoft.com/office/word/2010/wordprocessingCanvas" xmlns:cx="http://schemas.microsoft.com/office/drawing/2014/chartex" xmlns:cx1="http://schemas.microsoft.com/office/drawing/2015/9/8/chartex" xmlns:cx2="http://schemas.microsoft.com/office/drawing/2015/10/21/chartex" xmlns:cx3="http://schemas.microsoft.com/office/drawing/2016/5/9/chartex" xmlns:cx4="http://schemas.microsoft.com/office/drawing/2016/5/10/chartex" xmlns:cx5="http://schemas.microsoft.com/office/drawing/2016/5/11/chartex" xmlns:cx6="http://schemas.microsoft.com/office/drawing/2016/5/12/chartex" xmlns:cx7="http://schemas.microsoft.com/office/drawing/2016/5/13/chartex" xmlns:cx8="http://schemas.microsoft.com/office/drawing/2016/5/14/chartex" xmlns:mc="http://schemas.openxmlformats.org/markup-compatibility/2006" xmlns:aink="http://schemas.microsoft.com/office/drawing/2016/ink" xmlns:am3d="http://schemas.microsoft.com/office/drawing/2017/model3d" xmlns:o="urn:schemas-microsoft-com:office:office" xmlns:oel="http://schemas.microsoft.com/office/2019/extlst" xmlns:r="http://schemas.openxmlformats.org/officeDocument/2006/relationships" xmlns:m="http://schemas.openxmlformats.org/officeDocument/2006/math" xmlns:v="urn:schemas-microsoft-com:vml" xmlns:wp14="http://schemas.microsoft.com/office/word/2010/wordprocessingDrawing" xmlns:wp="http://schemas.openxmlformats.org/drawingml/2006/wordprocessingDrawing" xmlns:w10="urn:schemas-microsoft-com:office:word" xmlns:w="http://schemas.openxmlformats.org/wordprocessingml/2006/main" xmlns:w14="http://schemas.microsoft.com/office/word/2010/wordml" xmlns:w15="http://schemas.microsoft.com/office/word/2012/wordml" xmlns:w16cex="http://schemas.microsoft.com/office/word/2018/wordml/cex" xmlns:w16cid="http://schemas.microsoft.com/office/word/2016/wordml/cid" xmlns:w16="http://schemas.microsoft.com/office/word/2018/wordml" xmlns:w16sdtdh="http://schemas.microsoft.com/office/word/2020/wordml/sdtdatahash" xmlns:w16se="http://schemas.microsoft.com/office/word/2015/wordml/symex" xmlns:wpg="http://schemas.microsoft.com/office/word/2010/wordprocessingGroup" xmlns:wpi="http://schemas.microsoft.com/office/word/2010/wordprocessingInk" xmlns:wne="http://schemas.microsoft.com/office/word/2006/wordml" xmlns:wps="http://schemas.microsoft.com/office/word/2010/wordprocessingShape" mc:Ignorable="w14 w15 w16se w16cid w16 w16cex w16sdtdh wp14">
+<w:endnotes xmlns:wpc="http://schemas.microsoft.com/office/word/2010/wordprocessingCanvas" xmlns:cx="http://schemas.microsoft.com/office/drawing/2014/chartex" xmlns:cx1="http://schemas.microsoft.com/office/drawing/2015/9/8/chartex" xmlns:cx2="http://schemas.microsoft.com/office/drawing/2015/10/21/chartex" xmlns:cx3="http://schemas.microsoft.com/office/drawing/2016/5/9/chartex" xmlns:cx4="http://schemas.microsoft.com/office/drawing/2016/5/10/chartex" xmlns:cx5="http://schemas.microsoft.com/office/drawing/2016/5/11/chartex" xmlns:cx6="http://schemas.microsoft.com/office/drawing/2016/5/12/chartex" xmlns:cx7="http://schemas.microsoft.com/office/drawing/2016/5/13/chartex" xmlns:cx8="http://schemas.microsoft.com/office/drawing/2016/5/14/chartex" xmlns:mc="http://schemas.openxmlformats.org/markup-compatibility/2006" xmlns:aink="http://schemas.microsoft.com/office/drawing/2016/ink" xmlns:am3d="http://schemas.microsoft.com/office/drawing/2017/model3d" xmlns:o="urn:schemas-microsoft-com:office:office" xmlns:oel="http://schemas.microsoft.com/office/2019/extlst" xmlns:r="http://schemas.openxmlformats.org/officeDocument/2006/relationships" xmlns:m="http://schemas.openxmlformats.org/officeDocument/2006/math" xmlns:v="urn:schemas-microsoft-com:vml" xmlns:wp14="http://schemas.microsoft.com/office/word/2010/wordprocessingDrawing" xmlns:wp="http://schemas.openxmlformats.org/drawingml/2006/wordprocessingDrawing" xmlns:w10="urn:schemas-microsoft-com:office:word" xmlns:w="http://schemas.openxmlformats.org/wordprocessingml/2006/main" xmlns:w14="http://schemas.microsoft.com/office/word/2010/wordml" xmlns:w15="http://schemas.microsoft.com/office/word/2012/wordml" xmlns:w16cex="http://schemas.microsoft.com/office/word/2018/wordml/cex" xmlns:w16cid="http://schemas.microsoft.com/office/word/2016/wordml/cid" xmlns:w16="http://schemas.microsoft.com/office/word/2018/wordml" xmlns:w16du="http://schemas.microsoft.com/office/word/2023/wordml/word16du" xmlns:w16sdtdh="http://schemas.microsoft.com/office/word/2020/wordml/sdtdatahash" xmlns:w16se="http://schemas.microsoft.com/office/word/2015/wordml/symex" xmlns:wpg="http://schemas.microsoft.com/office/word/2010/wordprocessingGroup" xmlns:wpi="http://schemas.microsoft.com/office/word/2010/wordprocessingInk" xmlns:wne="http://schemas.microsoft.com/office/word/2006/wordml" xmlns:wps="http://schemas.microsoft.com/office/word/2010/wordprocessingShape" mc:Ignorable="w14 w15 w16se w16cid w16 w16cex w16sdtdh wp14">
   <w:endnote w:type="separator" w:id="-1">
     <w:p>
       <w:r>
@@ -7868,7 +8017,7 @@
 </file>
 
 <file path=word/footer1.xml><?xml version="1.0" encoding="utf-8"?>
-<w:ftr xmlns:wpc="http://schemas.microsoft.com/office/word/2010/wordprocessingCanvas" xmlns:cx="http://schemas.microsoft.com/office/drawing/2014/chartex" xmlns:cx1="http://schemas.microsoft.com/office/drawing/2015/9/8/chartex" xmlns:cx2="http://schemas.microsoft.com/office/drawing/2015/10/21/chartex" xmlns:cx3="http://schemas.microsoft.com/office/drawing/2016/5/9/chartex" xmlns:cx4="http://schemas.microsoft.com/office/drawing/2016/5/10/chartex" xmlns:cx5="http://schemas.microsoft.com/office/drawing/2016/5/11/chartex" xmlns:cx6="http://schemas.microsoft.com/office/drawing/2016/5/12/chartex" xmlns:cx7="http://schemas.microsoft.com/office/drawing/2016/5/13/chartex" xmlns:cx8="http://schemas.microsoft.com/office/drawing/2016/5/14/chartex" xmlns:mc="http://schemas.openxmlformats.org/markup-compatibility/2006" xmlns:aink="http://schemas.microsoft.com/office/drawing/2016/ink" xmlns:am3d="http://schemas.microsoft.com/office/drawing/2017/model3d" xmlns:o="urn:schemas-microsoft-com:office:office" xmlns:oel="http://schemas.microsoft.com/office/2019/extlst" xmlns:r="http://schemas.openxmlformats.org/officeDocument/2006/relationships" xmlns:m="http://schemas.openxmlformats.org/officeDocument/2006/math" xmlns:v="urn:schemas-microsoft-com:vml" xmlns:wp14="http://schemas.microsoft.com/office/word/2010/wordprocessingDrawing" xmlns:wp="http://schemas.openxmlformats.org/drawingml/2006/wordprocessingDrawing" xmlns:w10="urn:schemas-microsoft-com:office:word" xmlns:w="http://schemas.openxmlformats.org/wordprocessingml/2006/main" xmlns:w14="http://schemas.microsoft.com/office/word/2010/wordml" xmlns:w15="http://schemas.microsoft.com/office/word/2012/wordml" xmlns:w16cex="http://schemas.microsoft.com/office/word/2018/wordml/cex" xmlns:w16cid="http://schemas.microsoft.com/office/word/2016/wordml/cid" xmlns:w16="http://schemas.microsoft.com/office/word/2018/wordml" xmlns:w16sdtdh="http://schemas.microsoft.com/office/word/2020/wordml/sdtdatahash" xmlns:w16se="http://schemas.microsoft.com/office/word/2015/wordml/symex" xmlns:wpg="http://schemas.microsoft.com/office/word/2010/wordprocessingGroup" xmlns:wpi="http://schemas.microsoft.com/office/word/2010/wordprocessingInk" xmlns:wne="http://schemas.microsoft.com/office/word/2006/wordml" xmlns:wps="http://schemas.microsoft.com/office/word/2010/wordprocessingShape" mc:Ignorable="w14 w15 w16se w16cid w16 w16cex w16sdtdh wp14">
+<w:ftr xmlns:wpc="http://schemas.microsoft.com/office/word/2010/wordprocessingCanvas" xmlns:cx="http://schemas.microsoft.com/office/drawing/2014/chartex" xmlns:cx1="http://schemas.microsoft.com/office/drawing/2015/9/8/chartex" xmlns:cx2="http://schemas.microsoft.com/office/drawing/2015/10/21/chartex" xmlns:cx3="http://schemas.microsoft.com/office/drawing/2016/5/9/chartex" xmlns:cx4="http://schemas.microsoft.com/office/drawing/2016/5/10/chartex" xmlns:cx5="http://schemas.microsoft.com/office/drawing/2016/5/11/chartex" xmlns:cx6="http://schemas.microsoft.com/office/drawing/2016/5/12/chartex" xmlns:cx7="http://schemas.microsoft.com/office/drawing/2016/5/13/chartex" xmlns:cx8="http://schemas.microsoft.com/office/drawing/2016/5/14/chartex" xmlns:mc="http://schemas.openxmlformats.org/markup-compatibility/2006" xmlns:aink="http://schemas.microsoft.com/office/drawing/2016/ink" xmlns:am3d="http://schemas.microsoft.com/office/drawing/2017/model3d" xmlns:o="urn:schemas-microsoft-com:office:office" xmlns:oel="http://schemas.microsoft.com/office/2019/extlst" xmlns:r="http://schemas.openxmlformats.org/officeDocument/2006/relationships" xmlns:m="http://schemas.openxmlformats.org/officeDocument/2006/math" xmlns:v="urn:schemas-microsoft-com:vml" xmlns:wp14="http://schemas.microsoft.com/office/word/2010/wordprocessingDrawing" xmlns:wp="http://schemas.openxmlformats.org/drawingml/2006/wordprocessingDrawing" xmlns:w10="urn:schemas-microsoft-com:office:word" xmlns:w="http://schemas.openxmlformats.org/wordprocessingml/2006/main" xmlns:w14="http://schemas.microsoft.com/office/word/2010/wordml" xmlns:w15="http://schemas.microsoft.com/office/word/2012/wordml" xmlns:w16cex="http://schemas.microsoft.com/office/word/2018/wordml/cex" xmlns:w16cid="http://schemas.microsoft.com/office/word/2016/wordml/cid" xmlns:w16="http://schemas.microsoft.com/office/word/2018/wordml" xmlns:w16du="http://schemas.microsoft.com/office/word/2023/wordml/word16du" xmlns:w16sdtdh="http://schemas.microsoft.com/office/word/2020/wordml/sdtdatahash" xmlns:w16se="http://schemas.microsoft.com/office/word/2015/wordml/symex" xmlns:wpg="http://schemas.microsoft.com/office/word/2010/wordprocessingGroup" xmlns:wpi="http://schemas.microsoft.com/office/word/2010/wordprocessingInk" xmlns:wne="http://schemas.microsoft.com/office/word/2006/wordml" xmlns:wps="http://schemas.microsoft.com/office/word/2010/wordprocessingShape" mc:Ignorable="w14 w15 w16se w16cid w16 w16cex w16sdtdh wp14">
   <w:sdt>
     <w:sdtPr>
       <w:rPr>
@@ -7920,7 +8069,7 @@
 </file>
 
 <file path=word/footer10.xml><?xml version="1.0" encoding="utf-8"?>
-<w:ftr xmlns:wpc="http://schemas.microsoft.com/office/word/2010/wordprocessingCanvas" xmlns:cx="http://schemas.microsoft.com/office/drawing/2014/chartex" xmlns:cx1="http://schemas.microsoft.com/office/drawing/2015/9/8/chartex" xmlns:cx2="http://schemas.microsoft.com/office/drawing/2015/10/21/chartex" xmlns:cx3="http://schemas.microsoft.com/office/drawing/2016/5/9/chartex" xmlns:cx4="http://schemas.microsoft.com/office/drawing/2016/5/10/chartex" xmlns:cx5="http://schemas.microsoft.com/office/drawing/2016/5/11/chartex" xmlns:cx6="http://schemas.microsoft.com/office/drawing/2016/5/12/chartex" xmlns:cx7="http://schemas.microsoft.com/office/drawing/2016/5/13/chartex" xmlns:cx8="http://schemas.microsoft.com/office/drawing/2016/5/14/chartex" xmlns:mc="http://schemas.openxmlformats.org/markup-compatibility/2006" xmlns:aink="http://schemas.microsoft.com/office/drawing/2016/ink" xmlns:am3d="http://schemas.microsoft.com/office/drawing/2017/model3d" xmlns:o="urn:schemas-microsoft-com:office:office" xmlns:oel="http://schemas.microsoft.com/office/2019/extlst" xmlns:r="http://schemas.openxmlformats.org/officeDocument/2006/relationships" xmlns:m="http://schemas.openxmlformats.org/officeDocument/2006/math" xmlns:v="urn:schemas-microsoft-com:vml" xmlns:wp14="http://schemas.microsoft.com/office/word/2010/wordprocessingDrawing" xmlns:wp="http://schemas.openxmlformats.org/drawingml/2006/wordprocessingDrawing" xmlns:w10="urn:schemas-microsoft-com:office:word" xmlns:w="http://schemas.openxmlformats.org/wordprocessingml/2006/main" xmlns:w14="http://schemas.microsoft.com/office/word/2010/wordml" xmlns:w15="http://schemas.microsoft.com/office/word/2012/wordml" xmlns:w16cex="http://schemas.microsoft.com/office/word/2018/wordml/cex" xmlns:w16cid="http://schemas.microsoft.com/office/word/2016/wordml/cid" xmlns:w16="http://schemas.microsoft.com/office/word/2018/wordml" xmlns:w16sdtdh="http://schemas.microsoft.com/office/word/2020/wordml/sdtdatahash" xmlns:w16se="http://schemas.microsoft.com/office/word/2015/wordml/symex" xmlns:wpg="http://schemas.microsoft.com/office/word/2010/wordprocessingGroup" xmlns:wpi="http://schemas.microsoft.com/office/word/2010/wordprocessingInk" xmlns:wne="http://schemas.microsoft.com/office/word/2006/wordml" xmlns:wps="http://schemas.microsoft.com/office/word/2010/wordprocessingShape" mc:Ignorable="w14 w15 w16se w16cid w16 w16cex w16sdtdh wp14">
+<w:ftr xmlns:wpc="http://schemas.microsoft.com/office/word/2010/wordprocessingCanvas" xmlns:cx="http://schemas.microsoft.com/office/drawing/2014/chartex" xmlns:cx1="http://schemas.microsoft.com/office/drawing/2015/9/8/chartex" xmlns:cx2="http://schemas.microsoft.com/office/drawing/2015/10/21/chartex" xmlns:cx3="http://schemas.microsoft.com/office/drawing/2016/5/9/chartex" xmlns:cx4="http://schemas.microsoft.com/office/drawing/2016/5/10/chartex" xmlns:cx5="http://schemas.microsoft.com/office/drawing/2016/5/11/chartex" xmlns:cx6="http://schemas.microsoft.com/office/drawing/2016/5/12/chartex" xmlns:cx7="http://schemas.microsoft.com/office/drawing/2016/5/13/chartex" xmlns:cx8="http://schemas.microsoft.com/office/drawing/2016/5/14/chartex" xmlns:mc="http://schemas.openxmlformats.org/markup-compatibility/2006" xmlns:aink="http://schemas.microsoft.com/office/drawing/2016/ink" xmlns:am3d="http://schemas.microsoft.com/office/drawing/2017/model3d" xmlns:o="urn:schemas-microsoft-com:office:office" xmlns:oel="http://schemas.microsoft.com/office/2019/extlst" xmlns:r="http://schemas.openxmlformats.org/officeDocument/2006/relationships" xmlns:m="http://schemas.openxmlformats.org/officeDocument/2006/math" xmlns:v="urn:schemas-microsoft-com:vml" xmlns:wp14="http://schemas.microsoft.com/office/word/2010/wordprocessingDrawing" xmlns:wp="http://schemas.openxmlformats.org/drawingml/2006/wordprocessingDrawing" xmlns:w10="urn:schemas-microsoft-com:office:word" xmlns:w="http://schemas.openxmlformats.org/wordprocessingml/2006/main" xmlns:w14="http://schemas.microsoft.com/office/word/2010/wordml" xmlns:w15="http://schemas.microsoft.com/office/word/2012/wordml" xmlns:w16cex="http://schemas.microsoft.com/office/word/2018/wordml/cex" xmlns:w16cid="http://schemas.microsoft.com/office/word/2016/wordml/cid" xmlns:w16="http://schemas.microsoft.com/office/word/2018/wordml" xmlns:w16du="http://schemas.microsoft.com/office/word/2023/wordml/word16du" xmlns:w16sdtdh="http://schemas.microsoft.com/office/word/2020/wordml/sdtdatahash" xmlns:w16se="http://schemas.microsoft.com/office/word/2015/wordml/symex" xmlns:wpg="http://schemas.microsoft.com/office/word/2010/wordprocessingGroup" xmlns:wpi="http://schemas.microsoft.com/office/word/2010/wordprocessingInk" xmlns:wne="http://schemas.microsoft.com/office/word/2006/wordml" xmlns:wps="http://schemas.microsoft.com/office/word/2010/wordprocessingShape" mc:Ignorable="w14 w15 w16se w16cid w16 w16cex w16sdtdh wp14">
   <w:sdt>
     <w:sdtPr>
       <w:id w:val="-1382555985"/>
@@ -7988,7 +8137,7 @@
 </file>
 
 <file path=word/footer11.xml><?xml version="1.0" encoding="utf-8"?>
-<w:ftr xmlns:wpc="http://schemas.microsoft.com/office/word/2010/wordprocessingCanvas" xmlns:cx="http://schemas.microsoft.com/office/drawing/2014/chartex" xmlns:cx1="http://schemas.microsoft.com/office/drawing/2015/9/8/chartex" xmlns:cx2="http://schemas.microsoft.com/office/drawing/2015/10/21/chartex" xmlns:cx3="http://schemas.microsoft.com/office/drawing/2016/5/9/chartex" xmlns:cx4="http://schemas.microsoft.com/office/drawing/2016/5/10/chartex" xmlns:cx5="http://schemas.microsoft.com/office/drawing/2016/5/11/chartex" xmlns:cx6="http://schemas.microsoft.com/office/drawing/2016/5/12/chartex" xmlns:cx7="http://schemas.microsoft.com/office/drawing/2016/5/13/chartex" xmlns:cx8="http://schemas.microsoft.com/office/drawing/2016/5/14/chartex" xmlns:mc="http://schemas.openxmlformats.org/markup-compatibility/2006" xmlns:aink="http://schemas.microsoft.com/office/drawing/2016/ink" xmlns:am3d="http://schemas.microsoft.com/office/drawing/2017/model3d" xmlns:o="urn:schemas-microsoft-com:office:office" xmlns:oel="http://schemas.microsoft.com/office/2019/extlst" xmlns:r="http://schemas.openxmlformats.org/officeDocument/2006/relationships" xmlns:m="http://schemas.openxmlformats.org/officeDocument/2006/math" xmlns:v="urn:schemas-microsoft-com:vml" xmlns:wp14="http://schemas.microsoft.com/office/word/2010/wordprocessingDrawing" xmlns:wp="http://schemas.openxmlformats.org/drawingml/2006/wordprocessingDrawing" xmlns:w10="urn:schemas-microsoft-com:office:word" xmlns:w="http://schemas.openxmlformats.org/wordprocessingml/2006/main" xmlns:w14="http://schemas.microsoft.com/office/word/2010/wordml" xmlns:w15="http://schemas.microsoft.com/office/word/2012/wordml" xmlns:w16cex="http://schemas.microsoft.com/office/word/2018/wordml/cex" xmlns:w16cid="http://schemas.microsoft.com/office/word/2016/wordml/cid" xmlns:w16="http://schemas.microsoft.com/office/word/2018/wordml" xmlns:w16sdtdh="http://schemas.microsoft.com/office/word/2020/wordml/sdtdatahash" xmlns:w16se="http://schemas.microsoft.com/office/word/2015/wordml/symex" xmlns:wpg="http://schemas.microsoft.com/office/word/2010/wordprocessingGroup" xmlns:wpi="http://schemas.microsoft.com/office/word/2010/wordprocessingInk" xmlns:wne="http://schemas.microsoft.com/office/word/2006/wordml" xmlns:wps="http://schemas.microsoft.com/office/word/2010/wordprocessingShape" mc:Ignorable="w14 w15 w16se w16cid w16 w16cex w16sdtdh wp14">
+<w:ftr xmlns:wpc="http://schemas.microsoft.com/office/word/2010/wordprocessingCanvas" xmlns:cx="http://schemas.microsoft.com/office/drawing/2014/chartex" xmlns:cx1="http://schemas.microsoft.com/office/drawing/2015/9/8/chartex" xmlns:cx2="http://schemas.microsoft.com/office/drawing/2015/10/21/chartex" xmlns:cx3="http://schemas.microsoft.com/office/drawing/2016/5/9/chartex" xmlns:cx4="http://schemas.microsoft.com/office/drawing/2016/5/10/chartex" xmlns:cx5="http://schemas.microsoft.com/office/drawing/2016/5/11/chartex" xmlns:cx6="http://schemas.microsoft.com/office/drawing/2016/5/12/chartex" xmlns:cx7="http://schemas.microsoft.com/office/drawing/2016/5/13/chartex" xmlns:cx8="http://schemas.microsoft.com/office/drawing/2016/5/14/chartex" xmlns:mc="http://schemas.openxmlformats.org/markup-compatibility/2006" xmlns:aink="http://schemas.microsoft.com/office/drawing/2016/ink" xmlns:am3d="http://schemas.microsoft.com/office/drawing/2017/model3d" xmlns:o="urn:schemas-microsoft-com:office:office" xmlns:oel="http://schemas.microsoft.com/office/2019/extlst" xmlns:r="http://schemas.openxmlformats.org/officeDocument/2006/relationships" xmlns:m="http://schemas.openxmlformats.org/officeDocument/2006/math" xmlns:v="urn:schemas-microsoft-com:vml" xmlns:wp14="http://schemas.microsoft.com/office/word/2010/wordprocessingDrawing" xmlns:wp="http://schemas.openxmlformats.org/drawingml/2006/wordprocessingDrawing" xmlns:w10="urn:schemas-microsoft-com:office:word" xmlns:w="http://schemas.openxmlformats.org/wordprocessingml/2006/main" xmlns:w14="http://schemas.microsoft.com/office/word/2010/wordml" xmlns:w15="http://schemas.microsoft.com/office/word/2012/wordml" xmlns:w16cex="http://schemas.microsoft.com/office/word/2018/wordml/cex" xmlns:w16cid="http://schemas.microsoft.com/office/word/2016/wordml/cid" xmlns:w16="http://schemas.microsoft.com/office/word/2018/wordml" xmlns:w16du="http://schemas.microsoft.com/office/word/2023/wordml/word16du" xmlns:w16sdtdh="http://schemas.microsoft.com/office/word/2020/wordml/sdtdatahash" xmlns:w16se="http://schemas.microsoft.com/office/word/2015/wordml/symex" xmlns:wpg="http://schemas.microsoft.com/office/word/2010/wordprocessingGroup" xmlns:wpi="http://schemas.microsoft.com/office/word/2010/wordprocessingInk" xmlns:wne="http://schemas.microsoft.com/office/word/2006/wordml" xmlns:wps="http://schemas.microsoft.com/office/word/2010/wordprocessingShape" mc:Ignorable="w14 w15 w16se w16cid w16 w16cex w16sdtdh wp14">
   <w:p>
     <w:pPr>
       <w:pStyle w:val="Rodap"/>
@@ -7998,7 +8147,7 @@
 </file>
 
 <file path=word/footer12.xml><?xml version="1.0" encoding="utf-8"?>
-<w:ftr xmlns:wpc="http://schemas.microsoft.com/office/word/2010/wordprocessingCanvas" xmlns:cx="http://schemas.microsoft.com/office/drawing/2014/chartex" xmlns:cx1="http://schemas.microsoft.com/office/drawing/2015/9/8/chartex" xmlns:cx2="http://schemas.microsoft.com/office/drawing/2015/10/21/chartex" xmlns:cx3="http://schemas.microsoft.com/office/drawing/2016/5/9/chartex" xmlns:cx4="http://schemas.microsoft.com/office/drawing/2016/5/10/chartex" xmlns:cx5="http://schemas.microsoft.com/office/drawing/2016/5/11/chartex" xmlns:cx6="http://schemas.microsoft.com/office/drawing/2016/5/12/chartex" xmlns:cx7="http://schemas.microsoft.com/office/drawing/2016/5/13/chartex" xmlns:cx8="http://schemas.microsoft.com/office/drawing/2016/5/14/chartex" xmlns:mc="http://schemas.openxmlformats.org/markup-compatibility/2006" xmlns:aink="http://schemas.microsoft.com/office/drawing/2016/ink" xmlns:am3d="http://schemas.microsoft.com/office/drawing/2017/model3d" xmlns:o="urn:schemas-microsoft-com:office:office" xmlns:oel="http://schemas.microsoft.com/office/2019/extlst" xmlns:r="http://schemas.openxmlformats.org/officeDocument/2006/relationships" xmlns:m="http://schemas.openxmlformats.org/officeDocument/2006/math" xmlns:v="urn:schemas-microsoft-com:vml" xmlns:wp14="http://schemas.microsoft.com/office/word/2010/wordprocessingDrawing" xmlns:wp="http://schemas.openxmlformats.org/drawingml/2006/wordprocessingDrawing" xmlns:w10="urn:schemas-microsoft-com:office:word" xmlns:w="http://schemas.openxmlformats.org/wordprocessingml/2006/main" xmlns:w14="http://schemas.microsoft.com/office/word/2010/wordml" xmlns:w15="http://schemas.microsoft.com/office/word/2012/wordml" xmlns:w16cex="http://schemas.microsoft.com/office/word/2018/wordml/cex" xmlns:w16cid="http://schemas.microsoft.com/office/word/2016/wordml/cid" xmlns:w16="http://schemas.microsoft.com/office/word/2018/wordml" xmlns:w16sdtdh="http://schemas.microsoft.com/office/word/2020/wordml/sdtdatahash" xmlns:w16se="http://schemas.microsoft.com/office/word/2015/wordml/symex" xmlns:wpg="http://schemas.microsoft.com/office/word/2010/wordprocessingGroup" xmlns:wpi="http://schemas.microsoft.com/office/word/2010/wordprocessingInk" xmlns:wne="http://schemas.microsoft.com/office/word/2006/wordml" xmlns:wps="http://schemas.microsoft.com/office/word/2010/wordprocessingShape" mc:Ignorable="w14 w15 w16se w16cid w16 w16cex w16sdtdh wp14">
+<w:ftr xmlns:wpc="http://schemas.microsoft.com/office/word/2010/wordprocessingCanvas" xmlns:cx="http://schemas.microsoft.com/office/drawing/2014/chartex" xmlns:cx1="http://schemas.microsoft.com/office/drawing/2015/9/8/chartex" xmlns:cx2="http://schemas.microsoft.com/office/drawing/2015/10/21/chartex" xmlns:cx3="http://schemas.microsoft.com/office/drawing/2016/5/9/chartex" xmlns:cx4="http://schemas.microsoft.com/office/drawing/2016/5/10/chartex" xmlns:cx5="http://schemas.microsoft.com/office/drawing/2016/5/11/chartex" xmlns:cx6="http://schemas.microsoft.com/office/drawing/2016/5/12/chartex" xmlns:cx7="http://schemas.microsoft.com/office/drawing/2016/5/13/chartex" xmlns:cx8="http://schemas.microsoft.com/office/drawing/2016/5/14/chartex" xmlns:mc="http://schemas.openxmlformats.org/markup-compatibility/2006" xmlns:aink="http://schemas.microsoft.com/office/drawing/2016/ink" xmlns:am3d="http://schemas.microsoft.com/office/drawing/2017/model3d" xmlns:o="urn:schemas-microsoft-com:office:office" xmlns:oel="http://schemas.microsoft.com/office/2019/extlst" xmlns:r="http://schemas.openxmlformats.org/officeDocument/2006/relationships" xmlns:m="http://schemas.openxmlformats.org/officeDocument/2006/math" xmlns:v="urn:schemas-microsoft-com:vml" xmlns:wp14="http://schemas.microsoft.com/office/word/2010/wordprocessingDrawing" xmlns:wp="http://schemas.openxmlformats.org/drawingml/2006/wordprocessingDrawing" xmlns:w10="urn:schemas-microsoft-com:office:word" xmlns:w="http://schemas.openxmlformats.org/wordprocessingml/2006/main" xmlns:w14="http://schemas.microsoft.com/office/word/2010/wordml" xmlns:w15="http://schemas.microsoft.com/office/word/2012/wordml" xmlns:w16cex="http://schemas.microsoft.com/office/word/2018/wordml/cex" xmlns:w16cid="http://schemas.microsoft.com/office/word/2016/wordml/cid" xmlns:w16="http://schemas.microsoft.com/office/word/2018/wordml" xmlns:w16du="http://schemas.microsoft.com/office/word/2023/wordml/word16du" xmlns:w16sdtdh="http://schemas.microsoft.com/office/word/2020/wordml/sdtdatahash" xmlns:w16se="http://schemas.microsoft.com/office/word/2015/wordml/symex" xmlns:wpg="http://schemas.microsoft.com/office/word/2010/wordprocessingGroup" xmlns:wpi="http://schemas.microsoft.com/office/word/2010/wordprocessingInk" xmlns:wne="http://schemas.microsoft.com/office/word/2006/wordml" xmlns:wps="http://schemas.microsoft.com/office/word/2010/wordprocessingShape" mc:Ignorable="w14 w15 w16se w16cid w16 w16cex w16sdtdh wp14">
   <w:p>
     <w:pPr>
       <w:pStyle w:val="Rodap"/>
@@ -8024,7 +8173,7 @@
 </file>
 
 <file path=word/footer2.xml><?xml version="1.0" encoding="utf-8"?>
-<w:ftr xmlns:wpc="http://schemas.microsoft.com/office/word/2010/wordprocessingCanvas" xmlns:cx="http://schemas.microsoft.com/office/drawing/2014/chartex" xmlns:cx1="http://schemas.microsoft.com/office/drawing/2015/9/8/chartex" xmlns:cx2="http://schemas.microsoft.com/office/drawing/2015/10/21/chartex" xmlns:cx3="http://schemas.microsoft.com/office/drawing/2016/5/9/chartex" xmlns:cx4="http://schemas.microsoft.com/office/drawing/2016/5/10/chartex" xmlns:cx5="http://schemas.microsoft.com/office/drawing/2016/5/11/chartex" xmlns:cx6="http://schemas.microsoft.com/office/drawing/2016/5/12/chartex" xmlns:cx7="http://schemas.microsoft.com/office/drawing/2016/5/13/chartex" xmlns:cx8="http://schemas.microsoft.com/office/drawing/2016/5/14/chartex" xmlns:mc="http://schemas.openxmlformats.org/markup-compatibility/2006" xmlns:aink="http://schemas.microsoft.com/office/drawing/2016/ink" xmlns:am3d="http://schemas.microsoft.com/office/drawing/2017/model3d" xmlns:o="urn:schemas-microsoft-com:office:office" xmlns:oel="http://schemas.microsoft.com/office/2019/extlst" xmlns:r="http://schemas.openxmlformats.org/officeDocument/2006/relationships" xmlns:m="http://schemas.openxmlformats.org/officeDocument/2006/math" xmlns:v="urn:schemas-microsoft-com:vml" xmlns:wp14="http://schemas.microsoft.com/office/word/2010/wordprocessingDrawing" xmlns:wp="http://schemas.openxmlformats.org/drawingml/2006/wordprocessingDrawing" xmlns:w10="urn:schemas-microsoft-com:office:word" xmlns:w="http://schemas.openxmlformats.org/wordprocessingml/2006/main" xmlns:w14="http://schemas.microsoft.com/office/word/2010/wordml" xmlns:w15="http://schemas.microsoft.com/office/word/2012/wordml" xmlns:w16cex="http://schemas.microsoft.com/office/word/2018/wordml/cex" xmlns:w16cid="http://schemas.microsoft.com/office/word/2016/wordml/cid" xmlns:w16="http://schemas.microsoft.com/office/word/2018/wordml" xmlns:w16sdtdh="http://schemas.microsoft.com/office/word/2020/wordml/sdtdatahash" xmlns:w16se="http://schemas.microsoft.com/office/word/2015/wordml/symex" xmlns:wpg="http://schemas.microsoft.com/office/word/2010/wordprocessingGroup" xmlns:wpi="http://schemas.microsoft.com/office/word/2010/wordprocessingInk" xmlns:wne="http://schemas.microsoft.com/office/word/2006/wordml" xmlns:wps="http://schemas.microsoft.com/office/word/2010/wordprocessingShape" mc:Ignorable="w14 w15 w16se w16cid w16 w16cex w16sdtdh wp14">
+<w:ftr xmlns:wpc="http://schemas.microsoft.com/office/word/2010/wordprocessingCanvas" xmlns:cx="http://schemas.microsoft.com/office/drawing/2014/chartex" xmlns:cx1="http://schemas.microsoft.com/office/drawing/2015/9/8/chartex" xmlns:cx2="http://schemas.microsoft.com/office/drawing/2015/10/21/chartex" xmlns:cx3="http://schemas.microsoft.com/office/drawing/2016/5/9/chartex" xmlns:cx4="http://schemas.microsoft.com/office/drawing/2016/5/10/chartex" xmlns:cx5="http://schemas.microsoft.com/office/drawing/2016/5/11/chartex" xmlns:cx6="http://schemas.microsoft.com/office/drawing/2016/5/12/chartex" xmlns:cx7="http://schemas.microsoft.com/office/drawing/2016/5/13/chartex" xmlns:cx8="http://schemas.microsoft.com/office/drawing/2016/5/14/chartex" xmlns:mc="http://schemas.openxmlformats.org/markup-compatibility/2006" xmlns:aink="http://schemas.microsoft.com/office/drawing/2016/ink" xmlns:am3d="http://schemas.microsoft.com/office/drawing/2017/model3d" xmlns:o="urn:schemas-microsoft-com:office:office" xmlns:oel="http://schemas.microsoft.com/office/2019/extlst" xmlns:r="http://schemas.openxmlformats.org/officeDocument/2006/relationships" xmlns:m="http://schemas.openxmlformats.org/officeDocument/2006/math" xmlns:v="urn:schemas-microsoft-com:vml" xmlns:wp14="http://schemas.microsoft.com/office/word/2010/wordprocessingDrawing" xmlns:wp="http://schemas.openxmlformats.org/drawingml/2006/wordprocessingDrawing" xmlns:w10="urn:schemas-microsoft-com:office:word" xmlns:w="http://schemas.openxmlformats.org/wordprocessingml/2006/main" xmlns:w14="http://schemas.microsoft.com/office/word/2010/wordml" xmlns:w15="http://schemas.microsoft.com/office/word/2012/wordml" xmlns:w16cex="http://schemas.microsoft.com/office/word/2018/wordml/cex" xmlns:w16cid="http://schemas.microsoft.com/office/word/2016/wordml/cid" xmlns:w16="http://schemas.microsoft.com/office/word/2018/wordml" xmlns:w16du="http://schemas.microsoft.com/office/word/2023/wordml/word16du" xmlns:w16sdtdh="http://schemas.microsoft.com/office/word/2020/wordml/sdtdatahash" xmlns:w16se="http://schemas.microsoft.com/office/word/2015/wordml/symex" xmlns:wpg="http://schemas.microsoft.com/office/word/2010/wordprocessingGroup" xmlns:wpi="http://schemas.microsoft.com/office/word/2010/wordprocessingInk" xmlns:wne="http://schemas.microsoft.com/office/word/2006/wordml" xmlns:wps="http://schemas.microsoft.com/office/word/2010/wordprocessingShape" mc:Ignorable="w14 w15 w16se w16cid w16 w16cex w16sdtdh wp14">
   <w:p>
     <w:pPr>
       <w:pStyle w:val="Rodap"/>
@@ -8050,7 +8199,7 @@
 </file>
 
 <file path=word/footer3.xml><?xml version="1.0" encoding="utf-8"?>
-<w:ftr xmlns:wpc="http://schemas.microsoft.com/office/word/2010/wordprocessingCanvas" xmlns:cx="http://schemas.microsoft.com/office/drawing/2014/chartex" xmlns:cx1="http://schemas.microsoft.com/office/drawing/2015/9/8/chartex" xmlns:cx2="http://schemas.microsoft.com/office/drawing/2015/10/21/chartex" xmlns:cx3="http://schemas.microsoft.com/office/drawing/2016/5/9/chartex" xmlns:cx4="http://schemas.microsoft.com/office/drawing/2016/5/10/chartex" xmlns:cx5="http://schemas.microsoft.com/office/drawing/2016/5/11/chartex" xmlns:cx6="http://schemas.microsoft.com/office/drawing/2016/5/12/chartex" xmlns:cx7="http://schemas.microsoft.com/office/drawing/2016/5/13/chartex" xmlns:cx8="http://schemas.microsoft.com/office/drawing/2016/5/14/chartex" xmlns:mc="http://schemas.openxmlformats.org/markup-compatibility/2006" xmlns:aink="http://schemas.microsoft.com/office/drawing/2016/ink" xmlns:am3d="http://schemas.microsoft.com/office/drawing/2017/model3d" xmlns:o="urn:schemas-microsoft-com:office:office" xmlns:oel="http://schemas.microsoft.com/office/2019/extlst" xmlns:r="http://schemas.openxmlformats.org/officeDocument/2006/relationships" xmlns:m="http://schemas.openxmlformats.org/officeDocument/2006/math" xmlns:v="urn:schemas-microsoft-com:vml" xmlns:wp14="http://schemas.microsoft.com/office/word/2010/wordprocessingDrawing" xmlns:wp="http://schemas.openxmlformats.org/drawingml/2006/wordprocessingDrawing" xmlns:w10="urn:schemas-microsoft-com:office:word" xmlns:w="http://schemas.openxmlformats.org/wordprocessingml/2006/main" xmlns:w14="http://schemas.microsoft.com/office/word/2010/wordml" xmlns:w15="http://schemas.microsoft.com/office/word/2012/wordml" xmlns:w16cex="http://schemas.microsoft.com/office/word/2018/wordml/cex" xmlns:w16cid="http://schemas.microsoft.com/office/word/2016/wordml/cid" xmlns:w16="http://schemas.microsoft.com/office/word/2018/wordml" xmlns:w16sdtdh="http://schemas.microsoft.com/office/word/2020/wordml/sdtdatahash" xmlns:w16se="http://schemas.microsoft.com/office/word/2015/wordml/symex" xmlns:wpg="http://schemas.microsoft.com/office/word/2010/wordprocessingGroup" xmlns:wpi="http://schemas.microsoft.com/office/word/2010/wordprocessingInk" xmlns:wne="http://schemas.microsoft.com/office/word/2006/wordml" xmlns:wps="http://schemas.microsoft.com/office/word/2010/wordprocessingShape" mc:Ignorable="w14 w15 w16se w16cid w16 w16cex w16sdtdh wp14">
+<w:ftr xmlns:wpc="http://schemas.microsoft.com/office/word/2010/wordprocessingCanvas" xmlns:cx="http://schemas.microsoft.com/office/drawing/2014/chartex" xmlns:cx1="http://schemas.microsoft.com/office/drawing/2015/9/8/chartex" xmlns:cx2="http://schemas.microsoft.com/office/drawing/2015/10/21/chartex" xmlns:cx3="http://schemas.microsoft.com/office/drawing/2016/5/9/chartex" xmlns:cx4="http://schemas.microsoft.com/office/drawing/2016/5/10/chartex" xmlns:cx5="http://schemas.microsoft.com/office/drawing/2016/5/11/chartex" xmlns:cx6="http://schemas.microsoft.com/office/drawing/2016/5/12/chartex" xmlns:cx7="http://schemas.microsoft.com/office/drawing/2016/5/13/chartex" xmlns:cx8="http://schemas.microsoft.com/office/drawing/2016/5/14/chartex" xmlns:mc="http://schemas.openxmlformats.org/markup-compatibility/2006" xmlns:aink="http://schemas.microsoft.com/office/drawing/2016/ink" xmlns:am3d="http://schemas.microsoft.com/office/drawing/2017/model3d" xmlns:o="urn:schemas-microsoft-com:office:office" xmlns:oel="http://schemas.microsoft.com/office/2019/extlst" xmlns:r="http://schemas.openxmlformats.org/officeDocument/2006/relationships" xmlns:m="http://schemas.openxmlformats.org/officeDocument/2006/math" xmlns:v="urn:schemas-microsoft-com:vml" xmlns:wp14="http://schemas.microsoft.com/office/word/2010/wordprocessingDrawing" xmlns:wp="http://schemas.openxmlformats.org/drawingml/2006/wordprocessingDrawing" xmlns:w10="urn:schemas-microsoft-com:office:word" xmlns:w="http://schemas.openxmlformats.org/wordprocessingml/2006/main" xmlns:w14="http://schemas.microsoft.com/office/word/2010/wordml" xmlns:w15="http://schemas.microsoft.com/office/word/2012/wordml" xmlns:w16cex="http://schemas.microsoft.com/office/word/2018/wordml/cex" xmlns:w16cid="http://schemas.microsoft.com/office/word/2016/wordml/cid" xmlns:w16="http://schemas.microsoft.com/office/word/2018/wordml" xmlns:w16du="http://schemas.microsoft.com/office/word/2023/wordml/word16du" xmlns:w16sdtdh="http://schemas.microsoft.com/office/word/2020/wordml/sdtdatahash" xmlns:w16se="http://schemas.microsoft.com/office/word/2015/wordml/symex" xmlns:wpg="http://schemas.microsoft.com/office/word/2010/wordprocessingGroup" xmlns:wpi="http://schemas.microsoft.com/office/word/2010/wordprocessingInk" xmlns:wne="http://schemas.microsoft.com/office/word/2006/wordml" xmlns:wps="http://schemas.microsoft.com/office/word/2010/wordprocessingShape" mc:Ignorable="w14 w15 w16se w16cid w16 w16cex w16sdtdh wp14">
   <w:p>
     <w:pPr>
       <w:pStyle w:val="Rodap"/>
@@ -8142,7 +8291,7 @@
 </file>
 
 <file path=word/footer4.xml><?xml version="1.0" encoding="utf-8"?>
-<w:ftr xmlns:wpc="http://schemas.microsoft.com/office/word/2010/wordprocessingCanvas" xmlns:cx="http://schemas.microsoft.com/office/drawing/2014/chartex" xmlns:cx1="http://schemas.microsoft.com/office/drawing/2015/9/8/chartex" xmlns:cx2="http://schemas.microsoft.com/office/drawing/2015/10/21/chartex" xmlns:cx3="http://schemas.microsoft.com/office/drawing/2016/5/9/chartex" xmlns:cx4="http://schemas.microsoft.com/office/drawing/2016/5/10/chartex" xmlns:cx5="http://schemas.microsoft.com/office/drawing/2016/5/11/chartex" xmlns:cx6="http://schemas.microsoft.com/office/drawing/2016/5/12/chartex" xmlns:cx7="http://schemas.microsoft.com/office/drawing/2016/5/13/chartex" xmlns:cx8="http://schemas.microsoft.com/office/drawing/2016/5/14/chartex" xmlns:mc="http://schemas.openxmlformats.org/markup-compatibility/2006" xmlns:aink="http://schemas.microsoft.com/office/drawing/2016/ink" xmlns:am3d="http://schemas.microsoft.com/office/drawing/2017/model3d" xmlns:o="urn:schemas-microsoft-com:office:office" xmlns:oel="http://schemas.microsoft.com/office/2019/extlst" xmlns:r="http://schemas.openxmlformats.org/officeDocument/2006/relationships" xmlns:m="http://schemas.openxmlformats.org/officeDocument/2006/math" xmlns:v="urn:schemas-microsoft-com:vml" xmlns:wp14="http://schemas.microsoft.com/office/word/2010/wordprocessingDrawing" xmlns:wp="http://schemas.openxmlformats.org/drawingml/2006/wordprocessingDrawing" xmlns:w10="urn:schemas-microsoft-com:office:word" xmlns:w="http://schemas.openxmlformats.org/wordprocessingml/2006/main" xmlns:w14="http://schemas.microsoft.com/office/word/2010/wordml" xmlns:w15="http://schemas.microsoft.com/office/word/2012/wordml" xmlns:w16cex="http://schemas.microsoft.com/office/word/2018/wordml/cex" xmlns:w16cid="http://schemas.microsoft.com/office/word/2016/wordml/cid" xmlns:w16="http://schemas.microsoft.com/office/word/2018/wordml" xmlns:w16sdtdh="http://schemas.microsoft.com/office/word/2020/wordml/sdtdatahash" xmlns:w16se="http://schemas.microsoft.com/office/word/2015/wordml/symex" xmlns:wpg="http://schemas.microsoft.com/office/word/2010/wordprocessingGroup" xmlns:wpi="http://schemas.microsoft.com/office/word/2010/wordprocessingInk" xmlns:wne="http://schemas.microsoft.com/office/word/2006/wordml" xmlns:wps="http://schemas.microsoft.com/office/word/2010/wordprocessingShape" mc:Ignorable="w14 w15 w16se w16cid w16 w16cex w16sdtdh wp14">
+<w:ftr xmlns:wpc="http://schemas.microsoft.com/office/word/2010/wordprocessingCanvas" xmlns:cx="http://schemas.microsoft.com/office/drawing/2014/chartex" xmlns:cx1="http://schemas.microsoft.com/office/drawing/2015/9/8/chartex" xmlns:cx2="http://schemas.microsoft.com/office/drawing/2015/10/21/chartex" xmlns:cx3="http://schemas.microsoft.com/office/drawing/2016/5/9/chartex" xmlns:cx4="http://schemas.microsoft.com/office/drawing/2016/5/10/chartex" xmlns:cx5="http://schemas.microsoft.com/office/drawing/2016/5/11/chartex" xmlns:cx6="http://schemas.microsoft.com/office/drawing/2016/5/12/chartex" xmlns:cx7="http://schemas.microsoft.com/office/drawing/2016/5/13/chartex" xmlns:cx8="http://schemas.microsoft.com/office/drawing/2016/5/14/chartex" xmlns:mc="http://schemas.openxmlformats.org/markup-compatibility/2006" xmlns:aink="http://schemas.microsoft.com/office/drawing/2016/ink" xmlns:am3d="http://schemas.microsoft.com/office/drawing/2017/model3d" xmlns:o="urn:schemas-microsoft-com:office:office" xmlns:oel="http://schemas.microsoft.com/office/2019/extlst" xmlns:r="http://schemas.openxmlformats.org/officeDocument/2006/relationships" xmlns:m="http://schemas.openxmlformats.org/officeDocument/2006/math" xmlns:v="urn:schemas-microsoft-com:vml" xmlns:wp14="http://schemas.microsoft.com/office/word/2010/wordprocessingDrawing" xmlns:wp="http://schemas.openxmlformats.org/drawingml/2006/wordprocessingDrawing" xmlns:w10="urn:schemas-microsoft-com:office:word" xmlns:w="http://schemas.openxmlformats.org/wordprocessingml/2006/main" xmlns:w14="http://schemas.microsoft.com/office/word/2010/wordml" xmlns:w15="http://schemas.microsoft.com/office/word/2012/wordml" xmlns:w16cex="http://schemas.microsoft.com/office/word/2018/wordml/cex" xmlns:w16cid="http://schemas.microsoft.com/office/word/2016/wordml/cid" xmlns:w16="http://schemas.microsoft.com/office/word/2018/wordml" xmlns:w16du="http://schemas.microsoft.com/office/word/2023/wordml/word16du" xmlns:w16sdtdh="http://schemas.microsoft.com/office/word/2020/wordml/sdtdatahash" xmlns:w16se="http://schemas.microsoft.com/office/word/2015/wordml/symex" xmlns:wpg="http://schemas.microsoft.com/office/word/2010/wordprocessingGroup" xmlns:wpi="http://schemas.microsoft.com/office/word/2010/wordprocessingInk" xmlns:wne="http://schemas.microsoft.com/office/word/2006/wordml" xmlns:wps="http://schemas.microsoft.com/office/word/2010/wordprocessingShape" mc:Ignorable="w14 w15 w16se w16cid w16 w16cex w16sdtdh wp14">
   <w:p>
     <w:pPr>
       <w:pStyle w:val="Rodap"/>
@@ -8168,7 +8317,7 @@
 </file>
 
 <file path=word/footer5.xml><?xml version="1.0" encoding="utf-8"?>
-<w:ftr xmlns:wpc="http://schemas.microsoft.com/office/word/2010/wordprocessingCanvas" xmlns:cx="http://schemas.microsoft.com/office/drawing/2014/chartex" xmlns:cx1="http://schemas.microsoft.com/office/drawing/2015/9/8/chartex" xmlns:cx2="http://schemas.microsoft.com/office/drawing/2015/10/21/chartex" xmlns:cx3="http://schemas.microsoft.com/office/drawing/2016/5/9/chartex" xmlns:cx4="http://schemas.microsoft.com/office/drawing/2016/5/10/chartex" xmlns:cx5="http://schemas.microsoft.com/office/drawing/2016/5/11/chartex" xmlns:cx6="http://schemas.microsoft.com/office/drawing/2016/5/12/chartex" xmlns:cx7="http://schemas.microsoft.com/office/drawing/2016/5/13/chartex" xmlns:cx8="http://schemas.microsoft.com/office/drawing/2016/5/14/chartex" xmlns:mc="http://schemas.openxmlformats.org/markup-compatibility/2006" xmlns:aink="http://schemas.microsoft.com/office/drawing/2016/ink" xmlns:am3d="http://schemas.microsoft.com/office/drawing/2017/model3d" xmlns:o="urn:schemas-microsoft-com:office:office" xmlns:oel="http://schemas.microsoft.com/office/2019/extlst" xmlns:r="http://schemas.openxmlformats.org/officeDocument/2006/relationships" xmlns:m="http://schemas.openxmlformats.org/officeDocument/2006/math" xmlns:v="urn:schemas-microsoft-com:vml" xmlns:wp14="http://schemas.microsoft.com/office/word/2010/wordprocessingDrawing" xmlns:wp="http://schemas.openxmlformats.org/drawingml/2006/wordprocessingDrawing" xmlns:w10="urn:schemas-microsoft-com:office:word" xmlns:w="http://schemas.openxmlformats.org/wordprocessingml/2006/main" xmlns:w14="http://schemas.microsoft.com/office/word/2010/wordml" xmlns:w15="http://schemas.microsoft.com/office/word/2012/wordml" xmlns:w16cex="http://schemas.microsoft.com/office/word/2018/wordml/cex" xmlns:w16cid="http://schemas.microsoft.com/office/word/2016/wordml/cid" xmlns:w16="http://schemas.microsoft.com/office/word/2018/wordml" xmlns:w16sdtdh="http://schemas.microsoft.com/office/word/2020/wordml/sdtdatahash" xmlns:w16se="http://schemas.microsoft.com/office/word/2015/wordml/symex" xmlns:wpg="http://schemas.microsoft.com/office/word/2010/wordprocessingGroup" xmlns:wpi="http://schemas.microsoft.com/office/word/2010/wordprocessingInk" xmlns:wne="http://schemas.microsoft.com/office/word/2006/wordml" xmlns:wps="http://schemas.microsoft.com/office/word/2010/wordprocessingShape" mc:Ignorable="w14 w15 w16se w16cid w16 w16cex w16sdtdh wp14">
+<w:ftr xmlns:wpc="http://schemas.microsoft.com/office/word/2010/wordprocessingCanvas" xmlns:cx="http://schemas.microsoft.com/office/drawing/2014/chartex" xmlns:cx1="http://schemas.microsoft.com/office/drawing/2015/9/8/chartex" xmlns:cx2="http://schemas.microsoft.com/office/drawing/2015/10/21/chartex" xmlns:cx3="http://schemas.microsoft.com/office/drawing/2016/5/9/chartex" xmlns:cx4="http://schemas.microsoft.com/office/drawing/2016/5/10/chartex" xmlns:cx5="http://schemas.microsoft.com/office/drawing/2016/5/11/chartex" xmlns:cx6="http://schemas.microsoft.com/office/drawing/2016/5/12/chartex" xmlns:cx7="http://schemas.microsoft.com/office/drawing/2016/5/13/chartex" xmlns:cx8="http://schemas.microsoft.com/office/drawing/2016/5/14/chartex" xmlns:mc="http://schemas.openxmlformats.org/markup-compatibility/2006" xmlns:aink="http://schemas.microsoft.com/office/drawing/2016/ink" xmlns:am3d="http://schemas.microsoft.com/office/drawing/2017/model3d" xmlns:o="urn:schemas-microsoft-com:office:office" xmlns:oel="http://schemas.microsoft.com/office/2019/extlst" xmlns:r="http://schemas.openxmlformats.org/officeDocument/2006/relationships" xmlns:m="http://schemas.openxmlformats.org/officeDocument/2006/math" xmlns:v="urn:schemas-microsoft-com:vml" xmlns:wp14="http://schemas.microsoft.com/office/word/2010/wordprocessingDrawing" xmlns:wp="http://schemas.openxmlformats.org/drawingml/2006/wordprocessingDrawing" xmlns:w10="urn:schemas-microsoft-com:office:word" xmlns:w="http://schemas.openxmlformats.org/wordprocessingml/2006/main" xmlns:w14="http://schemas.microsoft.com/office/word/2010/wordml" xmlns:w15="http://schemas.microsoft.com/office/word/2012/wordml" xmlns:w16cex="http://schemas.microsoft.com/office/word/2018/wordml/cex" xmlns:w16cid="http://schemas.microsoft.com/office/word/2016/wordml/cid" xmlns:w16="http://schemas.microsoft.com/office/word/2018/wordml" xmlns:w16du="http://schemas.microsoft.com/office/word/2023/wordml/word16du" xmlns:w16sdtdh="http://schemas.microsoft.com/office/word/2020/wordml/sdtdatahash" xmlns:w16se="http://schemas.microsoft.com/office/word/2015/wordml/symex" xmlns:wpg="http://schemas.microsoft.com/office/word/2010/wordprocessingGroup" xmlns:wpi="http://schemas.microsoft.com/office/word/2010/wordprocessingInk" xmlns:wne="http://schemas.microsoft.com/office/word/2006/wordml" xmlns:wps="http://schemas.microsoft.com/office/word/2010/wordprocessingShape" mc:Ignorable="w14 w15 w16se w16cid w16 w16cex w16sdtdh wp14">
   <w:p>
     <w:pPr>
       <w:pStyle w:val="Rodap"/>
@@ -8178,7 +8327,7 @@
 </file>
 
 <file path=word/footer6.xml><?xml version="1.0" encoding="utf-8"?>
-<w:ftr xmlns:wpc="http://schemas.microsoft.com/office/word/2010/wordprocessingCanvas" xmlns:cx="http://schemas.microsoft.com/office/drawing/2014/chartex" xmlns:cx1="http://schemas.microsoft.com/office/drawing/2015/9/8/chartex" xmlns:cx2="http://schemas.microsoft.com/office/drawing/2015/10/21/chartex" xmlns:cx3="http://schemas.microsoft.com/office/drawing/2016/5/9/chartex" xmlns:cx4="http://schemas.microsoft.com/office/drawing/2016/5/10/chartex" xmlns:cx5="http://schemas.microsoft.com/office/drawing/2016/5/11/chartex" xmlns:cx6="http://schemas.microsoft.com/office/drawing/2016/5/12/chartex" xmlns:cx7="http://schemas.microsoft.com/office/drawing/2016/5/13/chartex" xmlns:cx8="http://schemas.microsoft.com/office/drawing/2016/5/14/chartex" xmlns:mc="http://schemas.openxmlformats.org/markup-compatibility/2006" xmlns:aink="http://schemas.microsoft.com/office/drawing/2016/ink" xmlns:am3d="http://schemas.microsoft.com/office/drawing/2017/model3d" xmlns:o="urn:schemas-microsoft-com:office:office" xmlns:oel="http://schemas.microsoft.com/office/2019/extlst" xmlns:r="http://schemas.openxmlformats.org/officeDocument/2006/relationships" xmlns:m="http://schemas.openxmlformats.org/officeDocument/2006/math" xmlns:v="urn:schemas-microsoft-com:vml" xmlns:wp14="http://schemas.microsoft.com/office/word/2010/wordprocessingDrawing" xmlns:wp="http://schemas.openxmlformats.org/drawingml/2006/wordprocessingDrawing" xmlns:w10="urn:schemas-microsoft-com:office:word" xmlns:w="http://schemas.openxmlformats.org/wordprocessingml/2006/main" xmlns:w14="http://schemas.microsoft.com/office/word/2010/wordml" xmlns:w15="http://schemas.microsoft.com/office/word/2012/wordml" xmlns:w16cex="http://schemas.microsoft.com/office/word/2018/wordml/cex" xmlns:w16cid="http://schemas.microsoft.com/office/word/2016/wordml/cid" xmlns:w16="http://schemas.microsoft.com/office/word/2018/wordml" xmlns:w16sdtdh="http://schemas.microsoft.com/office/word/2020/wordml/sdtdatahash" xmlns:w16se="http://schemas.microsoft.com/office/word/2015/wordml/symex" xmlns:wpg="http://schemas.microsoft.com/office/word/2010/wordprocessingGroup" xmlns:wpi="http://schemas.microsoft.com/office/word/2010/wordprocessingInk" xmlns:wne="http://schemas.microsoft.com/office/word/2006/wordml" xmlns:wps="http://schemas.microsoft.com/office/word/2010/wordprocessingShape" mc:Ignorable="w14 w15 w16se w16cid w16 w16cex w16sdtdh wp14">
+<w:ftr xmlns:wpc="http://schemas.microsoft.com/office/word/2010/wordprocessingCanvas" xmlns:cx="http://schemas.microsoft.com/office/drawing/2014/chartex" xmlns:cx1="http://schemas.microsoft.com/office/drawing/2015/9/8/chartex" xmlns:cx2="http://schemas.microsoft.com/office/drawing/2015/10/21/chartex" xmlns:cx3="http://schemas.microsoft.com/office/drawing/2016/5/9/chartex" xmlns:cx4="http://schemas.microsoft.com/office/drawing/2016/5/10/chartex" xmlns:cx5="http://schemas.microsoft.com/office/drawing/2016/5/11/chartex" xmlns:cx6="http://schemas.microsoft.com/office/drawing/2016/5/12/chartex" xmlns:cx7="http://schemas.microsoft.com/office/drawing/2016/5/13/chartex" xmlns:cx8="http://schemas.microsoft.com/office/drawing/2016/5/14/chartex" xmlns:mc="http://schemas.openxmlformats.org/markup-compatibility/2006" xmlns:aink="http://schemas.microsoft.com/office/drawing/2016/ink" xmlns:am3d="http://schemas.microsoft.com/office/drawing/2017/model3d" xmlns:o="urn:schemas-microsoft-com:office:office" xmlns:oel="http://schemas.microsoft.com/office/2019/extlst" xmlns:r="http://schemas.openxmlformats.org/officeDocument/2006/relationships" xmlns:m="http://schemas.openxmlformats.org/officeDocument/2006/math" xmlns:v="urn:schemas-microsoft-com:vml" xmlns:wp14="http://schemas.microsoft.com/office/word/2010/wordprocessingDrawing" xmlns:wp="http://schemas.openxmlformats.org/drawingml/2006/wordprocessingDrawing" xmlns:w10="urn:schemas-microsoft-com:office:word" xmlns:w="http://schemas.openxmlformats.org/wordprocessingml/2006/main" xmlns:w14="http://schemas.microsoft.com/office/word/2010/wordml" xmlns:w15="http://schemas.microsoft.com/office/word/2012/wordml" xmlns:w16cex="http://schemas.microsoft.com/office/word/2018/wordml/cex" xmlns:w16cid="http://schemas.microsoft.com/office/word/2016/wordml/cid" xmlns:w16="http://schemas.microsoft.com/office/word/2018/wordml" xmlns:w16du="http://schemas.microsoft.com/office/word/2023/wordml/word16du" xmlns:w16sdtdh="http://schemas.microsoft.com/office/word/2020/wordml/sdtdatahash" xmlns:w16se="http://schemas.microsoft.com/office/word/2015/wordml/symex" xmlns:wpg="http://schemas.microsoft.com/office/word/2010/wordprocessingGroup" xmlns:wpi="http://schemas.microsoft.com/office/word/2010/wordprocessingInk" xmlns:wne="http://schemas.microsoft.com/office/word/2006/wordml" xmlns:wps="http://schemas.microsoft.com/office/word/2010/wordprocessingShape" mc:Ignorable="w14 w15 w16se w16cid w16 w16cex w16sdtdh wp14">
   <w:p>
     <w:pPr>
       <w:pStyle w:val="Rodap"/>
@@ -8204,7 +8353,7 @@
 </file>
 
 <file path=word/footer7.xml><?xml version="1.0" encoding="utf-8"?>
-<w:ftr xmlns:wpc="http://schemas.microsoft.com/office/word/2010/wordprocessingCanvas" xmlns:cx="http://schemas.microsoft.com/office/drawing/2014/chartex" xmlns:cx1="http://schemas.microsoft.com/office/drawing/2015/9/8/chartex" xmlns:cx2="http://schemas.microsoft.com/office/drawing/2015/10/21/chartex" xmlns:cx3="http://schemas.microsoft.com/office/drawing/2016/5/9/chartex" xmlns:cx4="http://schemas.microsoft.com/office/drawing/2016/5/10/chartex" xmlns:cx5="http://schemas.microsoft.com/office/drawing/2016/5/11/chartex" xmlns:cx6="http://schemas.microsoft.com/office/drawing/2016/5/12/chartex" xmlns:cx7="http://schemas.microsoft.com/office/drawing/2016/5/13/chartex" xmlns:cx8="http://schemas.microsoft.com/office/drawing/2016/5/14/chartex" xmlns:mc="http://schemas.openxmlformats.org/markup-compatibility/2006" xmlns:aink="http://schemas.microsoft.com/office/drawing/2016/ink" xmlns:am3d="http://schemas.microsoft.com/office/drawing/2017/model3d" xmlns:o="urn:schemas-microsoft-com:office:office" xmlns:oel="http://schemas.microsoft.com/office/2019/extlst" xmlns:r="http://schemas.openxmlformats.org/officeDocument/2006/relationships" xmlns:m="http://schemas.openxmlformats.org/officeDocument/2006/math" xmlns:v="urn:schemas-microsoft-com:vml" xmlns:wp14="http://schemas.microsoft.com/office/word/2010/wordprocessingDrawing" xmlns:wp="http://schemas.openxmlformats.org/drawingml/2006/wordprocessingDrawing" xmlns:w10="urn:schemas-microsoft-com:office:word" xmlns:w="http://schemas.openxmlformats.org/wordprocessingml/2006/main" xmlns:w14="http://schemas.microsoft.com/office/word/2010/wordml" xmlns:w15="http://schemas.microsoft.com/office/word/2012/wordml" xmlns:w16cex="http://schemas.microsoft.com/office/word/2018/wordml/cex" xmlns:w16cid="http://schemas.microsoft.com/office/word/2016/wordml/cid" xmlns:w16="http://schemas.microsoft.com/office/word/2018/wordml" xmlns:w16sdtdh="http://schemas.microsoft.com/office/word/2020/wordml/sdtdatahash" xmlns:w16se="http://schemas.microsoft.com/office/word/2015/wordml/symex" xmlns:wpg="http://schemas.microsoft.com/office/word/2010/wordprocessingGroup" xmlns:wpi="http://schemas.microsoft.com/office/word/2010/wordprocessingInk" xmlns:wne="http://schemas.microsoft.com/office/word/2006/wordml" xmlns:wps="http://schemas.microsoft.com/office/word/2010/wordprocessingShape" mc:Ignorable="w14 w15 w16se w16cid w16 w16cex w16sdtdh wp14">
+<w:ftr xmlns:wpc="http://schemas.microsoft.com/office/word/2010/wordprocessingCanvas" xmlns:cx="http://schemas.microsoft.com/office/drawing/2014/chartex" xmlns:cx1="http://schemas.microsoft.com/office/drawing/2015/9/8/chartex" xmlns:cx2="http://schemas.microsoft.com/office/drawing/2015/10/21/chartex" xmlns:cx3="http://schemas.microsoft.com/office/drawing/2016/5/9/chartex" xmlns:cx4="http://schemas.microsoft.com/office/drawing/2016/5/10/chartex" xmlns:cx5="http://schemas.microsoft.com/office/drawing/2016/5/11/chartex" xmlns:cx6="http://schemas.microsoft.com/office/drawing/2016/5/12/chartex" xmlns:cx7="http://schemas.microsoft.com/office/drawing/2016/5/13/chartex" xmlns:cx8="http://schemas.microsoft.com/office/drawing/2016/5/14/chartex" xmlns:mc="http://schemas.openxmlformats.org/markup-compatibility/2006" xmlns:aink="http://schemas.microsoft.com/office/drawing/2016/ink" xmlns:am3d="http://schemas.microsoft.com/office/drawing/2017/model3d" xmlns:o="urn:schemas-microsoft-com:office:office" xmlns:oel="http://schemas.microsoft.com/office/2019/extlst" xmlns:r="http://schemas.openxmlformats.org/officeDocument/2006/relationships" xmlns:m="http://schemas.openxmlformats.org/officeDocument/2006/math" xmlns:v="urn:schemas-microsoft-com:vml" xmlns:wp14="http://schemas.microsoft.com/office/word/2010/wordprocessingDrawing" xmlns:wp="http://schemas.openxmlformats.org/drawingml/2006/wordprocessingDrawing" xmlns:w10="urn:schemas-microsoft-com:office:word" xmlns:w="http://schemas.openxmlformats.org/wordprocessingml/2006/main" xmlns:w14="http://schemas.microsoft.com/office/word/2010/wordml" xmlns:w15="http://schemas.microsoft.com/office/word/2012/wordml" xmlns:w16cex="http://schemas.microsoft.com/office/word/2018/wordml/cex" xmlns:w16cid="http://schemas.microsoft.com/office/word/2016/wordml/cid" xmlns:w16="http://schemas.microsoft.com/office/word/2018/wordml" xmlns:w16du="http://schemas.microsoft.com/office/word/2023/wordml/word16du" xmlns:w16sdtdh="http://schemas.microsoft.com/office/word/2020/wordml/sdtdatahash" xmlns:w16se="http://schemas.microsoft.com/office/word/2015/wordml/symex" xmlns:wpg="http://schemas.microsoft.com/office/word/2010/wordprocessingGroup" xmlns:wpi="http://schemas.microsoft.com/office/word/2010/wordprocessingInk" xmlns:wne="http://schemas.microsoft.com/office/word/2006/wordml" xmlns:wps="http://schemas.microsoft.com/office/word/2010/wordprocessingShape" mc:Ignorable="w14 w15 w16se w16cid w16 w16cex w16sdtdh wp14">
   <w:p>
     <w:pPr>
       <w:pStyle w:val="Rodap"/>
@@ -8214,7 +8363,7 @@
 </file>
 
 <file path=word/footer8.xml><?xml version="1.0" encoding="utf-8"?>
-<w:ftr xmlns:wpc="http://schemas.microsoft.com/office/word/2010/wordprocessingCanvas" xmlns:cx="http://schemas.microsoft.com/office/drawing/2014/chartex" xmlns:cx1="http://schemas.microsoft.com/office/drawing/2015/9/8/chartex" xmlns:cx2="http://schemas.microsoft.com/office/drawing/2015/10/21/chartex" xmlns:cx3="http://schemas.microsoft.com/office/drawing/2016/5/9/chartex" xmlns:cx4="http://schemas.microsoft.com/office/drawing/2016/5/10/chartex" xmlns:cx5="http://schemas.microsoft.com/office/drawing/2016/5/11/chartex" xmlns:cx6="http://schemas.microsoft.com/office/drawing/2016/5/12/chartex" xmlns:cx7="http://schemas.microsoft.com/office/drawing/2016/5/13/chartex" xmlns:cx8="http://schemas.microsoft.com/office/drawing/2016/5/14/chartex" xmlns:mc="http://schemas.openxmlformats.org/markup-compatibility/2006" xmlns:aink="http://schemas.microsoft.com/office/drawing/2016/ink" xmlns:am3d="http://schemas.microsoft.com/office/drawing/2017/model3d" xmlns:o="urn:schemas-microsoft-com:office:office" xmlns:oel="http://schemas.microsoft.com/office/2019/extlst" xmlns:r="http://schemas.openxmlformats.org/officeDocument/2006/relationships" xmlns:m="http://schemas.openxmlformats.org/officeDocument/2006/math" xmlns:v="urn:schemas-microsoft-com:vml" xmlns:wp14="http://schemas.microsoft.com/office/word/2010/wordprocessingDrawing" xmlns:wp="http://schemas.openxmlformats.org/drawingml/2006/wordprocessingDrawing" xmlns:w10="urn:schemas-microsoft-com:office:word" xmlns:w="http://schemas.openxmlformats.org/wordprocessingml/2006/main" xmlns:w14="http://schemas.microsoft.com/office/word/2010/wordml" xmlns:w15="http://schemas.microsoft.com/office/word/2012/wordml" xmlns:w16cex="http://schemas.microsoft.com/office/word/2018/wordml/cex" xmlns:w16cid="http://schemas.microsoft.com/office/word/2016/wordml/cid" xmlns:w16="http://schemas.microsoft.com/office/word/2018/wordml" xmlns:w16sdtdh="http://schemas.microsoft.com/office/word/2020/wordml/sdtdatahash" xmlns:w16se="http://schemas.microsoft.com/office/word/2015/wordml/symex" xmlns:wpg="http://schemas.microsoft.com/office/word/2010/wordprocessingGroup" xmlns:wpi="http://schemas.microsoft.com/office/word/2010/wordprocessingInk" xmlns:wne="http://schemas.microsoft.com/office/word/2006/wordml" xmlns:wps="http://schemas.microsoft.com/office/word/2010/wordprocessingShape" mc:Ignorable="w14 w15 w16se w16cid w16 w16cex w16sdtdh wp14">
+<w:ftr xmlns:wpc="http://schemas.microsoft.com/office/word/2010/wordprocessingCanvas" xmlns:cx="http://schemas.microsoft.com/office/drawing/2014/chartex" xmlns:cx1="http://schemas.microsoft.com/office/drawing/2015/9/8/chartex" xmlns:cx2="http://schemas.microsoft.com/office/drawing/2015/10/21/chartex" xmlns:cx3="http://schemas.microsoft.com/office/drawing/2016/5/9/chartex" xmlns:cx4="http://schemas.microsoft.com/office/drawing/2016/5/10/chartex" xmlns:cx5="http://schemas.microsoft.com/office/drawing/2016/5/11/chartex" xmlns:cx6="http://schemas.microsoft.com/office/drawing/2016/5/12/chartex" xmlns:cx7="http://schemas.microsoft.com/office/drawing/2016/5/13/chartex" xmlns:cx8="http://schemas.microsoft.com/office/drawing/2016/5/14/chartex" xmlns:mc="http://schemas.openxmlformats.org/markup-compatibility/2006" xmlns:aink="http://schemas.microsoft.com/office/drawing/2016/ink" xmlns:am3d="http://schemas.microsoft.com/office/drawing/2017/model3d" xmlns:o="urn:schemas-microsoft-com:office:office" xmlns:oel="http://schemas.microsoft.com/office/2019/extlst" xmlns:r="http://schemas.openxmlformats.org/officeDocument/2006/relationships" xmlns:m="http://schemas.openxmlformats.org/officeDocument/2006/math" xmlns:v="urn:schemas-microsoft-com:vml" xmlns:wp14="http://schemas.microsoft.com/office/word/2010/wordprocessingDrawing" xmlns:wp="http://schemas.openxmlformats.org/drawingml/2006/wordprocessingDrawing" xmlns:w10="urn:schemas-microsoft-com:office:word" xmlns:w="http://schemas.openxmlformats.org/wordprocessingml/2006/main" xmlns:w14="http://schemas.microsoft.com/office/word/2010/wordml" xmlns:w15="http://schemas.microsoft.com/office/word/2012/wordml" xmlns:w16cex="http://schemas.microsoft.com/office/word/2018/wordml/cex" xmlns:w16cid="http://schemas.microsoft.com/office/word/2016/wordml/cid" xmlns:w16="http://schemas.microsoft.com/office/word/2018/wordml" xmlns:w16du="http://schemas.microsoft.com/office/word/2023/wordml/word16du" xmlns:w16sdtdh="http://schemas.microsoft.com/office/word/2020/wordml/sdtdatahash" xmlns:w16se="http://schemas.microsoft.com/office/word/2015/wordml/symex" xmlns:wpg="http://schemas.microsoft.com/office/word/2010/wordprocessingGroup" xmlns:wpi="http://schemas.microsoft.com/office/word/2010/wordprocessingInk" xmlns:wne="http://schemas.microsoft.com/office/word/2006/wordml" xmlns:wps="http://schemas.microsoft.com/office/word/2010/wordprocessingShape" mc:Ignorable="w14 w15 w16se w16cid w16 w16cex w16sdtdh wp14">
   <w:p>
     <w:pPr>
       <w:pStyle w:val="Rodap"/>
@@ -8240,7 +8389,7 @@
 </file>
 
 <file path=word/footer9.xml><?xml version="1.0" encoding="utf-8"?>
-<w:ftr xmlns:wpc="http://schemas.microsoft.com/office/word/2010/wordprocessingCanvas" xmlns:cx="http://schemas.microsoft.com/office/drawing/2014/chartex" xmlns:cx1="http://schemas.microsoft.com/office/drawing/2015/9/8/chartex" xmlns:cx2="http://schemas.microsoft.com/office/drawing/2015/10/21/chartex" xmlns:cx3="http://schemas.microsoft.com/office/drawing/2016/5/9/chartex" xmlns:cx4="http://schemas.microsoft.com/office/drawing/2016/5/10/chartex" xmlns:cx5="http://schemas.microsoft.com/office/drawing/2016/5/11/chartex" xmlns:cx6="http://schemas.microsoft.com/office/drawing/2016/5/12/chartex" xmlns:cx7="http://schemas.microsoft.com/office/drawing/2016/5/13/chartex" xmlns:cx8="http://schemas.microsoft.com/office/drawing/2016/5/14/chartex" xmlns:mc="http://schemas.openxmlformats.org/markup-compatibility/2006" xmlns:aink="http://schemas.microsoft.com/office/drawing/2016/ink" xmlns:am3d="http://schemas.microsoft.com/office/drawing/2017/model3d" xmlns:o="urn:schemas-microsoft-com:office:office" xmlns:oel="http://schemas.microsoft.com/office/2019/extlst" xmlns:r="http://schemas.openxmlformats.org/officeDocument/2006/relationships" xmlns:m="http://schemas.openxmlformats.org/officeDocument/2006/math" xmlns:v="urn:schemas-microsoft-com:vml" xmlns:wp14="http://schemas.microsoft.com/office/word/2010/wordprocessingDrawing" xmlns:wp="http://schemas.openxmlformats.org/drawingml/2006/wordprocessingDrawing" xmlns:w10="urn:schemas-microsoft-com:office:word" xmlns:w="http://schemas.openxmlformats.org/wordprocessingml/2006/main" xmlns:w14="http://schemas.microsoft.com/office/word/2010/wordml" xmlns:w15="http://schemas.microsoft.com/office/word/2012/wordml" xmlns:w16cex="http://schemas.microsoft.com/office/word/2018/wordml/cex" xmlns:w16cid="http://schemas.microsoft.com/office/word/2016/wordml/cid" xmlns:w16="http://schemas.microsoft.com/office/word/2018/wordml" xmlns:w16sdtdh="http://schemas.microsoft.com/office/word/2020/wordml/sdtdatahash" xmlns:w16se="http://schemas.microsoft.com/office/word/2015/wordml/symex" xmlns:wpg="http://schemas.microsoft.com/office/word/2010/wordprocessingGroup" xmlns:wpi="http://schemas.microsoft.com/office/word/2010/wordprocessingInk" xmlns:wne="http://schemas.microsoft.com/office/word/2006/wordml" xmlns:wps="http://schemas.microsoft.com/office/word/2010/wordprocessingShape" mc:Ignorable="w14 w15 w16se w16cid w16 w16cex w16sdtdh wp14">
+<w:ftr xmlns:wpc="http://schemas.microsoft.com/office/word/2010/wordprocessingCanvas" xmlns:cx="http://schemas.microsoft.com/office/drawing/2014/chartex" xmlns:cx1="http://schemas.microsoft.com/office/drawing/2015/9/8/chartex" xmlns:cx2="http://schemas.microsoft.com/office/drawing/2015/10/21/chartex" xmlns:cx3="http://schemas.microsoft.com/office/drawing/2016/5/9/chartex" xmlns:cx4="http://schemas.microsoft.com/office/drawing/2016/5/10/chartex" xmlns:cx5="http://schemas.microsoft.com/office/drawing/2016/5/11/chartex" xmlns:cx6="http://schemas.microsoft.com/office/drawing/2016/5/12/chartex" xmlns:cx7="http://schemas.microsoft.com/office/drawing/2016/5/13/chartex" xmlns:cx8="http://schemas.microsoft.com/office/drawing/2016/5/14/chartex" xmlns:mc="http://schemas.openxmlformats.org/markup-compatibility/2006" xmlns:aink="http://schemas.microsoft.com/office/drawing/2016/ink" xmlns:am3d="http://schemas.microsoft.com/office/drawing/2017/model3d" xmlns:o="urn:schemas-microsoft-com:office:office" xmlns:oel="http://schemas.microsoft.com/office/2019/extlst" xmlns:r="http://schemas.openxmlformats.org/officeDocument/2006/relationships" xmlns:m="http://schemas.openxmlformats.org/officeDocument/2006/math" xmlns:v="urn:schemas-microsoft-com:vml" xmlns:wp14="http://schemas.microsoft.com/office/word/2010/wordprocessingDrawing" xmlns:wp="http://schemas.openxmlformats.org/drawingml/2006/wordprocessingDrawing" xmlns:w10="urn:schemas-microsoft-com:office:word" xmlns:w="http://schemas.openxmlformats.org/wordprocessingml/2006/main" xmlns:w14="http://schemas.microsoft.com/office/word/2010/wordml" xmlns:w15="http://schemas.microsoft.com/office/word/2012/wordml" xmlns:w16cex="http://schemas.microsoft.com/office/word/2018/wordml/cex" xmlns:w16cid="http://schemas.microsoft.com/office/word/2016/wordml/cid" xmlns:w16="http://schemas.microsoft.com/office/word/2018/wordml" xmlns:w16du="http://schemas.microsoft.com/office/word/2023/wordml/word16du" xmlns:w16sdtdh="http://schemas.microsoft.com/office/word/2020/wordml/sdtdatahash" xmlns:w16se="http://schemas.microsoft.com/office/word/2015/wordml/symex" xmlns:wpg="http://schemas.microsoft.com/office/word/2010/wordprocessingGroup" xmlns:wpi="http://schemas.microsoft.com/office/word/2010/wordprocessingInk" xmlns:wne="http://schemas.microsoft.com/office/word/2006/wordml" xmlns:wps="http://schemas.microsoft.com/office/word/2010/wordprocessingShape" mc:Ignorable="w14 w15 w16se w16cid w16 w16cex w16sdtdh wp14">
   <w:p>
     <w:pPr>
       <w:pStyle w:val="Rodap"/>
@@ -8250,7 +8399,7 @@
 </file>
 
 <file path=word/footnotes.xml><?xml version="1.0" encoding="utf-8"?>
-<w:footnotes xmlns:wpc="http://schemas.microsoft.com/office/word/2010/wordprocessingCanvas" xmlns:cx="http://schemas.microsoft.com/office/drawing/2014/chartex" xmlns:cx1="http://schemas.microsoft.com/office/drawing/2015/9/8/chartex" xmlns:cx2="http://schemas.microsoft.com/office/drawing/2015/10/21/chartex" xmlns:cx3="http://schemas.microsoft.com/office/drawing/2016/5/9/chartex" xmlns:cx4="http://schemas.microsoft.com/office/drawing/2016/5/10/chartex" xmlns:cx5="http://schemas.microsoft.com/office/drawing/2016/5/11/chartex" xmlns:cx6="http://schemas.microsoft.com/office/drawing/2016/5/12/chartex" xmlns:cx7="http://schemas.microsoft.com/office/drawing/2016/5/13/chartex" xmlns:cx8="http://schemas.microsoft.com/office/drawing/2016/5/14/chartex" xmlns:mc="http://schemas.openxmlformats.org/markup-compatibility/2006" xmlns:aink="http://schemas.microsoft.com/office/drawing/2016/ink" xmlns:am3d="http://schemas.microsoft.com/office/drawing/2017/model3d" xmlns:o="urn:schemas-microsoft-com:office:office" xmlns:oel="http://schemas.microsoft.com/office/2019/extlst" xmlns:r="http://schemas.openxmlformats.org/officeDocument/2006/relationships" xmlns:m="http://schemas.openxmlformats.org/officeDocument/2006/math" xmlns:v="urn:schemas-microsoft-com:vml" xmlns:wp14="http://schemas.microsoft.com/office/word/2010/wordprocessingDrawing" xmlns:wp="http://schemas.openxmlformats.org/drawingml/2006/wordprocessingDrawing" xmlns:w10="urn:schemas-microsoft-com:office:word" xmlns:w="http://schemas.openxmlformats.org/wordprocessingml/2006/main" xmlns:w14="http://schemas.microsoft.com/office/word/2010/wordml" xmlns:w15="http://schemas.microsoft.com/office/word/2012/wordml" xmlns:w16cex="http://schemas.microsoft.com/office/word/2018/wordml/cex" xmlns:w16cid="http://schemas.microsoft.com/office/word/2016/wordml/cid" xmlns:w16="http://schemas.microsoft.com/office/word/2018/wordml" xmlns:w16sdtdh="http://schemas.microsoft.com/office/word/2020/wordml/sdtdatahash" xmlns:w16se="http://schemas.microsoft.com/office/word/2015/wordml/symex" xmlns:wpg="http://schemas.microsoft.com/office/word/2010/wordprocessingGroup" xmlns:wpi="http://schemas.microsoft.com/office/word/2010/wordprocessingInk" xmlns:wne="http://schemas.microsoft.com/office/word/2006/wordml" xmlns:wps="http://schemas.microsoft.com/office/word/2010/wordprocessingShape" mc:Ignorable="w14 w15 w16se w16cid w16 w16cex w16sdtdh wp14">
+<w:footnotes xmlns:wpc="http://schemas.microsoft.com/office/word/2010/wordprocessingCanvas" xmlns:cx="http://schemas.microsoft.com/office/drawing/2014/chartex" xmlns:cx1="http://schemas.microsoft.com/office/drawing/2015/9/8/chartex" xmlns:cx2="http://schemas.microsoft.com/office/drawing/2015/10/21/chartex" xmlns:cx3="http://schemas.microsoft.com/office/drawing/2016/5/9/chartex" xmlns:cx4="http://schemas.microsoft.com/office/drawing/2016/5/10/chartex" xmlns:cx5="http://schemas.microsoft.com/office/drawing/2016/5/11/chartex" xmlns:cx6="http://schemas.microsoft.com/office/drawing/2016/5/12/chartex" xmlns:cx7="http://schemas.microsoft.com/office/drawing/2016/5/13/chartex" xmlns:cx8="http://schemas.microsoft.com/office/drawing/2016/5/14/chartex" xmlns:mc="http://schemas.openxmlformats.org/markup-compatibility/2006" xmlns:aink="http://schemas.microsoft.com/office/drawing/2016/ink" xmlns:am3d="http://schemas.microsoft.com/office/drawing/2017/model3d" xmlns:o="urn:schemas-microsoft-com:office:office" xmlns:oel="http://schemas.microsoft.com/office/2019/extlst" xmlns:r="http://schemas.openxmlformats.org/officeDocument/2006/relationships" xmlns:m="http://schemas.openxmlformats.org/officeDocument/2006/math" xmlns:v="urn:schemas-microsoft-com:vml" xmlns:wp14="http://schemas.microsoft.com/office/word/2010/wordprocessingDrawing" xmlns:wp="http://schemas.openxmlformats.org/drawingml/2006/wordprocessingDrawing" xmlns:w10="urn:schemas-microsoft-com:office:word" xmlns:w="http://schemas.openxmlformats.org/wordprocessingml/2006/main" xmlns:w14="http://schemas.microsoft.com/office/word/2010/wordml" xmlns:w15="http://schemas.microsoft.com/office/word/2012/wordml" xmlns:w16cex="http://schemas.microsoft.com/office/word/2018/wordml/cex" xmlns:w16cid="http://schemas.microsoft.com/office/word/2016/wordml/cid" xmlns:w16="http://schemas.microsoft.com/office/word/2018/wordml" xmlns:w16du="http://schemas.microsoft.com/office/word/2023/wordml/word16du" xmlns:w16sdtdh="http://schemas.microsoft.com/office/word/2020/wordml/sdtdatahash" xmlns:w16se="http://schemas.microsoft.com/office/word/2015/wordml/symex" xmlns:wpg="http://schemas.microsoft.com/office/word/2010/wordprocessingGroup" xmlns:wpi="http://schemas.microsoft.com/office/word/2010/wordprocessingInk" xmlns:wne="http://schemas.microsoft.com/office/word/2006/wordml" xmlns:wps="http://schemas.microsoft.com/office/word/2010/wordprocessingShape" mc:Ignorable="w14 w15 w16se w16cid w16 w16cex w16sdtdh wp14">
   <w:footnote w:type="separator" w:id="-1">
     <w:p>
       <w:r>
@@ -8269,7 +8418,7 @@
 </file>
 
 <file path=word/header1.xml><?xml version="1.0" encoding="utf-8"?>
-<w:hdr xmlns:wpc="http://schemas.microsoft.com/office/word/2010/wordprocessingCanvas" xmlns:cx="http://schemas.microsoft.com/office/drawing/2014/chartex" xmlns:cx1="http://schemas.microsoft.com/office/drawing/2015/9/8/chartex" xmlns:cx2="http://schemas.microsoft.com/office/drawing/2015/10/21/chartex" xmlns:cx3="http://schemas.microsoft.com/office/drawing/2016/5/9/chartex" xmlns:cx4="http://schemas.microsoft.com/office/drawing/2016/5/10/chartex" xmlns:cx5="http://schemas.microsoft.com/office/drawing/2016/5/11/chartex" xmlns:cx6="http://schemas.microsoft.com/office/drawing/2016/5/12/chartex" xmlns:cx7="http://schemas.microsoft.com/office/drawing/2016/5/13/chartex" xmlns:cx8="http://schemas.microsoft.com/office/drawing/2016/5/14/chartex" xmlns:mc="http://schemas.openxmlformats.org/markup-compatibility/2006" xmlns:aink="http://schemas.microsoft.com/office/drawing/2016/ink" xmlns:am3d="http://schemas.microsoft.com/office/drawing/2017/model3d" xmlns:o="urn:schemas-microsoft-com:office:office" xmlns:oel="http://schemas.microsoft.com/office/2019/extlst" xmlns:r="http://schemas.openxmlformats.org/officeDocument/2006/relationships" xmlns:m="http://schemas.openxmlformats.org/officeDocument/2006/math" xmlns:v="urn:schemas-microsoft-com:vml" xmlns:wp14="http://schemas.microsoft.com/office/word/2010/wordprocessingDrawing" xmlns:wp="http://schemas.openxmlformats.org/drawingml/2006/wordprocessingDrawing" xmlns:w10="urn:schemas-microsoft-com:office:word" xmlns:w="http://schemas.openxmlformats.org/wordprocessingml/2006/main" xmlns:w14="http://schemas.microsoft.com/office/word/2010/wordml" xmlns:w15="http://schemas.microsoft.com/office/word/2012/wordml" xmlns:w16cex="http://schemas.microsoft.com/office/word/2018/wordml/cex" xmlns:w16cid="http://schemas.microsoft.com/office/word/2016/wordml/cid" xmlns:w16="http://schemas.microsoft.com/office/word/2018/wordml" xmlns:w16sdtdh="http://schemas.microsoft.com/office/word/2020/wordml/sdtdatahash" xmlns:w16se="http://schemas.microsoft.com/office/word/2015/wordml/symex" xmlns:wpg="http://schemas.microsoft.com/office/word/2010/wordprocessingGroup" xmlns:wpi="http://schemas.microsoft.com/office/word/2010/wordprocessingInk" xmlns:wne="http://schemas.microsoft.com/office/word/2006/wordml" xmlns:wps="http://schemas.microsoft.com/office/word/2010/wordprocessingShape" mc:Ignorable="w14 w15 w16se w16cid w16 w16cex w16sdtdh wp14">
+<w:hdr xmlns:wpc="http://schemas.microsoft.com/office/word/2010/wordprocessingCanvas" xmlns:cx="http://schemas.microsoft.com/office/drawing/2014/chartex" xmlns:cx1="http://schemas.microsoft.com/office/drawing/2015/9/8/chartex" xmlns:cx2="http://schemas.microsoft.com/office/drawing/2015/10/21/chartex" xmlns:cx3="http://schemas.microsoft.com/office/drawing/2016/5/9/chartex" xmlns:cx4="http://schemas.microsoft.com/office/drawing/2016/5/10/chartex" xmlns:cx5="http://schemas.microsoft.com/office/drawing/2016/5/11/chartex" xmlns:cx6="http://schemas.microsoft.com/office/drawing/2016/5/12/chartex" xmlns:cx7="http://schemas.microsoft.com/office/drawing/2016/5/13/chartex" xmlns:cx8="http://schemas.microsoft.com/office/drawing/2016/5/14/chartex" xmlns:mc="http://schemas.openxmlformats.org/markup-compatibility/2006" xmlns:aink="http://schemas.microsoft.com/office/drawing/2016/ink" xmlns:am3d="http://schemas.microsoft.com/office/drawing/2017/model3d" xmlns:o="urn:schemas-microsoft-com:office:office" xmlns:oel="http://schemas.microsoft.com/office/2019/extlst" xmlns:r="http://schemas.openxmlformats.org/officeDocument/2006/relationships" xmlns:m="http://schemas.openxmlformats.org/officeDocument/2006/math" xmlns:v="urn:schemas-microsoft-com:vml" xmlns:wp14="http://schemas.microsoft.com/office/word/2010/wordprocessingDrawing" xmlns:wp="http://schemas.openxmlformats.org/drawingml/2006/wordprocessingDrawing" xmlns:w10="urn:schemas-microsoft-com:office:word" xmlns:w="http://schemas.openxmlformats.org/wordprocessingml/2006/main" xmlns:w14="http://schemas.microsoft.com/office/word/2010/wordml" xmlns:w15="http://schemas.microsoft.com/office/word/2012/wordml" xmlns:w16cex="http://schemas.microsoft.com/office/word/2018/wordml/cex" xmlns:w16cid="http://schemas.microsoft.com/office/word/2016/wordml/cid" xmlns:w16="http://schemas.microsoft.com/office/word/2018/wordml" xmlns:w16du="http://schemas.microsoft.com/office/word/2023/wordml/word16du" xmlns:w16sdtdh="http://schemas.microsoft.com/office/word/2020/wordml/sdtdatahash" xmlns:w16se="http://schemas.microsoft.com/office/word/2015/wordml/symex" xmlns:wpg="http://schemas.microsoft.com/office/word/2010/wordprocessingGroup" xmlns:wpi="http://schemas.microsoft.com/office/word/2010/wordprocessingInk" xmlns:wne="http://schemas.microsoft.com/office/word/2006/wordml" xmlns:wps="http://schemas.microsoft.com/office/word/2010/wordprocessingShape" mc:Ignorable="w14 w15 w16se w16cid w16 w16cex w16sdtdh wp14">
   <w:p>
     <w:pPr>
       <w:pStyle w:val="Cabealho"/>
@@ -8291,7 +8440,7 @@
 </file>
 
 <file path=word/header10.xml><?xml version="1.0" encoding="utf-8"?>
-<w:hdr xmlns:wpc="http://schemas.microsoft.com/office/word/2010/wordprocessingCanvas" xmlns:cx="http://schemas.microsoft.com/office/drawing/2014/chartex" xmlns:cx1="http://schemas.microsoft.com/office/drawing/2015/9/8/chartex" xmlns:cx2="http://schemas.microsoft.com/office/drawing/2015/10/21/chartex" xmlns:cx3="http://schemas.microsoft.com/office/drawing/2016/5/9/chartex" xmlns:cx4="http://schemas.microsoft.com/office/drawing/2016/5/10/chartex" xmlns:cx5="http://schemas.microsoft.com/office/drawing/2016/5/11/chartex" xmlns:cx6="http://schemas.microsoft.com/office/drawing/2016/5/12/chartex" xmlns:cx7="http://schemas.microsoft.com/office/drawing/2016/5/13/chartex" xmlns:cx8="http://schemas.microsoft.com/office/drawing/2016/5/14/chartex" xmlns:mc="http://schemas.openxmlformats.org/markup-compatibility/2006" xmlns:aink="http://schemas.microsoft.com/office/drawing/2016/ink" xmlns:am3d="http://schemas.microsoft.com/office/drawing/2017/model3d" xmlns:o="urn:schemas-microsoft-com:office:office" xmlns:oel="http://schemas.microsoft.com/office/2019/extlst" xmlns:r="http://schemas.openxmlformats.org/officeDocument/2006/relationships" xmlns:m="http://schemas.openxmlformats.org/officeDocument/2006/math" xmlns:v="urn:schemas-microsoft-com:vml" xmlns:wp14="http://schemas.microsoft.com/office/word/2010/wordprocessingDrawing" xmlns:wp="http://schemas.openxmlformats.org/drawingml/2006/wordprocessingDrawing" xmlns:w10="urn:schemas-microsoft-com:office:word" xmlns:w="http://schemas.openxmlformats.org/wordprocessingml/2006/main" xmlns:w14="http://schemas.microsoft.com/office/word/2010/wordml" xmlns:w15="http://schemas.microsoft.com/office/word/2012/wordml" xmlns:w16cex="http://schemas.microsoft.com/office/word/2018/wordml/cex" xmlns:w16cid="http://schemas.microsoft.com/office/word/2016/wordml/cid" xmlns:w16="http://schemas.microsoft.com/office/word/2018/wordml" xmlns:w16sdtdh="http://schemas.microsoft.com/office/word/2020/wordml/sdtdatahash" xmlns:w16se="http://schemas.microsoft.com/office/word/2015/wordml/symex" xmlns:wpg="http://schemas.microsoft.com/office/word/2010/wordprocessingGroup" xmlns:wpi="http://schemas.microsoft.com/office/word/2010/wordprocessingInk" xmlns:wne="http://schemas.microsoft.com/office/word/2006/wordml" xmlns:wps="http://schemas.microsoft.com/office/word/2010/wordprocessingShape" mc:Ignorable="w14 w15 w16se w16cid w16 w16cex w16sdtdh wp14">
+<w:hdr xmlns:wpc="http://schemas.microsoft.com/office/word/2010/wordprocessingCanvas" xmlns:cx="http://schemas.microsoft.com/office/drawing/2014/chartex" xmlns:cx1="http://schemas.microsoft.com/office/drawing/2015/9/8/chartex" xmlns:cx2="http://schemas.microsoft.com/office/drawing/2015/10/21/chartex" xmlns:cx3="http://schemas.microsoft.com/office/drawing/2016/5/9/chartex" xmlns:cx4="http://schemas.microsoft.com/office/drawing/2016/5/10/chartex" xmlns:cx5="http://schemas.microsoft.com/office/drawing/2016/5/11/chartex" xmlns:cx6="http://schemas.microsoft.com/office/drawing/2016/5/12/chartex" xmlns:cx7="http://schemas.microsoft.com/office/drawing/2016/5/13/chartex" xmlns:cx8="http://schemas.microsoft.com/office/drawing/2016/5/14/chartex" xmlns:mc="http://schemas.openxmlformats.org/markup-compatibility/2006" xmlns:aink="http://schemas.microsoft.com/office/drawing/2016/ink" xmlns:am3d="http://schemas.microsoft.com/office/drawing/2017/model3d" xmlns:o="urn:schemas-microsoft-com:office:office" xmlns:oel="http://schemas.microsoft.com/office/2019/extlst" xmlns:r="http://schemas.openxmlformats.org/officeDocument/2006/relationships" xmlns:m="http://schemas.openxmlformats.org/officeDocument/2006/math" xmlns:v="urn:schemas-microsoft-com:vml" xmlns:wp14="http://schemas.microsoft.com/office/word/2010/wordprocessingDrawing" xmlns:wp="http://schemas.openxmlformats.org/drawingml/2006/wordprocessingDrawing" xmlns:w10="urn:schemas-microsoft-com:office:word" xmlns:w="http://schemas.openxmlformats.org/wordprocessingml/2006/main" xmlns:w14="http://schemas.microsoft.com/office/word/2010/wordml" xmlns:w15="http://schemas.microsoft.com/office/word/2012/wordml" xmlns:w16cex="http://schemas.microsoft.com/office/word/2018/wordml/cex" xmlns:w16cid="http://schemas.microsoft.com/office/word/2016/wordml/cid" xmlns:w16="http://schemas.microsoft.com/office/word/2018/wordml" xmlns:w16du="http://schemas.microsoft.com/office/word/2023/wordml/word16du" xmlns:w16sdtdh="http://schemas.microsoft.com/office/word/2020/wordml/sdtdatahash" xmlns:w16se="http://schemas.microsoft.com/office/word/2015/wordml/symex" xmlns:wpg="http://schemas.microsoft.com/office/word/2010/wordprocessingGroup" xmlns:wpi="http://schemas.microsoft.com/office/word/2010/wordprocessingInk" xmlns:wne="http://schemas.microsoft.com/office/word/2006/wordml" xmlns:wps="http://schemas.microsoft.com/office/word/2010/wordprocessingShape" mc:Ignorable="w14 w15 w16se w16cid w16 w16cex w16sdtdh wp14">
   <w:p>
     <w:pPr>
       <w:pStyle w:val="Cabealho"/>
@@ -8301,7 +8450,7 @@
 </file>
 
 <file path=word/header11.xml><?xml version="1.0" encoding="utf-8"?>
-<w:hdr xmlns:wpc="http://schemas.microsoft.com/office/word/2010/wordprocessingCanvas" xmlns:cx="http://schemas.microsoft.com/office/drawing/2014/chartex" xmlns:cx1="http://schemas.microsoft.com/office/drawing/2015/9/8/chartex" xmlns:cx2="http://schemas.microsoft.com/office/drawing/2015/10/21/chartex" xmlns:cx3="http://schemas.microsoft.com/office/drawing/2016/5/9/chartex" xmlns:cx4="http://schemas.microsoft.com/office/drawing/2016/5/10/chartex" xmlns:cx5="http://schemas.microsoft.com/office/drawing/2016/5/11/chartex" xmlns:cx6="http://schemas.microsoft.com/office/drawing/2016/5/12/chartex" xmlns:cx7="http://schemas.microsoft.com/office/drawing/2016/5/13/chartex" xmlns:cx8="http://schemas.microsoft.com/office/drawing/2016/5/14/chartex" xmlns:mc="http://schemas.openxmlformats.org/markup-compatibility/2006" xmlns:aink="http://schemas.microsoft.com/office/drawing/2016/ink" xmlns:am3d="http://schemas.microsoft.com/office/drawing/2017/model3d" xmlns:o="urn:schemas-microsoft-com:office:office" xmlns:oel="http://schemas.microsoft.com/office/2019/extlst" xmlns:r="http://schemas.openxmlformats.org/officeDocument/2006/relationships" xmlns:m="http://schemas.openxmlformats.org/officeDocument/2006/math" xmlns:v="urn:schemas-microsoft-com:vml" xmlns:wp14="http://schemas.microsoft.com/office/word/2010/wordprocessingDrawing" xmlns:wp="http://schemas.openxmlformats.org/drawingml/2006/wordprocessingDrawing" xmlns:w10="urn:schemas-microsoft-com:office:word" xmlns:w="http://schemas.openxmlformats.org/wordprocessingml/2006/main" xmlns:w14="http://schemas.microsoft.com/office/word/2010/wordml" xmlns:w15="http://schemas.microsoft.com/office/word/2012/wordml" xmlns:w16cex="http://schemas.microsoft.com/office/word/2018/wordml/cex" xmlns:w16cid="http://schemas.microsoft.com/office/word/2016/wordml/cid" xmlns:w16="http://schemas.microsoft.com/office/word/2018/wordml" xmlns:w16sdtdh="http://schemas.microsoft.com/office/word/2020/wordml/sdtdatahash" xmlns:w16se="http://schemas.microsoft.com/office/word/2015/wordml/symex" xmlns:wpg="http://schemas.microsoft.com/office/word/2010/wordprocessingGroup" xmlns:wpi="http://schemas.microsoft.com/office/word/2010/wordprocessingInk" xmlns:wne="http://schemas.microsoft.com/office/word/2006/wordml" xmlns:wps="http://schemas.microsoft.com/office/word/2010/wordprocessingShape" mc:Ignorable="w14 w15 w16se w16cid w16 w16cex w16sdtdh wp14">
+<w:hdr xmlns:wpc="http://schemas.microsoft.com/office/word/2010/wordprocessingCanvas" xmlns:cx="http://schemas.microsoft.com/office/drawing/2014/chartex" xmlns:cx1="http://schemas.microsoft.com/office/drawing/2015/9/8/chartex" xmlns:cx2="http://schemas.microsoft.com/office/drawing/2015/10/21/chartex" xmlns:cx3="http://schemas.microsoft.com/office/drawing/2016/5/9/chartex" xmlns:cx4="http://schemas.microsoft.com/office/drawing/2016/5/10/chartex" xmlns:cx5="http://schemas.microsoft.com/office/drawing/2016/5/11/chartex" xmlns:cx6="http://schemas.microsoft.com/office/drawing/2016/5/12/chartex" xmlns:cx7="http://schemas.microsoft.com/office/drawing/2016/5/13/chartex" xmlns:cx8="http://schemas.microsoft.com/office/drawing/2016/5/14/chartex" xmlns:mc="http://schemas.openxmlformats.org/markup-compatibility/2006" xmlns:aink="http://schemas.microsoft.com/office/drawing/2016/ink" xmlns:am3d="http://schemas.microsoft.com/office/drawing/2017/model3d" xmlns:o="urn:schemas-microsoft-com:office:office" xmlns:oel="http://schemas.microsoft.com/office/2019/extlst" xmlns:r="http://schemas.openxmlformats.org/officeDocument/2006/relationships" xmlns:m="http://schemas.openxmlformats.org/officeDocument/2006/math" xmlns:v="urn:schemas-microsoft-com:vml" xmlns:wp14="http://schemas.microsoft.com/office/word/2010/wordprocessingDrawing" xmlns:wp="http://schemas.openxmlformats.org/drawingml/2006/wordprocessingDrawing" xmlns:w10="urn:schemas-microsoft-com:office:word" xmlns:w="http://schemas.openxmlformats.org/wordprocessingml/2006/main" xmlns:w14="http://schemas.microsoft.com/office/word/2010/wordml" xmlns:w15="http://schemas.microsoft.com/office/word/2012/wordml" xmlns:w16cex="http://schemas.microsoft.com/office/word/2018/wordml/cex" xmlns:w16cid="http://schemas.microsoft.com/office/word/2016/wordml/cid" xmlns:w16="http://schemas.microsoft.com/office/word/2018/wordml" xmlns:w16du="http://schemas.microsoft.com/office/word/2023/wordml/word16du" xmlns:w16sdtdh="http://schemas.microsoft.com/office/word/2020/wordml/sdtdatahash" xmlns:w16se="http://schemas.microsoft.com/office/word/2015/wordml/symex" xmlns:wpg="http://schemas.microsoft.com/office/word/2010/wordprocessingGroup" xmlns:wpi="http://schemas.microsoft.com/office/word/2010/wordprocessingInk" xmlns:wne="http://schemas.microsoft.com/office/word/2006/wordml" xmlns:wps="http://schemas.microsoft.com/office/word/2010/wordprocessingShape" mc:Ignorable="w14 w15 w16se w16cid w16 w16cex w16sdtdh wp14">
   <w:p>
     <w:pPr>
       <w:pStyle w:val="Cabealho"/>
@@ -8481,7 +8630,7 @@
 </file>
 
 <file path=word/header2.xml><?xml version="1.0" encoding="utf-8"?>
-<w:hdr xmlns:wpc="http://schemas.microsoft.com/office/word/2010/wordprocessingCanvas" xmlns:cx="http://schemas.microsoft.com/office/drawing/2014/chartex" xmlns:cx1="http://schemas.microsoft.com/office/drawing/2015/9/8/chartex" xmlns:cx2="http://schemas.microsoft.com/office/drawing/2015/10/21/chartex" xmlns:cx3="http://schemas.microsoft.com/office/drawing/2016/5/9/chartex" xmlns:cx4="http://schemas.microsoft.com/office/drawing/2016/5/10/chartex" xmlns:cx5="http://schemas.microsoft.com/office/drawing/2016/5/11/chartex" xmlns:cx6="http://schemas.microsoft.com/office/drawing/2016/5/12/chartex" xmlns:cx7="http://schemas.microsoft.com/office/drawing/2016/5/13/chartex" xmlns:cx8="http://schemas.microsoft.com/office/drawing/2016/5/14/chartex" xmlns:mc="http://schemas.openxmlformats.org/markup-compatibility/2006" xmlns:aink="http://schemas.microsoft.com/office/drawing/2016/ink" xmlns:am3d="http://schemas.microsoft.com/office/drawing/2017/model3d" xmlns:o="urn:schemas-microsoft-com:office:office" xmlns:oel="http://schemas.microsoft.com/office/2019/extlst" xmlns:r="http://schemas.openxmlformats.org/officeDocument/2006/relationships" xmlns:m="http://schemas.openxmlformats.org/officeDocument/2006/math" xmlns:v="urn:schemas-microsoft-com:vml" xmlns:wp14="http://schemas.microsoft.com/office/word/2010/wordprocessingDrawing" xmlns:wp="http://schemas.openxmlformats.org/drawingml/2006/wordprocessingDrawing" xmlns:w10="urn:schemas-microsoft-com:office:word" xmlns:w="http://schemas.openxmlformats.org/wordprocessingml/2006/main" xmlns:w14="http://schemas.microsoft.com/office/word/2010/wordml" xmlns:w15="http://schemas.microsoft.com/office/word/2012/wordml" xmlns:w16cex="http://schemas.microsoft.com/office/word/2018/wordml/cex" xmlns:w16cid="http://schemas.microsoft.com/office/word/2016/wordml/cid" xmlns:w16="http://schemas.microsoft.com/office/word/2018/wordml" xmlns:w16sdtdh="http://schemas.microsoft.com/office/word/2020/wordml/sdtdatahash" xmlns:w16se="http://schemas.microsoft.com/office/word/2015/wordml/symex" xmlns:wpg="http://schemas.microsoft.com/office/word/2010/wordprocessingGroup" xmlns:wpi="http://schemas.microsoft.com/office/word/2010/wordprocessingInk" xmlns:wne="http://schemas.microsoft.com/office/word/2006/wordml" xmlns:wps="http://schemas.microsoft.com/office/word/2010/wordprocessingShape" mc:Ignorable="w14 w15 w16se w16cid w16 w16cex w16sdtdh wp14">
+<w:hdr xmlns:wpc="http://schemas.microsoft.com/office/word/2010/wordprocessingCanvas" xmlns:cx="http://schemas.microsoft.com/office/drawing/2014/chartex" xmlns:cx1="http://schemas.microsoft.com/office/drawing/2015/9/8/chartex" xmlns:cx2="http://schemas.microsoft.com/office/drawing/2015/10/21/chartex" xmlns:cx3="http://schemas.microsoft.com/office/drawing/2016/5/9/chartex" xmlns:cx4="http://schemas.microsoft.com/office/drawing/2016/5/10/chartex" xmlns:cx5="http://schemas.microsoft.com/office/drawing/2016/5/11/chartex" xmlns:cx6="http://schemas.microsoft.com/office/drawing/2016/5/12/chartex" xmlns:cx7="http://schemas.microsoft.com/office/drawing/2016/5/13/chartex" xmlns:cx8="http://schemas.microsoft.com/office/drawing/2016/5/14/chartex" xmlns:mc="http://schemas.openxmlformats.org/markup-compatibility/2006" xmlns:aink="http://schemas.microsoft.com/office/drawing/2016/ink" xmlns:am3d="http://schemas.microsoft.com/office/drawing/2017/model3d" xmlns:o="urn:schemas-microsoft-com:office:office" xmlns:oel="http://schemas.microsoft.com/office/2019/extlst" xmlns:r="http://schemas.openxmlformats.org/officeDocument/2006/relationships" xmlns:m="http://schemas.openxmlformats.org/officeDocument/2006/math" xmlns:v="urn:schemas-microsoft-com:vml" xmlns:wp14="http://schemas.microsoft.com/office/word/2010/wordprocessingDrawing" xmlns:wp="http://schemas.openxmlformats.org/drawingml/2006/wordprocessingDrawing" xmlns:w10="urn:schemas-microsoft-com:office:word" xmlns:w="http://schemas.openxmlformats.org/wordprocessingml/2006/main" xmlns:w14="http://schemas.microsoft.com/office/word/2010/wordml" xmlns:w15="http://schemas.microsoft.com/office/word/2012/wordml" xmlns:w16cex="http://schemas.microsoft.com/office/word/2018/wordml/cex" xmlns:w16cid="http://schemas.microsoft.com/office/word/2016/wordml/cid" xmlns:w16="http://schemas.microsoft.com/office/word/2018/wordml" xmlns:w16du="http://schemas.microsoft.com/office/word/2023/wordml/word16du" xmlns:w16sdtdh="http://schemas.microsoft.com/office/word/2020/wordml/sdtdatahash" xmlns:w16se="http://schemas.microsoft.com/office/word/2015/wordml/symex" xmlns:wpg="http://schemas.microsoft.com/office/word/2010/wordprocessingGroup" xmlns:wpi="http://schemas.microsoft.com/office/word/2010/wordprocessingInk" xmlns:wne="http://schemas.microsoft.com/office/word/2006/wordml" xmlns:wps="http://schemas.microsoft.com/office/word/2010/wordprocessingShape" mc:Ignorable="w14 w15 w16se w16cid w16 w16cex w16sdtdh wp14">
   <w:p>
     <w:pPr>
       <w:pStyle w:val="Cabealho"/>
@@ -8551,7 +8700,7 @@
 </file>
 
 <file path=word/header3.xml><?xml version="1.0" encoding="utf-8"?>
-<w:hdr xmlns:wpc="http://schemas.microsoft.com/office/word/2010/wordprocessingCanvas" xmlns:cx="http://schemas.microsoft.com/office/drawing/2014/chartex" xmlns:cx1="http://schemas.microsoft.com/office/drawing/2015/9/8/chartex" xmlns:cx2="http://schemas.microsoft.com/office/drawing/2015/10/21/chartex" xmlns:cx3="http://schemas.microsoft.com/office/drawing/2016/5/9/chartex" xmlns:cx4="http://schemas.microsoft.com/office/drawing/2016/5/10/chartex" xmlns:cx5="http://schemas.microsoft.com/office/drawing/2016/5/11/chartex" xmlns:cx6="http://schemas.microsoft.com/office/drawing/2016/5/12/chartex" xmlns:cx7="http://schemas.microsoft.com/office/drawing/2016/5/13/chartex" xmlns:cx8="http://schemas.microsoft.com/office/drawing/2016/5/14/chartex" xmlns:mc="http://schemas.openxmlformats.org/markup-compatibility/2006" xmlns:aink="http://schemas.microsoft.com/office/drawing/2016/ink" xmlns:am3d="http://schemas.microsoft.com/office/drawing/2017/model3d" xmlns:o="urn:schemas-microsoft-com:office:office" xmlns:oel="http://schemas.microsoft.com/office/2019/extlst" xmlns:r="http://schemas.openxmlformats.org/officeDocument/2006/relationships" xmlns:m="http://schemas.openxmlformats.org/officeDocument/2006/math" xmlns:v="urn:schemas-microsoft-com:vml" xmlns:wp14="http://schemas.microsoft.com/office/word/2010/wordprocessingDrawing" xmlns:wp="http://schemas.openxmlformats.org/drawingml/2006/wordprocessingDrawing" xmlns:w10="urn:schemas-microsoft-com:office:word" xmlns:w="http://schemas.openxmlformats.org/wordprocessingml/2006/main" xmlns:w14="http://schemas.microsoft.com/office/word/2010/wordml" xmlns:w15="http://schemas.microsoft.com/office/word/2012/wordml" xmlns:w16cex="http://schemas.microsoft.com/office/word/2018/wordml/cex" xmlns:w16cid="http://schemas.microsoft.com/office/word/2016/wordml/cid" xmlns:w16="http://schemas.microsoft.com/office/word/2018/wordml" xmlns:w16sdtdh="http://schemas.microsoft.com/office/word/2020/wordml/sdtdatahash" xmlns:w16se="http://schemas.microsoft.com/office/word/2015/wordml/symex" xmlns:wpg="http://schemas.microsoft.com/office/word/2010/wordprocessingGroup" xmlns:wpi="http://schemas.microsoft.com/office/word/2010/wordprocessingInk" xmlns:wne="http://schemas.microsoft.com/office/word/2006/wordml" xmlns:wps="http://schemas.microsoft.com/office/word/2010/wordprocessingShape" mc:Ignorable="w14 w15 w16se w16cid w16 w16cex w16sdtdh wp14">
+<w:hdr xmlns:wpc="http://schemas.microsoft.com/office/word/2010/wordprocessingCanvas" xmlns:cx="http://schemas.microsoft.com/office/drawing/2014/chartex" xmlns:cx1="http://schemas.microsoft.com/office/drawing/2015/9/8/chartex" xmlns:cx2="http://schemas.microsoft.com/office/drawing/2015/10/21/chartex" xmlns:cx3="http://schemas.microsoft.com/office/drawing/2016/5/9/chartex" xmlns:cx4="http://schemas.microsoft.com/office/drawing/2016/5/10/chartex" xmlns:cx5="http://schemas.microsoft.com/office/drawing/2016/5/11/chartex" xmlns:cx6="http://schemas.microsoft.com/office/drawing/2016/5/12/chartex" xmlns:cx7="http://schemas.microsoft.com/office/drawing/2016/5/13/chartex" xmlns:cx8="http://schemas.microsoft.com/office/drawing/2016/5/14/chartex" xmlns:mc="http://schemas.openxmlformats.org/markup-compatibility/2006" xmlns:aink="http://schemas.microsoft.com/office/drawing/2016/ink" xmlns:am3d="http://schemas.microsoft.com/office/drawing/2017/model3d" xmlns:o="urn:schemas-microsoft-com:office:office" xmlns:oel="http://schemas.microsoft.com/office/2019/extlst" xmlns:r="http://schemas.openxmlformats.org/officeDocument/2006/relationships" xmlns:m="http://schemas.openxmlformats.org/officeDocument/2006/math" xmlns:v="urn:schemas-microsoft-com:vml" xmlns:wp14="http://schemas.microsoft.com/office/word/2010/wordprocessingDrawing" xmlns:wp="http://schemas.openxmlformats.org/drawingml/2006/wordprocessingDrawing" xmlns:w10="urn:schemas-microsoft-com:office:word" xmlns:w="http://schemas.openxmlformats.org/wordprocessingml/2006/main" xmlns:w14="http://schemas.microsoft.com/office/word/2010/wordml" xmlns:w15="http://schemas.microsoft.com/office/word/2012/wordml" xmlns:w16cex="http://schemas.microsoft.com/office/word/2018/wordml/cex" xmlns:w16cid="http://schemas.microsoft.com/office/word/2016/wordml/cid" xmlns:w16="http://schemas.microsoft.com/office/word/2018/wordml" xmlns:w16du="http://schemas.microsoft.com/office/word/2023/wordml/word16du" xmlns:w16sdtdh="http://schemas.microsoft.com/office/word/2020/wordml/sdtdatahash" xmlns:w16se="http://schemas.microsoft.com/office/word/2015/wordml/symex" xmlns:wpg="http://schemas.microsoft.com/office/word/2010/wordprocessingGroup" xmlns:wpi="http://schemas.microsoft.com/office/word/2010/wordprocessingInk" xmlns:wne="http://schemas.microsoft.com/office/word/2006/wordml" xmlns:wps="http://schemas.microsoft.com/office/word/2010/wordprocessingShape" mc:Ignorable="w14 w15 w16se w16cid w16 w16cex w16sdtdh wp14">
   <w:p>
     <w:pPr>
       <w:pStyle w:val="Cabealho"/>
@@ -8621,7 +8770,7 @@
 </file>
 
 <file path=word/header4.xml><?xml version="1.0" encoding="utf-8"?>
-<w:hdr xmlns:wpc="http://schemas.microsoft.com/office/word/2010/wordprocessingCanvas" xmlns:cx="http://schemas.microsoft.com/office/drawing/2014/chartex" xmlns:cx1="http://schemas.microsoft.com/office/drawing/2015/9/8/chartex" xmlns:cx2="http://schemas.microsoft.com/office/drawing/2015/10/21/chartex" xmlns:cx3="http://schemas.microsoft.com/office/drawing/2016/5/9/chartex" xmlns:cx4="http://schemas.microsoft.com/office/drawing/2016/5/10/chartex" xmlns:cx5="http://schemas.microsoft.com/office/drawing/2016/5/11/chartex" xmlns:cx6="http://schemas.microsoft.com/office/drawing/2016/5/12/chartex" xmlns:cx7="http://schemas.microsoft.com/office/drawing/2016/5/13/chartex" xmlns:cx8="http://schemas.microsoft.com/office/drawing/2016/5/14/chartex" xmlns:mc="http://schemas.openxmlformats.org/markup-compatibility/2006" xmlns:aink="http://schemas.microsoft.com/office/drawing/2016/ink" xmlns:am3d="http://schemas.microsoft.com/office/drawing/2017/model3d" xmlns:o="urn:schemas-microsoft-com:office:office" xmlns:oel="http://schemas.microsoft.com/office/2019/extlst" xmlns:r="http://schemas.openxmlformats.org/officeDocument/2006/relationships" xmlns:m="http://schemas.openxmlformats.org/officeDocument/2006/math" xmlns:v="urn:schemas-microsoft-com:vml" xmlns:wp14="http://schemas.microsoft.com/office/word/2010/wordprocessingDrawing" xmlns:wp="http://schemas.openxmlformats.org/drawingml/2006/wordprocessingDrawing" xmlns:w10="urn:schemas-microsoft-com:office:word" xmlns:w="http://schemas.openxmlformats.org/wordprocessingml/2006/main" xmlns:w14="http://schemas.microsoft.com/office/word/2010/wordml" xmlns:w15="http://schemas.microsoft.com/office/word/2012/wordml" xmlns:w16cex="http://schemas.microsoft.com/office/word/2018/wordml/cex" xmlns:w16cid="http://schemas.microsoft.com/office/word/2016/wordml/cid" xmlns:w16="http://schemas.microsoft.com/office/word/2018/wordml" xmlns:w16sdtdh="http://schemas.microsoft.com/office/word/2020/wordml/sdtdatahash" xmlns:w16se="http://schemas.microsoft.com/office/word/2015/wordml/symex" xmlns:wpg="http://schemas.microsoft.com/office/word/2010/wordprocessingGroup" xmlns:wpi="http://schemas.microsoft.com/office/word/2010/wordprocessingInk" xmlns:wne="http://schemas.microsoft.com/office/word/2006/wordml" xmlns:wps="http://schemas.microsoft.com/office/word/2010/wordprocessingShape" mc:Ignorable="w14 w15 w16se w16cid w16 w16cex w16sdtdh wp14">
+<w:hdr xmlns:wpc="http://schemas.microsoft.com/office/word/2010/wordprocessingCanvas" xmlns:cx="http://schemas.microsoft.com/office/drawing/2014/chartex" xmlns:cx1="http://schemas.microsoft.com/office/drawing/2015/9/8/chartex" xmlns:cx2="http://schemas.microsoft.com/office/drawing/2015/10/21/chartex" xmlns:cx3="http://schemas.microsoft.com/office/drawing/2016/5/9/chartex" xmlns:cx4="http://schemas.microsoft.com/office/drawing/2016/5/10/chartex" xmlns:cx5="http://schemas.microsoft.com/office/drawing/2016/5/11/chartex" xmlns:cx6="http://schemas.microsoft.com/office/drawing/2016/5/12/chartex" xmlns:cx7="http://schemas.microsoft.com/office/drawing/2016/5/13/chartex" xmlns:cx8="http://schemas.microsoft.com/office/drawing/2016/5/14/chartex" xmlns:mc="http://schemas.openxmlformats.org/markup-compatibility/2006" xmlns:aink="http://schemas.microsoft.com/office/drawing/2016/ink" xmlns:am3d="http://schemas.microsoft.com/office/drawing/2017/model3d" xmlns:o="urn:schemas-microsoft-com:office:office" xmlns:oel="http://schemas.microsoft.com/office/2019/extlst" xmlns:r="http://schemas.openxmlformats.org/officeDocument/2006/relationships" xmlns:m="http://schemas.openxmlformats.org/officeDocument/2006/math" xmlns:v="urn:schemas-microsoft-com:vml" xmlns:wp14="http://schemas.microsoft.com/office/word/2010/wordprocessingDrawing" xmlns:wp="http://schemas.openxmlformats.org/drawingml/2006/wordprocessingDrawing" xmlns:w10="urn:schemas-microsoft-com:office:word" xmlns:w="http://schemas.openxmlformats.org/wordprocessingml/2006/main" xmlns:w14="http://schemas.microsoft.com/office/word/2010/wordml" xmlns:w15="http://schemas.microsoft.com/office/word/2012/wordml" xmlns:w16cex="http://schemas.microsoft.com/office/word/2018/wordml/cex" xmlns:w16cid="http://schemas.microsoft.com/office/word/2016/wordml/cid" xmlns:w16="http://schemas.microsoft.com/office/word/2018/wordml" xmlns:w16du="http://schemas.microsoft.com/office/word/2023/wordml/word16du" xmlns:w16sdtdh="http://schemas.microsoft.com/office/word/2020/wordml/sdtdatahash" xmlns:w16se="http://schemas.microsoft.com/office/word/2015/wordml/symex" xmlns:wpg="http://schemas.microsoft.com/office/word/2010/wordprocessingGroup" xmlns:wpi="http://schemas.microsoft.com/office/word/2010/wordprocessingInk" xmlns:wne="http://schemas.microsoft.com/office/word/2006/wordml" xmlns:wps="http://schemas.microsoft.com/office/word/2010/wordprocessingShape" mc:Ignorable="w14 w15 w16se w16cid w16 w16cex w16sdtdh wp14">
   <w:p>
     <w:pPr>
       <w:pStyle w:val="Cabealho"/>
@@ -8773,7 +8922,7 @@
 </file>
 
 <file path=word/header5.xml><?xml version="1.0" encoding="utf-8"?>
-<w:hdr xmlns:wpc="http://schemas.microsoft.com/office/word/2010/wordprocessingCanvas" xmlns:cx="http://schemas.microsoft.com/office/drawing/2014/chartex" xmlns:cx1="http://schemas.microsoft.com/office/drawing/2015/9/8/chartex" xmlns:cx2="http://schemas.microsoft.com/office/drawing/2015/10/21/chartex" xmlns:cx3="http://schemas.microsoft.com/office/drawing/2016/5/9/chartex" xmlns:cx4="http://schemas.microsoft.com/office/drawing/2016/5/10/chartex" xmlns:cx5="http://schemas.microsoft.com/office/drawing/2016/5/11/chartex" xmlns:cx6="http://schemas.microsoft.com/office/drawing/2016/5/12/chartex" xmlns:cx7="http://schemas.microsoft.com/office/drawing/2016/5/13/chartex" xmlns:cx8="http://schemas.microsoft.com/office/drawing/2016/5/14/chartex" xmlns:mc="http://schemas.openxmlformats.org/markup-compatibility/2006" xmlns:aink="http://schemas.microsoft.com/office/drawing/2016/ink" xmlns:am3d="http://schemas.microsoft.com/office/drawing/2017/model3d" xmlns:o="urn:schemas-microsoft-com:office:office" xmlns:oel="http://schemas.microsoft.com/office/2019/extlst" xmlns:r="http://schemas.openxmlformats.org/officeDocument/2006/relationships" xmlns:m="http://schemas.openxmlformats.org/officeDocument/2006/math" xmlns:v="urn:schemas-microsoft-com:vml" xmlns:wp14="http://schemas.microsoft.com/office/word/2010/wordprocessingDrawing" xmlns:wp="http://schemas.openxmlformats.org/drawingml/2006/wordprocessingDrawing" xmlns:w10="urn:schemas-microsoft-com:office:word" xmlns:w="http://schemas.openxmlformats.org/wordprocessingml/2006/main" xmlns:w14="http://schemas.microsoft.com/office/word/2010/wordml" xmlns:w15="http://schemas.microsoft.com/office/word/2012/wordml" xmlns:w16cex="http://schemas.microsoft.com/office/word/2018/wordml/cex" xmlns:w16cid="http://schemas.microsoft.com/office/word/2016/wordml/cid" xmlns:w16="http://schemas.microsoft.com/office/word/2018/wordml" xmlns:w16sdtdh="http://schemas.microsoft.com/office/word/2020/wordml/sdtdatahash" xmlns:w16se="http://schemas.microsoft.com/office/word/2015/wordml/symex" xmlns:wpg="http://schemas.microsoft.com/office/word/2010/wordprocessingGroup" xmlns:wpi="http://schemas.microsoft.com/office/word/2010/wordprocessingInk" xmlns:wne="http://schemas.microsoft.com/office/word/2006/wordml" xmlns:wps="http://schemas.microsoft.com/office/word/2010/wordprocessingShape" mc:Ignorable="w14 w15 w16se w16cid w16 w16cex w16sdtdh wp14">
+<w:hdr xmlns:wpc="http://schemas.microsoft.com/office/word/2010/wordprocessingCanvas" xmlns:cx="http://schemas.microsoft.com/office/drawing/2014/chartex" xmlns:cx1="http://schemas.microsoft.com/office/drawing/2015/9/8/chartex" xmlns:cx2="http://schemas.microsoft.com/office/drawing/2015/10/21/chartex" xmlns:cx3="http://schemas.microsoft.com/office/drawing/2016/5/9/chartex" xmlns:cx4="http://schemas.microsoft.com/office/drawing/2016/5/10/chartex" xmlns:cx5="http://schemas.microsoft.com/office/drawing/2016/5/11/chartex" xmlns:cx6="http://schemas.microsoft.com/office/drawing/2016/5/12/chartex" xmlns:cx7="http://schemas.microsoft.com/office/drawing/2016/5/13/chartex" xmlns:cx8="http://schemas.microsoft.com/office/drawing/2016/5/14/chartex" xmlns:mc="http://schemas.openxmlformats.org/markup-compatibility/2006" xmlns:aink="http://schemas.microsoft.com/office/drawing/2016/ink" xmlns:am3d="http://schemas.microsoft.com/office/drawing/2017/model3d" xmlns:o="urn:schemas-microsoft-com:office:office" xmlns:oel="http://schemas.microsoft.com/office/2019/extlst" xmlns:r="http://schemas.openxmlformats.org/officeDocument/2006/relationships" xmlns:m="http://schemas.openxmlformats.org/officeDocument/2006/math" xmlns:v="urn:schemas-microsoft-com:vml" xmlns:wp14="http://schemas.microsoft.com/office/word/2010/wordprocessingDrawing" xmlns:wp="http://schemas.openxmlformats.org/drawingml/2006/wordprocessingDrawing" xmlns:w10="urn:schemas-microsoft-com:office:word" xmlns:w="http://schemas.openxmlformats.org/wordprocessingml/2006/main" xmlns:w14="http://schemas.microsoft.com/office/word/2010/wordml" xmlns:w15="http://schemas.microsoft.com/office/word/2012/wordml" xmlns:w16cex="http://schemas.microsoft.com/office/word/2018/wordml/cex" xmlns:w16cid="http://schemas.microsoft.com/office/word/2016/wordml/cid" xmlns:w16="http://schemas.microsoft.com/office/word/2018/wordml" xmlns:w16du="http://schemas.microsoft.com/office/word/2023/wordml/word16du" xmlns:w16sdtdh="http://schemas.microsoft.com/office/word/2020/wordml/sdtdatahash" xmlns:w16se="http://schemas.microsoft.com/office/word/2015/wordml/symex" xmlns:wpg="http://schemas.microsoft.com/office/word/2010/wordprocessingGroup" xmlns:wpi="http://schemas.microsoft.com/office/word/2010/wordprocessingInk" xmlns:wne="http://schemas.microsoft.com/office/word/2006/wordml" xmlns:wps="http://schemas.microsoft.com/office/word/2010/wordprocessingShape" mc:Ignorable="w14 w15 w16se w16cid w16 w16cex w16sdtdh wp14">
   <w:p>
     <w:pPr>
       <w:pStyle w:val="Cabealho"/>
@@ -8795,7 +8944,7 @@
 </file>
 
 <file path=word/header6.xml><?xml version="1.0" encoding="utf-8"?>
-<w:hdr xmlns:wpc="http://schemas.microsoft.com/office/word/2010/wordprocessingCanvas" xmlns:cx="http://schemas.microsoft.com/office/drawing/2014/chartex" xmlns:cx1="http://schemas.microsoft.com/office/drawing/2015/9/8/chartex" xmlns:cx2="http://schemas.microsoft.com/office/drawing/2015/10/21/chartex" xmlns:cx3="http://schemas.microsoft.com/office/drawing/2016/5/9/chartex" xmlns:cx4="http://schemas.microsoft.com/office/drawing/2016/5/10/chartex" xmlns:cx5="http://schemas.microsoft.com/office/drawing/2016/5/11/chartex" xmlns:cx6="http://schemas.microsoft.com/office/drawing/2016/5/12/chartex" xmlns:cx7="http://schemas.microsoft.com/office/drawing/2016/5/13/chartex" xmlns:cx8="http://schemas.microsoft.com/office/drawing/2016/5/14/chartex" xmlns:mc="http://schemas.openxmlformats.org/markup-compatibility/2006" xmlns:aink="http://schemas.microsoft.com/office/drawing/2016/ink" xmlns:am3d="http://schemas.microsoft.com/office/drawing/2017/model3d" xmlns:o="urn:schemas-microsoft-com:office:office" xmlns:oel="http://schemas.microsoft.com/office/2019/extlst" xmlns:r="http://schemas.openxmlformats.org/officeDocument/2006/relationships" xmlns:m="http://schemas.openxmlformats.org/officeDocument/2006/math" xmlns:v="urn:schemas-microsoft-com:vml" xmlns:wp14="http://schemas.microsoft.com/office/word/2010/wordprocessingDrawing" xmlns:wp="http://schemas.openxmlformats.org/drawingml/2006/wordprocessingDrawing" xmlns:w10="urn:schemas-microsoft-com:office:word" xmlns:w="http://schemas.openxmlformats.org/wordprocessingml/2006/main" xmlns:w14="http://schemas.microsoft.com/office/word/2010/wordml" xmlns:w15="http://schemas.microsoft.com/office/word/2012/wordml" xmlns:w16cex="http://schemas.microsoft.com/office/word/2018/wordml/cex" xmlns:w16cid="http://schemas.microsoft.com/office/word/2016/wordml/cid" xmlns:w16="http://schemas.microsoft.com/office/word/2018/wordml" xmlns:w16sdtdh="http://schemas.microsoft.com/office/word/2020/wordml/sdtdatahash" xmlns:w16se="http://schemas.microsoft.com/office/word/2015/wordml/symex" xmlns:wpg="http://schemas.microsoft.com/office/word/2010/wordprocessingGroup" xmlns:wpi="http://schemas.microsoft.com/office/word/2010/wordprocessingInk" xmlns:wne="http://schemas.microsoft.com/office/word/2006/wordml" xmlns:wps="http://schemas.microsoft.com/office/word/2010/wordprocessingShape" mc:Ignorable="w14 w15 w16se w16cid w16 w16cex w16sdtdh wp14">
+<w:hdr xmlns:wpc="http://schemas.microsoft.com/office/word/2010/wordprocessingCanvas" xmlns:cx="http://schemas.microsoft.com/office/drawing/2014/chartex" xmlns:cx1="http://schemas.microsoft.com/office/drawing/2015/9/8/chartex" xmlns:cx2="http://schemas.microsoft.com/office/drawing/2015/10/21/chartex" xmlns:cx3="http://schemas.microsoft.com/office/drawing/2016/5/9/chartex" xmlns:cx4="http://schemas.microsoft.com/office/drawing/2016/5/10/chartex" xmlns:cx5="http://schemas.microsoft.com/office/drawing/2016/5/11/chartex" xmlns:cx6="http://schemas.microsoft.com/office/drawing/2016/5/12/chartex" xmlns:cx7="http://schemas.microsoft.com/office/drawing/2016/5/13/chartex" xmlns:cx8="http://schemas.microsoft.com/office/drawing/2016/5/14/chartex" xmlns:mc="http://schemas.openxmlformats.org/markup-compatibility/2006" xmlns:aink="http://schemas.microsoft.com/office/drawing/2016/ink" xmlns:am3d="http://schemas.microsoft.com/office/drawing/2017/model3d" xmlns:o="urn:schemas-microsoft-com:office:office" xmlns:oel="http://schemas.microsoft.com/office/2019/extlst" xmlns:r="http://schemas.openxmlformats.org/officeDocument/2006/relationships" xmlns:m="http://schemas.openxmlformats.org/officeDocument/2006/math" xmlns:v="urn:schemas-microsoft-com:vml" xmlns:wp14="http://schemas.microsoft.com/office/word/2010/wordprocessingDrawing" xmlns:wp="http://schemas.openxmlformats.org/drawingml/2006/wordprocessingDrawing" xmlns:w10="urn:schemas-microsoft-com:office:word" xmlns:w="http://schemas.openxmlformats.org/wordprocessingml/2006/main" xmlns:w14="http://schemas.microsoft.com/office/word/2010/wordml" xmlns:w15="http://schemas.microsoft.com/office/word/2012/wordml" xmlns:w16cex="http://schemas.microsoft.com/office/word/2018/wordml/cex" xmlns:w16cid="http://schemas.microsoft.com/office/word/2016/wordml/cid" xmlns:w16="http://schemas.microsoft.com/office/word/2018/wordml" xmlns:w16du="http://schemas.microsoft.com/office/word/2023/wordml/word16du" xmlns:w16sdtdh="http://schemas.microsoft.com/office/word/2020/wordml/sdtdatahash" xmlns:w16se="http://schemas.microsoft.com/office/word/2015/wordml/symex" xmlns:wpg="http://schemas.microsoft.com/office/word/2010/wordprocessingGroup" xmlns:wpi="http://schemas.microsoft.com/office/word/2010/wordprocessingInk" xmlns:wne="http://schemas.microsoft.com/office/word/2006/wordml" xmlns:wps="http://schemas.microsoft.com/office/word/2010/wordprocessingShape" mc:Ignorable="w14 w15 w16se w16cid w16 w16cex w16sdtdh wp14">
   <w:p>
     <w:pPr>
       <w:pStyle w:val="Cabealho"/>
@@ -8881,21 +9030,7 @@
                             <w:rPr>
                               <w:rFonts w:cs="Arial"/>
                             </w:rPr>
-                            <w:t>O Projeto é liderado pelo Ministério da Ciência, Tecnologia e Inovações (MCTI), implementado pela Organização das Nações Unidas para o Desenvolvimento Industrial (UNIDO), financiado pelo Fundo Global para o Meio Ambiente (GEF), e conta com o Centro Internacional de Energias Renováveis (</w:t>
-                          </w:r>
-                          <w:proofErr w:type="spellStart"/>
-                          <w:r>
-                            <w:rPr>
-                              <w:rFonts w:cs="Arial"/>
-                            </w:rPr>
-                            <w:t>CIBiogás</w:t>
-                          </w:r>
-                          <w:proofErr w:type="spellEnd"/>
-                          <w:r>
-                            <w:rPr>
-                              <w:rFonts w:cs="Arial"/>
-                            </w:rPr>
-                            <w:t>) como principal entidade executora.</w:t>
+                            <w:t>O Projeto é liderado pelo Ministério da Ciência, Tecnologia e Inovações (MCTI), implementado pela Organização das Nações Unidas para o Desenvolvimento Industrial (UNIDO), financiado pelo Fundo Global para o Meio Ambiente (GEF), e conta com o Centro Internacional de Energias Renováveis (CIBiogás) como principal entidade executora.</w:t>
                           </w:r>
                         </w:p>
                         <w:p>
@@ -8915,21 +9050,7 @@
                             <w:rPr>
                               <w:rFonts w:cs="Arial"/>
                             </w:rPr>
-                            <w:t xml:space="preserve">O objetivo do Projeto é reduzir a emissão de gases de efeito estufa, fortalecendo as cadeias de valor e inovação tecnológica ligadas à produção de biogás. Por meio de ações concretas, o Projeto amplia a oferta de energia e combustível no Brasil a partir da geração de biogás e </w:t>
-                          </w:r>
-                          <w:proofErr w:type="spellStart"/>
-                          <w:r>
-                            <w:rPr>
-                              <w:rFonts w:cs="Arial"/>
-                            </w:rPr>
-                            <w:t>biometano</w:t>
-                          </w:r>
-                          <w:proofErr w:type="spellEnd"/>
-                          <w:r>
-                            <w:rPr>
-                              <w:rFonts w:cs="Arial"/>
-                            </w:rPr>
-                            <w:t xml:space="preserve">, fortalecendo as cadeias nacionais de fornecimento de tecnologia no setor e facilitando investimentos. </w:t>
+                            <w:t xml:space="preserve">O objetivo do Projeto é reduzir a emissão de gases de efeito estufa, fortalecendo as cadeias de valor e inovação tecnológica ligadas à produção de biogás. Por meio de ações concretas, o Projeto amplia a oferta de energia e combustível no Brasil a partir da geração de biogás e biometano, fortalecendo as cadeias nacionais de fornecimento de tecnologia no setor e facilitando investimentos. </w:t>
                           </w:r>
                         </w:p>
                         <w:p>
@@ -8949,21 +9070,7 @@
                             <w:rPr>
                               <w:rFonts w:cs="Arial"/>
                             </w:rPr>
-                            <w:t xml:space="preserve">O biogás é uma fonte renovável de energia elétrica, energia térmica e combustível. Seu processamento também resulta em </w:t>
-                          </w:r>
-                          <w:proofErr w:type="spellStart"/>
-                          <w:r>
-                            <w:rPr>
-                              <w:rFonts w:cs="Arial"/>
-                            </w:rPr>
-                            <w:t>biofertilizantes</w:t>
-                          </w:r>
-                          <w:proofErr w:type="spellEnd"/>
-                          <w:r>
-                            <w:rPr>
-                              <w:rFonts w:cs="Arial"/>
-                            </w:rPr>
-                            <w:t xml:space="preserve"> de alta qualidade para uso agrícola. A gestão sustentável dos resíduos orgânicos provenientes da agroindústria e de ambientes urbanos por meio da produção de biogás traz um diferencial competitivo para a economia brasileira. Desenvolver a cadeia de valor do biogás significa investir em uma economia circular envolvendo inovação e novas oportunidades de negócios. Indústrias de equipamentos e serviços, concessionárias de energia e gás, produtores rurais e administrações municipais estão entre os beneficiários do Projeto, que conta com US $7,828,000 em investimentos diretos.</w:t>
+                            <w:t>O biogás é uma fonte renovável de energia elétrica, energia térmica e combustível. Seu processamento também resulta em biofertilizantes de alta qualidade para uso agrícola. A gestão sustentável dos resíduos orgânicos provenientes da agroindústria e de ambientes urbanos por meio da produção de biogás traz um diferencial competitivo para a economia brasileira. Desenvolver a cadeia de valor do biogás significa investir em uma economia circular envolvendo inovação e novas oportunidades de negócios. Indústrias de equipamentos e serviços, concessionárias de energia e gás, produtores rurais e administrações municipais estão entre os beneficiários do Projeto, que conta com US $7,828,000 em investimentos diretos.</w:t>
                           </w:r>
                         </w:p>
                         <w:p>
@@ -9063,21 +9170,7 @@
                       <w:rPr>
                         <w:rFonts w:cs="Arial"/>
                       </w:rPr>
-                      <w:t>O Projeto é liderado pelo Ministério da Ciência, Tecnologia e Inovações (MCTI), implementado pela Organização das Nações Unidas para o Desenvolvimento Industrial (UNIDO), financiado pelo Fundo Global para o Meio Ambiente (GEF), e conta com o Centro Internacional de Energias Renováveis (</w:t>
-                    </w:r>
-                    <w:proofErr w:type="spellStart"/>
-                    <w:r>
-                      <w:rPr>
-                        <w:rFonts w:cs="Arial"/>
-                      </w:rPr>
-                      <w:t>CIBiogás</w:t>
-                    </w:r>
-                    <w:proofErr w:type="spellEnd"/>
-                    <w:r>
-                      <w:rPr>
-                        <w:rFonts w:cs="Arial"/>
-                      </w:rPr>
-                      <w:t>) como principal entidade executora.</w:t>
+                      <w:t>O Projeto é liderado pelo Ministério da Ciência, Tecnologia e Inovações (MCTI), implementado pela Organização das Nações Unidas para o Desenvolvimento Industrial (UNIDO), financiado pelo Fundo Global para o Meio Ambiente (GEF), e conta com o Centro Internacional de Energias Renováveis (CIBiogás) como principal entidade executora.</w:t>
                     </w:r>
                   </w:p>
                   <w:p>
@@ -9097,21 +9190,7 @@
                       <w:rPr>
                         <w:rFonts w:cs="Arial"/>
                       </w:rPr>
-                      <w:t xml:space="preserve">O objetivo do Projeto é reduzir a emissão de gases de efeito estufa, fortalecendo as cadeias de valor e inovação tecnológica ligadas à produção de biogás. Por meio de ações concretas, o Projeto amplia a oferta de energia e combustível no Brasil a partir da geração de biogás e </w:t>
-                    </w:r>
-                    <w:proofErr w:type="spellStart"/>
-                    <w:r>
-                      <w:rPr>
-                        <w:rFonts w:cs="Arial"/>
-                      </w:rPr>
-                      <w:t>biometano</w:t>
-                    </w:r>
-                    <w:proofErr w:type="spellEnd"/>
-                    <w:r>
-                      <w:rPr>
-                        <w:rFonts w:cs="Arial"/>
-                      </w:rPr>
-                      <w:t xml:space="preserve">, fortalecendo as cadeias nacionais de fornecimento de tecnologia no setor e facilitando investimentos. </w:t>
+                      <w:t xml:space="preserve">O objetivo do Projeto é reduzir a emissão de gases de efeito estufa, fortalecendo as cadeias de valor e inovação tecnológica ligadas à produção de biogás. Por meio de ações concretas, o Projeto amplia a oferta de energia e combustível no Brasil a partir da geração de biogás e biometano, fortalecendo as cadeias nacionais de fornecimento de tecnologia no setor e facilitando investimentos. </w:t>
                     </w:r>
                   </w:p>
                   <w:p>
@@ -9131,21 +9210,7 @@
                       <w:rPr>
                         <w:rFonts w:cs="Arial"/>
                       </w:rPr>
-                      <w:t xml:space="preserve">O biogás é uma fonte renovável de energia elétrica, energia térmica e combustível. Seu processamento também resulta em </w:t>
-                    </w:r>
-                    <w:proofErr w:type="spellStart"/>
-                    <w:r>
-                      <w:rPr>
-                        <w:rFonts w:cs="Arial"/>
-                      </w:rPr>
-                      <w:t>biofertilizantes</w:t>
-                    </w:r>
-                    <w:proofErr w:type="spellEnd"/>
-                    <w:r>
-                      <w:rPr>
-                        <w:rFonts w:cs="Arial"/>
-                      </w:rPr>
-                      <w:t xml:space="preserve"> de alta qualidade para uso agrícola. A gestão sustentável dos resíduos orgânicos provenientes da agroindústria e de ambientes urbanos por meio da produção de biogás traz um diferencial competitivo para a economia brasileira. Desenvolver a cadeia de valor do biogás significa investir em uma economia circular envolvendo inovação e novas oportunidades de negócios. Indústrias de equipamentos e serviços, concessionárias de energia e gás, produtores rurais e administrações municipais estão entre os beneficiários do Projeto, que conta com US $7,828,000 em investimentos diretos.</w:t>
+                      <w:t>O biogás é uma fonte renovável de energia elétrica, energia térmica e combustível. Seu processamento também resulta em biofertilizantes de alta qualidade para uso agrícola. A gestão sustentável dos resíduos orgânicos provenientes da agroindústria e de ambientes urbanos por meio da produção de biogás traz um diferencial competitivo para a economia brasileira. Desenvolver a cadeia de valor do biogás significa investir em uma economia circular envolvendo inovação e novas oportunidades de negócios. Indústrias de equipamentos e serviços, concessionárias de energia e gás, produtores rurais e administrações municipais estão entre os beneficiários do Projeto, que conta com US $7,828,000 em investimentos diretos.</w:t>
                     </w:r>
                   </w:p>
                   <w:p>
@@ -9265,7 +9330,7 @@
 </file>
 
 <file path=word/header7.xml><?xml version="1.0" encoding="utf-8"?>
-<w:hdr xmlns:wpc="http://schemas.microsoft.com/office/word/2010/wordprocessingCanvas" xmlns:cx="http://schemas.microsoft.com/office/drawing/2014/chartex" xmlns:cx1="http://schemas.microsoft.com/office/drawing/2015/9/8/chartex" xmlns:cx2="http://schemas.microsoft.com/office/drawing/2015/10/21/chartex" xmlns:cx3="http://schemas.microsoft.com/office/drawing/2016/5/9/chartex" xmlns:cx4="http://schemas.microsoft.com/office/drawing/2016/5/10/chartex" xmlns:cx5="http://schemas.microsoft.com/office/drawing/2016/5/11/chartex" xmlns:cx6="http://schemas.microsoft.com/office/drawing/2016/5/12/chartex" xmlns:cx7="http://schemas.microsoft.com/office/drawing/2016/5/13/chartex" xmlns:cx8="http://schemas.microsoft.com/office/drawing/2016/5/14/chartex" xmlns:mc="http://schemas.openxmlformats.org/markup-compatibility/2006" xmlns:aink="http://schemas.microsoft.com/office/drawing/2016/ink" xmlns:am3d="http://schemas.microsoft.com/office/drawing/2017/model3d" xmlns:o="urn:schemas-microsoft-com:office:office" xmlns:oel="http://schemas.microsoft.com/office/2019/extlst" xmlns:r="http://schemas.openxmlformats.org/officeDocument/2006/relationships" xmlns:m="http://schemas.openxmlformats.org/officeDocument/2006/math" xmlns:v="urn:schemas-microsoft-com:vml" xmlns:wp14="http://schemas.microsoft.com/office/word/2010/wordprocessingDrawing" xmlns:wp="http://schemas.openxmlformats.org/drawingml/2006/wordprocessingDrawing" xmlns:w10="urn:schemas-microsoft-com:office:word" xmlns:w="http://schemas.openxmlformats.org/wordprocessingml/2006/main" xmlns:w14="http://schemas.microsoft.com/office/word/2010/wordml" xmlns:w15="http://schemas.microsoft.com/office/word/2012/wordml" xmlns:w16cex="http://schemas.microsoft.com/office/word/2018/wordml/cex" xmlns:w16cid="http://schemas.microsoft.com/office/word/2016/wordml/cid" xmlns:w16="http://schemas.microsoft.com/office/word/2018/wordml" xmlns:w16sdtdh="http://schemas.microsoft.com/office/word/2020/wordml/sdtdatahash" xmlns:w16se="http://schemas.microsoft.com/office/word/2015/wordml/symex" xmlns:wpg="http://schemas.microsoft.com/office/word/2010/wordprocessingGroup" xmlns:wpi="http://schemas.microsoft.com/office/word/2010/wordprocessingInk" xmlns:wne="http://schemas.microsoft.com/office/word/2006/wordml" xmlns:wps="http://schemas.microsoft.com/office/word/2010/wordprocessingShape" mc:Ignorable="w14 w15 w16se w16cid w16 w16cex w16sdtdh wp14">
+<w:hdr xmlns:wpc="http://schemas.microsoft.com/office/word/2010/wordprocessingCanvas" xmlns:cx="http://schemas.microsoft.com/office/drawing/2014/chartex" xmlns:cx1="http://schemas.microsoft.com/office/drawing/2015/9/8/chartex" xmlns:cx2="http://schemas.microsoft.com/office/drawing/2015/10/21/chartex" xmlns:cx3="http://schemas.microsoft.com/office/drawing/2016/5/9/chartex" xmlns:cx4="http://schemas.microsoft.com/office/drawing/2016/5/10/chartex" xmlns:cx5="http://schemas.microsoft.com/office/drawing/2016/5/11/chartex" xmlns:cx6="http://schemas.microsoft.com/office/drawing/2016/5/12/chartex" xmlns:cx7="http://schemas.microsoft.com/office/drawing/2016/5/13/chartex" xmlns:cx8="http://schemas.microsoft.com/office/drawing/2016/5/14/chartex" xmlns:mc="http://schemas.openxmlformats.org/markup-compatibility/2006" xmlns:aink="http://schemas.microsoft.com/office/drawing/2016/ink" xmlns:am3d="http://schemas.microsoft.com/office/drawing/2017/model3d" xmlns:o="urn:schemas-microsoft-com:office:office" xmlns:oel="http://schemas.microsoft.com/office/2019/extlst" xmlns:r="http://schemas.openxmlformats.org/officeDocument/2006/relationships" xmlns:m="http://schemas.openxmlformats.org/officeDocument/2006/math" xmlns:v="urn:schemas-microsoft-com:vml" xmlns:wp14="http://schemas.microsoft.com/office/word/2010/wordprocessingDrawing" xmlns:wp="http://schemas.openxmlformats.org/drawingml/2006/wordprocessingDrawing" xmlns:w10="urn:schemas-microsoft-com:office:word" xmlns:w="http://schemas.openxmlformats.org/wordprocessingml/2006/main" xmlns:w14="http://schemas.microsoft.com/office/word/2010/wordml" xmlns:w15="http://schemas.microsoft.com/office/word/2012/wordml" xmlns:w16cex="http://schemas.microsoft.com/office/word/2018/wordml/cex" xmlns:w16cid="http://schemas.microsoft.com/office/word/2016/wordml/cid" xmlns:w16="http://schemas.microsoft.com/office/word/2018/wordml" xmlns:w16du="http://schemas.microsoft.com/office/word/2023/wordml/word16du" xmlns:w16sdtdh="http://schemas.microsoft.com/office/word/2020/wordml/sdtdatahash" xmlns:w16se="http://schemas.microsoft.com/office/word/2015/wordml/symex" xmlns:wpg="http://schemas.microsoft.com/office/word/2010/wordprocessingGroup" xmlns:wpi="http://schemas.microsoft.com/office/word/2010/wordprocessingInk" xmlns:wne="http://schemas.microsoft.com/office/word/2006/wordml" xmlns:wps="http://schemas.microsoft.com/office/word/2010/wordprocessingShape" mc:Ignorable="w14 w15 w16se w16cid w16 w16cex w16sdtdh wp14">
   <w:p>
     <w:pPr>
       <w:pStyle w:val="Cabealho"/>
@@ -9287,7 +9352,7 @@
 </file>
 
 <file path=word/header8.xml><?xml version="1.0" encoding="utf-8"?>
-<w:hdr xmlns:wpc="http://schemas.microsoft.com/office/word/2010/wordprocessingCanvas" xmlns:cx="http://schemas.microsoft.com/office/drawing/2014/chartex" xmlns:cx1="http://schemas.microsoft.com/office/drawing/2015/9/8/chartex" xmlns:cx2="http://schemas.microsoft.com/office/drawing/2015/10/21/chartex" xmlns:cx3="http://schemas.microsoft.com/office/drawing/2016/5/9/chartex" xmlns:cx4="http://schemas.microsoft.com/office/drawing/2016/5/10/chartex" xmlns:cx5="http://schemas.microsoft.com/office/drawing/2016/5/11/chartex" xmlns:cx6="http://schemas.microsoft.com/office/drawing/2016/5/12/chartex" xmlns:cx7="http://schemas.microsoft.com/office/drawing/2016/5/13/chartex" xmlns:cx8="http://schemas.microsoft.com/office/drawing/2016/5/14/chartex" xmlns:mc="http://schemas.openxmlformats.org/markup-compatibility/2006" xmlns:aink="http://schemas.microsoft.com/office/drawing/2016/ink" xmlns:am3d="http://schemas.microsoft.com/office/drawing/2017/model3d" xmlns:o="urn:schemas-microsoft-com:office:office" xmlns:oel="http://schemas.microsoft.com/office/2019/extlst" xmlns:r="http://schemas.openxmlformats.org/officeDocument/2006/relationships" xmlns:m="http://schemas.openxmlformats.org/officeDocument/2006/math" xmlns:v="urn:schemas-microsoft-com:vml" xmlns:wp14="http://schemas.microsoft.com/office/word/2010/wordprocessingDrawing" xmlns:wp="http://schemas.openxmlformats.org/drawingml/2006/wordprocessingDrawing" xmlns:w10="urn:schemas-microsoft-com:office:word" xmlns:w="http://schemas.openxmlformats.org/wordprocessingml/2006/main" xmlns:w14="http://schemas.microsoft.com/office/word/2010/wordml" xmlns:w15="http://schemas.microsoft.com/office/word/2012/wordml" xmlns:w16cex="http://schemas.microsoft.com/office/word/2018/wordml/cex" xmlns:w16cid="http://schemas.microsoft.com/office/word/2016/wordml/cid" xmlns:w16="http://schemas.microsoft.com/office/word/2018/wordml" xmlns:w16sdtdh="http://schemas.microsoft.com/office/word/2020/wordml/sdtdatahash" xmlns:w16se="http://schemas.microsoft.com/office/word/2015/wordml/symex" xmlns:wpg="http://schemas.microsoft.com/office/word/2010/wordprocessingGroup" xmlns:wpi="http://schemas.microsoft.com/office/word/2010/wordprocessingInk" xmlns:wne="http://schemas.microsoft.com/office/word/2006/wordml" xmlns:wps="http://schemas.microsoft.com/office/word/2010/wordprocessingShape" mc:Ignorable="w14 w15 w16se w16cid w16 w16cex w16sdtdh wp14">
+<w:hdr xmlns:wpc="http://schemas.microsoft.com/office/word/2010/wordprocessingCanvas" xmlns:cx="http://schemas.microsoft.com/office/drawing/2014/chartex" xmlns:cx1="http://schemas.microsoft.com/office/drawing/2015/9/8/chartex" xmlns:cx2="http://schemas.microsoft.com/office/drawing/2015/10/21/chartex" xmlns:cx3="http://schemas.microsoft.com/office/drawing/2016/5/9/chartex" xmlns:cx4="http://schemas.microsoft.com/office/drawing/2016/5/10/chartex" xmlns:cx5="http://schemas.microsoft.com/office/drawing/2016/5/11/chartex" xmlns:cx6="http://schemas.microsoft.com/office/drawing/2016/5/12/chartex" xmlns:cx7="http://schemas.microsoft.com/office/drawing/2016/5/13/chartex" xmlns:cx8="http://schemas.microsoft.com/office/drawing/2016/5/14/chartex" xmlns:mc="http://schemas.openxmlformats.org/markup-compatibility/2006" xmlns:aink="http://schemas.microsoft.com/office/drawing/2016/ink" xmlns:am3d="http://schemas.microsoft.com/office/drawing/2017/model3d" xmlns:o="urn:schemas-microsoft-com:office:office" xmlns:oel="http://schemas.microsoft.com/office/2019/extlst" xmlns:r="http://schemas.openxmlformats.org/officeDocument/2006/relationships" xmlns:m="http://schemas.openxmlformats.org/officeDocument/2006/math" xmlns:v="urn:schemas-microsoft-com:vml" xmlns:wp14="http://schemas.microsoft.com/office/word/2010/wordprocessingDrawing" xmlns:wp="http://schemas.openxmlformats.org/drawingml/2006/wordprocessingDrawing" xmlns:w10="urn:schemas-microsoft-com:office:word" xmlns:w="http://schemas.openxmlformats.org/wordprocessingml/2006/main" xmlns:w14="http://schemas.microsoft.com/office/word/2010/wordml" xmlns:w15="http://schemas.microsoft.com/office/word/2012/wordml" xmlns:w16cex="http://schemas.microsoft.com/office/word/2018/wordml/cex" xmlns:w16cid="http://schemas.microsoft.com/office/word/2016/wordml/cid" xmlns:w16="http://schemas.microsoft.com/office/word/2018/wordml" xmlns:w16du="http://schemas.microsoft.com/office/word/2023/wordml/word16du" xmlns:w16sdtdh="http://schemas.microsoft.com/office/word/2020/wordml/sdtdatahash" xmlns:w16se="http://schemas.microsoft.com/office/word/2015/wordml/symex" xmlns:wpg="http://schemas.microsoft.com/office/word/2010/wordprocessingGroup" xmlns:wpi="http://schemas.microsoft.com/office/word/2010/wordprocessingInk" xmlns:wne="http://schemas.microsoft.com/office/word/2006/wordml" xmlns:wps="http://schemas.microsoft.com/office/word/2010/wordprocessingShape" mc:Ignorable="w14 w15 w16se w16cid w16 w16cex w16sdtdh wp14">
   <w:p>
     <w:pPr>
       <w:ind w:right="-3"/>
@@ -9321,7 +9386,7 @@
 </file>
 
 <file path=word/header9.xml><?xml version="1.0" encoding="utf-8"?>
-<w:hdr xmlns:wpc="http://schemas.microsoft.com/office/word/2010/wordprocessingCanvas" xmlns:cx="http://schemas.microsoft.com/office/drawing/2014/chartex" xmlns:cx1="http://schemas.microsoft.com/office/drawing/2015/9/8/chartex" xmlns:cx2="http://schemas.microsoft.com/office/drawing/2015/10/21/chartex" xmlns:cx3="http://schemas.microsoft.com/office/drawing/2016/5/9/chartex" xmlns:cx4="http://schemas.microsoft.com/office/drawing/2016/5/10/chartex" xmlns:cx5="http://schemas.microsoft.com/office/drawing/2016/5/11/chartex" xmlns:cx6="http://schemas.microsoft.com/office/drawing/2016/5/12/chartex" xmlns:cx7="http://schemas.microsoft.com/office/drawing/2016/5/13/chartex" xmlns:cx8="http://schemas.microsoft.com/office/drawing/2016/5/14/chartex" xmlns:mc="http://schemas.openxmlformats.org/markup-compatibility/2006" xmlns:aink="http://schemas.microsoft.com/office/drawing/2016/ink" xmlns:am3d="http://schemas.microsoft.com/office/drawing/2017/model3d" xmlns:o="urn:schemas-microsoft-com:office:office" xmlns:oel="http://schemas.microsoft.com/office/2019/extlst" xmlns:r="http://schemas.openxmlformats.org/officeDocument/2006/relationships" xmlns:m="http://schemas.openxmlformats.org/officeDocument/2006/math" xmlns:v="urn:schemas-microsoft-com:vml" xmlns:wp14="http://schemas.microsoft.com/office/word/2010/wordprocessingDrawing" xmlns:wp="http://schemas.openxmlformats.org/drawingml/2006/wordprocessingDrawing" xmlns:w10="urn:schemas-microsoft-com:office:word" xmlns:w="http://schemas.openxmlformats.org/wordprocessingml/2006/main" xmlns:w14="http://schemas.microsoft.com/office/word/2010/wordml" xmlns:w15="http://schemas.microsoft.com/office/word/2012/wordml" xmlns:w16cex="http://schemas.microsoft.com/office/word/2018/wordml/cex" xmlns:w16cid="http://schemas.microsoft.com/office/word/2016/wordml/cid" xmlns:w16="http://schemas.microsoft.com/office/word/2018/wordml" xmlns:w16sdtdh="http://schemas.microsoft.com/office/word/2020/wordml/sdtdatahash" xmlns:w16se="http://schemas.microsoft.com/office/word/2015/wordml/symex" xmlns:wpg="http://schemas.microsoft.com/office/word/2010/wordprocessingGroup" xmlns:wpi="http://schemas.microsoft.com/office/word/2010/wordprocessingInk" xmlns:wne="http://schemas.microsoft.com/office/word/2006/wordml" xmlns:wps="http://schemas.microsoft.com/office/word/2010/wordprocessingShape" mc:Ignorable="w14 w15 w16se w16cid w16 w16cex w16sdtdh wp14">
+<w:hdr xmlns:wpc="http://schemas.microsoft.com/office/word/2010/wordprocessingCanvas" xmlns:cx="http://schemas.microsoft.com/office/drawing/2014/chartex" xmlns:cx1="http://schemas.microsoft.com/office/drawing/2015/9/8/chartex" xmlns:cx2="http://schemas.microsoft.com/office/drawing/2015/10/21/chartex" xmlns:cx3="http://schemas.microsoft.com/office/drawing/2016/5/9/chartex" xmlns:cx4="http://schemas.microsoft.com/office/drawing/2016/5/10/chartex" xmlns:cx5="http://schemas.microsoft.com/office/drawing/2016/5/11/chartex" xmlns:cx6="http://schemas.microsoft.com/office/drawing/2016/5/12/chartex" xmlns:cx7="http://schemas.microsoft.com/office/drawing/2016/5/13/chartex" xmlns:cx8="http://schemas.microsoft.com/office/drawing/2016/5/14/chartex" xmlns:mc="http://schemas.openxmlformats.org/markup-compatibility/2006" xmlns:aink="http://schemas.microsoft.com/office/drawing/2016/ink" xmlns:am3d="http://schemas.microsoft.com/office/drawing/2017/model3d" xmlns:o="urn:schemas-microsoft-com:office:office" xmlns:oel="http://schemas.microsoft.com/office/2019/extlst" xmlns:r="http://schemas.openxmlformats.org/officeDocument/2006/relationships" xmlns:m="http://schemas.openxmlformats.org/officeDocument/2006/math" xmlns:v="urn:schemas-microsoft-com:vml" xmlns:wp14="http://schemas.microsoft.com/office/word/2010/wordprocessingDrawing" xmlns:wp="http://schemas.openxmlformats.org/drawingml/2006/wordprocessingDrawing" xmlns:w10="urn:schemas-microsoft-com:office:word" xmlns:w="http://schemas.openxmlformats.org/wordprocessingml/2006/main" xmlns:w14="http://schemas.microsoft.com/office/word/2010/wordml" xmlns:w15="http://schemas.microsoft.com/office/word/2012/wordml" xmlns:w16cex="http://schemas.microsoft.com/office/word/2018/wordml/cex" xmlns:w16cid="http://schemas.microsoft.com/office/word/2016/wordml/cid" xmlns:w16="http://schemas.microsoft.com/office/word/2018/wordml" xmlns:w16du="http://schemas.microsoft.com/office/word/2023/wordml/word16du" xmlns:w16sdtdh="http://schemas.microsoft.com/office/word/2020/wordml/sdtdatahash" xmlns:w16se="http://schemas.microsoft.com/office/word/2015/wordml/symex" xmlns:wpg="http://schemas.microsoft.com/office/word/2010/wordprocessingGroup" xmlns:wpi="http://schemas.microsoft.com/office/word/2010/wordprocessingInk" xmlns:wne="http://schemas.microsoft.com/office/word/2006/wordml" xmlns:wps="http://schemas.microsoft.com/office/word/2010/wordprocessingShape" mc:Ignorable="w14 w15 w16se w16cid w16 w16cex w16sdtdh wp14">
   <w:p>
     <w:pPr>
       <w:pStyle w:val="Cabealho"/>
@@ -9352,7 +9417,7 @@
 </file>
 
 <file path=word/numbering.xml><?xml version="1.0" encoding="utf-8"?>
-<w:numbering xmlns:wpc="http://schemas.microsoft.com/office/word/2010/wordprocessingCanvas" xmlns:cx="http://schemas.microsoft.com/office/drawing/2014/chartex" xmlns:cx1="http://schemas.microsoft.com/office/drawing/2015/9/8/chartex" xmlns:cx2="http://schemas.microsoft.com/office/drawing/2015/10/21/chartex" xmlns:cx3="http://schemas.microsoft.com/office/drawing/2016/5/9/chartex" xmlns:cx4="http://schemas.microsoft.com/office/drawing/2016/5/10/chartex" xmlns:cx5="http://schemas.microsoft.com/office/drawing/2016/5/11/chartex" xmlns:cx6="http://schemas.microsoft.com/office/drawing/2016/5/12/chartex" xmlns:cx7="http://schemas.microsoft.com/office/drawing/2016/5/13/chartex" xmlns:cx8="http://schemas.microsoft.com/office/drawing/2016/5/14/chartex" xmlns:mc="http://schemas.openxmlformats.org/markup-compatibility/2006" xmlns:aink="http://schemas.microsoft.com/office/drawing/2016/ink" xmlns:am3d="http://schemas.microsoft.com/office/drawing/2017/model3d" xmlns:o="urn:schemas-microsoft-com:office:office" xmlns:oel="http://schemas.microsoft.com/office/2019/extlst" xmlns:r="http://schemas.openxmlformats.org/officeDocument/2006/relationships" xmlns:m="http://schemas.openxmlformats.org/officeDocument/2006/math" xmlns:v="urn:schemas-microsoft-com:vml" xmlns:wp14="http://schemas.microsoft.com/office/word/2010/wordprocessingDrawing" xmlns:wp="http://schemas.openxmlformats.org/drawingml/2006/wordprocessingDrawing" xmlns:w10="urn:schemas-microsoft-com:office:word" xmlns:w="http://schemas.openxmlformats.org/wordprocessingml/2006/main" xmlns:w14="http://schemas.microsoft.com/office/word/2010/wordml" xmlns:w15="http://schemas.microsoft.com/office/word/2012/wordml" xmlns:w16cex="http://schemas.microsoft.com/office/word/2018/wordml/cex" xmlns:w16cid="http://schemas.microsoft.com/office/word/2016/wordml/cid" xmlns:w16="http://schemas.microsoft.com/office/word/2018/wordml" xmlns:w16sdtdh="http://schemas.microsoft.com/office/word/2020/wordml/sdtdatahash" xmlns:w16se="http://schemas.microsoft.com/office/word/2015/wordml/symex" xmlns:wpg="http://schemas.microsoft.com/office/word/2010/wordprocessingGroup" xmlns:wpi="http://schemas.microsoft.com/office/word/2010/wordprocessingInk" xmlns:wne="http://schemas.microsoft.com/office/word/2006/wordml" xmlns:wps="http://schemas.microsoft.com/office/word/2010/wordprocessingShape" mc:Ignorable="w14 w15 w16se w16cid w16 w16cex w16sdtdh wp14">
+<w:numbering xmlns:wpc="http://schemas.microsoft.com/office/word/2010/wordprocessingCanvas" xmlns:cx="http://schemas.microsoft.com/office/drawing/2014/chartex" xmlns:cx1="http://schemas.microsoft.com/office/drawing/2015/9/8/chartex" xmlns:cx2="http://schemas.microsoft.com/office/drawing/2015/10/21/chartex" xmlns:cx3="http://schemas.microsoft.com/office/drawing/2016/5/9/chartex" xmlns:cx4="http://schemas.microsoft.com/office/drawing/2016/5/10/chartex" xmlns:cx5="http://schemas.microsoft.com/office/drawing/2016/5/11/chartex" xmlns:cx6="http://schemas.microsoft.com/office/drawing/2016/5/12/chartex" xmlns:cx7="http://schemas.microsoft.com/office/drawing/2016/5/13/chartex" xmlns:cx8="http://schemas.microsoft.com/office/drawing/2016/5/14/chartex" xmlns:mc="http://schemas.openxmlformats.org/markup-compatibility/2006" xmlns:aink="http://schemas.microsoft.com/office/drawing/2016/ink" xmlns:am3d="http://schemas.microsoft.com/office/drawing/2017/model3d" xmlns:o="urn:schemas-microsoft-com:office:office" xmlns:oel="http://schemas.microsoft.com/office/2019/extlst" xmlns:r="http://schemas.openxmlformats.org/officeDocument/2006/relationships" xmlns:m="http://schemas.openxmlformats.org/officeDocument/2006/math" xmlns:v="urn:schemas-microsoft-com:vml" xmlns:wp14="http://schemas.microsoft.com/office/word/2010/wordprocessingDrawing" xmlns:wp="http://schemas.openxmlformats.org/drawingml/2006/wordprocessingDrawing" xmlns:w10="urn:schemas-microsoft-com:office:word" xmlns:w="http://schemas.openxmlformats.org/wordprocessingml/2006/main" xmlns:w14="http://schemas.microsoft.com/office/word/2010/wordml" xmlns:w15="http://schemas.microsoft.com/office/word/2012/wordml" xmlns:w16cex="http://schemas.microsoft.com/office/word/2018/wordml/cex" xmlns:w16cid="http://schemas.microsoft.com/office/word/2016/wordml/cid" xmlns:w16="http://schemas.microsoft.com/office/word/2018/wordml" xmlns:w16du="http://schemas.microsoft.com/office/word/2023/wordml/word16du" xmlns:w16sdtdh="http://schemas.microsoft.com/office/word/2020/wordml/sdtdatahash" xmlns:w16se="http://schemas.microsoft.com/office/word/2015/wordml/symex" xmlns:wpg="http://schemas.microsoft.com/office/word/2010/wordprocessingGroup" xmlns:wpi="http://schemas.microsoft.com/office/word/2010/wordprocessingInk" xmlns:wne="http://schemas.microsoft.com/office/word/2006/wordml" xmlns:wps="http://schemas.microsoft.com/office/word/2010/wordprocessingShape" mc:Ignorable="w14 w15 w16se w16cid w16 w16cex w16sdtdh wp14">
   <w:abstractNum w:abstractNumId="0" w15:restartNumberingAfterBreak="0">
     <w:nsid w:val="09082004"/>
     <w:multiLevelType w:val="hybridMultilevel"/>
@@ -9641,7 +9706,7 @@
   <w:abstractNum w:abstractNumId="3" w15:restartNumberingAfterBreak="0">
     <w:nsid w:val="1C300917"/>
     <w:multiLevelType w:val="multilevel"/>
-    <w:tmpl w:val="429843A0"/>
+    <w:tmpl w:val="B2BA043C"/>
     <w:lvl w:ilvl="0">
       <w:start w:val="1"/>
       <w:numFmt w:val="decimal"/>
@@ -9672,8 +9737,8 @@
         <w:ind w:left="720" w:hanging="720"/>
       </w:pPr>
       <w:rPr>
-        <w:b w:val="0"/>
-        <w:bCs w:val="0"/>
+        <w:b/>
+        <w:bCs/>
         <w:i w:val="0"/>
         <w:iCs w:val="0"/>
         <w:caps w:val="0"/>
@@ -11221,8 +11286,9 @@
   <w:style w:type="paragraph" w:default="1" w:styleId="Normal">
     <w:name w:val="Normal"/>
     <w:qFormat/>
-    <w:rsid w:val="007A1222"/>
+    <w:rsid w:val="00AA1AB8"/>
     <w:pPr>
+      <w:spacing w:line="360" w:lineRule="auto"/>
       <w:jc w:val="both"/>
     </w:pPr>
     <w:rPr>
@@ -11236,21 +11302,21 @@
     <w:link w:val="Ttulo1Char"/>
     <w:uiPriority w:val="9"/>
     <w:qFormat/>
-    <w:rsid w:val="008C38D8"/>
+    <w:rsid w:val="00AA1AB8"/>
     <w:pPr>
       <w:keepNext/>
       <w:keepLines/>
       <w:numPr>
         <w:numId w:val="14"/>
       </w:numPr>
-      <w:spacing w:before="240" w:after="240"/>
+      <w:spacing w:before="240" w:after="360"/>
       <w:ind w:left="431" w:hanging="431"/>
       <w:outlineLvl w:val="0"/>
     </w:pPr>
     <w:rPr>
-      <w:rFonts w:eastAsiaTheme="majorEastAsia" w:cstheme="majorBidi"/>
+      <w:rFonts w:ascii="Open Sans ExtraBold" w:eastAsiaTheme="majorEastAsia" w:hAnsi="Open Sans ExtraBold" w:cstheme="majorBidi"/>
       <w:b/>
-      <w:sz w:val="32"/>
+      <w:sz w:val="36"/>
       <w:szCs w:val="32"/>
     </w:rPr>
   </w:style>
@@ -11262,7 +11328,7 @@
     <w:uiPriority w:val="9"/>
     <w:unhideWhenUsed/>
     <w:qFormat/>
-    <w:rsid w:val="008C38D8"/>
+    <w:rsid w:val="00AA1AB8"/>
     <w:pPr>
       <w:keepNext/>
       <w:keepLines/>
@@ -11270,12 +11336,12 @@
         <w:ilvl w:val="1"/>
         <w:numId w:val="14"/>
       </w:numPr>
-      <w:spacing w:after="120"/>
+      <w:spacing w:after="360"/>
       <w:ind w:left="578" w:hanging="578"/>
       <w:outlineLvl w:val="1"/>
     </w:pPr>
     <w:rPr>
-      <w:rFonts w:eastAsiaTheme="majorEastAsia" w:cstheme="majorBidi"/>
+      <w:rFonts w:ascii="Open Sans" w:eastAsiaTheme="majorEastAsia" w:hAnsi="Open Sans" w:cstheme="majorBidi"/>
       <w:b/>
       <w:sz w:val="28"/>
       <w:szCs w:val="26"/>
@@ -11290,7 +11356,7 @@
     <w:uiPriority w:val="9"/>
     <w:unhideWhenUsed/>
     <w:qFormat/>
-    <w:rsid w:val="008C38D8"/>
+    <w:rsid w:val="00AA1AB8"/>
     <w:pPr>
       <w:keepNext/>
       <w:keepLines/>
@@ -11302,7 +11368,7 @@
       <w:outlineLvl w:val="2"/>
     </w:pPr>
     <w:rPr>
-      <w:rFonts w:eastAsiaTheme="majorEastAsia" w:cstheme="majorBidi"/>
+      <w:rFonts w:ascii="Open Sans" w:eastAsiaTheme="majorEastAsia" w:hAnsi="Open Sans" w:cstheme="majorBidi"/>
       <w:b/>
     </w:rPr>
   </w:style>
@@ -11687,11 +11753,11 @@
     <w:basedOn w:val="Fontepargpadro"/>
     <w:link w:val="Ttulo1"/>
     <w:uiPriority w:val="9"/>
-    <w:rsid w:val="008C38D8"/>
+    <w:rsid w:val="00AA1AB8"/>
     <w:rPr>
-      <w:rFonts w:ascii="Arial" w:eastAsiaTheme="majorEastAsia" w:hAnsi="Arial" w:cstheme="majorBidi"/>
+      <w:rFonts w:ascii="Open Sans ExtraBold" w:eastAsiaTheme="majorEastAsia" w:hAnsi="Open Sans ExtraBold" w:cstheme="majorBidi"/>
       <w:b/>
-      <w:sz w:val="32"/>
+      <w:sz w:val="36"/>
       <w:szCs w:val="32"/>
     </w:rPr>
   </w:style>
@@ -11700,9 +11766,9 @@
     <w:basedOn w:val="Fontepargpadro"/>
     <w:link w:val="Ttulo2"/>
     <w:uiPriority w:val="9"/>
-    <w:rsid w:val="008C38D8"/>
+    <w:rsid w:val="00AA1AB8"/>
     <w:rPr>
-      <w:rFonts w:ascii="Arial" w:eastAsiaTheme="majorEastAsia" w:hAnsi="Arial" w:cstheme="majorBidi"/>
+      <w:rFonts w:ascii="Open Sans" w:eastAsiaTheme="majorEastAsia" w:hAnsi="Open Sans" w:cstheme="majorBidi"/>
       <w:b/>
       <w:sz w:val="28"/>
       <w:szCs w:val="26"/>
@@ -11713,9 +11779,9 @@
     <w:basedOn w:val="Fontepargpadro"/>
     <w:link w:val="Ttulo3"/>
     <w:uiPriority w:val="9"/>
-    <w:rsid w:val="008C38D8"/>
+    <w:rsid w:val="00AA1AB8"/>
     <w:rPr>
-      <w:rFonts w:ascii="Arial" w:eastAsiaTheme="majorEastAsia" w:hAnsi="Arial" w:cstheme="majorBidi"/>
+      <w:rFonts w:ascii="Open Sans" w:eastAsiaTheme="majorEastAsia" w:hAnsi="Open Sans" w:cstheme="majorBidi"/>
       <w:b/>
     </w:rPr>
   </w:style>

</xml_diff>